<commit_message>
actualizando los roles y pre vs free
</commit_message>
<xml_diff>
--- a/Entrega/Documentacion L2F.docx
+++ b/Entrega/Documentacion L2F.docx
@@ -29,8 +29,7 @@
           </w:pPr>
           <w:r>
             <w:rPr>
-              <w:noProof/>
-              <w:lang w:val="ca-ES" w:eastAsia="ca-ES"/>
+              <w:lang w:eastAsia="ca-ES"/>
             </w:rPr>
             <mc:AlternateContent>
               <mc:Choice Requires="wpg">
@@ -152,6 +151,7 @@
                                     <w:dataBinding w:prefixMappings="xmlns:ns0='http://purl.org/dc/elements/1.1/' xmlns:ns1='http://schemas.openxmlformats.org/package/2006/metadata/core-properties' " w:xpath="/ns1:coreProperties[1]/ns0:creator[1]" w:storeItemID="{6C3C8BC8-F283-45AE-878A-BAB7291924A1}"/>
                                     <w:text/>
                                   </w:sdtPr>
+                                  <w:sdtEndPr/>
                                   <w:sdtContent>
                                     <w:p>
                                       <w:pPr>
@@ -222,6 +222,7 @@
                                       <w:dataBinding w:prefixMappings="xmlns:ns0='http://schemas.openxmlformats.org/officeDocument/2006/extended-properties' " w:xpath="/ns0:Properties[1]/ns0:Company[1]" w:storeItemID="{6668398D-A668-4E3E-A5EB-62B293D839F1}"/>
                                       <w:text/>
                                     </w:sdtPr>
+                                    <w:sdtEndPr/>
                                     <w:sdtContent>
                                       <w:r>
                                         <w:rPr>
@@ -250,6 +251,7 @@
                                       <w:dataBinding w:prefixMappings="xmlns:ns0='http://schemas.microsoft.com/office/2006/coverPageProps' " w:xpath="/ns0:CoverPageProperties[1]/ns0:CompanyAddress[1]" w:storeItemID="{55AF091B-3C7A-41E3-B477-F2FDAA23CFDA}"/>
                                       <w:text/>
                                     </w:sdtPr>
+                                    <w:sdtEndPr/>
                                     <w:sdtContent>
                                       <w:r>
                                         <w:rPr>
@@ -326,6 +328,7 @@
                                     <w:dataBinding w:prefixMappings="xmlns:ns0='http://purl.org/dc/elements/1.1/' xmlns:ns1='http://schemas.openxmlformats.org/package/2006/metadata/core-properties' " w:xpath="/ns1:coreProperties[1]/ns0:title[1]" w:storeItemID="{6C3C8BC8-F283-45AE-878A-BAB7291924A1}"/>
                                     <w:text/>
                                   </w:sdtPr>
+                                  <w:sdtEndPr/>
                                   <w:sdtContent>
                                     <w:p>
                                       <w:pPr>
@@ -391,6 +394,7 @@
                               <w:dataBinding w:prefixMappings="xmlns:ns0='http://purl.org/dc/elements/1.1/' xmlns:ns1='http://schemas.openxmlformats.org/package/2006/metadata/core-properties' " w:xpath="/ns1:coreProperties[1]/ns0:creator[1]" w:storeItemID="{6C3C8BC8-F283-45AE-878A-BAB7291924A1}"/>
                               <w:text/>
                             </w:sdtPr>
+                            <w:sdtEndPr/>
                             <w:sdtContent>
                               <w:p>
                                 <w:pPr>
@@ -461,6 +465,7 @@
                                 <w:dataBinding w:prefixMappings="xmlns:ns0='http://schemas.openxmlformats.org/officeDocument/2006/extended-properties' " w:xpath="/ns0:Properties[1]/ns0:Company[1]" w:storeItemID="{6668398D-A668-4E3E-A5EB-62B293D839F1}"/>
                                 <w:text/>
                               </w:sdtPr>
+                              <w:sdtEndPr/>
                               <w:sdtContent>
                                 <w:r>
                                   <w:rPr>
@@ -489,6 +494,7 @@
                                 <w:dataBinding w:prefixMappings="xmlns:ns0='http://schemas.microsoft.com/office/2006/coverPageProps' " w:xpath="/ns0:CoverPageProperties[1]/ns0:CompanyAddress[1]" w:storeItemID="{55AF091B-3C7A-41E3-B477-F2FDAA23CFDA}"/>
                                 <w:text/>
                               </w:sdtPr>
+                              <w:sdtEndPr/>
                               <w:sdtContent>
                                 <w:r>
                                   <w:rPr>
@@ -531,6 +537,7 @@
                               <w:dataBinding w:prefixMappings="xmlns:ns0='http://purl.org/dc/elements/1.1/' xmlns:ns1='http://schemas.openxmlformats.org/package/2006/metadata/core-properties' " w:xpath="/ns1:coreProperties[1]/ns0:title[1]" w:storeItemID="{6C3C8BC8-F283-45AE-878A-BAB7291924A1}"/>
                               <w:text/>
                             </w:sdtPr>
+                            <w:sdtEndPr/>
                             <w:sdtContent>
                               <w:p>
                                 <w:pPr>
@@ -598,6 +605,13 @@
     </w:p>
     <w:sdt>
       <w:sdtPr>
+        <w:rPr>
+          <w:rFonts w:ascii="Arial" w:eastAsiaTheme="minorHAnsi" w:hAnsi="Arial" w:cstheme="minorBidi"/>
+          <w:color w:val="auto"/>
+          <w:sz w:val="22"/>
+          <w:szCs w:val="22"/>
+          <w:lang w:eastAsia="en-US"/>
+        </w:rPr>
         <w:id w:val="1749605266"/>
         <w:docPartObj>
           <w:docPartGallery w:val="Table of Contents"/>
@@ -606,13 +620,8 @@
       </w:sdtPr>
       <w:sdtEndPr>
         <w:rPr>
-          <w:rFonts w:ascii="Arial" w:eastAsiaTheme="minorHAnsi" w:hAnsi="Arial" w:cstheme="minorBidi"/>
           <w:b/>
           <w:bCs/>
-          <w:color w:val="auto"/>
-          <w:sz w:val="22"/>
-          <w:szCs w:val="22"/>
-          <w:lang w:eastAsia="en-US"/>
         </w:rPr>
       </w:sdtEndPr>
       <w:sdtContent>
@@ -648,7 +657,6 @@
             <w:jc w:val="both"/>
             <w:rPr>
               <w:rFonts w:asciiTheme="minorHAnsi" w:eastAsiaTheme="minorEastAsia" w:hAnsiTheme="minorHAnsi"/>
-              <w:noProof/>
               <w:lang w:eastAsia="es-ES"/>
             </w:rPr>
           </w:pPr>
@@ -665,82 +673,46 @@
             <w:r>
               <w:rPr>
                 <w:rStyle w:val="Hipervnculo"/>
-                <w:noProof/>
               </w:rPr>
-              <w:t>Intr</w:t>
+              <w:t>Introducción</w:t>
             </w:r>
             <w:r>
               <w:rPr>
-                <w:rStyle w:val="Hipervnculo"/>
-                <w:noProof/>
-              </w:rPr>
-              <w:t>o</w:t>
-            </w:r>
-            <w:r>
-              <w:rPr>
-                <w:rStyle w:val="Hipervnculo"/>
-                <w:noProof/>
-              </w:rPr>
-              <w:t>ducc</w:t>
-            </w:r>
-            <w:r>
-              <w:rPr>
-                <w:rStyle w:val="Hipervnculo"/>
-                <w:noProof/>
-              </w:rPr>
-              <w:t>i</w:t>
-            </w:r>
-            <w:r>
-              <w:rPr>
-                <w:rStyle w:val="Hipervnculo"/>
-                <w:noProof/>
-              </w:rPr>
-              <w:t>ón</w:t>
-            </w:r>
-            <w:r>
-              <w:rPr>
-                <w:noProof/>
                 <w:webHidden/>
               </w:rPr>
               <w:tab/>
             </w:r>
             <w:r>
               <w:rPr>
-                <w:noProof/>
                 <w:webHidden/>
               </w:rPr>
               <w:fldChar w:fldCharType="begin"/>
             </w:r>
             <w:r>
               <w:rPr>
-                <w:noProof/>
                 <w:webHidden/>
               </w:rPr>
               <w:instrText xml:space="preserve"> PAGEREF _Toc483673548 \h </w:instrText>
             </w:r>
             <w:r>
               <w:rPr>
-                <w:noProof/>
                 <w:webHidden/>
               </w:rPr>
             </w:r>
             <w:r>
               <w:rPr>
-                <w:noProof/>
                 <w:webHidden/>
               </w:rPr>
               <w:fldChar w:fldCharType="separate"/>
             </w:r>
             <w:r>
               <w:rPr>
-                <w:noProof/>
                 <w:webHidden/>
               </w:rPr>
               <w:t>3</w:t>
             </w:r>
             <w:r>
               <w:rPr>
-                <w:noProof/>
                 <w:webHidden/>
               </w:rPr>
               <w:fldChar w:fldCharType="end"/>
@@ -756,7 +728,6 @@
             <w:jc w:val="both"/>
             <w:rPr>
               <w:rFonts w:asciiTheme="minorHAnsi" w:eastAsiaTheme="minorEastAsia" w:hAnsiTheme="minorHAnsi"/>
-              <w:noProof/>
               <w:lang w:eastAsia="es-ES"/>
             </w:rPr>
           </w:pPr>
@@ -764,54 +735,46 @@
             <w:r>
               <w:rPr>
                 <w:rStyle w:val="Hipervnculo"/>
-                <w:noProof/>
               </w:rPr>
               <w:t>Asignación de roles en el proyecto</w:t>
             </w:r>
             <w:r>
               <w:rPr>
-                <w:noProof/>
                 <w:webHidden/>
               </w:rPr>
               <w:tab/>
             </w:r>
             <w:r>
               <w:rPr>
-                <w:noProof/>
                 <w:webHidden/>
               </w:rPr>
               <w:fldChar w:fldCharType="begin"/>
             </w:r>
             <w:r>
               <w:rPr>
-                <w:noProof/>
                 <w:webHidden/>
               </w:rPr>
               <w:instrText xml:space="preserve"> PAGEREF _Toc483673549 \h </w:instrText>
             </w:r>
             <w:r>
               <w:rPr>
-                <w:noProof/>
                 <w:webHidden/>
               </w:rPr>
             </w:r>
             <w:r>
               <w:rPr>
-                <w:noProof/>
                 <w:webHidden/>
               </w:rPr>
               <w:fldChar w:fldCharType="separate"/>
             </w:r>
             <w:r>
               <w:rPr>
-                <w:noProof/>
                 <w:webHidden/>
               </w:rPr>
               <w:t>3</w:t>
             </w:r>
             <w:r>
               <w:rPr>
-                <w:noProof/>
                 <w:webHidden/>
               </w:rPr>
               <w:fldChar w:fldCharType="end"/>
@@ -827,7 +790,6 @@
             <w:jc w:val="both"/>
             <w:rPr>
               <w:rFonts w:asciiTheme="minorHAnsi" w:eastAsiaTheme="minorEastAsia" w:hAnsiTheme="minorHAnsi"/>
-              <w:noProof/>
               <w:lang w:eastAsia="es-ES"/>
             </w:rPr>
           </w:pPr>
@@ -835,54 +797,46 @@
             <w:r>
               <w:rPr>
                 <w:rStyle w:val="Hipervnculo"/>
-                <w:noProof/>
               </w:rPr>
               <w:t>Planificación del proyecto</w:t>
             </w:r>
             <w:r>
               <w:rPr>
-                <w:noProof/>
                 <w:webHidden/>
               </w:rPr>
               <w:tab/>
             </w:r>
             <w:r>
               <w:rPr>
-                <w:noProof/>
                 <w:webHidden/>
               </w:rPr>
               <w:fldChar w:fldCharType="begin"/>
             </w:r>
             <w:r>
               <w:rPr>
-                <w:noProof/>
                 <w:webHidden/>
               </w:rPr>
               <w:instrText xml:space="preserve"> PAGEREF _Toc483673550 \h </w:instrText>
             </w:r>
             <w:r>
               <w:rPr>
-                <w:noProof/>
                 <w:webHidden/>
               </w:rPr>
             </w:r>
             <w:r>
               <w:rPr>
-                <w:noProof/>
                 <w:webHidden/>
               </w:rPr>
               <w:fldChar w:fldCharType="separate"/>
             </w:r>
             <w:r>
               <w:rPr>
-                <w:noProof/>
                 <w:webHidden/>
               </w:rPr>
               <w:t>3</w:t>
             </w:r>
             <w:r>
               <w:rPr>
-                <w:noProof/>
                 <w:webHidden/>
               </w:rPr>
               <w:fldChar w:fldCharType="end"/>
@@ -898,7 +852,6 @@
             <w:jc w:val="both"/>
             <w:rPr>
               <w:rFonts w:asciiTheme="minorHAnsi" w:eastAsiaTheme="minorEastAsia" w:hAnsiTheme="minorHAnsi"/>
-              <w:noProof/>
               <w:lang w:eastAsia="es-ES"/>
             </w:rPr>
           </w:pPr>
@@ -906,54 +859,46 @@
             <w:r>
               <w:rPr>
                 <w:rStyle w:val="Hipervnculo"/>
-                <w:noProof/>
               </w:rPr>
               <w:t>Aplicación Freemium vs Premium</w:t>
             </w:r>
             <w:r>
               <w:rPr>
-                <w:noProof/>
                 <w:webHidden/>
               </w:rPr>
               <w:tab/>
             </w:r>
             <w:r>
               <w:rPr>
-                <w:noProof/>
                 <w:webHidden/>
               </w:rPr>
               <w:fldChar w:fldCharType="begin"/>
             </w:r>
             <w:r>
               <w:rPr>
-                <w:noProof/>
                 <w:webHidden/>
               </w:rPr>
               <w:instrText xml:space="preserve"> PAGEREF _Toc483673551 \h </w:instrText>
             </w:r>
             <w:r>
               <w:rPr>
-                <w:noProof/>
                 <w:webHidden/>
               </w:rPr>
             </w:r>
             <w:r>
               <w:rPr>
-                <w:noProof/>
                 <w:webHidden/>
               </w:rPr>
               <w:fldChar w:fldCharType="separate"/>
             </w:r>
             <w:r>
               <w:rPr>
-                <w:noProof/>
                 <w:webHidden/>
               </w:rPr>
               <w:t>3</w:t>
             </w:r>
             <w:r>
               <w:rPr>
-                <w:noProof/>
                 <w:webHidden/>
               </w:rPr>
               <w:fldChar w:fldCharType="end"/>
@@ -969,7 +914,6 @@
             <w:jc w:val="both"/>
             <w:rPr>
               <w:rFonts w:asciiTheme="minorHAnsi" w:eastAsiaTheme="minorEastAsia" w:hAnsiTheme="minorHAnsi"/>
-              <w:noProof/>
               <w:lang w:eastAsia="es-ES"/>
             </w:rPr>
           </w:pPr>
@@ -977,54 +921,46 @@
             <w:r>
               <w:rPr>
                 <w:rStyle w:val="Hipervnculo"/>
-                <w:noProof/>
               </w:rPr>
               <w:t>Tecnología usada</w:t>
             </w:r>
             <w:r>
               <w:rPr>
-                <w:noProof/>
                 <w:webHidden/>
               </w:rPr>
               <w:tab/>
             </w:r>
             <w:r>
               <w:rPr>
-                <w:noProof/>
                 <w:webHidden/>
               </w:rPr>
               <w:fldChar w:fldCharType="begin"/>
             </w:r>
             <w:r>
               <w:rPr>
-                <w:noProof/>
                 <w:webHidden/>
               </w:rPr>
               <w:instrText xml:space="preserve"> PAGEREF _Toc483673552 \h </w:instrText>
             </w:r>
             <w:r>
               <w:rPr>
-                <w:noProof/>
                 <w:webHidden/>
               </w:rPr>
             </w:r>
             <w:r>
               <w:rPr>
-                <w:noProof/>
                 <w:webHidden/>
               </w:rPr>
               <w:fldChar w:fldCharType="separate"/>
             </w:r>
             <w:r>
               <w:rPr>
-                <w:noProof/>
                 <w:webHidden/>
               </w:rPr>
               <w:t>3</w:t>
             </w:r>
             <w:r>
               <w:rPr>
-                <w:noProof/>
                 <w:webHidden/>
               </w:rPr>
               <w:fldChar w:fldCharType="end"/>
@@ -1040,7 +976,6 @@
             <w:jc w:val="both"/>
             <w:rPr>
               <w:rFonts w:asciiTheme="minorHAnsi" w:eastAsiaTheme="minorEastAsia" w:hAnsiTheme="minorHAnsi"/>
-              <w:noProof/>
               <w:lang w:eastAsia="es-ES"/>
             </w:rPr>
           </w:pPr>
@@ -1048,54 +983,46 @@
             <w:r>
               <w:rPr>
                 <w:rStyle w:val="Hipervnculo"/>
-                <w:noProof/>
               </w:rPr>
               <w:t>Organización del sitio web</w:t>
             </w:r>
             <w:r>
               <w:rPr>
-                <w:noProof/>
                 <w:webHidden/>
               </w:rPr>
               <w:tab/>
             </w:r>
             <w:r>
               <w:rPr>
-                <w:noProof/>
                 <w:webHidden/>
               </w:rPr>
               <w:fldChar w:fldCharType="begin"/>
             </w:r>
             <w:r>
               <w:rPr>
-                <w:noProof/>
                 <w:webHidden/>
               </w:rPr>
               <w:instrText xml:space="preserve"> PAGEREF _Toc483673553 \h </w:instrText>
             </w:r>
             <w:r>
               <w:rPr>
-                <w:noProof/>
                 <w:webHidden/>
               </w:rPr>
             </w:r>
             <w:r>
               <w:rPr>
-                <w:noProof/>
                 <w:webHidden/>
               </w:rPr>
               <w:fldChar w:fldCharType="separate"/>
             </w:r>
             <w:r>
               <w:rPr>
-                <w:noProof/>
                 <w:webHidden/>
               </w:rPr>
               <w:t>4</w:t>
             </w:r>
             <w:r>
               <w:rPr>
-                <w:noProof/>
                 <w:webHidden/>
               </w:rPr>
               <w:fldChar w:fldCharType="end"/>
@@ -1111,7 +1038,6 @@
             <w:jc w:val="both"/>
             <w:rPr>
               <w:rFonts w:asciiTheme="minorHAnsi" w:eastAsiaTheme="minorEastAsia" w:hAnsiTheme="minorHAnsi"/>
-              <w:noProof/>
               <w:lang w:eastAsia="es-ES"/>
             </w:rPr>
           </w:pPr>
@@ -1119,54 +1045,46 @@
             <w:r>
               <w:rPr>
                 <w:rStyle w:val="Hipervnculo"/>
-                <w:noProof/>
               </w:rPr>
               <w:t>Página Índex</w:t>
             </w:r>
             <w:r>
               <w:rPr>
-                <w:noProof/>
                 <w:webHidden/>
               </w:rPr>
               <w:tab/>
             </w:r>
             <w:r>
               <w:rPr>
-                <w:noProof/>
                 <w:webHidden/>
               </w:rPr>
               <w:fldChar w:fldCharType="begin"/>
             </w:r>
             <w:r>
               <w:rPr>
-                <w:noProof/>
                 <w:webHidden/>
               </w:rPr>
               <w:instrText xml:space="preserve"> PAGEREF _Toc483673554 \h </w:instrText>
             </w:r>
             <w:r>
               <w:rPr>
-                <w:noProof/>
                 <w:webHidden/>
               </w:rPr>
             </w:r>
             <w:r>
               <w:rPr>
-                <w:noProof/>
                 <w:webHidden/>
               </w:rPr>
               <w:fldChar w:fldCharType="separate"/>
             </w:r>
             <w:r>
               <w:rPr>
-                <w:noProof/>
                 <w:webHidden/>
               </w:rPr>
               <w:t>4</w:t>
             </w:r>
             <w:r>
               <w:rPr>
-                <w:noProof/>
                 <w:webHidden/>
               </w:rPr>
               <w:fldChar w:fldCharType="end"/>
@@ -1182,7 +1100,6 @@
             <w:jc w:val="both"/>
             <w:rPr>
               <w:rFonts w:asciiTheme="minorHAnsi" w:eastAsiaTheme="minorEastAsia" w:hAnsiTheme="minorHAnsi"/>
-              <w:noProof/>
               <w:lang w:eastAsia="es-ES"/>
             </w:rPr>
           </w:pPr>
@@ -1190,54 +1107,46 @@
             <w:r>
               <w:rPr>
                 <w:rStyle w:val="Hipervnculo"/>
-                <w:noProof/>
               </w:rPr>
               <w:t>Programación del registro</w:t>
             </w:r>
             <w:r>
               <w:rPr>
-                <w:noProof/>
                 <w:webHidden/>
               </w:rPr>
               <w:tab/>
             </w:r>
             <w:r>
               <w:rPr>
-                <w:noProof/>
                 <w:webHidden/>
               </w:rPr>
               <w:fldChar w:fldCharType="begin"/>
             </w:r>
             <w:r>
               <w:rPr>
-                <w:noProof/>
                 <w:webHidden/>
               </w:rPr>
               <w:instrText xml:space="preserve"> PAGEREF _Toc483673555 \h </w:instrText>
             </w:r>
             <w:r>
               <w:rPr>
-                <w:noProof/>
                 <w:webHidden/>
               </w:rPr>
             </w:r>
             <w:r>
               <w:rPr>
-                <w:noProof/>
                 <w:webHidden/>
               </w:rPr>
               <w:fldChar w:fldCharType="separate"/>
             </w:r>
             <w:r>
               <w:rPr>
-                <w:noProof/>
                 <w:webHidden/>
               </w:rPr>
               <w:t>6</w:t>
             </w:r>
             <w:r>
               <w:rPr>
-                <w:noProof/>
                 <w:webHidden/>
               </w:rPr>
               <w:fldChar w:fldCharType="end"/>
@@ -1253,7 +1162,6 @@
             <w:jc w:val="both"/>
             <w:rPr>
               <w:rFonts w:asciiTheme="minorHAnsi" w:eastAsiaTheme="minorEastAsia" w:hAnsiTheme="minorHAnsi"/>
-              <w:noProof/>
               <w:lang w:eastAsia="es-ES"/>
             </w:rPr>
           </w:pPr>
@@ -1261,54 +1169,46 @@
             <w:r>
               <w:rPr>
                 <w:rStyle w:val="Hipervnculo"/>
-                <w:noProof/>
               </w:rPr>
               <w:t>Programación del cuestionario</w:t>
             </w:r>
             <w:r>
               <w:rPr>
-                <w:noProof/>
                 <w:webHidden/>
               </w:rPr>
               <w:tab/>
             </w:r>
             <w:r>
               <w:rPr>
-                <w:noProof/>
                 <w:webHidden/>
               </w:rPr>
               <w:fldChar w:fldCharType="begin"/>
             </w:r>
             <w:r>
               <w:rPr>
-                <w:noProof/>
                 <w:webHidden/>
               </w:rPr>
               <w:instrText xml:space="preserve"> PAGEREF _Toc483673556 \h </w:instrText>
             </w:r>
             <w:r>
               <w:rPr>
-                <w:noProof/>
                 <w:webHidden/>
               </w:rPr>
             </w:r>
             <w:r>
               <w:rPr>
-                <w:noProof/>
                 <w:webHidden/>
               </w:rPr>
               <w:fldChar w:fldCharType="separate"/>
             </w:r>
             <w:r>
               <w:rPr>
-                <w:noProof/>
                 <w:webHidden/>
               </w:rPr>
               <w:t>7</w:t>
             </w:r>
             <w:r>
               <w:rPr>
-                <w:noProof/>
                 <w:webHidden/>
               </w:rPr>
               <w:fldChar w:fldCharType="end"/>
@@ -1324,7 +1224,6 @@
             <w:jc w:val="both"/>
             <w:rPr>
               <w:rFonts w:asciiTheme="minorHAnsi" w:eastAsiaTheme="minorEastAsia" w:hAnsiTheme="minorHAnsi"/>
-              <w:noProof/>
               <w:lang w:eastAsia="es-ES"/>
             </w:rPr>
           </w:pPr>
@@ -1332,54 +1231,46 @@
             <w:r>
               <w:rPr>
                 <w:rStyle w:val="Hipervnculo"/>
-                <w:noProof/>
               </w:rPr>
               <w:t>Programación del login</w:t>
             </w:r>
             <w:r>
               <w:rPr>
-                <w:noProof/>
                 <w:webHidden/>
               </w:rPr>
               <w:tab/>
             </w:r>
             <w:r>
               <w:rPr>
-                <w:noProof/>
                 <w:webHidden/>
               </w:rPr>
               <w:fldChar w:fldCharType="begin"/>
             </w:r>
             <w:r>
               <w:rPr>
-                <w:noProof/>
                 <w:webHidden/>
               </w:rPr>
               <w:instrText xml:space="preserve"> PAGEREF _Toc483673557 \h </w:instrText>
             </w:r>
             <w:r>
               <w:rPr>
-                <w:noProof/>
                 <w:webHidden/>
               </w:rPr>
             </w:r>
             <w:r>
               <w:rPr>
-                <w:noProof/>
                 <w:webHidden/>
               </w:rPr>
               <w:fldChar w:fldCharType="separate"/>
             </w:r>
             <w:r>
               <w:rPr>
-                <w:noProof/>
                 <w:webHidden/>
               </w:rPr>
               <w:t>8</w:t>
             </w:r>
             <w:r>
               <w:rPr>
-                <w:noProof/>
                 <w:webHidden/>
               </w:rPr>
               <w:fldChar w:fldCharType="end"/>
@@ -1395,7 +1286,6 @@
             <w:jc w:val="both"/>
             <w:rPr>
               <w:rFonts w:asciiTheme="minorHAnsi" w:eastAsiaTheme="minorEastAsia" w:hAnsiTheme="minorHAnsi"/>
-              <w:noProof/>
               <w:lang w:eastAsia="es-ES"/>
             </w:rPr>
           </w:pPr>
@@ -1403,54 +1293,46 @@
             <w:r>
               <w:rPr>
                 <w:rStyle w:val="Hipervnculo"/>
-                <w:noProof/>
               </w:rPr>
               <w:t>Página de Rutina</w:t>
             </w:r>
             <w:r>
               <w:rPr>
-                <w:noProof/>
                 <w:webHidden/>
               </w:rPr>
               <w:tab/>
             </w:r>
             <w:r>
               <w:rPr>
-                <w:noProof/>
                 <w:webHidden/>
               </w:rPr>
               <w:fldChar w:fldCharType="begin"/>
             </w:r>
             <w:r>
               <w:rPr>
-                <w:noProof/>
                 <w:webHidden/>
               </w:rPr>
               <w:instrText xml:space="preserve"> PAGEREF _Toc483673558 \h </w:instrText>
             </w:r>
             <w:r>
               <w:rPr>
-                <w:noProof/>
                 <w:webHidden/>
               </w:rPr>
             </w:r>
             <w:r>
               <w:rPr>
-                <w:noProof/>
                 <w:webHidden/>
               </w:rPr>
               <w:fldChar w:fldCharType="separate"/>
             </w:r>
             <w:r>
               <w:rPr>
-                <w:noProof/>
                 <w:webHidden/>
               </w:rPr>
               <w:t>11</w:t>
             </w:r>
             <w:r>
               <w:rPr>
-                <w:noProof/>
                 <w:webHidden/>
               </w:rPr>
               <w:fldChar w:fldCharType="end"/>
@@ -1466,7 +1348,6 @@
             <w:jc w:val="both"/>
             <w:rPr>
               <w:rFonts w:asciiTheme="minorHAnsi" w:eastAsiaTheme="minorEastAsia" w:hAnsiTheme="minorHAnsi"/>
-              <w:noProof/>
               <w:lang w:eastAsia="es-ES"/>
             </w:rPr>
           </w:pPr>
@@ -1474,54 +1355,46 @@
             <w:r>
               <w:rPr>
                 <w:rStyle w:val="Hipervnculo"/>
-                <w:noProof/>
               </w:rPr>
               <w:t>Programación Mostrar Rutinas Disponibles</w:t>
             </w:r>
             <w:r>
               <w:rPr>
-                <w:noProof/>
                 <w:webHidden/>
               </w:rPr>
               <w:tab/>
             </w:r>
             <w:r>
               <w:rPr>
-                <w:noProof/>
                 <w:webHidden/>
               </w:rPr>
               <w:fldChar w:fldCharType="begin"/>
             </w:r>
             <w:r>
               <w:rPr>
-                <w:noProof/>
                 <w:webHidden/>
               </w:rPr>
               <w:instrText xml:space="preserve"> PAGEREF _Toc483673559 \h </w:instrText>
             </w:r>
             <w:r>
               <w:rPr>
-                <w:noProof/>
                 <w:webHidden/>
               </w:rPr>
             </w:r>
             <w:r>
               <w:rPr>
-                <w:noProof/>
                 <w:webHidden/>
               </w:rPr>
               <w:fldChar w:fldCharType="separate"/>
             </w:r>
             <w:r>
               <w:rPr>
-                <w:noProof/>
                 <w:webHidden/>
               </w:rPr>
               <w:t>12</w:t>
             </w:r>
             <w:r>
               <w:rPr>
-                <w:noProof/>
                 <w:webHidden/>
               </w:rPr>
               <w:fldChar w:fldCharType="end"/>
@@ -1537,7 +1410,6 @@
             <w:jc w:val="both"/>
             <w:rPr>
               <w:rFonts w:asciiTheme="minorHAnsi" w:eastAsiaTheme="minorEastAsia" w:hAnsiTheme="minorHAnsi"/>
-              <w:noProof/>
               <w:lang w:eastAsia="es-ES"/>
             </w:rPr>
           </w:pPr>
@@ -1545,54 +1417,46 @@
             <w:r>
               <w:rPr>
                 <w:rStyle w:val="Hipervnculo"/>
-                <w:noProof/>
               </w:rPr>
               <w:t>Programación Asignar Rutina</w:t>
             </w:r>
             <w:r>
               <w:rPr>
-                <w:noProof/>
                 <w:webHidden/>
               </w:rPr>
               <w:tab/>
             </w:r>
             <w:r>
               <w:rPr>
-                <w:noProof/>
                 <w:webHidden/>
               </w:rPr>
               <w:fldChar w:fldCharType="begin"/>
             </w:r>
             <w:r>
               <w:rPr>
-                <w:noProof/>
                 <w:webHidden/>
               </w:rPr>
               <w:instrText xml:space="preserve"> PAGEREF _Toc483673560 \h </w:instrText>
             </w:r>
             <w:r>
               <w:rPr>
-                <w:noProof/>
                 <w:webHidden/>
               </w:rPr>
             </w:r>
             <w:r>
               <w:rPr>
-                <w:noProof/>
                 <w:webHidden/>
               </w:rPr>
               <w:fldChar w:fldCharType="separate"/>
             </w:r>
             <w:r>
               <w:rPr>
-                <w:noProof/>
                 <w:webHidden/>
               </w:rPr>
               <w:t>13</w:t>
             </w:r>
             <w:r>
               <w:rPr>
-                <w:noProof/>
                 <w:webHidden/>
               </w:rPr>
               <w:fldChar w:fldCharType="end"/>
@@ -1608,7 +1472,6 @@
             <w:jc w:val="both"/>
             <w:rPr>
               <w:rFonts w:asciiTheme="minorHAnsi" w:eastAsiaTheme="minorEastAsia" w:hAnsiTheme="minorHAnsi"/>
-              <w:noProof/>
               <w:lang w:eastAsia="es-ES"/>
             </w:rPr>
           </w:pPr>
@@ -1616,54 +1479,46 @@
             <w:r>
               <w:rPr>
                 <w:rStyle w:val="Hipervnculo"/>
-                <w:noProof/>
               </w:rPr>
               <w:t>Programación Detalle Rutina</w:t>
             </w:r>
             <w:r>
               <w:rPr>
-                <w:noProof/>
                 <w:webHidden/>
               </w:rPr>
               <w:tab/>
             </w:r>
             <w:r>
               <w:rPr>
-                <w:noProof/>
                 <w:webHidden/>
               </w:rPr>
               <w:fldChar w:fldCharType="begin"/>
             </w:r>
             <w:r>
               <w:rPr>
-                <w:noProof/>
                 <w:webHidden/>
               </w:rPr>
               <w:instrText xml:space="preserve"> PAGEREF _Toc483673561 \h </w:instrText>
             </w:r>
             <w:r>
               <w:rPr>
-                <w:noProof/>
                 <w:webHidden/>
               </w:rPr>
             </w:r>
             <w:r>
               <w:rPr>
-                <w:noProof/>
                 <w:webHidden/>
               </w:rPr>
               <w:fldChar w:fldCharType="separate"/>
             </w:r>
             <w:r>
               <w:rPr>
-                <w:noProof/>
                 <w:webHidden/>
               </w:rPr>
               <w:t>16</w:t>
             </w:r>
             <w:r>
               <w:rPr>
-                <w:noProof/>
                 <w:webHidden/>
               </w:rPr>
               <w:fldChar w:fldCharType="end"/>
@@ -1679,7 +1534,6 @@
             <w:jc w:val="both"/>
             <w:rPr>
               <w:rFonts w:asciiTheme="minorHAnsi" w:eastAsiaTheme="minorEastAsia" w:hAnsiTheme="minorHAnsi"/>
-              <w:noProof/>
               <w:lang w:eastAsia="es-ES"/>
             </w:rPr>
           </w:pPr>
@@ -1687,54 +1541,46 @@
             <w:r>
               <w:rPr>
                 <w:rStyle w:val="Hipervnculo"/>
-                <w:noProof/>
               </w:rPr>
               <w:t>Programación Detalle Ejercicio</w:t>
             </w:r>
             <w:r>
               <w:rPr>
-                <w:noProof/>
                 <w:webHidden/>
               </w:rPr>
               <w:tab/>
             </w:r>
             <w:r>
               <w:rPr>
-                <w:noProof/>
                 <w:webHidden/>
               </w:rPr>
               <w:fldChar w:fldCharType="begin"/>
             </w:r>
             <w:r>
               <w:rPr>
-                <w:noProof/>
                 <w:webHidden/>
               </w:rPr>
               <w:instrText xml:space="preserve"> PAGEREF _Toc483673562 \h </w:instrText>
             </w:r>
             <w:r>
               <w:rPr>
-                <w:noProof/>
                 <w:webHidden/>
               </w:rPr>
             </w:r>
             <w:r>
               <w:rPr>
-                <w:noProof/>
                 <w:webHidden/>
               </w:rPr>
               <w:fldChar w:fldCharType="separate"/>
             </w:r>
             <w:r>
               <w:rPr>
-                <w:noProof/>
                 <w:webHidden/>
               </w:rPr>
               <w:t>17</w:t>
             </w:r>
             <w:r>
               <w:rPr>
-                <w:noProof/>
                 <w:webHidden/>
               </w:rPr>
               <w:fldChar w:fldCharType="end"/>
@@ -1750,7 +1596,6 @@
             <w:jc w:val="both"/>
             <w:rPr>
               <w:rFonts w:asciiTheme="minorHAnsi" w:eastAsiaTheme="minorEastAsia" w:hAnsiTheme="minorHAnsi"/>
-              <w:noProof/>
               <w:lang w:eastAsia="es-ES"/>
             </w:rPr>
           </w:pPr>
@@ -1758,54 +1603,46 @@
             <w:r>
               <w:rPr>
                 <w:rStyle w:val="Hipervnculo"/>
-                <w:noProof/>
               </w:rPr>
               <w:t>Programación Empezar Rutina</w:t>
             </w:r>
             <w:r>
               <w:rPr>
-                <w:noProof/>
                 <w:webHidden/>
               </w:rPr>
               <w:tab/>
             </w:r>
             <w:r>
               <w:rPr>
-                <w:noProof/>
                 <w:webHidden/>
               </w:rPr>
               <w:fldChar w:fldCharType="begin"/>
             </w:r>
             <w:r>
               <w:rPr>
-                <w:noProof/>
                 <w:webHidden/>
               </w:rPr>
               <w:instrText xml:space="preserve"> PAGEREF _Toc483673563 \h </w:instrText>
             </w:r>
             <w:r>
               <w:rPr>
-                <w:noProof/>
                 <w:webHidden/>
               </w:rPr>
             </w:r>
             <w:r>
               <w:rPr>
-                <w:noProof/>
                 <w:webHidden/>
               </w:rPr>
               <w:fldChar w:fldCharType="separate"/>
             </w:r>
             <w:r>
               <w:rPr>
-                <w:noProof/>
                 <w:webHidden/>
               </w:rPr>
               <w:t>18</w:t>
             </w:r>
             <w:r>
               <w:rPr>
-                <w:noProof/>
                 <w:webHidden/>
               </w:rPr>
               <w:fldChar w:fldCharType="end"/>
@@ -1821,7 +1658,6 @@
             <w:jc w:val="both"/>
             <w:rPr>
               <w:rFonts w:asciiTheme="minorHAnsi" w:eastAsiaTheme="minorEastAsia" w:hAnsiTheme="minorHAnsi"/>
-              <w:noProof/>
               <w:lang w:eastAsia="es-ES"/>
             </w:rPr>
           </w:pPr>
@@ -1829,54 +1665,46 @@
             <w:r>
               <w:rPr>
                 <w:rStyle w:val="Hipervnculo"/>
-                <w:noProof/>
               </w:rPr>
               <w:t>Programación Finalizar Rutina</w:t>
             </w:r>
             <w:r>
               <w:rPr>
-                <w:noProof/>
                 <w:webHidden/>
               </w:rPr>
               <w:tab/>
             </w:r>
             <w:r>
               <w:rPr>
-                <w:noProof/>
                 <w:webHidden/>
               </w:rPr>
               <w:fldChar w:fldCharType="begin"/>
             </w:r>
             <w:r>
               <w:rPr>
-                <w:noProof/>
                 <w:webHidden/>
               </w:rPr>
               <w:instrText xml:space="preserve"> PAGEREF _Toc483673564 \h </w:instrText>
             </w:r>
             <w:r>
               <w:rPr>
-                <w:noProof/>
                 <w:webHidden/>
               </w:rPr>
             </w:r>
             <w:r>
               <w:rPr>
-                <w:noProof/>
                 <w:webHidden/>
               </w:rPr>
               <w:fldChar w:fldCharType="separate"/>
             </w:r>
             <w:r>
               <w:rPr>
-                <w:noProof/>
                 <w:webHidden/>
               </w:rPr>
               <w:t>22</w:t>
             </w:r>
             <w:r>
               <w:rPr>
-                <w:noProof/>
                 <w:webHidden/>
               </w:rPr>
               <w:fldChar w:fldCharType="end"/>
@@ -1892,7 +1720,6 @@
             <w:jc w:val="both"/>
             <w:rPr>
               <w:rFonts w:asciiTheme="minorHAnsi" w:eastAsiaTheme="minorEastAsia" w:hAnsiTheme="minorHAnsi"/>
-              <w:noProof/>
               <w:lang w:eastAsia="es-ES"/>
             </w:rPr>
           </w:pPr>
@@ -1900,54 +1727,46 @@
             <w:r>
               <w:rPr>
                 <w:rStyle w:val="Hipervnculo"/>
-                <w:noProof/>
               </w:rPr>
               <w:t>Página de Dietas</w:t>
             </w:r>
             <w:r>
               <w:rPr>
-                <w:noProof/>
                 <w:webHidden/>
               </w:rPr>
               <w:tab/>
             </w:r>
             <w:r>
               <w:rPr>
-                <w:noProof/>
                 <w:webHidden/>
               </w:rPr>
               <w:fldChar w:fldCharType="begin"/>
             </w:r>
             <w:r>
               <w:rPr>
-                <w:noProof/>
                 <w:webHidden/>
               </w:rPr>
               <w:instrText xml:space="preserve"> PAGEREF _Toc483673565 \h </w:instrText>
             </w:r>
             <w:r>
               <w:rPr>
-                <w:noProof/>
                 <w:webHidden/>
               </w:rPr>
             </w:r>
             <w:r>
               <w:rPr>
-                <w:noProof/>
                 <w:webHidden/>
               </w:rPr>
               <w:fldChar w:fldCharType="separate"/>
             </w:r>
             <w:r>
               <w:rPr>
-                <w:noProof/>
                 <w:webHidden/>
               </w:rPr>
               <w:t>23</w:t>
             </w:r>
             <w:r>
               <w:rPr>
-                <w:noProof/>
                 <w:webHidden/>
               </w:rPr>
               <w:fldChar w:fldCharType="end"/>
@@ -1963,7 +1782,6 @@
             <w:jc w:val="both"/>
             <w:rPr>
               <w:rFonts w:asciiTheme="minorHAnsi" w:eastAsiaTheme="minorEastAsia" w:hAnsiTheme="minorHAnsi"/>
-              <w:noProof/>
               <w:lang w:eastAsia="es-ES"/>
             </w:rPr>
           </w:pPr>
@@ -1971,54 +1789,46 @@
             <w:r>
               <w:rPr>
                 <w:rStyle w:val="Hipervnculo"/>
-                <w:noProof/>
               </w:rPr>
               <w:t>Programación Selección de Dieta</w:t>
             </w:r>
             <w:r>
               <w:rPr>
-                <w:noProof/>
                 <w:webHidden/>
               </w:rPr>
               <w:tab/>
             </w:r>
             <w:r>
               <w:rPr>
-                <w:noProof/>
                 <w:webHidden/>
               </w:rPr>
               <w:fldChar w:fldCharType="begin"/>
             </w:r>
             <w:r>
               <w:rPr>
-                <w:noProof/>
                 <w:webHidden/>
               </w:rPr>
               <w:instrText xml:space="preserve"> PAGEREF _Toc483673566 \h </w:instrText>
             </w:r>
             <w:r>
               <w:rPr>
-                <w:noProof/>
                 <w:webHidden/>
               </w:rPr>
             </w:r>
             <w:r>
               <w:rPr>
-                <w:noProof/>
                 <w:webHidden/>
               </w:rPr>
               <w:fldChar w:fldCharType="separate"/>
             </w:r>
             <w:r>
               <w:rPr>
-                <w:noProof/>
                 <w:webHidden/>
               </w:rPr>
               <w:t>23</w:t>
             </w:r>
             <w:r>
               <w:rPr>
-                <w:noProof/>
                 <w:webHidden/>
               </w:rPr>
               <w:fldChar w:fldCharType="end"/>
@@ -2034,7 +1844,6 @@
             <w:jc w:val="both"/>
             <w:rPr>
               <w:rFonts w:asciiTheme="minorHAnsi" w:eastAsiaTheme="minorEastAsia" w:hAnsiTheme="minorHAnsi"/>
-              <w:noProof/>
               <w:lang w:eastAsia="es-ES"/>
             </w:rPr>
           </w:pPr>
@@ -2042,54 +1851,46 @@
             <w:r>
               <w:rPr>
                 <w:rStyle w:val="Hipervnculo"/>
-                <w:noProof/>
               </w:rPr>
               <w:t>Programación Asignar Dieta</w:t>
             </w:r>
             <w:r>
               <w:rPr>
-                <w:noProof/>
                 <w:webHidden/>
               </w:rPr>
               <w:tab/>
             </w:r>
             <w:r>
               <w:rPr>
-                <w:noProof/>
                 <w:webHidden/>
               </w:rPr>
               <w:fldChar w:fldCharType="begin"/>
             </w:r>
             <w:r>
               <w:rPr>
-                <w:noProof/>
                 <w:webHidden/>
               </w:rPr>
               <w:instrText xml:space="preserve"> PAGEREF _Toc483673567 \h </w:instrText>
             </w:r>
             <w:r>
               <w:rPr>
-                <w:noProof/>
                 <w:webHidden/>
               </w:rPr>
             </w:r>
             <w:r>
               <w:rPr>
-                <w:noProof/>
                 <w:webHidden/>
               </w:rPr>
               <w:fldChar w:fldCharType="separate"/>
             </w:r>
             <w:r>
               <w:rPr>
-                <w:noProof/>
                 <w:webHidden/>
               </w:rPr>
               <w:t>25</w:t>
             </w:r>
             <w:r>
               <w:rPr>
-                <w:noProof/>
                 <w:webHidden/>
               </w:rPr>
               <w:fldChar w:fldCharType="end"/>
@@ -2105,7 +1906,6 @@
             <w:jc w:val="both"/>
             <w:rPr>
               <w:rFonts w:asciiTheme="minorHAnsi" w:eastAsiaTheme="minorEastAsia" w:hAnsiTheme="minorHAnsi"/>
-              <w:noProof/>
               <w:lang w:eastAsia="es-ES"/>
             </w:rPr>
           </w:pPr>
@@ -2113,54 +1913,46 @@
             <w:r>
               <w:rPr>
                 <w:rStyle w:val="Hipervnculo"/>
-                <w:noProof/>
               </w:rPr>
               <w:t>Programación Descargar Dieta</w:t>
             </w:r>
             <w:r>
               <w:rPr>
-                <w:noProof/>
                 <w:webHidden/>
               </w:rPr>
               <w:tab/>
             </w:r>
             <w:r>
               <w:rPr>
-                <w:noProof/>
                 <w:webHidden/>
               </w:rPr>
               <w:fldChar w:fldCharType="begin"/>
             </w:r>
             <w:r>
               <w:rPr>
-                <w:noProof/>
                 <w:webHidden/>
               </w:rPr>
               <w:instrText xml:space="preserve"> PAGEREF _Toc483673568 \h </w:instrText>
             </w:r>
             <w:r>
               <w:rPr>
-                <w:noProof/>
                 <w:webHidden/>
               </w:rPr>
             </w:r>
             <w:r>
               <w:rPr>
-                <w:noProof/>
                 <w:webHidden/>
               </w:rPr>
               <w:fldChar w:fldCharType="separate"/>
             </w:r>
             <w:r>
               <w:rPr>
-                <w:noProof/>
                 <w:webHidden/>
               </w:rPr>
               <w:t>26</w:t>
             </w:r>
             <w:r>
               <w:rPr>
-                <w:noProof/>
                 <w:webHidden/>
               </w:rPr>
               <w:fldChar w:fldCharType="end"/>
@@ -2176,7 +1968,6 @@
             <w:jc w:val="both"/>
             <w:rPr>
               <w:rFonts w:asciiTheme="minorHAnsi" w:eastAsiaTheme="minorEastAsia" w:hAnsiTheme="minorHAnsi"/>
-              <w:noProof/>
               <w:lang w:eastAsia="es-ES"/>
             </w:rPr>
           </w:pPr>
@@ -2184,54 +1975,46 @@
             <w:r>
               <w:rPr>
                 <w:rStyle w:val="Hipervnculo"/>
-                <w:noProof/>
               </w:rPr>
               <w:t>Programación Finalizar Dieta</w:t>
             </w:r>
             <w:r>
               <w:rPr>
-                <w:noProof/>
                 <w:webHidden/>
               </w:rPr>
               <w:tab/>
             </w:r>
             <w:r>
               <w:rPr>
-                <w:noProof/>
                 <w:webHidden/>
               </w:rPr>
               <w:fldChar w:fldCharType="begin"/>
             </w:r>
             <w:r>
               <w:rPr>
-                <w:noProof/>
                 <w:webHidden/>
               </w:rPr>
               <w:instrText xml:space="preserve"> PAGEREF _Toc483673569 \h </w:instrText>
             </w:r>
             <w:r>
               <w:rPr>
-                <w:noProof/>
                 <w:webHidden/>
               </w:rPr>
             </w:r>
             <w:r>
               <w:rPr>
-                <w:noProof/>
                 <w:webHidden/>
               </w:rPr>
               <w:fldChar w:fldCharType="separate"/>
             </w:r>
             <w:r>
               <w:rPr>
-                <w:noProof/>
                 <w:webHidden/>
               </w:rPr>
               <w:t>27</w:t>
             </w:r>
             <w:r>
               <w:rPr>
-                <w:noProof/>
                 <w:webHidden/>
               </w:rPr>
               <w:fldChar w:fldCharType="end"/>
@@ -2247,7 +2030,6 @@
             <w:jc w:val="both"/>
             <w:rPr>
               <w:rFonts w:asciiTheme="minorHAnsi" w:eastAsiaTheme="minorEastAsia" w:hAnsiTheme="minorHAnsi"/>
-              <w:noProof/>
               <w:lang w:eastAsia="es-ES"/>
             </w:rPr>
           </w:pPr>
@@ -2255,54 +2037,46 @@
             <w:r>
               <w:rPr>
                 <w:rStyle w:val="Hipervnculo"/>
-                <w:noProof/>
               </w:rPr>
               <w:t>Conclusiones Tecnicas y opinión personal</w:t>
             </w:r>
             <w:r>
               <w:rPr>
-                <w:noProof/>
                 <w:webHidden/>
               </w:rPr>
               <w:tab/>
             </w:r>
             <w:r>
               <w:rPr>
-                <w:noProof/>
                 <w:webHidden/>
               </w:rPr>
               <w:fldChar w:fldCharType="begin"/>
             </w:r>
             <w:r>
               <w:rPr>
-                <w:noProof/>
                 <w:webHidden/>
               </w:rPr>
               <w:instrText xml:space="preserve"> PAGEREF _Toc483673570 \h </w:instrText>
             </w:r>
             <w:r>
               <w:rPr>
-                <w:noProof/>
                 <w:webHidden/>
               </w:rPr>
             </w:r>
             <w:r>
               <w:rPr>
-                <w:noProof/>
                 <w:webHidden/>
               </w:rPr>
               <w:fldChar w:fldCharType="separate"/>
             </w:r>
             <w:r>
               <w:rPr>
-                <w:noProof/>
                 <w:webHidden/>
               </w:rPr>
               <w:t>28</w:t>
             </w:r>
             <w:r>
               <w:rPr>
-                <w:noProof/>
                 <w:webHidden/>
               </w:rPr>
               <w:fldChar w:fldCharType="end"/>
@@ -2318,7 +2092,6 @@
             <w:jc w:val="both"/>
             <w:rPr>
               <w:rFonts w:asciiTheme="minorHAnsi" w:eastAsiaTheme="minorEastAsia" w:hAnsiTheme="minorHAnsi"/>
-              <w:noProof/>
               <w:lang w:eastAsia="es-ES"/>
             </w:rPr>
           </w:pPr>
@@ -2326,54 +2099,46 @@
             <w:r>
               <w:rPr>
                 <w:rStyle w:val="Hipervnculo"/>
-                <w:noProof/>
               </w:rPr>
               <w:t>Índice de imágenes</w:t>
             </w:r>
             <w:r>
               <w:rPr>
-                <w:noProof/>
                 <w:webHidden/>
               </w:rPr>
               <w:tab/>
             </w:r>
             <w:r>
               <w:rPr>
-                <w:noProof/>
                 <w:webHidden/>
               </w:rPr>
               <w:fldChar w:fldCharType="begin"/>
             </w:r>
             <w:r>
               <w:rPr>
-                <w:noProof/>
                 <w:webHidden/>
               </w:rPr>
               <w:instrText xml:space="preserve"> PAGEREF _Toc483673571 \h </w:instrText>
             </w:r>
             <w:r>
               <w:rPr>
-                <w:noProof/>
                 <w:webHidden/>
               </w:rPr>
             </w:r>
             <w:r>
               <w:rPr>
-                <w:noProof/>
                 <w:webHidden/>
               </w:rPr>
               <w:fldChar w:fldCharType="separate"/>
             </w:r>
             <w:r>
               <w:rPr>
-                <w:noProof/>
                 <w:webHidden/>
               </w:rPr>
               <w:t>28</w:t>
             </w:r>
             <w:r>
               <w:rPr>
-                <w:noProof/>
                 <w:webHidden/>
               </w:rPr>
               <w:fldChar w:fldCharType="end"/>
@@ -2389,7 +2154,6 @@
             <w:jc w:val="both"/>
             <w:rPr>
               <w:rFonts w:asciiTheme="minorHAnsi" w:eastAsiaTheme="minorEastAsia" w:hAnsiTheme="minorHAnsi"/>
-              <w:noProof/>
               <w:lang w:eastAsia="es-ES"/>
             </w:rPr>
           </w:pPr>
@@ -2397,54 +2161,46 @@
             <w:r>
               <w:rPr>
                 <w:rStyle w:val="Hipervnculo"/>
-                <w:noProof/>
               </w:rPr>
               <w:t>Webgrafía</w:t>
             </w:r>
             <w:r>
               <w:rPr>
-                <w:noProof/>
                 <w:webHidden/>
               </w:rPr>
               <w:tab/>
             </w:r>
             <w:r>
               <w:rPr>
-                <w:noProof/>
                 <w:webHidden/>
               </w:rPr>
               <w:fldChar w:fldCharType="begin"/>
             </w:r>
             <w:r>
               <w:rPr>
-                <w:noProof/>
                 <w:webHidden/>
               </w:rPr>
               <w:instrText xml:space="preserve"> PAGEREF _Toc483673572 \h </w:instrText>
             </w:r>
             <w:r>
               <w:rPr>
-                <w:noProof/>
                 <w:webHidden/>
               </w:rPr>
             </w:r>
             <w:r>
               <w:rPr>
-                <w:noProof/>
                 <w:webHidden/>
               </w:rPr>
               <w:fldChar w:fldCharType="separate"/>
             </w:r>
             <w:r>
               <w:rPr>
-                <w:noProof/>
                 <w:webHidden/>
               </w:rPr>
               <w:t>28</w:t>
             </w:r>
             <w:r>
               <w:rPr>
-                <w:noProof/>
                 <w:webHidden/>
               </w:rPr>
               <w:fldChar w:fldCharType="end"/>
@@ -2675,6 +2431,124 @@
       <w:pPr>
         <w:jc w:val="both"/>
       </w:pPr>
+      <w:r>
+        <w:t xml:space="preserve">En este proyecto teníamos muy claro cuales iban a ser nuestros roles antes de pensar en el proyecto. Los tres integrantes del grupo tenemos un perfil de programador, pero necesitábamos a un diseñador para que se encargara de todo el diseño del proyecto, imágenes, logo, etc. De tal manera que los roles quedaron de esta forma: </w:t>
+      </w:r>
+    </w:p>
+    <w:p>
+      <w:pPr>
+        <w:jc w:val="both"/>
+        <w:rPr>
+          <w:rFonts w:cs="Arial"/>
+        </w:rPr>
+      </w:pPr>
+    </w:p>
+    <w:p>
+      <w:pPr>
+        <w:pStyle w:val="Prrafodelista"/>
+        <w:numPr>
+          <w:ilvl w:val="0"/>
+          <w:numId w:val="9"/>
+        </w:numPr>
+        <w:jc w:val="both"/>
+        <w:rPr>
+          <w:rFonts w:ascii="Arial" w:hAnsi="Arial" w:cs="Arial"/>
+          <w:lang w:val="es-ES"/>
+        </w:rPr>
+      </w:pPr>
+      <w:r>
+        <w:rPr>
+          <w:rFonts w:ascii="Arial" w:hAnsi="Arial" w:cs="Arial"/>
+          <w:b/>
+          <w:lang w:val="es-ES"/>
+        </w:rPr>
+        <w:t>Miguel López</w:t>
+      </w:r>
+      <w:r>
+        <w:rPr>
+          <w:rFonts w:ascii="Arial" w:hAnsi="Arial" w:cs="Arial"/>
+          <w:lang w:val="es-ES"/>
+        </w:rPr>
+        <w:t xml:space="preserve">: Se asignó la tarea de ser programador. </w:t>
+      </w:r>
+    </w:p>
+    <w:p>
+      <w:pPr>
+        <w:pStyle w:val="Prrafodelista"/>
+        <w:numPr>
+          <w:ilvl w:val="0"/>
+          <w:numId w:val="9"/>
+        </w:numPr>
+        <w:jc w:val="both"/>
+        <w:rPr>
+          <w:rFonts w:ascii="Arial" w:hAnsi="Arial" w:cs="Arial"/>
+          <w:lang w:val="es-ES"/>
+        </w:rPr>
+      </w:pPr>
+      <w:r>
+        <w:rPr>
+          <w:rFonts w:ascii="Arial" w:hAnsi="Arial" w:cs="Arial"/>
+          <w:b/>
+          <w:lang w:val="es-ES"/>
+        </w:rPr>
+        <w:t>Eric Petit</w:t>
+      </w:r>
+      <w:r>
+        <w:rPr>
+          <w:rFonts w:ascii="Arial" w:hAnsi="Arial" w:cs="Arial"/>
+          <w:lang w:val="es-ES"/>
+        </w:rPr>
+        <w:t>: Se asignó la tarea de ser diseñador.</w:t>
+      </w:r>
+    </w:p>
+    <w:p>
+      <w:pPr>
+        <w:pStyle w:val="Prrafodelista"/>
+        <w:numPr>
+          <w:ilvl w:val="0"/>
+          <w:numId w:val="9"/>
+        </w:numPr>
+        <w:jc w:val="both"/>
+        <w:rPr>
+          <w:rFonts w:ascii="Arial" w:hAnsi="Arial" w:cs="Arial"/>
+          <w:lang w:val="es-ES"/>
+        </w:rPr>
+      </w:pPr>
+      <w:r>
+        <w:rPr>
+          <w:rFonts w:ascii="Arial" w:hAnsi="Arial" w:cs="Arial"/>
+          <w:b/>
+          <w:lang w:val="es-ES"/>
+        </w:rPr>
+        <w:t>Marc Petit</w:t>
+      </w:r>
+      <w:r>
+        <w:rPr>
+          <w:rFonts w:ascii="Arial" w:hAnsi="Arial" w:cs="Arial"/>
+          <w:lang w:val="es-ES"/>
+        </w:rPr>
+        <w:t xml:space="preserve">: </w:t>
+      </w:r>
+      <w:r>
+        <w:rPr>
+          <w:rFonts w:ascii="Arial" w:hAnsi="Arial" w:cs="Arial"/>
+          <w:lang w:val="es-ES"/>
+        </w:rPr>
+        <w:t>Se asignó la tarea de ser programador.</w:t>
+      </w:r>
+    </w:p>
+    <w:p>
+      <w:pPr>
+        <w:jc w:val="both"/>
+      </w:pPr>
+      <w:r>
+        <w:t xml:space="preserve">Una vez ya distribuidos los roles empezamos a planificar el proyecto. </w:t>
+      </w:r>
+    </w:p>
+    <w:p>
+      <w:pPr>
+        <w:jc w:val="both"/>
+      </w:pPr>
     </w:p>
     <w:p>
       <w:pPr>
@@ -2712,7 +2586,15 @@
       </w:pPr>
       <w:bookmarkStart w:id="4" w:name="_Toc483673551"/>
       <w:r>
-        <w:t>Aplicación Freemium vs Premium</w:t>
+        <w:t xml:space="preserve">Aplicación </w:t>
+      </w:r>
+      <w:proofErr w:type="spellStart"/>
+      <w:r>
+        <w:t>Freemium</w:t>
+      </w:r>
+      <w:proofErr w:type="spellEnd"/>
+      <w:r>
+        <w:t xml:space="preserve"> vs Premium</w:t>
       </w:r>
       <w:bookmarkEnd w:id="4"/>
     </w:p>
@@ -2726,19 +2608,32 @@
         <w:jc w:val="both"/>
       </w:pPr>
       <w:r>
-        <w:t>Explicar esto</w:t>
-      </w:r>
+        <w:t xml:space="preserve">Pensamos en que podríamos ofrecer dos tipos de servicio, uno gratuito y otro premium. Queríamos que cualquier usuario pudiera utilizar nuestra aplicación si tener que gastar dinero. </w:t>
+      </w:r>
+      <w:r>
+        <w:t xml:space="preserve">Pero no queríamos solo ofrecer un servicio estático, si no también especifico adaptado a las necesidades del usuario, por ello pensamos en una versión premium en la cual tendría servicios personalizados realizados por especialista. Estos especialistas podrían estar en contacto con el usuario por un sistema de mensajería. El sistema de pago seria mensual con una pequeña cuota </w:t>
+      </w:r>
+      <w:r>
+        <w:t xml:space="preserve">que se aplicaría  al a cuenta bancaria que el usuario indique. </w:t>
+      </w:r>
+      <w:bookmarkStart w:id="5" w:name="_GoBack"/>
+      <w:bookmarkEnd w:id="5"/>
+    </w:p>
+    <w:p>
+      <w:pPr>
+        <w:jc w:val="both"/>
+      </w:pPr>
     </w:p>
     <w:p>
       <w:pPr>
         <w:pStyle w:val="Ttulo2"/>
         <w:jc w:val="both"/>
       </w:pPr>
-      <w:bookmarkStart w:id="5" w:name="_Toc483673552"/>
+      <w:bookmarkStart w:id="6" w:name="_Toc483673552"/>
       <w:r>
         <w:t>Tecnología usada</w:t>
       </w:r>
-      <w:bookmarkEnd w:id="5"/>
+      <w:bookmarkEnd w:id="6"/>
     </w:p>
     <w:p>
       <w:pPr>
@@ -2810,6 +2705,7 @@
         <w:jc w:val="both"/>
       </w:pPr>
       <w:r>
+        <w:lastRenderedPageBreak/>
         <w:t>Al cabo de una semana de investigación y de aprendizaje empleando el patrón de diseño modelo vista controlador, llegamos a la conclusión que había que dedicarle mucho tiempo para aprender y dominar cómo realizar aplicaciones web empleando esta tecnología. Por ese motivo, decidimos desarrollar todo el proyecto empleando PHP “normal”.</w:t>
       </w:r>
     </w:p>
@@ -2817,6 +2713,18 @@
       <w:pPr>
         <w:jc w:val="both"/>
       </w:pPr>
+    </w:p>
+    <w:p>
+      <w:pPr>
+        <w:jc w:val="both"/>
+      </w:pPr>
+    </w:p>
+    <w:p>
+      <w:pPr>
+        <w:jc w:val="both"/>
+      </w:pPr>
+    </w:p>
+    <w:p>
       <w:r>
         <w:t xml:space="preserve">A parte de </w:t>
       </w:r>
@@ -2832,94 +2740,45 @@
     </w:p>
     <w:p>
       <w:pPr>
-        <w:pStyle w:val="Prrafodelista"/>
-        <w:numPr>
-          <w:ilvl w:val="0"/>
-          <w:numId w:val="1"/>
-        </w:numPr>
-        <w:jc w:val="both"/>
-        <w:rPr>
-          <w:lang w:val="es-ES"/>
-        </w:rPr>
-      </w:pPr>
-      <w:r>
-        <w:rPr>
-          <w:lang w:val="es-ES"/>
-        </w:rPr>
-        <w:t>Del</w:t>
-      </w:r>
-      <w:r>
-        <w:rPr>
-          <w:lang w:val="es-ES"/>
-        </w:rPr>
-        <w:t xml:space="preserve"> lado del cliente</w:t>
-      </w:r>
-      <w:r>
-        <w:rPr>
-          <w:lang w:val="es-ES"/>
-        </w:rPr>
-        <w:t xml:space="preserve"> hemos utilizado</w:t>
-      </w:r>
-      <w:r>
-        <w:rPr>
-          <w:lang w:val="es-ES"/>
-        </w:rPr>
-        <w:t xml:space="preserve"> </w:t>
+        <w:pStyle w:val="Sinespaciado"/>
+      </w:pPr>
+      <w:r>
+        <w:t xml:space="preserve">Del lado del cliente hemos utilizado </w:t>
       </w:r>
       <w:r>
         <w:rPr>
           <w:i/>
-          <w:lang w:val="es-ES"/>
         </w:rPr>
         <w:t>JavaScript</w:t>
       </w:r>
       <w:r>
-        <w:rPr>
-          <w:lang w:val="es-ES"/>
-        </w:rPr>
         <w:t xml:space="preserve"> utilizando </w:t>
       </w:r>
       <w:r>
         <w:rPr>
           <w:i/>
-          <w:lang w:val="es-ES"/>
         </w:rPr>
         <w:t>AJAX</w:t>
       </w:r>
       <w:r>
+        <w:t xml:space="preserve"> (</w:t>
+      </w:r>
+      <w:proofErr w:type="spellStart"/>
+      <w:r>
         <w:rPr>
-          <w:lang w:val="es-ES"/>
-        </w:rPr>
-        <w:t xml:space="preserve"> </w:t>
-      </w:r>
-      <w:r>
-        <w:rPr>
-          <w:lang w:val="es-ES"/>
-        </w:rPr>
-        <w:t>(</w:t>
-      </w:r>
-      <w:proofErr w:type="spellStart"/>
-      <w:r>
-        <w:rPr>
-          <w:rFonts w:ascii="Arial" w:hAnsi="Arial" w:cs="Arial"/>
           <w:bCs/>
           <w:i/>
           <w:iCs/>
           <w:color w:val="222222"/>
-          <w:sz w:val="21"/>
-          <w:szCs w:val="21"/>
           <w:shd w:val="clear" w:color="auto" w:fill="FFFFFF"/>
         </w:rPr>
         <w:t>A</w:t>
       </w:r>
       <w:r>
         <w:rPr>
-          <w:rFonts w:ascii="Arial" w:hAnsi="Arial" w:cs="Arial"/>
           <w:i/>
           <w:iCs/>
           <w:color w:val="222222"/>
-          <w:sz w:val="21"/>
-          <w:szCs w:val="21"/>
           <w:shd w:val="clear" w:color="auto" w:fill="FFFFFF"/>
         </w:rPr>
         <w:t>synchronous</w:t>
@@ -2932,39 +2791,29 @@
           <w:i/>
           <w:iCs/>
           <w:color w:val="222222"/>
-          <w:sz w:val="21"/>
-          <w:szCs w:val="21"/>
           <w:shd w:val="clear" w:color="auto" w:fill="FFFFFF"/>
         </w:rPr>
         <w:t> </w:t>
       </w:r>
-      <w:proofErr w:type="spellStart"/>
       <w:r>
         <w:rPr>
-          <w:rFonts w:ascii="Arial" w:hAnsi="Arial" w:cs="Arial"/>
           <w:bCs/>
           <w:i/>
           <w:iCs/>
           <w:color w:val="222222"/>
-          <w:sz w:val="21"/>
-          <w:szCs w:val="21"/>
           <w:shd w:val="clear" w:color="auto" w:fill="FFFFFF"/>
         </w:rPr>
         <w:t>J</w:t>
       </w:r>
       <w:r>
         <w:rPr>
-          <w:rFonts w:ascii="Arial" w:hAnsi="Arial" w:cs="Arial"/>
           <w:i/>
           <w:iCs/>
           <w:color w:val="222222"/>
-          <w:sz w:val="21"/>
-          <w:szCs w:val="21"/>
           <w:shd w:val="clear" w:color="auto" w:fill="FFFFFF"/>
         </w:rPr>
         <w:t>avaScript</w:t>
       </w:r>
-      <w:proofErr w:type="spellEnd"/>
       <w:r>
         <w:rPr>
           <w:rStyle w:val="apple-converted-space"/>
@@ -2972,39 +2821,29 @@
           <w:i/>
           <w:iCs/>
           <w:color w:val="222222"/>
-          <w:sz w:val="21"/>
-          <w:szCs w:val="21"/>
           <w:shd w:val="clear" w:color="auto" w:fill="FFFFFF"/>
         </w:rPr>
         <w:t> </w:t>
       </w:r>
-      <w:proofErr w:type="spellStart"/>
       <w:r>
         <w:rPr>
-          <w:rFonts w:ascii="Arial" w:hAnsi="Arial" w:cs="Arial"/>
           <w:bCs/>
           <w:i/>
           <w:iCs/>
           <w:color w:val="222222"/>
-          <w:sz w:val="21"/>
-          <w:szCs w:val="21"/>
           <w:shd w:val="clear" w:color="auto" w:fill="FFFFFF"/>
         </w:rPr>
         <w:t>A</w:t>
       </w:r>
       <w:r>
         <w:rPr>
-          <w:rFonts w:ascii="Arial" w:hAnsi="Arial" w:cs="Arial"/>
           <w:i/>
           <w:iCs/>
           <w:color w:val="222222"/>
-          <w:sz w:val="21"/>
-          <w:szCs w:val="21"/>
           <w:shd w:val="clear" w:color="auto" w:fill="FFFFFF"/>
         </w:rPr>
         <w:t>nd</w:t>
       </w:r>
-      <w:proofErr w:type="spellEnd"/>
       <w:r>
         <w:rPr>
           <w:rStyle w:val="apple-converted-space"/>
@@ -3012,165 +2851,90 @@
           <w:i/>
           <w:iCs/>
           <w:color w:val="222222"/>
-          <w:sz w:val="21"/>
-          <w:szCs w:val="21"/>
           <w:shd w:val="clear" w:color="auto" w:fill="FFFFFF"/>
         </w:rPr>
         <w:t> </w:t>
       </w:r>
       <w:r>
         <w:rPr>
-          <w:rFonts w:ascii="Arial" w:hAnsi="Arial" w:cs="Arial"/>
           <w:bCs/>
           <w:i/>
           <w:iCs/>
           <w:color w:val="222222"/>
-          <w:sz w:val="21"/>
-          <w:szCs w:val="21"/>
           <w:shd w:val="clear" w:color="auto" w:fill="FFFFFF"/>
         </w:rPr>
         <w:t>X</w:t>
       </w:r>
       <w:r>
         <w:rPr>
-          <w:rFonts w:ascii="Arial" w:hAnsi="Arial" w:cs="Arial"/>
           <w:i/>
           <w:iCs/>
           <w:color w:val="222222"/>
-          <w:sz w:val="21"/>
-          <w:szCs w:val="21"/>
           <w:shd w:val="clear" w:color="auto" w:fill="FFFFFF"/>
         </w:rPr>
         <w:t>ML</w:t>
       </w:r>
       <w:r>
-        <w:rPr>
-          <w:lang w:val="es-ES"/>
-        </w:rPr>
-        <w:t xml:space="preserve">) como técnica de desarrollo web asíncrona </w:t>
-      </w:r>
-      <w:r>
-        <w:rPr>
-          <w:lang w:val="es-ES"/>
-        </w:rPr>
-        <w:t>con el servidor.</w:t>
-      </w:r>
-    </w:p>
-    <w:p>
-      <w:pPr>
-        <w:pStyle w:val="Prrafodelista"/>
-        <w:numPr>
-          <w:ilvl w:val="0"/>
-          <w:numId w:val="1"/>
-        </w:numPr>
-        <w:jc w:val="both"/>
-        <w:rPr>
-          <w:lang w:val="es-ES"/>
-        </w:rPr>
-      </w:pPr>
-      <w:r>
-        <w:rPr>
-          <w:lang w:val="es-ES"/>
-        </w:rPr>
-        <w:t xml:space="preserve">De </w:t>
-      </w:r>
-      <w:r>
-        <w:rPr>
-          <w:lang w:val="es-ES"/>
-        </w:rPr>
-        <w:t>lenguaje de diseño gráfico Hojas de estilo en cascada (</w:t>
+        <w:t>) como técnica de desarrollo web asíncrona con el servidor.</w:t>
+      </w:r>
+    </w:p>
+    <w:p>
+      <w:pPr>
+        <w:pStyle w:val="Sinespaciado"/>
+      </w:pPr>
+      <w:r>
+        <w:t>De lenguaje de diseño gráfico Hojas de estilo en cascada (</w:t>
       </w:r>
       <w:r>
         <w:rPr>
           <w:i/>
-          <w:lang w:val="es-ES"/>
         </w:rPr>
         <w:t>CSS</w:t>
       </w:r>
       <w:r>
-        <w:rPr>
-          <w:lang w:val="es-ES"/>
-        </w:rPr>
-        <w:t xml:space="preserve"> 3)</w:t>
-      </w:r>
-      <w:r>
-        <w:rPr>
-          <w:lang w:val="es-ES"/>
-        </w:rPr>
-        <w:t>.</w:t>
-      </w:r>
-    </w:p>
-    <w:p>
-      <w:pPr>
-        <w:pStyle w:val="Prrafodelista"/>
-        <w:numPr>
-          <w:ilvl w:val="0"/>
-          <w:numId w:val="1"/>
-        </w:numPr>
-        <w:jc w:val="both"/>
-        <w:rPr>
-          <w:lang w:val="es-ES"/>
-        </w:rPr>
-      </w:pPr>
-      <w:r>
-        <w:rPr>
-          <w:lang w:val="es-ES"/>
-        </w:rPr>
+        <w:t xml:space="preserve"> 3).</w:t>
+      </w:r>
+    </w:p>
+    <w:p>
+      <w:pPr>
+        <w:pStyle w:val="Sinespaciado"/>
+      </w:pPr>
+      <w:r>
         <w:t xml:space="preserve">De </w:t>
       </w:r>
       <w:proofErr w:type="spellStart"/>
       <w:r>
         <w:rPr>
           <w:i/>
-          <w:lang w:val="es-ES"/>
         </w:rPr>
         <w:t>framework</w:t>
       </w:r>
       <w:proofErr w:type="spellEnd"/>
       <w:r>
-        <w:rPr>
-          <w:lang w:val="es-ES"/>
-        </w:rPr>
         <w:t xml:space="preserve"> hemos empleado </w:t>
       </w:r>
       <w:proofErr w:type="spellStart"/>
       <w:r>
         <w:rPr>
           <w:i/>
-          <w:lang w:val="es-ES"/>
         </w:rPr>
         <w:t>bootstrap</w:t>
       </w:r>
       <w:proofErr w:type="spellEnd"/>
       <w:r>
-        <w:rPr>
-          <w:lang w:val="es-ES"/>
-        </w:rPr>
         <w:t>.</w:t>
       </w:r>
     </w:p>
     <w:p>
       <w:pPr>
-        <w:pStyle w:val="Prrafodelista"/>
-        <w:numPr>
-          <w:ilvl w:val="0"/>
-          <w:numId w:val="1"/>
-        </w:numPr>
-        <w:jc w:val="both"/>
-        <w:rPr>
-          <w:lang w:val="es-ES"/>
-        </w:rPr>
-      </w:pPr>
-      <w:r>
-        <w:rPr>
-          <w:lang w:val="es-ES"/>
-        </w:rPr>
+        <w:pStyle w:val="Sinespaciado"/>
+      </w:pPr>
+      <w:r>
         <w:t xml:space="preserve">Para los gráficos hemos utilizado la librería de </w:t>
       </w:r>
       <w:r>
         <w:rPr>
           <w:i/>
-          <w:lang w:val="es-ES"/>
         </w:rPr>
         <w:t xml:space="preserve">PHP </w:t>
       </w:r>
@@ -3178,15 +2942,11 @@
       <w:r>
         <w:rPr>
           <w:i/>
-          <w:lang w:val="es-ES"/>
         </w:rPr>
         <w:t>highcharts</w:t>
       </w:r>
       <w:proofErr w:type="spellEnd"/>
       <w:r>
-        <w:rPr>
-          <w:lang w:val="es-ES"/>
-        </w:rPr>
         <w:t>.</w:t>
       </w:r>
     </w:p>
@@ -3229,11 +2989,11 @@
         <w:pStyle w:val="Ttulo1"/>
         <w:jc w:val="both"/>
       </w:pPr>
-      <w:bookmarkStart w:id="6" w:name="_Toc483673553"/>
+      <w:bookmarkStart w:id="7" w:name="_Toc483673553"/>
       <w:r>
         <w:t>Organización del sitio web</w:t>
       </w:r>
-      <w:bookmarkEnd w:id="6"/>
+      <w:bookmarkEnd w:id="7"/>
     </w:p>
     <w:p>
       <w:pPr>
@@ -3297,7 +3057,6 @@
       </w:pPr>
       <w:r>
         <w:rPr>
-          <w:noProof/>
           <w:lang w:eastAsia="ca-ES"/>
         </w:rPr>
         <w:drawing>
@@ -3333,57 +3092,47 @@
         <w:fldChar w:fldCharType="separate"/>
       </w:r>
       <w:r>
+        <w:t>1</w:t>
+      </w:r>
+      <w:r>
+        <w:fldChar w:fldCharType="end"/>
+      </w:r>
+      <w:r>
+        <w:t xml:space="preserve"> : Diagrama por bloques del sitio web</w:t>
+      </w:r>
+    </w:p>
+    <w:p>
+      <w:pPr>
+        <w:pStyle w:val="Ttulo1"/>
+        <w:jc w:val="both"/>
+      </w:pPr>
+      <w:bookmarkStart w:id="8" w:name="_Toc483673554"/>
+      <w:r>
+        <w:t>Página Índex</w:t>
+      </w:r>
+      <w:bookmarkEnd w:id="8"/>
+    </w:p>
+    <w:p>
+      <w:pPr>
+        <w:jc w:val="both"/>
+      </w:pPr>
+    </w:p>
+    <w:p>
+      <w:pPr>
+        <w:jc w:val="both"/>
+      </w:pPr>
+      <w:r>
+        <w:t>La página de índex, es la primera página que vera el usuario al entrar a nuestro sitio web. Aquí el usuario tendrá una pequeña impresión de los servicios que ofrece L2F, sabrá quien ha desarrollado la aplicación, podrá localizarnos y contactar con nosotros.</w:t>
+      </w:r>
+    </w:p>
+    <w:p>
+      <w:pPr>
+        <w:jc w:val="both"/>
         <w:rPr>
-          <w:noProof/>
-        </w:rPr>
-        <w:t>1</w:t>
-      </w:r>
-      <w:r>
-        <w:fldChar w:fldCharType="end"/>
-      </w:r>
-      <w:r>
-        <w:t xml:space="preserve"> : Diagrama por bloques del sitio web</w:t>
-      </w:r>
-    </w:p>
-    <w:p>
-      <w:pPr>
-        <w:pStyle w:val="Ttulo1"/>
-        <w:jc w:val="both"/>
-      </w:pPr>
-      <w:bookmarkStart w:id="7" w:name="_Toc483673554"/>
-      <w:r>
-        <w:t>Página Índex</w:t>
-      </w:r>
-      <w:bookmarkEnd w:id="7"/>
-    </w:p>
-    <w:p>
-      <w:pPr>
-        <w:jc w:val="both"/>
-      </w:pPr>
-    </w:p>
-    <w:p>
-      <w:pPr>
-        <w:jc w:val="both"/>
-      </w:pPr>
-      <w:r>
-        <w:t xml:space="preserve">La página de índex, es la primera página que vera el usuario al entrar a nuestro sitio web. Aquí el usuario </w:t>
-      </w:r>
-      <w:r>
-        <w:t>tendrá una pequeña impresión de los servicios que ofrece L2F, sabrá quien ha desarrollado la aplicación, podrá localizarnos y contactar con nosotros.</w:t>
-      </w:r>
-    </w:p>
-    <w:p>
-      <w:pPr>
-        <w:jc w:val="both"/>
-        <w:rPr>
-          <w:noProof/>
           <w:lang w:eastAsia="ca-ES"/>
         </w:rPr>
       </w:pPr>
       <w:r>
-        <w:rPr>
-          <w:noProof/>
-        </w:rPr>
         <w:lastRenderedPageBreak/>
         <w:drawing>
           <wp:inline distT="0" distB="0" distL="0" distR="0" wp14:anchorId="79BDDE0F" wp14:editId="03FCE5F5">
@@ -3423,29 +3172,23 @@
       </w:r>
       <w:r>
         <w:rPr>
-          <w:noProof/>
           <w:lang w:eastAsia="ca-ES"/>
         </w:rPr>
         <w:t xml:space="preserve">  </w:t>
       </w:r>
       <w:r>
         <w:rPr>
-          <w:noProof/>
           <w:lang w:eastAsia="ca-ES"/>
         </w:rPr>
         <w:t xml:space="preserve">                            </w:t>
       </w:r>
       <w:r>
         <w:rPr>
-          <w:noProof/>
           <w:lang w:eastAsia="ca-ES"/>
         </w:rPr>
         <w:t xml:space="preserve">  </w:t>
       </w:r>
       <w:r>
-        <w:rPr>
-          <w:noProof/>
-        </w:rPr>
         <w:drawing>
           <wp:inline distT="0" distB="0" distL="0" distR="0" wp14:anchorId="180E88E6" wp14:editId="00A6AF6F">
             <wp:extent cx="2039494" cy="3621600"/>
@@ -3484,14 +3227,12 @@
       </w:r>
       <w:r>
         <w:rPr>
-          <w:noProof/>
           <w:lang w:eastAsia="ca-ES"/>
         </w:rPr>
         <w:t xml:space="preserve"> </w:t>
       </w:r>
       <w:r>
         <w:rPr>
-          <w:noProof/>
           <w:lang w:eastAsia="ca-ES"/>
         </w:rPr>
         <w:br w:type="page"/>
@@ -3514,9 +3255,6 @@
         <w:jc w:val="both"/>
       </w:pPr>
       <w:r>
-        <w:rPr>
-          <w:noProof/>
-        </w:rPr>
         <w:drawing>
           <wp:inline distT="0" distB="0" distL="0" distR="0" wp14:anchorId="0640331F" wp14:editId="5D44D676">
             <wp:extent cx="2043430" cy="2763078"/>
@@ -3571,11 +3309,11 @@
         <w:pStyle w:val="Ttulo2"/>
         <w:jc w:val="both"/>
       </w:pPr>
-      <w:bookmarkStart w:id="8" w:name="_Toc483673555"/>
+      <w:bookmarkStart w:id="9" w:name="_Toc483673555"/>
       <w:r>
         <w:t>Programación del registro</w:t>
       </w:r>
-      <w:bookmarkEnd w:id="8"/>
+      <w:bookmarkEnd w:id="9"/>
     </w:p>
     <w:p>
       <w:pPr>
@@ -3628,9 +3366,6 @@
         <w:jc w:val="both"/>
       </w:pPr>
       <w:r>
-        <w:rPr>
-          <w:noProof/>
-        </w:rPr>
         <w:drawing>
           <wp:inline distT="0" distB="0" distL="0" distR="0">
             <wp:extent cx="5626513" cy="2977287"/>
@@ -3702,19 +3437,7 @@
         <w:t>Una vez se ha registrado el usuario</w:t>
       </w:r>
       <w:r>
-        <w:t>, d</w:t>
-      </w:r>
-      <w:r>
-        <w:t xml:space="preserve">esde un principio, </w:t>
-      </w:r>
-      <w:r>
-        <w:t>obtenemos</w:t>
-      </w:r>
-      <w:r>
-        <w:t xml:space="preserve"> en la base de datos esta informaci</w:t>
-      </w:r>
-      <w:r>
-        <w:t>ón, aunque el usuario decida cancelar el proceso de registro. A continuación,</w:t>
+        <w:t>, desde un principio, obtenemos en la base de datos esta información, aunque el usuario decida cancelar el proceso de registro. A continuación,</w:t>
       </w:r>
       <w:r>
         <w:t xml:space="preserve"> obligamos a</w:t>
@@ -3731,9 +3454,6 @@
         <w:jc w:val="both"/>
       </w:pPr>
       <w:r>
-        <w:rPr>
-          <w:noProof/>
-        </w:rPr>
         <w:drawing>
           <wp:inline distT="0" distB="0" distL="0" distR="0" wp14:anchorId="25044EED" wp14:editId="167FB2C8">
             <wp:extent cx="1698691" cy="3010179"/>
@@ -3787,11 +3507,11 @@
         <w:pStyle w:val="Ttulo2"/>
         <w:jc w:val="both"/>
       </w:pPr>
-      <w:bookmarkStart w:id="9" w:name="_Toc483673556"/>
+      <w:bookmarkStart w:id="10" w:name="_Toc483673556"/>
       <w:r>
         <w:t>Programación del cuestionario</w:t>
       </w:r>
-      <w:bookmarkEnd w:id="9"/>
+      <w:bookmarkEnd w:id="10"/>
     </w:p>
     <w:p>
       <w:pPr>
@@ -3833,9 +3553,6 @@
         <w:jc w:val="both"/>
       </w:pPr>
       <w:r>
-        <w:rPr>
-          <w:noProof/>
-        </w:rPr>
         <w:drawing>
           <wp:inline distT="0" distB="0" distL="0" distR="0">
             <wp:extent cx="5724639" cy="2399386"/>
@@ -3974,7 +3691,7 @@
         <w:pStyle w:val="Ttulo2"/>
         <w:jc w:val="both"/>
       </w:pPr>
-      <w:bookmarkStart w:id="10" w:name="_Toc483673557"/>
+      <w:bookmarkStart w:id="11" w:name="_Toc483673557"/>
       <w:r>
         <w:t xml:space="preserve">Programación del </w:t>
       </w:r>
@@ -3982,7 +3699,7 @@
       <w:r>
         <w:t>login</w:t>
       </w:r>
-      <w:bookmarkEnd w:id="10"/>
+      <w:bookmarkEnd w:id="11"/>
       <w:proofErr w:type="spellEnd"/>
     </w:p>
     <w:p>
@@ -4479,12 +4196,7 @@
       <w:pPr>
         <w:jc w:val="both"/>
       </w:pPr>
-      <w:bookmarkStart w:id="11" w:name="_GoBack"/>
-      <w:bookmarkEnd w:id="11"/>
-      <w:r>
-        <w:rPr>
-          <w:noProof/>
-        </w:rPr>
+      <w:r>
         <w:drawing>
           <wp:anchor distT="0" distB="0" distL="114300" distR="114300" simplePos="0" relativeHeight="251662336" behindDoc="0" locked="0" layoutInCell="1" allowOverlap="1" wp14:anchorId="69FD22B8" wp14:editId="2F29D200">
             <wp:simplePos x="0" y="0"/>
@@ -4593,9 +4305,6 @@
         <w:jc w:val="both"/>
       </w:pPr>
       <w:r>
-        <w:rPr>
-          <w:noProof/>
-        </w:rPr>
         <w:drawing>
           <wp:anchor distT="0" distB="0" distL="114300" distR="114300" simplePos="0" relativeHeight="251677696" behindDoc="0" locked="0" layoutInCell="1" allowOverlap="1" wp14:anchorId="66495380" wp14:editId="2615466B">
             <wp:simplePos x="0" y="0"/>
@@ -4692,7 +4401,7 @@
       </w:r>
       <w:r>
         <w:rPr>
-          <w:noProof/>
+          <w:lang w:val="es-ES"/>
         </w:rPr>
         <w:t xml:space="preserve"> </w:t>
       </w:r>
@@ -4786,9 +4495,6 @@
         <w:jc w:val="both"/>
       </w:pPr>
       <w:r>
-        <w:rPr>
-          <w:noProof/>
-        </w:rPr>
         <w:drawing>
           <wp:anchor distT="0" distB="0" distL="114300" distR="114300" simplePos="0" relativeHeight="251669504" behindDoc="0" locked="0" layoutInCell="1" allowOverlap="1">
             <wp:simplePos x="0" y="0"/>
@@ -4837,9 +4543,6 @@
         <w:jc w:val="both"/>
       </w:pPr>
       <w:r>
-        <w:rPr>
-          <w:noProof/>
-        </w:rPr>
         <w:drawing>
           <wp:inline distT="0" distB="0" distL="0" distR="0">
             <wp:extent cx="2040255" cy="3006090"/>
@@ -5012,19 +4715,7 @@
         <w:rPr>
           <w:lang w:val="es-ES"/>
         </w:rPr>
-        <w:t xml:space="preserve">Si el usuario ya ha </w:t>
-      </w:r>
-      <w:r>
-        <w:rPr>
-          <w:lang w:val="es-ES"/>
-        </w:rPr>
-        <w:t>h</w:t>
-      </w:r>
-      <w:r>
-        <w:rPr>
-          <w:lang w:val="es-ES"/>
-        </w:rPr>
-        <w:t>echo ejercicio hoy</w:t>
+        <w:t>Si el usuario ya ha hecho ejercicio hoy</w:t>
       </w:r>
     </w:p>
     <w:p>
@@ -5080,9 +4771,6 @@
         <w:jc w:val="both"/>
       </w:pPr>
       <w:r>
-        <w:rPr>
-          <w:noProof/>
-        </w:rPr>
         <w:drawing>
           <wp:inline distT="0" distB="0" distL="0" distR="0">
             <wp:extent cx="4714724" cy="651052"/>
@@ -5169,9 +4857,6 @@
           <w:tab w:val="left" w:pos="5120"/>
         </w:tabs>
         <w:jc w:val="both"/>
-        <w:rPr>
-          <w:noProof/>
-        </w:rPr>
       </w:pPr>
     </w:p>
     <w:p>
@@ -5182,9 +4867,6 @@
         <w:jc w:val="both"/>
       </w:pPr>
       <w:r>
-        <w:rPr>
-          <w:noProof/>
-        </w:rPr>
         <w:drawing>
           <wp:inline distT="0" distB="0" distL="0" distR="0">
             <wp:extent cx="4828032" cy="1563263"/>
@@ -5267,9 +4949,6 @@
         <w:jc w:val="both"/>
       </w:pPr>
       <w:r>
-        <w:rPr>
-          <w:noProof/>
-        </w:rPr>
         <w:drawing>
           <wp:inline distT="0" distB="0" distL="0" distR="0" wp14:anchorId="47FB4ADA" wp14:editId="6FC2A4AE">
             <wp:extent cx="4052620" cy="2194057"/>
@@ -5437,9 +5116,6 @@
         <w:jc w:val="both"/>
       </w:pPr>
       <w:r>
-        <w:rPr>
-          <w:noProof/>
-        </w:rPr>
         <w:drawing>
           <wp:inline distT="0" distB="0" distL="0" distR="0" wp14:anchorId="6973DF84" wp14:editId="7630DE43">
             <wp:extent cx="5400040" cy="1733702"/>
@@ -5504,9 +5180,6 @@
         <w:jc w:val="both"/>
       </w:pPr>
       <w:r>
-        <w:rPr>
-          <w:noProof/>
-        </w:rPr>
         <w:drawing>
           <wp:anchor distT="0" distB="0" distL="114300" distR="114300" simplePos="0" relativeHeight="251668480" behindDoc="1" locked="0" layoutInCell="1" allowOverlap="1" wp14:anchorId="01CDEEC1" wp14:editId="544D07A7">
             <wp:simplePos x="0" y="0"/>
@@ -5670,9 +5343,6 @@
         <w:jc w:val="both"/>
       </w:pPr>
       <w:r>
-        <w:rPr>
-          <w:noProof/>
-        </w:rPr>
         <w:drawing>
           <wp:inline distT="0" distB="0" distL="0" distR="0" wp14:anchorId="2504460D" wp14:editId="76493971">
             <wp:extent cx="5400040" cy="2581275"/>
@@ -5724,9 +5394,6 @@
         <w:t xml:space="preserve">  </w:t>
       </w:r>
       <w:r>
-        <w:rPr>
-          <w:noProof/>
-        </w:rPr>
         <w:drawing>
           <wp:inline distT="0" distB="0" distL="0" distR="0" wp14:anchorId="7DCACC85" wp14:editId="2777A08A">
             <wp:extent cx="2289657" cy="1055917"/>
@@ -5802,9 +5469,6 @@
         <w:jc w:val="both"/>
       </w:pPr>
       <w:r>
-        <w:rPr>
-          <w:noProof/>
-        </w:rPr>
         <w:drawing>
           <wp:inline distT="0" distB="0" distL="0" distR="0" wp14:anchorId="097AEA4D" wp14:editId="6B00AA06">
             <wp:extent cx="5549811" cy="1302106"/>
@@ -5893,12 +5557,14 @@
       <w:r>
         <w:t xml:space="preserve"> Al hacer clic en la primera pestaña, se realiza una llamada AJAX al fichero </w:t>
       </w:r>
+      <w:proofErr w:type="spellStart"/>
       <w:r>
         <w:rPr>
           <w:i/>
         </w:rPr>
         <w:t>ajax_ejer_rutinas.php</w:t>
       </w:r>
+      <w:proofErr w:type="spellEnd"/>
       <w:r>
         <w:t xml:space="preserve"> </w:t>
       </w:r>
@@ -5914,9 +5580,6 @@
         <w:jc w:val="both"/>
       </w:pPr>
       <w:r>
-        <w:rPr>
-          <w:noProof/>
-        </w:rPr>
         <w:drawing>
           <wp:inline distT="0" distB="0" distL="0" distR="0" wp14:anchorId="2534C3AE" wp14:editId="3F52C74C">
             <wp:extent cx="6231724" cy="2933395"/>
@@ -5959,20 +5622,14 @@
         <w:jc w:val="both"/>
       </w:pPr>
       <w:r>
-        <w:t>El resultado de la llamada AJAX es el siguiente:</w:t>
-      </w:r>
-      <w:r>
-        <w:t xml:space="preserve"> </w:t>
-      </w:r>
-    </w:p>
-    <w:p>
-      <w:pPr>
-        <w:jc w:val="both"/>
-      </w:pPr>
-      <w:r>
-        <w:rPr>
-          <w:noProof/>
-        </w:rPr>
+        <w:t xml:space="preserve">El resultado de la llamada AJAX es el siguiente: </w:t>
+      </w:r>
+    </w:p>
+    <w:p>
+      <w:pPr>
+        <w:jc w:val="both"/>
+      </w:pPr>
+      <w:r>
         <w:drawing>
           <wp:inline distT="0" distB="0" distL="0" distR="0" wp14:anchorId="7C356187" wp14:editId="26EB6AE9">
             <wp:extent cx="1557655" cy="2969895"/>
@@ -6026,9 +5683,6 @@
         <w:t xml:space="preserve">       </w:t>
       </w:r>
       <w:r>
-        <w:rPr>
-          <w:noProof/>
-        </w:rPr>
         <w:drawing>
           <wp:inline distT="0" distB="0" distL="0" distR="0" wp14:anchorId="1AC963A8" wp14:editId="2CF06A07">
             <wp:extent cx="1388522" cy="2969893"/>
@@ -6125,9 +5779,6 @@
         <w:jc w:val="both"/>
       </w:pPr>
       <w:r>
-        <w:rPr>
-          <w:noProof/>
-        </w:rPr>
         <w:drawing>
           <wp:inline distT="0" distB="0" distL="0" distR="0" wp14:anchorId="41AAE241" wp14:editId="28FE8D26">
             <wp:extent cx="6261124" cy="2501799"/>
@@ -6201,9 +5852,6 @@
         <w:jc w:val="both"/>
       </w:pPr>
       <w:r>
-        <w:rPr>
-          <w:noProof/>
-        </w:rPr>
         <w:drawing>
           <wp:inline distT="0" distB="0" distL="0" distR="0" wp14:anchorId="50A83D38" wp14:editId="429AA3F6">
             <wp:extent cx="4885700" cy="558430"/>
@@ -6249,9 +5897,6 @@
         <w:jc w:val="both"/>
       </w:pPr>
       <w:r>
-        <w:rPr>
-          <w:noProof/>
-        </w:rPr>
         <w:drawing>
           <wp:inline distT="0" distB="0" distL="0" distR="0" wp14:anchorId="76C18314" wp14:editId="182EF2E2">
             <wp:extent cx="3297180" cy="1343140"/>
@@ -6304,9 +5949,6 @@
         <w:jc w:val="both"/>
       </w:pPr>
       <w:r>
-        <w:rPr>
-          <w:noProof/>
-        </w:rPr>
         <w:drawing>
           <wp:anchor distT="0" distB="0" distL="114300" distR="114300" simplePos="0" relativeHeight="251675648" behindDoc="0" locked="0" layoutInCell="1" allowOverlap="1" wp14:anchorId="1B770CCD" wp14:editId="4132E027">
             <wp:simplePos x="0" y="0"/>
@@ -6385,9 +6027,6 @@
         <w:jc w:val="both"/>
       </w:pPr>
       <w:r>
-        <w:rPr>
-          <w:noProof/>
-        </w:rPr>
         <w:drawing>
           <wp:anchor distT="0" distB="0" distL="114300" distR="114300" simplePos="0" relativeHeight="251673600" behindDoc="0" locked="0" layoutInCell="1" allowOverlap="1" wp14:anchorId="6FE872B4" wp14:editId="43855608">
             <wp:simplePos x="0" y="0"/>
@@ -6511,10 +6150,7 @@
         <w:jc w:val="both"/>
       </w:pPr>
       <w:r>
-        <w:t xml:space="preserve">La </w:t>
-      </w:r>
-      <w:r>
-        <w:t>programación tiene los siguientes casos:</w:t>
+        <w:t>La programación tiene los siguientes casos:</w:t>
       </w:r>
     </w:p>
     <w:p>
@@ -6588,19 +6224,7 @@
         <w:rPr>
           <w:lang w:val="es-ES"/>
         </w:rPr>
-        <w:t xml:space="preserve">datos en el historial </w:t>
-      </w:r>
-      <w:r>
-        <w:rPr>
-          <w:lang w:val="es-ES"/>
-        </w:rPr>
-        <w:t>rutina</w:t>
-      </w:r>
-      <w:r>
-        <w:rPr>
-          <w:lang w:val="es-ES"/>
-        </w:rPr>
-        <w:t>s</w:t>
+        <w:t>datos en el historial rutinas</w:t>
       </w:r>
     </w:p>
     <w:p>
@@ -6714,7 +6338,21 @@
         <w:rPr>
           <w:lang w:val="es-ES"/>
         </w:rPr>
-        <w:t xml:space="preserve">La ultima </w:t>
+        <w:t xml:space="preserve">La </w:t>
+      </w:r>
+      <w:proofErr w:type="spellStart"/>
+      <w:r>
+        <w:rPr>
+          <w:lang w:val="es-ES"/>
+        </w:rPr>
+        <w:t>ultima</w:t>
+      </w:r>
+      <w:proofErr w:type="spellEnd"/>
+      <w:r>
+        <w:rPr>
+          <w:lang w:val="es-ES"/>
+        </w:rPr>
+        <w:t xml:space="preserve"> </w:t>
       </w:r>
       <w:r>
         <w:rPr>
@@ -6778,9 +6416,6 @@
         <w:jc w:val="both"/>
       </w:pPr>
       <w:r>
-        <w:rPr>
-          <w:noProof/>
-        </w:rPr>
         <w:drawing>
           <wp:inline distT="0" distB="0" distL="0" distR="0" wp14:anchorId="613DCFD7" wp14:editId="7048D43C">
             <wp:extent cx="5356149" cy="2181276"/>
@@ -6833,9 +6468,6 @@
         <w:jc w:val="both"/>
       </w:pPr>
       <w:r>
-        <w:rPr>
-          <w:noProof/>
-        </w:rPr>
         <w:drawing>
           <wp:inline distT="0" distB="0" distL="0" distR="0" wp14:anchorId="2DAA03E3" wp14:editId="7722FF43">
             <wp:extent cx="6037661" cy="2362810"/>
@@ -6901,9 +6533,6 @@
         <w:jc w:val="both"/>
       </w:pPr>
       <w:r>
-        <w:rPr>
-          <w:noProof/>
-        </w:rPr>
         <w:drawing>
           <wp:inline distT="0" distB="0" distL="0" distR="0" wp14:anchorId="6DBBC32D" wp14:editId="02C8C53D">
             <wp:extent cx="2040255" cy="3460089"/>
@@ -6975,9 +6604,6 @@
         <w:jc w:val="both"/>
       </w:pPr>
       <w:r>
-        <w:rPr>
-          <w:noProof/>
-        </w:rPr>
         <w:drawing>
           <wp:inline distT="0" distB="0" distL="0" distR="0" wp14:anchorId="1F0DD0BB" wp14:editId="53B0DE0B">
             <wp:extent cx="5831540" cy="2640787"/>
@@ -7043,9 +6669,6 @@
         <w:jc w:val="both"/>
       </w:pPr>
       <w:r>
-        <w:rPr>
-          <w:noProof/>
-        </w:rPr>
         <w:drawing>
           <wp:inline distT="0" distB="0" distL="0" distR="0" wp14:anchorId="593AFA97" wp14:editId="57A6A28F">
             <wp:extent cx="5829329" cy="3072130"/>
@@ -7112,9 +6735,6 @@
         <w:jc w:val="both"/>
       </w:pPr>
       <w:r>
-        <w:rPr>
-          <w:noProof/>
-        </w:rPr>
         <w:drawing>
           <wp:inline distT="0" distB="0" distL="0" distR="0" wp14:anchorId="5AD8C1F4" wp14:editId="7052999A">
             <wp:extent cx="6447449" cy="3262579"/>
@@ -7187,9 +6807,6 @@
         <w:jc w:val="both"/>
       </w:pPr>
       <w:r>
-        <w:rPr>
-          <w:noProof/>
-        </w:rPr>
         <w:drawing>
           <wp:inline distT="0" distB="0" distL="0" distR="0" wp14:anchorId="6EDA2126" wp14:editId="3CEA4D07">
             <wp:extent cx="5400040" cy="4004310"/>
@@ -7233,9 +6850,6 @@
           <w:tab w:val="left" w:pos="5120"/>
         </w:tabs>
         <w:jc w:val="both"/>
-        <w:rPr>
-          <w:noProof/>
-        </w:rPr>
       </w:pPr>
       <w:r>
         <w:t>El resultado de esta consulta sería</w:t>
@@ -7256,13 +6870,7 @@
         <w:t xml:space="preserve"> los siguientes con la sesión 2 y la sesión </w:t>
       </w:r>
       <w:r>
-        <w:t xml:space="preserve">3. </w:t>
-      </w:r>
-      <w:r>
-        <w:rPr>
-          <w:noProof/>
-        </w:rPr>
-        <w:t>Como se puede comprobar, cada sesión tiene sus ejercicios correspondientes para trabajar una parte del cuerpo diferente.</w:t>
+        <w:t>3. Como se puede comprobar, cada sesión tiene sus ejercicios correspondientes para trabajar una parte del cuerpo diferente.</w:t>
       </w:r>
     </w:p>
     <w:p>
@@ -7271,14 +6879,8 @@
           <w:tab w:val="left" w:pos="5120"/>
         </w:tabs>
         <w:jc w:val="both"/>
-        <w:rPr>
-          <w:noProof/>
-        </w:rPr>
-      </w:pPr>
-      <w:r>
-        <w:rPr>
-          <w:noProof/>
-        </w:rPr>
+      </w:pPr>
+      <w:r>
         <w:drawing>
           <wp:inline distT="0" distB="0" distL="0" distR="0" wp14:anchorId="61AA6953" wp14:editId="1D967970">
             <wp:extent cx="1769655" cy="2948026"/>
@@ -7323,9 +6925,6 @@
         </w:drawing>
       </w:r>
       <w:r>
-        <w:rPr>
-          <w:noProof/>
-        </w:rPr>
         <w:drawing>
           <wp:inline distT="0" distB="0" distL="0" distR="0" wp14:anchorId="32C75435" wp14:editId="63BD97C2">
             <wp:extent cx="1742972" cy="2926080"/>
@@ -7373,14 +6972,8 @@
     <w:p>
       <w:pPr>
         <w:jc w:val="both"/>
-        <w:rPr>
-          <w:noProof/>
-        </w:rPr>
-      </w:pPr>
-      <w:r>
-        <w:rPr>
-          <w:noProof/>
-        </w:rPr>
+      </w:pPr>
+      <w:r>
         <w:br w:type="page"/>
       </w:r>
     </w:p>
@@ -7388,15 +6981,9 @@
       <w:pPr>
         <w:pStyle w:val="Ttulo2"/>
         <w:jc w:val="both"/>
-        <w:rPr>
-          <w:noProof/>
-        </w:rPr>
       </w:pPr>
       <w:bookmarkStart w:id="18" w:name="_Toc483673564"/>
       <w:r>
-        <w:rPr>
-          <w:noProof/>
-        </w:rPr>
         <w:lastRenderedPageBreak/>
         <w:t>Programación Finalizar Rutina</w:t>
       </w:r>
@@ -7408,15 +6995,17 @@
           <w:tab w:val="left" w:pos="5120"/>
         </w:tabs>
         <w:jc w:val="both"/>
-        <w:rPr>
-          <w:noProof/>
-        </w:rPr>
-      </w:pPr>
-      <w:r>
-        <w:rPr>
-          <w:noProof/>
-        </w:rPr>
-        <w:t>Cuando el usuario llegue al fin de su rutina, cumpliendo el tiempo propuesto o bien quiera cambiar de rutina o simplemente decide dejarla, tiene a su disposición un botón al final de la pantalla user_rutias para finalizarla.</w:t>
+      </w:pPr>
+      <w:r>
+        <w:t xml:space="preserve">Cuando el usuario llegue al fin de su rutina, cumpliendo el tiempo propuesto o bien quiera cambiar de rutina o simplemente decide dejarla, tiene a su disposición un botón al final de la pantalla </w:t>
+      </w:r>
+      <w:proofErr w:type="spellStart"/>
+      <w:r>
+        <w:t>user_rutias</w:t>
+      </w:r>
+      <w:proofErr w:type="spellEnd"/>
+      <w:r>
+        <w:t xml:space="preserve"> para finalizarla.</w:t>
       </w:r>
     </w:p>
     <w:p>
@@ -7425,14 +7014,8 @@
           <w:tab w:val="left" w:pos="5120"/>
         </w:tabs>
         <w:jc w:val="both"/>
-        <w:rPr>
-          <w:noProof/>
-        </w:rPr>
-      </w:pPr>
-      <w:r>
-        <w:rPr>
-          <w:noProof/>
-        </w:rPr>
+      </w:pPr>
+      <w:r>
         <w:drawing>
           <wp:inline distT="0" distB="0" distL="0" distR="0" wp14:anchorId="1B622477" wp14:editId="5028455F">
             <wp:extent cx="1549021" cy="1354112"/>
@@ -7476,15 +7059,30 @@
           <w:tab w:val="left" w:pos="5120"/>
         </w:tabs>
         <w:jc w:val="both"/>
-        <w:rPr>
-          <w:noProof/>
-        </w:rPr>
-      </w:pPr>
-      <w:r>
-        <w:rPr>
-          <w:noProof/>
-        </w:rPr>
-        <w:t xml:space="preserve">Este botón llama al proceso finalizar_rutina.proc.php , que actualiza la base de datos poniendo la fecha de finalización de la rutina e indicado que esa rutina ha sido finalizada : </w:t>
+      </w:pPr>
+      <w:r>
+        <w:t xml:space="preserve">Este botón llama al proceso </w:t>
+      </w:r>
+      <w:proofErr w:type="spellStart"/>
+      <w:proofErr w:type="gramStart"/>
+      <w:r>
+        <w:t>finalizar_rutina.proc.php</w:t>
+      </w:r>
+      <w:proofErr w:type="spellEnd"/>
+      <w:r>
+        <w:t xml:space="preserve"> ,</w:t>
+      </w:r>
+      <w:proofErr w:type="gramEnd"/>
+      <w:r>
+        <w:t xml:space="preserve"> que actualiza la base de datos poniendo la fecha de finalización de la rutina </w:t>
+      </w:r>
+      <w:proofErr w:type="spellStart"/>
+      <w:r>
+        <w:t>e</w:t>
+      </w:r>
+      <w:proofErr w:type="spellEnd"/>
+      <w:r>
+        <w:t xml:space="preserve"> indicado que esa rutina ha sido finalizada : </w:t>
       </w:r>
     </w:p>
     <w:p>
@@ -7493,14 +7091,8 @@
           <w:tab w:val="left" w:pos="5120"/>
         </w:tabs>
         <w:jc w:val="both"/>
-        <w:rPr>
-          <w:noProof/>
-        </w:rPr>
-      </w:pPr>
-      <w:r>
-        <w:rPr>
-          <w:noProof/>
-        </w:rPr>
+      </w:pPr>
+      <w:r>
         <w:drawing>
           <wp:inline distT="0" distB="0" distL="0" distR="0" wp14:anchorId="7D2D912A" wp14:editId="1551E087">
             <wp:extent cx="5400040" cy="2044700"/>
@@ -7541,30 +7133,22 @@
     <w:p>
       <w:pPr>
         <w:jc w:val="both"/>
+      </w:pPr>
+      <w:r>
+        <w:br w:type="page"/>
+      </w:r>
+    </w:p>
+    <w:p>
+      <w:pPr>
+        <w:pStyle w:val="Ttulo1"/>
+        <w:jc w:val="both"/>
         <w:rPr>
-          <w:noProof/>
-        </w:rPr>
-      </w:pPr>
-      <w:r>
-        <w:rPr>
-          <w:noProof/>
-        </w:rPr>
-        <w:br w:type="page"/>
-      </w:r>
-    </w:p>
-    <w:p>
-      <w:pPr>
-        <w:pStyle w:val="Ttulo1"/>
-        <w:jc w:val="both"/>
-        <w:rPr>
-          <w:noProof/>
           <w:color w:val="00B050"/>
         </w:rPr>
       </w:pPr>
       <w:bookmarkStart w:id="19" w:name="_Toc483673565"/>
       <w:r>
         <w:rPr>
-          <w:noProof/>
           <w:color w:val="00B050"/>
         </w:rPr>
         <w:lastRenderedPageBreak/>
@@ -7590,9 +7174,6 @@
         <w:jc w:val="both"/>
       </w:pPr>
       <w:r>
-        <w:rPr>
-          <w:noProof/>
-        </w:rPr>
         <w:drawing>
           <wp:anchor distT="0" distB="0" distL="114300" distR="114300" simplePos="0" relativeHeight="251671552" behindDoc="0" locked="0" layoutInCell="1" allowOverlap="1" wp14:anchorId="734B9C06" wp14:editId="36AD93E2">
             <wp:simplePos x="0" y="0"/>
@@ -7626,15 +7207,9 @@
       <w:pPr>
         <w:pStyle w:val="Ttulo2"/>
         <w:jc w:val="both"/>
-        <w:rPr>
-          <w:noProof/>
-        </w:rPr>
       </w:pPr>
       <w:bookmarkStart w:id="20" w:name="_Toc483673566"/>
       <w:r>
-        <w:rPr>
-          <w:noProof/>
-        </w:rPr>
         <w:t>Programación Selección de Dieta</w:t>
       </w:r>
       <w:bookmarkEnd w:id="20"/>
@@ -7645,20 +7220,11 @@
           <w:tab w:val="left" w:pos="5120"/>
         </w:tabs>
         <w:jc w:val="both"/>
-        <w:rPr>
-          <w:noProof/>
-        </w:rPr>
-      </w:pPr>
-      <w:r>
-        <w:rPr>
-          <w:noProof/>
-        </w:rPr>
+      </w:pPr>
+      <w:r>
         <w:t>En el apartado de Mi dieta, el usuario podrá seleccionar las dietas que tenga disponible según el objetivo que tiene propuesto.</w:t>
       </w:r>
       <w:r>
-        <w:rPr>
-          <w:noProof/>
-        </w:rPr>
         <w:t xml:space="preserve"> Para ello, primero se hará una consulta a la base de datos para saber si el usuario tiene alguna dieta asignada.</w:t>
       </w:r>
     </w:p>
@@ -7668,14 +7234,8 @@
           <w:tab w:val="left" w:pos="5120"/>
         </w:tabs>
         <w:jc w:val="both"/>
-        <w:rPr>
-          <w:noProof/>
-        </w:rPr>
-      </w:pPr>
-      <w:r>
-        <w:rPr>
-          <w:noProof/>
-        </w:rPr>
+      </w:pPr>
+      <w:r>
         <w:drawing>
           <wp:inline distT="0" distB="0" distL="0" distR="0" wp14:anchorId="1B532B71" wp14:editId="0244E3C7">
             <wp:extent cx="5400040" cy="1084580"/>
@@ -7719,14 +7279,8 @@
           <w:tab w:val="left" w:pos="5120"/>
         </w:tabs>
         <w:jc w:val="both"/>
-        <w:rPr>
-          <w:noProof/>
-        </w:rPr>
-      </w:pPr>
-      <w:r>
-        <w:rPr>
-          <w:noProof/>
-        </w:rPr>
+      </w:pPr>
+      <w:r>
         <w:t>Si el usuario no está en los registros de la base de datos, entonces le mostraremos todas las dietas disponibles para su objetivo.</w:t>
       </w:r>
     </w:p>
@@ -7736,14 +7290,8 @@
           <w:tab w:val="left" w:pos="5120"/>
         </w:tabs>
         <w:jc w:val="both"/>
-        <w:rPr>
-          <w:noProof/>
-        </w:rPr>
-      </w:pPr>
-      <w:r>
-        <w:rPr>
-          <w:noProof/>
-        </w:rPr>
+      </w:pPr>
+      <w:r>
         <w:drawing>
           <wp:inline distT="0" distB="0" distL="0" distR="0" wp14:anchorId="3A99071C" wp14:editId="51450B86">
             <wp:extent cx="5400040" cy="1313815"/>
@@ -7787,29 +7335,35 @@
           <w:tab w:val="left" w:pos="5120"/>
         </w:tabs>
         <w:jc w:val="both"/>
-        <w:rPr>
-          <w:noProof/>
-        </w:rPr>
-      </w:pPr>
-      <w:r>
-        <w:rPr>
-          <w:noProof/>
-        </w:rPr>
+      </w:pPr>
+      <w:r>
         <w:lastRenderedPageBreak/>
         <w:t xml:space="preserve">Para mostrar las dietas disponibles invocamos al fichero </w:t>
       </w:r>
+      <w:proofErr w:type="spellStart"/>
       <w:r>
         <w:rPr>
           <w:i/>
-          <w:noProof/>
         </w:rPr>
-        <w:t xml:space="preserve">dietas_objetivo.php </w:t>
-      </w:r>
+        <w:t>dietas_objetivo.php</w:t>
+      </w:r>
+      <w:proofErr w:type="spellEnd"/>
       <w:r>
         <w:rPr>
-          <w:noProof/>
+          <w:i/>
         </w:rPr>
-        <w:t>que mostrará por pantalla todas la dietas que coincidan con el id objetivo del usuario.</w:t>
+        <w:t xml:space="preserve"> </w:t>
+      </w:r>
+      <w:r>
+        <w:t xml:space="preserve">que mostrará por pantalla </w:t>
+      </w:r>
+      <w:proofErr w:type="gramStart"/>
+      <w:r>
+        <w:t>todas la dietas</w:t>
+      </w:r>
+      <w:proofErr w:type="gramEnd"/>
+      <w:r>
+        <w:t xml:space="preserve"> que coincidan con el id objetivo del usuario.</w:t>
       </w:r>
     </w:p>
     <w:p>
@@ -7818,14 +7372,8 @@
           <w:tab w:val="left" w:pos="5120"/>
         </w:tabs>
         <w:jc w:val="both"/>
-        <w:rPr>
-          <w:noProof/>
-        </w:rPr>
-      </w:pPr>
-      <w:r>
-        <w:rPr>
-          <w:noProof/>
-        </w:rPr>
+      </w:pPr>
+      <w:r>
         <w:drawing>
           <wp:inline distT="0" distB="0" distL="0" distR="0" wp14:anchorId="4228B3CE" wp14:editId="39D36C37">
             <wp:extent cx="4067033" cy="1866129"/>
@@ -7866,9 +7414,6 @@
     <w:p>
       <w:pPr>
         <w:jc w:val="both"/>
-        <w:rPr>
-          <w:noProof/>
-        </w:rPr>
       </w:pPr>
     </w:p>
     <w:p>
@@ -7877,15 +7422,17 @@
           <w:tab w:val="left" w:pos="5120"/>
         </w:tabs>
         <w:jc w:val="both"/>
-        <w:rPr>
-          <w:noProof/>
-        </w:rPr>
-      </w:pPr>
-      <w:r>
-        <w:rPr>
-          <w:noProof/>
-        </w:rPr>
-        <w:t xml:space="preserve">Así es como queda el resultado de este proceso : </w:t>
+      </w:pPr>
+      <w:r>
+        <w:t xml:space="preserve">Así es como queda el resultado de este </w:t>
+      </w:r>
+      <w:proofErr w:type="gramStart"/>
+      <w:r>
+        <w:t>proceso :</w:t>
+      </w:r>
+      <w:proofErr w:type="gramEnd"/>
+      <w:r>
+        <w:t xml:space="preserve"> </w:t>
       </w:r>
     </w:p>
     <w:p>
@@ -7894,14 +7441,8 @@
           <w:tab w:val="left" w:pos="5120"/>
         </w:tabs>
         <w:jc w:val="both"/>
-        <w:rPr>
-          <w:noProof/>
-        </w:rPr>
-      </w:pPr>
-      <w:r>
-        <w:rPr>
-          <w:noProof/>
-        </w:rPr>
+      </w:pPr>
+      <w:r>
         <w:drawing>
           <wp:inline distT="0" distB="0" distL="0" distR="0" wp14:anchorId="451AFDD3" wp14:editId="475CA950">
             <wp:extent cx="2241089" cy="3621600"/>
@@ -7945,15 +7486,17 @@
           <w:tab w:val="left" w:pos="5120"/>
         </w:tabs>
         <w:jc w:val="both"/>
-        <w:rPr>
-          <w:noProof/>
-        </w:rPr>
-      </w:pPr>
-      <w:r>
-        <w:rPr>
-          <w:noProof/>
-        </w:rPr>
-        <w:t>Si la consulta no devuleve ningún resultado, entonces se muestra el siguiente mensaje:</w:t>
+      </w:pPr>
+      <w:r>
+        <w:t xml:space="preserve">Si la consulta no </w:t>
+      </w:r>
+      <w:proofErr w:type="spellStart"/>
+      <w:r>
+        <w:t>devuleve</w:t>
+      </w:r>
+      <w:proofErr w:type="spellEnd"/>
+      <w:r>
+        <w:t xml:space="preserve"> ningún resultado, entonces se muestra el siguiente mensaje:</w:t>
       </w:r>
     </w:p>
     <w:p>
@@ -7962,14 +7505,8 @@
           <w:tab w:val="left" w:pos="5120"/>
         </w:tabs>
         <w:jc w:val="both"/>
-        <w:rPr>
-          <w:noProof/>
-        </w:rPr>
-      </w:pPr>
-      <w:r>
-        <w:rPr>
-          <w:noProof/>
-        </w:rPr>
+      </w:pPr>
+      <w:r>
         <w:drawing>
           <wp:inline distT="0" distB="0" distL="0" distR="0" wp14:anchorId="4EAE7932" wp14:editId="79F0044C">
             <wp:extent cx="5400040" cy="363220"/>
@@ -8013,28 +7550,48 @@
           <w:tab w:val="left" w:pos="5120"/>
         </w:tabs>
         <w:jc w:val="both"/>
-        <w:rPr>
-          <w:noProof/>
-        </w:rPr>
-      </w:pPr>
-      <w:r>
-        <w:rPr>
-          <w:noProof/>
-        </w:rPr>
-        <w:t>En el caso anterior, si el usuario si que aparece en la tabla dieta_usuario , se realiza otra consulta para ver si la dieta del usuario esta sin finalizar. Si hay resultados, entonces se mostrará por pantalla un panel para poder descargar la dieta en pdf o finalizarla.</w:t>
-      </w:r>
-    </w:p>
-    <w:p>
-      <w:pPr>
-        <w:jc w:val="both"/>
-        <w:rPr>
-          <w:noProof/>
-        </w:rPr>
-      </w:pPr>
-      <w:r>
-        <w:rPr>
-          <w:noProof/>
-        </w:rPr>
+      </w:pPr>
+      <w:r>
+        <w:t xml:space="preserve">En el caso anterior, si el usuario </w:t>
+      </w:r>
+      <w:proofErr w:type="spellStart"/>
+      <w:r>
+        <w:t>si</w:t>
+      </w:r>
+      <w:proofErr w:type="spellEnd"/>
+      <w:r>
+        <w:t xml:space="preserve"> que aparece en la tabla </w:t>
+      </w:r>
+      <w:proofErr w:type="spellStart"/>
+      <w:r>
+        <w:t>dieta_</w:t>
+      </w:r>
+      <w:proofErr w:type="gramStart"/>
+      <w:r>
+        <w:t>usuario</w:t>
+      </w:r>
+      <w:proofErr w:type="spellEnd"/>
+      <w:r>
+        <w:t xml:space="preserve"> ,</w:t>
+      </w:r>
+      <w:proofErr w:type="gramEnd"/>
+      <w:r>
+        <w:t xml:space="preserve"> se realiza otra consulta para ver si la dieta del usuario esta sin finalizar. Si hay resultados, entonces se mostrará por pantalla un panel para poder descargar la dieta en </w:t>
+      </w:r>
+      <w:proofErr w:type="spellStart"/>
+      <w:r>
+        <w:t>pdf</w:t>
+      </w:r>
+      <w:proofErr w:type="spellEnd"/>
+      <w:r>
+        <w:t xml:space="preserve"> o finalizarla.</w:t>
+      </w:r>
+    </w:p>
+    <w:p>
+      <w:pPr>
+        <w:jc w:val="both"/>
+      </w:pPr>
+      <w:r>
         <w:br w:type="page"/>
       </w:r>
     </w:p>
@@ -8044,24 +7601,15 @@
           <w:tab w:val="left" w:pos="5120"/>
         </w:tabs>
         <w:jc w:val="both"/>
-        <w:rPr>
-          <w:noProof/>
-        </w:rPr>
       </w:pPr>
     </w:p>
     <w:p>
       <w:pPr>
         <w:pStyle w:val="Ttulo2"/>
         <w:jc w:val="both"/>
-        <w:rPr>
-          <w:noProof/>
-        </w:rPr>
       </w:pPr>
       <w:bookmarkStart w:id="21" w:name="_Toc483673567"/>
       <w:r>
-        <w:rPr>
-          <w:noProof/>
-        </w:rPr>
         <w:t>Programación Asignar Dieta</w:t>
       </w:r>
       <w:bookmarkEnd w:id="21"/>
@@ -8072,16 +7620,31 @@
           <w:tab w:val="left" w:pos="5120"/>
         </w:tabs>
         <w:jc w:val="both"/>
-        <w:rPr>
-          <w:noProof/>
-        </w:rPr>
-      </w:pPr>
-      <w:r>
-        <w:rPr>
-          <w:noProof/>
-        </w:rPr>
-        <w:t>Si el usuario decide seleccionar algúna dieta, hará clic en el botón empezar la dieta, que llamará al procediemiento asignar_dieta.proc.php</w:t>
-      </w:r>
+      </w:pPr>
+      <w:r>
+        <w:t xml:space="preserve">Si el usuario decide seleccionar </w:t>
+      </w:r>
+      <w:proofErr w:type="spellStart"/>
+      <w:r>
+        <w:t>algúna</w:t>
+      </w:r>
+      <w:proofErr w:type="spellEnd"/>
+      <w:r>
+        <w:t xml:space="preserve"> dieta, hará clic en el botón empezar la dieta, que llamará al </w:t>
+      </w:r>
+      <w:proofErr w:type="spellStart"/>
+      <w:r>
+        <w:t>procediemiento</w:t>
+      </w:r>
+      <w:proofErr w:type="spellEnd"/>
+      <w:r>
+        <w:t xml:space="preserve"> </w:t>
+      </w:r>
+      <w:proofErr w:type="spellStart"/>
+      <w:r>
+        <w:t>asignar_dieta.proc.php</w:t>
+      </w:r>
+      <w:proofErr w:type="spellEnd"/>
     </w:p>
     <w:p>
       <w:pPr>
@@ -8089,14 +7652,8 @@
           <w:tab w:val="left" w:pos="5120"/>
         </w:tabs>
         <w:jc w:val="both"/>
-        <w:rPr>
-          <w:noProof/>
-        </w:rPr>
-      </w:pPr>
-      <w:r>
-        <w:rPr>
-          <w:noProof/>
-        </w:rPr>
+      </w:pPr>
+      <w:r>
         <w:drawing>
           <wp:inline distT="0" distB="0" distL="0" distR="0" wp14:anchorId="3FE3C6DB" wp14:editId="3AD98BEB">
             <wp:extent cx="6310735" cy="2722729"/>
@@ -8137,9 +7694,6 @@
     <w:p>
       <w:pPr>
         <w:jc w:val="both"/>
-        <w:rPr>
-          <w:noProof/>
-        </w:rPr>
       </w:pPr>
     </w:p>
     <w:p>
@@ -8148,14 +7702,8 @@
           <w:tab w:val="left" w:pos="5120"/>
         </w:tabs>
         <w:jc w:val="both"/>
-        <w:rPr>
-          <w:noProof/>
-        </w:rPr>
-      </w:pPr>
-      <w:r>
-        <w:rPr>
-          <w:noProof/>
-        </w:rPr>
+      </w:pPr>
+      <w:r>
         <w:t>El resultado visual de esta consulta es el siguiente:</w:t>
       </w:r>
     </w:p>
@@ -8165,14 +7713,8 @@
           <w:tab w:val="left" w:pos="5120"/>
         </w:tabs>
         <w:jc w:val="both"/>
-        <w:rPr>
-          <w:noProof/>
-        </w:rPr>
-      </w:pPr>
-      <w:r>
-        <w:rPr>
-          <w:noProof/>
-        </w:rPr>
+      </w:pPr>
+      <w:r>
         <w:drawing>
           <wp:inline distT="0" distB="0" distL="0" distR="0" wp14:anchorId="1EB2BCB2" wp14:editId="471A95EC">
             <wp:extent cx="2258060" cy="2668137"/>
@@ -8223,15 +7765,25 @@
           <w:tab w:val="left" w:pos="5120"/>
         </w:tabs>
         <w:jc w:val="both"/>
-        <w:rPr>
-          <w:noProof/>
-        </w:rPr>
-      </w:pPr>
-      <w:r>
-        <w:rPr>
-          <w:noProof/>
-        </w:rPr>
-        <w:t>Y en el caso que el usuario tenga alguna dieta pero se encuentre finalizada ya, se le indicara un mensaje para que seleccione una nueva dieta o en su perfil, modifique el objetivo para realizar otras dietas y a continuación se llama al fichero dietas_objetivo.php explicado anteriormente.</w:t>
+      </w:pPr>
+      <w:r>
+        <w:t xml:space="preserve">Y en el caso que el usuario tenga alguna </w:t>
+      </w:r>
+      <w:proofErr w:type="gramStart"/>
+      <w:r>
+        <w:t>dieta</w:t>
+      </w:r>
+      <w:proofErr w:type="gramEnd"/>
+      <w:r>
+        <w:t xml:space="preserve"> pero se encuentre finalizada ya, se le indicara un mensaje para que seleccione una nueva dieta o en su perfil, modifique el objetivo para realizar otras dietas y a continuación se llama al fichero </w:t>
+      </w:r>
+      <w:proofErr w:type="spellStart"/>
+      <w:r>
+        <w:t>dietas_objetivo.php</w:t>
+      </w:r>
+      <w:proofErr w:type="spellEnd"/>
+      <w:r>
+        <w:t xml:space="preserve"> explicado anteriormente.</w:t>
       </w:r>
     </w:p>
     <w:p>
@@ -8240,14 +7792,8 @@
           <w:tab w:val="left" w:pos="5120"/>
         </w:tabs>
         <w:jc w:val="both"/>
-        <w:rPr>
-          <w:noProof/>
-        </w:rPr>
-      </w:pPr>
-      <w:r>
-        <w:rPr>
-          <w:noProof/>
-        </w:rPr>
+      </w:pPr>
+      <w:r>
         <w:lastRenderedPageBreak/>
         <w:drawing>
           <wp:inline distT="0" distB="0" distL="0" distR="0" wp14:anchorId="5B83A1F4" wp14:editId="1EADE386">
@@ -8292,14 +7838,8 @@
           <w:tab w:val="left" w:pos="5120"/>
         </w:tabs>
         <w:jc w:val="both"/>
-        <w:rPr>
-          <w:noProof/>
-        </w:rPr>
-      </w:pPr>
-      <w:r>
-        <w:rPr>
-          <w:noProof/>
-        </w:rPr>
+      </w:pPr>
+      <w:r>
         <w:drawing>
           <wp:inline distT="0" distB="0" distL="0" distR="0" wp14:anchorId="5784108F" wp14:editId="37F94065">
             <wp:extent cx="2154891" cy="3016155"/>
@@ -8348,15 +7888,9 @@
       <w:pPr>
         <w:pStyle w:val="Ttulo2"/>
         <w:jc w:val="both"/>
-        <w:rPr>
-          <w:noProof/>
-        </w:rPr>
       </w:pPr>
       <w:bookmarkStart w:id="22" w:name="_Toc483673568"/>
       <w:r>
-        <w:rPr>
-          <w:noProof/>
-        </w:rPr>
         <w:t>Programación Descargar Dieta</w:t>
       </w:r>
       <w:bookmarkEnd w:id="22"/>
@@ -8367,15 +7901,25 @@
           <w:tab w:val="left" w:pos="5120"/>
         </w:tabs>
         <w:jc w:val="both"/>
-        <w:rPr>
-          <w:noProof/>
-        </w:rPr>
-      </w:pPr>
-      <w:r>
-        <w:rPr>
-          <w:noProof/>
-        </w:rPr>
-        <w:t>En el apartado de descargar el documento pdf con la dieta se ha realizado en el fichero descargar_dieta.php con la siguiente programación:</w:t>
+      </w:pPr>
+      <w:r>
+        <w:t xml:space="preserve">En el apartado de descargar el documento </w:t>
+      </w:r>
+      <w:proofErr w:type="spellStart"/>
+      <w:r>
+        <w:t>pdf</w:t>
+      </w:r>
+      <w:proofErr w:type="spellEnd"/>
+      <w:r>
+        <w:t xml:space="preserve"> con la dieta se ha realizado en el fichero </w:t>
+      </w:r>
+      <w:proofErr w:type="spellStart"/>
+      <w:r>
+        <w:t>descargar_dieta.php</w:t>
+      </w:r>
+      <w:proofErr w:type="spellEnd"/>
+      <w:r>
+        <w:t xml:space="preserve"> con la siguiente programación:</w:t>
       </w:r>
     </w:p>
     <w:p>
@@ -8384,14 +7928,8 @@
           <w:tab w:val="left" w:pos="5120"/>
         </w:tabs>
         <w:jc w:val="both"/>
-        <w:rPr>
-          <w:noProof/>
-        </w:rPr>
-      </w:pPr>
-      <w:r>
-        <w:rPr>
-          <w:noProof/>
-        </w:rPr>
+      </w:pPr>
+      <w:r>
         <w:drawing>
           <wp:inline distT="0" distB="0" distL="0" distR="0" wp14:anchorId="2F34ECB6" wp14:editId="23B51CDA">
             <wp:extent cx="2190466" cy="1193965"/>
@@ -8435,21 +7973,68 @@
           <w:tab w:val="left" w:pos="5120"/>
         </w:tabs>
         <w:jc w:val="both"/>
-        <w:rPr>
-          <w:noProof/>
-        </w:rPr>
-      </w:pPr>
-      <w:r>
-        <w:rPr>
-          <w:noProof/>
-        </w:rPr>
-        <w:t xml:space="preserve">Con el botón se abre el link a este fichero y se le pasa el parametro id dieta por metodo GET, y se le indica la ubicación del fichero, a continuación se concatena con el id y el path para generar el pdf con la terminación .pdf, </w:t>
-      </w:r>
-      <w:r>
-        <w:rPr>
-          <w:noProof/>
-        </w:rPr>
-        <w:t>se le indica que tipo contenido es, en este caso abrir con la aplicación pdf y se abre el fichero para leer ubicado en el enlace.</w:t>
+      </w:pPr>
+      <w:r>
+        <w:t xml:space="preserve">Con el botón se abre el link a este fichero y se le pasa el </w:t>
+      </w:r>
+      <w:proofErr w:type="spellStart"/>
+      <w:r>
+        <w:t>parametro</w:t>
+      </w:r>
+      <w:proofErr w:type="spellEnd"/>
+      <w:r>
+        <w:t xml:space="preserve"> id dieta por </w:t>
+      </w:r>
+      <w:proofErr w:type="spellStart"/>
+      <w:r>
+        <w:t>metodo</w:t>
+      </w:r>
+      <w:proofErr w:type="spellEnd"/>
+      <w:r>
+        <w:t xml:space="preserve"> GET, y se le indica la ubicación del fichero, a </w:t>
+      </w:r>
+      <w:proofErr w:type="gramStart"/>
+      <w:r>
+        <w:t>continuación</w:t>
+      </w:r>
+      <w:proofErr w:type="gramEnd"/>
+      <w:r>
+        <w:t xml:space="preserve"> se concatena con el id y el </w:t>
+      </w:r>
+      <w:proofErr w:type="spellStart"/>
+      <w:r>
+        <w:t>path</w:t>
+      </w:r>
+      <w:proofErr w:type="spellEnd"/>
+      <w:r>
+        <w:t xml:space="preserve"> para generar el </w:t>
+      </w:r>
+      <w:proofErr w:type="spellStart"/>
+      <w:r>
+        <w:t>pdf</w:t>
+      </w:r>
+      <w:proofErr w:type="spellEnd"/>
+      <w:r>
+        <w:t xml:space="preserve"> con la terminación .</w:t>
+      </w:r>
+      <w:proofErr w:type="spellStart"/>
+      <w:r>
+        <w:t>pdf</w:t>
+      </w:r>
+      <w:proofErr w:type="spellEnd"/>
+      <w:r>
+        <w:t xml:space="preserve">, </w:t>
+      </w:r>
+      <w:r>
+        <w:t xml:space="preserve">se le indica que tipo contenido es, en este caso abrir con la aplicación </w:t>
+      </w:r>
+      <w:proofErr w:type="spellStart"/>
+      <w:r>
+        <w:t>pdf</w:t>
+      </w:r>
+      <w:proofErr w:type="spellEnd"/>
+      <w:r>
+        <w:t xml:space="preserve"> y se abre el fichero para leer ubicado en el enlace.</w:t>
       </w:r>
     </w:p>
     <w:p>
@@ -8458,20 +8043,24 @@
           <w:tab w:val="left" w:pos="5120"/>
         </w:tabs>
         <w:jc w:val="both"/>
-        <w:rPr>
-          <w:noProof/>
-        </w:rPr>
-      </w:pPr>
-      <w:r>
-        <w:rPr>
-          <w:noProof/>
-        </w:rPr>
-        <w:t>El resultado es que nos abre en el mismo navegador el documento pdf en el cual hay la dieta a seguir :</w:t>
-      </w:r>
-      <w:r>
-        <w:rPr>
-          <w:noProof/>
-        </w:rPr>
+      </w:pPr>
+      <w:r>
+        <w:t xml:space="preserve">El resultado es que nos abre en el mismo navegador el documento </w:t>
+      </w:r>
+      <w:proofErr w:type="spellStart"/>
+      <w:r>
+        <w:t>pdf</w:t>
+      </w:r>
+      <w:proofErr w:type="spellEnd"/>
+      <w:r>
+        <w:t xml:space="preserve"> en el cual hay la dieta a </w:t>
+      </w:r>
+      <w:proofErr w:type="gramStart"/>
+      <w:r>
+        <w:t>seguir :</w:t>
+      </w:r>
+      <w:proofErr w:type="gramEnd"/>
+      <w:r>
         <w:t xml:space="preserve"> </w:t>
       </w:r>
     </w:p>
@@ -8481,14 +8070,8 @@
           <w:tab w:val="left" w:pos="5120"/>
         </w:tabs>
         <w:jc w:val="both"/>
-        <w:rPr>
-          <w:noProof/>
-        </w:rPr>
-      </w:pPr>
-      <w:r>
-        <w:rPr>
-          <w:noProof/>
-        </w:rPr>
+      </w:pPr>
+      <w:r>
         <w:lastRenderedPageBreak/>
         <w:drawing>
           <wp:inline distT="0" distB="0" distL="0" distR="0" wp14:anchorId="641C87CF" wp14:editId="474C63D5">
@@ -8538,15 +8121,9 @@
       <w:pPr>
         <w:pStyle w:val="Ttulo2"/>
         <w:jc w:val="both"/>
-        <w:rPr>
-          <w:noProof/>
-        </w:rPr>
       </w:pPr>
       <w:bookmarkStart w:id="23" w:name="_Toc483673569"/>
       <w:r>
-        <w:rPr>
-          <w:noProof/>
-        </w:rPr>
         <w:t>Programación Finalizar Dieta</w:t>
       </w:r>
       <w:bookmarkEnd w:id="23"/>
@@ -8557,15 +8134,33 @@
           <w:tab w:val="left" w:pos="5120"/>
         </w:tabs>
         <w:jc w:val="both"/>
-        <w:rPr>
-          <w:noProof/>
-        </w:rPr>
-      </w:pPr>
-      <w:r>
-        <w:rPr>
-          <w:noProof/>
-        </w:rPr>
-        <w:t>Para finalizar la dieta hay que hacer clic en el botón finalizar dieta que llama al proceso finalizar_dieta.proc.php, en el cual actualiza la base de datos poniendo la fecha en la que se ha acabado y cambiando el campo dieta_finaliza a si.</w:t>
+      </w:pPr>
+      <w:r>
+        <w:t xml:space="preserve">Para finalizar la dieta hay que hacer clic en el botón finalizar dieta que llama al proceso </w:t>
+      </w:r>
+      <w:proofErr w:type="spellStart"/>
+      <w:r>
+        <w:t>finalizar_dieta.proc.php</w:t>
+      </w:r>
+      <w:proofErr w:type="spellEnd"/>
+      <w:r>
+        <w:t xml:space="preserve">, en el cual actualiza la base de datos poniendo la fecha en la que se ha acabado y cambiando el campo </w:t>
+      </w:r>
+      <w:proofErr w:type="spellStart"/>
+      <w:r>
+        <w:t>dieta_finaliza</w:t>
+      </w:r>
+      <w:proofErr w:type="spellEnd"/>
+      <w:r>
+        <w:t xml:space="preserve"> a </w:t>
+      </w:r>
+      <w:proofErr w:type="spellStart"/>
+      <w:r>
+        <w:t>si</w:t>
+      </w:r>
+      <w:proofErr w:type="spellEnd"/>
+      <w:r>
+        <w:t>.</w:t>
       </w:r>
     </w:p>
     <w:p>
@@ -8574,14 +8169,8 @@
           <w:tab w:val="left" w:pos="5120"/>
         </w:tabs>
         <w:jc w:val="both"/>
-        <w:rPr>
-          <w:noProof/>
-        </w:rPr>
-      </w:pPr>
-      <w:r>
-        <w:rPr>
-          <w:noProof/>
-        </w:rPr>
+      </w:pPr>
+      <w:r>
         <w:drawing>
           <wp:inline distT="0" distB="0" distL="0" distR="0" wp14:anchorId="148EE1E8" wp14:editId="032AD039">
             <wp:extent cx="5400040" cy="2204085"/>
@@ -8622,14 +8211,8 @@
     <w:p>
       <w:pPr>
         <w:jc w:val="both"/>
-        <w:rPr>
-          <w:noProof/>
-        </w:rPr>
-      </w:pPr>
-      <w:r>
-        <w:rPr>
-          <w:noProof/>
-        </w:rPr>
+      </w:pPr>
+      <w:r>
         <w:br w:type="page"/>
       </w:r>
     </w:p>
@@ -8639,25 +8222,24 @@
           <w:tab w:val="left" w:pos="5120"/>
         </w:tabs>
         <w:jc w:val="both"/>
-        <w:rPr>
-          <w:noProof/>
-        </w:rPr>
       </w:pPr>
     </w:p>
     <w:p>
       <w:pPr>
         <w:pStyle w:val="Ttulo1"/>
         <w:jc w:val="both"/>
-        <w:rPr>
-          <w:noProof/>
-        </w:rPr>
       </w:pPr>
       <w:bookmarkStart w:id="24" w:name="_Toc483673570"/>
       <w:r>
-        <w:rPr>
-          <w:noProof/>
-        </w:rPr>
-        <w:t>Conclusiones Tecnicas y opinión personal</w:t>
+        <w:t xml:space="preserve">Conclusiones </w:t>
+      </w:r>
+      <w:proofErr w:type="spellStart"/>
+      <w:r>
+        <w:t>Tecnicas</w:t>
+      </w:r>
+      <w:proofErr w:type="spellEnd"/>
+      <w:r>
+        <w:t xml:space="preserve"> y opinión personal</w:t>
       </w:r>
       <w:bookmarkEnd w:id="24"/>
     </w:p>
@@ -8775,6 +8357,7 @@
               <w:dataBinding w:prefixMappings="xmlns:ns0='http://schemas.openxmlformats.org/officeDocument/2006/extended-properties'" w:xpath="/ns0:Properties[1]/ns0:Company[1]" w:storeItemID="{6668398D-A668-4E3E-A5EB-62B293D839F1}"/>
               <w:text/>
             </w:sdtPr>
+            <w:sdtEndPr/>
             <w:sdtContent>
               <w:r>
                 <w:t>DAW2</w:t>
@@ -8815,7 +8398,7 @@
               <w:noProof/>
               <w:color w:val="FFFFFF" w:themeColor="background1"/>
             </w:rPr>
-            <w:t>20</w:t>
+            <w:t>4</w:t>
           </w:r>
           <w:r>
             <w:rPr>
@@ -8981,6 +8564,7 @@
               <w:dataBinding w:prefixMappings="xmlns:ns0='http://schemas.openxmlformats.org/package/2006/metadata/core-properties' xmlns:ns1='http://purl.org/dc/elements/1.1/'" w:xpath="/ns0:coreProperties[1]/ns1:title[1]" w:storeItemID="{6C3C8BC8-F283-45AE-878A-BAB7291924A1}"/>
               <w:text/>
             </w:sdtPr>
+            <w:sdtEndPr/>
             <w:sdtContent>
               <w:r>
                 <w:rPr>
@@ -9018,6 +8602,7 @@
             <w:calendar w:val="gregorian"/>
           </w:date>
         </w:sdtPr>
+        <w:sdtEndPr/>
         <w:sdtContent>
           <w:tc>
             <w:tcPr>
@@ -9852,6 +9437,118 @@
     </w:lvl>
   </w:abstractNum>
   <w:abstractNum w:abstractNumId="7" w15:restartNumberingAfterBreak="0">
+    <w:nsid w:val="6AF51781"/>
+    <w:multiLevelType w:val="hybridMultilevel"/>
+    <w:tmpl w:val="AA90D11A"/>
+    <w:lvl w:ilvl="0" w:tplc="ABA201DC">
+      <w:numFmt w:val="bullet"/>
+      <w:lvlText w:val="-"/>
+      <w:lvlJc w:val="left"/>
+      <w:pPr>
+        <w:ind w:left="720" w:hanging="360"/>
+      </w:pPr>
+      <w:rPr>
+        <w:rFonts w:ascii="Arial" w:eastAsiaTheme="minorHAnsi" w:hAnsi="Arial" w:cs="Arial" w:hint="default"/>
+      </w:rPr>
+    </w:lvl>
+    <w:lvl w:ilvl="1" w:tplc="0C0A0003" w:tentative="1">
+      <w:start w:val="1"/>
+      <w:numFmt w:val="bullet"/>
+      <w:lvlText w:val="o"/>
+      <w:lvlJc w:val="left"/>
+      <w:pPr>
+        <w:ind w:left="1440" w:hanging="360"/>
+      </w:pPr>
+      <w:rPr>
+        <w:rFonts w:ascii="Courier New" w:hAnsi="Courier New" w:cs="Courier New" w:hint="default"/>
+      </w:rPr>
+    </w:lvl>
+    <w:lvl w:ilvl="2" w:tplc="0C0A0005" w:tentative="1">
+      <w:start w:val="1"/>
+      <w:numFmt w:val="bullet"/>
+      <w:lvlText w:val=""/>
+      <w:lvlJc w:val="left"/>
+      <w:pPr>
+        <w:ind w:left="2160" w:hanging="360"/>
+      </w:pPr>
+      <w:rPr>
+        <w:rFonts w:ascii="Wingdings" w:hAnsi="Wingdings" w:hint="default"/>
+      </w:rPr>
+    </w:lvl>
+    <w:lvl w:ilvl="3" w:tplc="0C0A0001" w:tentative="1">
+      <w:start w:val="1"/>
+      <w:numFmt w:val="bullet"/>
+      <w:lvlText w:val=""/>
+      <w:lvlJc w:val="left"/>
+      <w:pPr>
+        <w:ind w:left="2880" w:hanging="360"/>
+      </w:pPr>
+      <w:rPr>
+        <w:rFonts w:ascii="Symbol" w:hAnsi="Symbol" w:hint="default"/>
+      </w:rPr>
+    </w:lvl>
+    <w:lvl w:ilvl="4" w:tplc="0C0A0003" w:tentative="1">
+      <w:start w:val="1"/>
+      <w:numFmt w:val="bullet"/>
+      <w:lvlText w:val="o"/>
+      <w:lvlJc w:val="left"/>
+      <w:pPr>
+        <w:ind w:left="3600" w:hanging="360"/>
+      </w:pPr>
+      <w:rPr>
+        <w:rFonts w:ascii="Courier New" w:hAnsi="Courier New" w:cs="Courier New" w:hint="default"/>
+      </w:rPr>
+    </w:lvl>
+    <w:lvl w:ilvl="5" w:tplc="0C0A0005" w:tentative="1">
+      <w:start w:val="1"/>
+      <w:numFmt w:val="bullet"/>
+      <w:lvlText w:val=""/>
+      <w:lvlJc w:val="left"/>
+      <w:pPr>
+        <w:ind w:left="4320" w:hanging="360"/>
+      </w:pPr>
+      <w:rPr>
+        <w:rFonts w:ascii="Wingdings" w:hAnsi="Wingdings" w:hint="default"/>
+      </w:rPr>
+    </w:lvl>
+    <w:lvl w:ilvl="6" w:tplc="0C0A0001" w:tentative="1">
+      <w:start w:val="1"/>
+      <w:numFmt w:val="bullet"/>
+      <w:lvlText w:val=""/>
+      <w:lvlJc w:val="left"/>
+      <w:pPr>
+        <w:ind w:left="5040" w:hanging="360"/>
+      </w:pPr>
+      <w:rPr>
+        <w:rFonts w:ascii="Symbol" w:hAnsi="Symbol" w:hint="default"/>
+      </w:rPr>
+    </w:lvl>
+    <w:lvl w:ilvl="7" w:tplc="0C0A0003" w:tentative="1">
+      <w:start w:val="1"/>
+      <w:numFmt w:val="bullet"/>
+      <w:lvlText w:val="o"/>
+      <w:lvlJc w:val="left"/>
+      <w:pPr>
+        <w:ind w:left="5760" w:hanging="360"/>
+      </w:pPr>
+      <w:rPr>
+        <w:rFonts w:ascii="Courier New" w:hAnsi="Courier New" w:cs="Courier New" w:hint="default"/>
+      </w:rPr>
+    </w:lvl>
+    <w:lvl w:ilvl="8" w:tplc="0C0A0005" w:tentative="1">
+      <w:start w:val="1"/>
+      <w:numFmt w:val="bullet"/>
+      <w:lvlText w:val=""/>
+      <w:lvlJc w:val="left"/>
+      <w:pPr>
+        <w:ind w:left="6480" w:hanging="360"/>
+      </w:pPr>
+      <w:rPr>
+        <w:rFonts w:ascii="Wingdings" w:hAnsi="Wingdings" w:hint="default"/>
+      </w:rPr>
+    </w:lvl>
+  </w:abstractNum>
+  <w:abstractNum w:abstractNumId="8" w15:restartNumberingAfterBreak="0">
     <w:nsid w:val="77E010C7"/>
     <w:multiLevelType w:val="multilevel"/>
     <w:tmpl w:val="AE8A7EC0"/>
@@ -9986,6 +9683,9 @@
     <w:abstractNumId w:val="6"/>
   </w:num>
   <w:num w:numId="8">
+    <w:abstractNumId w:val="8"/>
+  </w:num>
+  <w:num w:numId="9">
     <w:abstractNumId w:val="7"/>
   </w:num>
 </w:numbering>
@@ -21643,14 +21343,14 @@
     <w:charset w:val="00"/>
     <w:family w:val="swiss"/>
     <w:pitch w:val="variable"/>
-    <w:sig w:usb0="E10002FF" w:usb1="4000ACFF" w:usb2="00000009" w:usb3="00000000" w:csb0="0000019F" w:csb1="00000000"/>
+    <w:sig w:usb0="E0002AFF" w:usb1="C000247B" w:usb2="00000009" w:usb3="00000000" w:csb0="000001FF" w:csb1="00000000"/>
   </w:font>
   <w:font w:name="Times New Roman">
     <w:panose1 w:val="02020603050405020304"/>
     <w:charset w:val="00"/>
     <w:family w:val="roman"/>
     <w:pitch w:val="variable"/>
-    <w:sig w:usb0="E0002AFF" w:usb1="C0007841" w:usb2="00000009" w:usb3="00000000" w:csb0="000001FF" w:csb1="00000000"/>
+    <w:sig w:usb0="E0002EFF" w:usb1="C000785B" w:usb2="00000009" w:usb3="00000000" w:csb0="000001FF" w:csb1="00000000"/>
   </w:font>
   <w:font w:name="Courier New">
     <w:panose1 w:val="02070309020205020404"/>
@@ -21671,14 +21371,14 @@
     <w:charset w:val="00"/>
     <w:family w:val="swiss"/>
     <w:pitch w:val="variable"/>
-    <w:sig w:usb0="E0002AFF" w:usb1="C0007843" w:usb2="00000009" w:usb3="00000000" w:csb0="000001FF" w:csb1="00000000"/>
+    <w:sig w:usb0="E0002EFF" w:usb1="C0007843" w:usb2="00000009" w:usb3="00000000" w:csb0="000001FF" w:csb1="00000000"/>
   </w:font>
   <w:font w:name="Calibri Light">
     <w:panose1 w:val="020F0302020204030204"/>
     <w:charset w:val="00"/>
     <w:family w:val="swiss"/>
     <w:pitch w:val="variable"/>
-    <w:sig w:usb0="A00002EF" w:usb1="4000207B" w:usb2="00000000" w:usb3="00000000" w:csb0="0000009F" w:csb1="00000000"/>
+    <w:sig w:usb0="E0002AFF" w:usb1="C000247B" w:usb2="00000009" w:usb3="00000000" w:csb0="000001FF" w:csb1="00000000"/>
   </w:font>
 </w:fonts>
 </file>
@@ -21705,6 +21405,7 @@
     <w:rsid w:val="00852663"/>
     <w:rsid w:val="00B0390A"/>
     <w:rsid w:val="00BA67BC"/>
+    <w:rsid w:val="00EB4645"/>
     <w:rsid w:val="00F25020"/>
   </w:rsids>
   <m:mathPr>
@@ -22455,7 +22156,7 @@
 </file>
 
 <file path=customXml/itemProps2.xml><?xml version="1.0" encoding="utf-8"?>
-<ds:datastoreItem xmlns:ds="http://schemas.openxmlformats.org/officeDocument/2006/customXml" ds:itemID="{14463ED9-5B5D-445D-A442-3234C492B062}">
+<ds:datastoreItem xmlns:ds="http://schemas.openxmlformats.org/officeDocument/2006/customXml" ds:itemID="{9EB65D71-98FA-448E-B322-DCE9384CD99A}">
   <ds:schemaRefs>
     <ds:schemaRef ds:uri="http://schemas.openxmlformats.org/officeDocument/2006/bibliography"/>
   </ds:schemaRefs>

</xml_diff>

<commit_message>
Añado apartado perfil usuario
</commit_message>
<xml_diff>
--- a/Entrega/Documentacion L2F.docx
+++ b/Entrega/Documentacion L2F.docx
@@ -265,7 +265,6 @@
             <w:tabs>
               <w:tab w:val="right" w:leader="dot" w:pos="8494"/>
             </w:tabs>
-            <w:jc w:val="both"/>
             <w:rPr>
               <w:rFonts w:asciiTheme="minorHAnsi" w:eastAsiaTheme="minorEastAsia" w:hAnsiTheme="minorHAnsi"/>
               <w:noProof/>
@@ -281,7 +280,7 @@
           <w:r>
             <w:fldChar w:fldCharType="separate"/>
           </w:r>
-          <w:hyperlink w:anchor="_Toc483673548" w:history="1">
+          <w:hyperlink w:anchor="_Toc483694002" w:history="1">
             <w:r>
               <w:rPr>
                 <w:rStyle w:val="Hipervnculo"/>
@@ -308,7 +307,7 @@
                 <w:noProof/>
                 <w:webHidden/>
               </w:rPr>
-              <w:instrText xml:space="preserve"> PAGEREF _Toc483673548 \h </w:instrText>
+              <w:instrText xml:space="preserve"> PAGEREF _Toc483694002 \h </w:instrText>
             </w:r>
             <w:r>
               <w:rPr>
@@ -328,7 +327,77 @@
                 <w:noProof/>
                 <w:webHidden/>
               </w:rPr>
-              <w:t>3</w:t>
+              <w:t>4</w:t>
+            </w:r>
+            <w:r>
+              <w:rPr>
+                <w:noProof/>
+                <w:webHidden/>
+              </w:rPr>
+              <w:fldChar w:fldCharType="end"/>
+            </w:r>
+          </w:hyperlink>
+        </w:p>
+        <w:p>
+          <w:pPr>
+            <w:pStyle w:val="TDC2"/>
+            <w:tabs>
+              <w:tab w:val="right" w:leader="dot" w:pos="8494"/>
+            </w:tabs>
+            <w:rPr>
+              <w:rFonts w:asciiTheme="minorHAnsi" w:eastAsiaTheme="minorEastAsia" w:hAnsiTheme="minorHAnsi"/>
+              <w:noProof/>
+              <w:lang w:eastAsia="es-ES"/>
+            </w:rPr>
+          </w:pPr>
+          <w:hyperlink w:anchor="_Toc483694003" w:history="1">
+            <w:r>
+              <w:rPr>
+                <w:rStyle w:val="Hipervnculo"/>
+                <w:noProof/>
+              </w:rPr>
+              <w:t>Asignación de roles en el proyecto</w:t>
+            </w:r>
+            <w:r>
+              <w:rPr>
+                <w:noProof/>
+                <w:webHidden/>
+              </w:rPr>
+              <w:tab/>
+            </w:r>
+            <w:r>
+              <w:rPr>
+                <w:noProof/>
+                <w:webHidden/>
+              </w:rPr>
+              <w:fldChar w:fldCharType="begin"/>
+            </w:r>
+            <w:r>
+              <w:rPr>
+                <w:noProof/>
+                <w:webHidden/>
+              </w:rPr>
+              <w:instrText xml:space="preserve"> PAGEREF _Toc483694003 \h </w:instrText>
+            </w:r>
+            <w:r>
+              <w:rPr>
+                <w:noProof/>
+                <w:webHidden/>
+              </w:rPr>
+            </w:r>
+            <w:r>
+              <w:rPr>
+                <w:noProof/>
+                <w:webHidden/>
+              </w:rPr>
+              <w:fldChar w:fldCharType="separate"/>
+            </w:r>
+            <w:r>
+              <w:rPr>
+                <w:noProof/>
+                <w:webHidden/>
+              </w:rPr>
+              <w:t>5</w:t>
             </w:r>
             <w:r>
               <w:rPr>
@@ -345,20 +414,19 @@
             <w:tabs>
               <w:tab w:val="right" w:leader="dot" w:pos="8494"/>
             </w:tabs>
-            <w:jc w:val="both"/>
             <w:rPr>
               <w:rFonts w:asciiTheme="minorHAnsi" w:eastAsiaTheme="minorEastAsia" w:hAnsiTheme="minorHAnsi"/>
               <w:noProof/>
               <w:lang w:eastAsia="es-ES"/>
             </w:rPr>
           </w:pPr>
-          <w:hyperlink w:anchor="_Toc483673549" w:history="1">
+          <w:hyperlink w:anchor="_Toc483694004" w:history="1">
             <w:r>
               <w:rPr>
                 <w:rStyle w:val="Hipervnculo"/>
                 <w:noProof/>
               </w:rPr>
-              <w:t>Asignación de roles en el proyecto</w:t>
+              <w:t>Planificación del proyecto</w:t>
             </w:r>
             <w:r>
               <w:rPr>
@@ -379,7 +447,7 @@
                 <w:noProof/>
                 <w:webHidden/>
               </w:rPr>
-              <w:instrText xml:space="preserve"> PAGEREF _Toc483673549 \h </w:instrText>
+              <w:instrText xml:space="preserve"> PAGEREF _Toc483694004 \h </w:instrText>
             </w:r>
             <w:r>
               <w:rPr>
@@ -399,7 +467,147 @@
                 <w:noProof/>
                 <w:webHidden/>
               </w:rPr>
-              <w:t>3</w:t>
+              <w:t>5</w:t>
+            </w:r>
+            <w:r>
+              <w:rPr>
+                <w:noProof/>
+                <w:webHidden/>
+              </w:rPr>
+              <w:fldChar w:fldCharType="end"/>
+            </w:r>
+          </w:hyperlink>
+        </w:p>
+        <w:p>
+          <w:pPr>
+            <w:pStyle w:val="TDC2"/>
+            <w:tabs>
+              <w:tab w:val="right" w:leader="dot" w:pos="8494"/>
+            </w:tabs>
+            <w:rPr>
+              <w:rFonts w:asciiTheme="minorHAnsi" w:eastAsiaTheme="minorEastAsia" w:hAnsiTheme="minorHAnsi"/>
+              <w:noProof/>
+              <w:lang w:eastAsia="es-ES"/>
+            </w:rPr>
+          </w:pPr>
+          <w:hyperlink w:anchor="_Toc483694005" w:history="1">
+            <w:r>
+              <w:rPr>
+                <w:rStyle w:val="Hipervnculo"/>
+                <w:noProof/>
+              </w:rPr>
+              <w:t>Aplicación Freemium vs Premium</w:t>
+            </w:r>
+            <w:r>
+              <w:rPr>
+                <w:noProof/>
+                <w:webHidden/>
+              </w:rPr>
+              <w:tab/>
+            </w:r>
+            <w:r>
+              <w:rPr>
+                <w:noProof/>
+                <w:webHidden/>
+              </w:rPr>
+              <w:fldChar w:fldCharType="begin"/>
+            </w:r>
+            <w:r>
+              <w:rPr>
+                <w:noProof/>
+                <w:webHidden/>
+              </w:rPr>
+              <w:instrText xml:space="preserve"> PAGEREF _Toc483694005 \h </w:instrText>
+            </w:r>
+            <w:r>
+              <w:rPr>
+                <w:noProof/>
+                <w:webHidden/>
+              </w:rPr>
+            </w:r>
+            <w:r>
+              <w:rPr>
+                <w:noProof/>
+                <w:webHidden/>
+              </w:rPr>
+              <w:fldChar w:fldCharType="separate"/>
+            </w:r>
+            <w:r>
+              <w:rPr>
+                <w:noProof/>
+                <w:webHidden/>
+              </w:rPr>
+              <w:t>5</w:t>
+            </w:r>
+            <w:r>
+              <w:rPr>
+                <w:noProof/>
+                <w:webHidden/>
+              </w:rPr>
+              <w:fldChar w:fldCharType="end"/>
+            </w:r>
+          </w:hyperlink>
+        </w:p>
+        <w:p>
+          <w:pPr>
+            <w:pStyle w:val="TDC2"/>
+            <w:tabs>
+              <w:tab w:val="right" w:leader="dot" w:pos="8494"/>
+            </w:tabs>
+            <w:rPr>
+              <w:rFonts w:asciiTheme="minorHAnsi" w:eastAsiaTheme="minorEastAsia" w:hAnsiTheme="minorHAnsi"/>
+              <w:noProof/>
+              <w:lang w:eastAsia="es-ES"/>
+            </w:rPr>
+          </w:pPr>
+          <w:hyperlink w:anchor="_Toc483694006" w:history="1">
+            <w:r>
+              <w:rPr>
+                <w:rStyle w:val="Hipervnculo"/>
+                <w:noProof/>
+              </w:rPr>
+              <w:t>Tecnología usada</w:t>
+            </w:r>
+            <w:r>
+              <w:rPr>
+                <w:noProof/>
+                <w:webHidden/>
+              </w:rPr>
+              <w:tab/>
+            </w:r>
+            <w:r>
+              <w:rPr>
+                <w:noProof/>
+                <w:webHidden/>
+              </w:rPr>
+              <w:fldChar w:fldCharType="begin"/>
+            </w:r>
+            <w:r>
+              <w:rPr>
+                <w:noProof/>
+                <w:webHidden/>
+              </w:rPr>
+              <w:instrText xml:space="preserve"> PAGEREF _Toc483694006 \h </w:instrText>
+            </w:r>
+            <w:r>
+              <w:rPr>
+                <w:noProof/>
+                <w:webHidden/>
+              </w:rPr>
+            </w:r>
+            <w:r>
+              <w:rPr>
+                <w:noProof/>
+                <w:webHidden/>
+              </w:rPr>
+              <w:fldChar w:fldCharType="separate"/>
+            </w:r>
+            <w:r>
+              <w:rPr>
+                <w:noProof/>
+                <w:webHidden/>
+              </w:rPr>
+              <w:t>5</w:t>
             </w:r>
             <w:r>
               <w:rPr>
@@ -416,20 +624,19 @@
             <w:tabs>
               <w:tab w:val="right" w:leader="dot" w:pos="8494"/>
             </w:tabs>
-            <w:jc w:val="both"/>
             <w:rPr>
               <w:rFonts w:asciiTheme="minorHAnsi" w:eastAsiaTheme="minorEastAsia" w:hAnsiTheme="minorHAnsi"/>
               <w:noProof/>
               <w:lang w:eastAsia="es-ES"/>
             </w:rPr>
           </w:pPr>
-          <w:hyperlink w:anchor="_Toc483673550" w:history="1">
+          <w:hyperlink w:anchor="_Toc483694007" w:history="1">
             <w:r>
               <w:rPr>
                 <w:rStyle w:val="Hipervnculo"/>
                 <w:noProof/>
               </w:rPr>
-              <w:t>Planificación del proyecto</w:t>
+              <w:t>Organización del sitio web</w:t>
             </w:r>
             <w:r>
               <w:rPr>
@@ -450,7 +657,7 @@
                 <w:noProof/>
                 <w:webHidden/>
               </w:rPr>
-              <w:instrText xml:space="preserve"> PAGEREF _Toc483673550 \h </w:instrText>
+              <w:instrText xml:space="preserve"> PAGEREF _Toc483694007 \h </w:instrText>
             </w:r>
             <w:r>
               <w:rPr>
@@ -470,7 +677,77 @@
                 <w:noProof/>
                 <w:webHidden/>
               </w:rPr>
-              <w:t>3</w:t>
+              <w:t>7</w:t>
+            </w:r>
+            <w:r>
+              <w:rPr>
+                <w:noProof/>
+                <w:webHidden/>
+              </w:rPr>
+              <w:fldChar w:fldCharType="end"/>
+            </w:r>
+          </w:hyperlink>
+        </w:p>
+        <w:p>
+          <w:pPr>
+            <w:pStyle w:val="TDC1"/>
+            <w:tabs>
+              <w:tab w:val="right" w:leader="dot" w:pos="8494"/>
+            </w:tabs>
+            <w:rPr>
+              <w:rFonts w:asciiTheme="minorHAnsi" w:eastAsiaTheme="minorEastAsia" w:hAnsiTheme="minorHAnsi"/>
+              <w:noProof/>
+              <w:lang w:eastAsia="es-ES"/>
+            </w:rPr>
+          </w:pPr>
+          <w:hyperlink w:anchor="_Toc483694008" w:history="1">
+            <w:r>
+              <w:rPr>
+                <w:rStyle w:val="Hipervnculo"/>
+                <w:noProof/>
+              </w:rPr>
+              <w:t>Página Índex</w:t>
+            </w:r>
+            <w:r>
+              <w:rPr>
+                <w:noProof/>
+                <w:webHidden/>
+              </w:rPr>
+              <w:tab/>
+            </w:r>
+            <w:r>
+              <w:rPr>
+                <w:noProof/>
+                <w:webHidden/>
+              </w:rPr>
+              <w:fldChar w:fldCharType="begin"/>
+            </w:r>
+            <w:r>
+              <w:rPr>
+                <w:noProof/>
+                <w:webHidden/>
+              </w:rPr>
+              <w:instrText xml:space="preserve"> PAGEREF _Toc483694008 \h </w:instrText>
+            </w:r>
+            <w:r>
+              <w:rPr>
+                <w:noProof/>
+                <w:webHidden/>
+              </w:rPr>
+            </w:r>
+            <w:r>
+              <w:rPr>
+                <w:noProof/>
+                <w:webHidden/>
+              </w:rPr>
+              <w:fldChar w:fldCharType="separate"/>
+            </w:r>
+            <w:r>
+              <w:rPr>
+                <w:noProof/>
+                <w:webHidden/>
+              </w:rPr>
+              <w:t>7</w:t>
             </w:r>
             <w:r>
               <w:rPr>
@@ -487,20 +764,19 @@
             <w:tabs>
               <w:tab w:val="right" w:leader="dot" w:pos="8494"/>
             </w:tabs>
-            <w:jc w:val="both"/>
             <w:rPr>
               <w:rFonts w:asciiTheme="minorHAnsi" w:eastAsiaTheme="minorEastAsia" w:hAnsiTheme="minorHAnsi"/>
               <w:noProof/>
               <w:lang w:eastAsia="es-ES"/>
             </w:rPr>
           </w:pPr>
-          <w:hyperlink w:anchor="_Toc483673551" w:history="1">
+          <w:hyperlink w:anchor="_Toc483694009" w:history="1">
             <w:r>
               <w:rPr>
                 <w:rStyle w:val="Hipervnculo"/>
                 <w:noProof/>
               </w:rPr>
-              <w:t>Aplicación Freemium vs Premium</w:t>
+              <w:t>Programación del registro</w:t>
             </w:r>
             <w:r>
               <w:rPr>
@@ -521,7 +797,7 @@
                 <w:noProof/>
                 <w:webHidden/>
               </w:rPr>
-              <w:instrText xml:space="preserve"> PAGEREF _Toc483673551 \h </w:instrText>
+              <w:instrText xml:space="preserve"> PAGEREF _Toc483694009 \h </w:instrText>
             </w:r>
             <w:r>
               <w:rPr>
@@ -541,7 +817,7 @@
                 <w:noProof/>
                 <w:webHidden/>
               </w:rPr>
-              <w:t>3</w:t>
+              <w:t>9</w:t>
             </w:r>
             <w:r>
               <w:rPr>
@@ -558,20 +834,19 @@
             <w:tabs>
               <w:tab w:val="right" w:leader="dot" w:pos="8494"/>
             </w:tabs>
-            <w:jc w:val="both"/>
             <w:rPr>
               <w:rFonts w:asciiTheme="minorHAnsi" w:eastAsiaTheme="minorEastAsia" w:hAnsiTheme="minorHAnsi"/>
               <w:noProof/>
               <w:lang w:eastAsia="es-ES"/>
             </w:rPr>
           </w:pPr>
-          <w:hyperlink w:anchor="_Toc483673552" w:history="1">
+          <w:hyperlink w:anchor="_Toc483694010" w:history="1">
             <w:r>
               <w:rPr>
                 <w:rStyle w:val="Hipervnculo"/>
                 <w:noProof/>
               </w:rPr>
-              <w:t>Tecnología usada</w:t>
+              <w:t>Programación del cuestionario</w:t>
             </w:r>
             <w:r>
               <w:rPr>
@@ -592,7 +867,7 @@
                 <w:noProof/>
                 <w:webHidden/>
               </w:rPr>
-              <w:instrText xml:space="preserve"> PAGEREF _Toc483673552 \h </w:instrText>
+              <w:instrText xml:space="preserve"> PAGEREF _Toc483694010 \h </w:instrText>
             </w:r>
             <w:r>
               <w:rPr>
@@ -612,7 +887,77 @@
                 <w:noProof/>
                 <w:webHidden/>
               </w:rPr>
-              <w:t>3</w:t>
+              <w:t>10</w:t>
+            </w:r>
+            <w:r>
+              <w:rPr>
+                <w:noProof/>
+                <w:webHidden/>
+              </w:rPr>
+              <w:fldChar w:fldCharType="end"/>
+            </w:r>
+          </w:hyperlink>
+        </w:p>
+        <w:p>
+          <w:pPr>
+            <w:pStyle w:val="TDC2"/>
+            <w:tabs>
+              <w:tab w:val="right" w:leader="dot" w:pos="8494"/>
+            </w:tabs>
+            <w:rPr>
+              <w:rFonts w:asciiTheme="minorHAnsi" w:eastAsiaTheme="minorEastAsia" w:hAnsiTheme="minorHAnsi"/>
+              <w:noProof/>
+              <w:lang w:eastAsia="es-ES"/>
+            </w:rPr>
+          </w:pPr>
+          <w:hyperlink w:anchor="_Toc483694011" w:history="1">
+            <w:r>
+              <w:rPr>
+                <w:rStyle w:val="Hipervnculo"/>
+                <w:noProof/>
+              </w:rPr>
+              <w:t>Programación del login</w:t>
+            </w:r>
+            <w:r>
+              <w:rPr>
+                <w:noProof/>
+                <w:webHidden/>
+              </w:rPr>
+              <w:tab/>
+            </w:r>
+            <w:r>
+              <w:rPr>
+                <w:noProof/>
+                <w:webHidden/>
+              </w:rPr>
+              <w:fldChar w:fldCharType="begin"/>
+            </w:r>
+            <w:r>
+              <w:rPr>
+                <w:noProof/>
+                <w:webHidden/>
+              </w:rPr>
+              <w:instrText xml:space="preserve"> PAGEREF _Toc483694011 \h </w:instrText>
+            </w:r>
+            <w:r>
+              <w:rPr>
+                <w:noProof/>
+                <w:webHidden/>
+              </w:rPr>
+            </w:r>
+            <w:r>
+              <w:rPr>
+                <w:noProof/>
+                <w:webHidden/>
+              </w:rPr>
+              <w:fldChar w:fldCharType="separate"/>
+            </w:r>
+            <w:r>
+              <w:rPr>
+                <w:noProof/>
+                <w:webHidden/>
+              </w:rPr>
+              <w:t>11</w:t>
             </w:r>
             <w:r>
               <w:rPr>
@@ -629,20 +974,19 @@
             <w:tabs>
               <w:tab w:val="right" w:leader="dot" w:pos="8494"/>
             </w:tabs>
-            <w:jc w:val="both"/>
             <w:rPr>
               <w:rFonts w:asciiTheme="minorHAnsi" w:eastAsiaTheme="minorEastAsia" w:hAnsiTheme="minorHAnsi"/>
               <w:noProof/>
               <w:lang w:eastAsia="es-ES"/>
             </w:rPr>
           </w:pPr>
-          <w:hyperlink w:anchor="_Toc483673553" w:history="1">
+          <w:hyperlink w:anchor="_Toc483694012" w:history="1">
             <w:r>
               <w:rPr>
                 <w:rStyle w:val="Hipervnculo"/>
                 <w:noProof/>
               </w:rPr>
-              <w:t>Organización del sitio web</w:t>
+              <w:t>Página Userperfil.php</w:t>
             </w:r>
             <w:r>
               <w:rPr>
@@ -663,7 +1007,7 @@
                 <w:noProof/>
                 <w:webHidden/>
               </w:rPr>
-              <w:instrText xml:space="preserve"> PAGEREF _Toc483673553 \h </w:instrText>
+              <w:instrText xml:space="preserve"> PAGEREF _Toc483694012 \h </w:instrText>
             </w:r>
             <w:r>
               <w:rPr>
@@ -683,7 +1027,7 @@
                 <w:noProof/>
                 <w:webHidden/>
               </w:rPr>
-              <w:t>4</w:t>
+              <w:t>14</w:t>
             </w:r>
             <w:r>
               <w:rPr>
@@ -700,20 +1044,19 @@
             <w:tabs>
               <w:tab w:val="right" w:leader="dot" w:pos="8494"/>
             </w:tabs>
-            <w:jc w:val="both"/>
             <w:rPr>
               <w:rFonts w:asciiTheme="minorHAnsi" w:eastAsiaTheme="minorEastAsia" w:hAnsiTheme="minorHAnsi"/>
               <w:noProof/>
               <w:lang w:eastAsia="es-ES"/>
             </w:rPr>
           </w:pPr>
-          <w:hyperlink w:anchor="_Toc483673554" w:history="1">
+          <w:hyperlink w:anchor="_Toc483694013" w:history="1">
             <w:r>
               <w:rPr>
                 <w:rStyle w:val="Hipervnculo"/>
                 <w:noProof/>
               </w:rPr>
-              <w:t>Página Índex</w:t>
+              <w:t>Apartado técnico de Userperfil.php</w:t>
             </w:r>
             <w:r>
               <w:rPr>
@@ -734,7 +1077,7 @@
                 <w:noProof/>
                 <w:webHidden/>
               </w:rPr>
-              <w:instrText xml:space="preserve"> PAGEREF _Toc483673554 \h </w:instrText>
+              <w:instrText xml:space="preserve"> PAGEREF _Toc483694013 \h </w:instrText>
             </w:r>
             <w:r>
               <w:rPr>
@@ -754,7 +1097,7 @@
                 <w:noProof/>
                 <w:webHidden/>
               </w:rPr>
-              <w:t>4</w:t>
+              <w:t>19</w:t>
             </w:r>
             <w:r>
               <w:rPr>
@@ -771,20 +1114,19 @@
             <w:tabs>
               <w:tab w:val="right" w:leader="dot" w:pos="8494"/>
             </w:tabs>
-            <w:jc w:val="both"/>
             <w:rPr>
               <w:rFonts w:asciiTheme="minorHAnsi" w:eastAsiaTheme="minorEastAsia" w:hAnsiTheme="minorHAnsi"/>
               <w:noProof/>
               <w:lang w:eastAsia="es-ES"/>
             </w:rPr>
           </w:pPr>
-          <w:hyperlink w:anchor="_Toc483673555" w:history="1">
+          <w:hyperlink w:anchor="_Toc483694014" w:history="1">
             <w:r>
               <w:rPr>
                 <w:rStyle w:val="Hipervnculo"/>
                 <w:noProof/>
               </w:rPr>
-              <w:t>Programación del registro</w:t>
+              <w:t>Diagrama:</w:t>
             </w:r>
             <w:r>
               <w:rPr>
@@ -805,7 +1147,7 @@
                 <w:noProof/>
                 <w:webHidden/>
               </w:rPr>
-              <w:instrText xml:space="preserve"> PAGEREF _Toc483673555 \h </w:instrText>
+              <w:instrText xml:space="preserve"> PAGEREF _Toc483694014 \h </w:instrText>
             </w:r>
             <w:r>
               <w:rPr>
@@ -825,7 +1167,7 @@
                 <w:noProof/>
                 <w:webHidden/>
               </w:rPr>
-              <w:t>6</w:t>
+              <w:t>19</w:t>
             </w:r>
             <w:r>
               <w:rPr>
@@ -842,20 +1184,19 @@
             <w:tabs>
               <w:tab w:val="right" w:leader="dot" w:pos="8494"/>
             </w:tabs>
-            <w:jc w:val="both"/>
             <w:rPr>
               <w:rFonts w:asciiTheme="minorHAnsi" w:eastAsiaTheme="minorEastAsia" w:hAnsiTheme="minorHAnsi"/>
               <w:noProof/>
               <w:lang w:eastAsia="es-ES"/>
             </w:rPr>
           </w:pPr>
-          <w:hyperlink w:anchor="_Toc483673556" w:history="1">
+          <w:hyperlink w:anchor="_Toc483694015" w:history="1">
             <w:r>
               <w:rPr>
                 <w:rStyle w:val="Hipervnculo"/>
                 <w:noProof/>
               </w:rPr>
-              <w:t>Programación del cuestionario</w:t>
+              <w:t>Body_history.php</w:t>
             </w:r>
             <w:r>
               <w:rPr>
@@ -876,7 +1217,7 @@
                 <w:noProof/>
                 <w:webHidden/>
               </w:rPr>
-              <w:instrText xml:space="preserve"> PAGEREF _Toc483673556 \h </w:instrText>
+              <w:instrText xml:space="preserve"> PAGEREF _Toc483694015 \h </w:instrText>
             </w:r>
             <w:r>
               <w:rPr>
@@ -896,7 +1237,7 @@
                 <w:noProof/>
                 <w:webHidden/>
               </w:rPr>
-              <w:t>7</w:t>
+              <w:t>22</w:t>
             </w:r>
             <w:r>
               <w:rPr>
@@ -913,20 +1254,19 @@
             <w:tabs>
               <w:tab w:val="right" w:leader="dot" w:pos="8494"/>
             </w:tabs>
-            <w:jc w:val="both"/>
             <w:rPr>
               <w:rFonts w:asciiTheme="minorHAnsi" w:eastAsiaTheme="minorEastAsia" w:hAnsiTheme="minorHAnsi"/>
               <w:noProof/>
               <w:lang w:eastAsia="es-ES"/>
             </w:rPr>
           </w:pPr>
-          <w:hyperlink w:anchor="_Toc483673557" w:history="1">
+          <w:hyperlink w:anchor="_Toc483694016" w:history="1">
             <w:r>
               <w:rPr>
                 <w:rStyle w:val="Hipervnculo"/>
                 <w:noProof/>
               </w:rPr>
-              <w:t>Programación del login</w:t>
+              <w:t>Weight.php</w:t>
             </w:r>
             <w:r>
               <w:rPr>
@@ -947,7 +1287,7 @@
                 <w:noProof/>
                 <w:webHidden/>
               </w:rPr>
-              <w:instrText xml:space="preserve"> PAGEREF _Toc483673557 \h </w:instrText>
+              <w:instrText xml:space="preserve"> PAGEREF _Toc483694016 \h </w:instrText>
             </w:r>
             <w:r>
               <w:rPr>
@@ -967,7 +1307,217 @@
                 <w:noProof/>
                 <w:webHidden/>
               </w:rPr>
-              <w:t>8</w:t>
+              <w:t>24</w:t>
+            </w:r>
+            <w:r>
+              <w:rPr>
+                <w:noProof/>
+                <w:webHidden/>
+              </w:rPr>
+              <w:fldChar w:fldCharType="end"/>
+            </w:r>
+          </w:hyperlink>
+        </w:p>
+        <w:p>
+          <w:pPr>
+            <w:pStyle w:val="TDC2"/>
+            <w:tabs>
+              <w:tab w:val="right" w:leader="dot" w:pos="8494"/>
+            </w:tabs>
+            <w:rPr>
+              <w:rFonts w:asciiTheme="minorHAnsi" w:eastAsiaTheme="minorEastAsia" w:hAnsiTheme="minorHAnsi"/>
+              <w:noProof/>
+              <w:lang w:eastAsia="es-ES"/>
+            </w:rPr>
+          </w:pPr>
+          <w:hyperlink w:anchor="_Toc483694017" w:history="1">
+            <w:r>
+              <w:rPr>
+                <w:rStyle w:val="Hipervnculo"/>
+                <w:noProof/>
+              </w:rPr>
+              <w:t>Add.peso.proc.php</w:t>
+            </w:r>
+            <w:r>
+              <w:rPr>
+                <w:noProof/>
+                <w:webHidden/>
+              </w:rPr>
+              <w:tab/>
+            </w:r>
+            <w:r>
+              <w:rPr>
+                <w:noProof/>
+                <w:webHidden/>
+              </w:rPr>
+              <w:fldChar w:fldCharType="begin"/>
+            </w:r>
+            <w:r>
+              <w:rPr>
+                <w:noProof/>
+                <w:webHidden/>
+              </w:rPr>
+              <w:instrText xml:space="preserve"> PAGEREF _Toc483694017 \h </w:instrText>
+            </w:r>
+            <w:r>
+              <w:rPr>
+                <w:noProof/>
+                <w:webHidden/>
+              </w:rPr>
+            </w:r>
+            <w:r>
+              <w:rPr>
+                <w:noProof/>
+                <w:webHidden/>
+              </w:rPr>
+              <w:fldChar w:fldCharType="separate"/>
+            </w:r>
+            <w:r>
+              <w:rPr>
+                <w:noProof/>
+                <w:webHidden/>
+              </w:rPr>
+              <w:t>25</w:t>
+            </w:r>
+            <w:r>
+              <w:rPr>
+                <w:noProof/>
+                <w:webHidden/>
+              </w:rPr>
+              <w:fldChar w:fldCharType="end"/>
+            </w:r>
+          </w:hyperlink>
+        </w:p>
+        <w:p>
+          <w:pPr>
+            <w:pStyle w:val="TDC2"/>
+            <w:tabs>
+              <w:tab w:val="right" w:leader="dot" w:pos="8494"/>
+            </w:tabs>
+            <w:rPr>
+              <w:rFonts w:asciiTheme="minorHAnsi" w:eastAsiaTheme="minorEastAsia" w:hAnsiTheme="minorHAnsi"/>
+              <w:noProof/>
+              <w:lang w:eastAsia="es-ES"/>
+            </w:rPr>
+          </w:pPr>
+          <w:hyperlink w:anchor="_Toc483694018" w:history="1">
+            <w:r>
+              <w:rPr>
+                <w:rStyle w:val="Hipervnculo"/>
+                <w:noProof/>
+              </w:rPr>
+              <w:t>Add_medidas.proc.php</w:t>
+            </w:r>
+            <w:r>
+              <w:rPr>
+                <w:noProof/>
+                <w:webHidden/>
+              </w:rPr>
+              <w:tab/>
+            </w:r>
+            <w:r>
+              <w:rPr>
+                <w:noProof/>
+                <w:webHidden/>
+              </w:rPr>
+              <w:fldChar w:fldCharType="begin"/>
+            </w:r>
+            <w:r>
+              <w:rPr>
+                <w:noProof/>
+                <w:webHidden/>
+              </w:rPr>
+              <w:instrText xml:space="preserve"> PAGEREF _Toc483694018 \h </w:instrText>
+            </w:r>
+            <w:r>
+              <w:rPr>
+                <w:noProof/>
+                <w:webHidden/>
+              </w:rPr>
+            </w:r>
+            <w:r>
+              <w:rPr>
+                <w:noProof/>
+                <w:webHidden/>
+              </w:rPr>
+              <w:fldChar w:fldCharType="separate"/>
+            </w:r>
+            <w:r>
+              <w:rPr>
+                <w:noProof/>
+                <w:webHidden/>
+              </w:rPr>
+              <w:t>26</w:t>
+            </w:r>
+            <w:r>
+              <w:rPr>
+                <w:noProof/>
+                <w:webHidden/>
+              </w:rPr>
+              <w:fldChar w:fldCharType="end"/>
+            </w:r>
+          </w:hyperlink>
+        </w:p>
+        <w:p>
+          <w:pPr>
+            <w:pStyle w:val="TDC2"/>
+            <w:tabs>
+              <w:tab w:val="right" w:leader="dot" w:pos="8494"/>
+            </w:tabs>
+            <w:rPr>
+              <w:rFonts w:asciiTheme="minorHAnsi" w:eastAsiaTheme="minorEastAsia" w:hAnsiTheme="minorHAnsi"/>
+              <w:noProof/>
+              <w:lang w:eastAsia="es-ES"/>
+            </w:rPr>
+          </w:pPr>
+          <w:hyperlink w:anchor="_Toc483694019" w:history="1">
+            <w:r>
+              <w:rPr>
+                <w:rStyle w:val="Hipervnculo"/>
+                <w:noProof/>
+              </w:rPr>
+              <w:t>Ch_user_data.proc.php</w:t>
+            </w:r>
+            <w:r>
+              <w:rPr>
+                <w:noProof/>
+                <w:webHidden/>
+              </w:rPr>
+              <w:tab/>
+            </w:r>
+            <w:r>
+              <w:rPr>
+                <w:noProof/>
+                <w:webHidden/>
+              </w:rPr>
+              <w:fldChar w:fldCharType="begin"/>
+            </w:r>
+            <w:r>
+              <w:rPr>
+                <w:noProof/>
+                <w:webHidden/>
+              </w:rPr>
+              <w:instrText xml:space="preserve"> PAGEREF _Toc483694019 \h </w:instrText>
+            </w:r>
+            <w:r>
+              <w:rPr>
+                <w:noProof/>
+                <w:webHidden/>
+              </w:rPr>
+            </w:r>
+            <w:r>
+              <w:rPr>
+                <w:noProof/>
+                <w:webHidden/>
+              </w:rPr>
+              <w:fldChar w:fldCharType="separate"/>
+            </w:r>
+            <w:r>
+              <w:rPr>
+                <w:noProof/>
+                <w:webHidden/>
+              </w:rPr>
+              <w:t>26</w:t>
             </w:r>
             <w:r>
               <w:rPr>
@@ -984,20 +1534,19 @@
             <w:tabs>
               <w:tab w:val="right" w:leader="dot" w:pos="8494"/>
             </w:tabs>
-            <w:jc w:val="both"/>
             <w:rPr>
               <w:rFonts w:asciiTheme="minorHAnsi" w:eastAsiaTheme="minorEastAsia" w:hAnsiTheme="minorHAnsi"/>
               <w:noProof/>
               <w:lang w:eastAsia="es-ES"/>
             </w:rPr>
           </w:pPr>
-          <w:hyperlink w:anchor="_Toc483673558" w:history="1">
+          <w:hyperlink w:anchor="_Toc483694020" w:history="1">
             <w:r>
               <w:rPr>
                 <w:rStyle w:val="Hipervnculo"/>
                 <w:noProof/>
               </w:rPr>
-              <w:t>Página de Rutina</w:t>
+              <w:t>Jpgraph</w:t>
             </w:r>
             <w:r>
               <w:rPr>
@@ -1018,7 +1567,7 @@
                 <w:noProof/>
                 <w:webHidden/>
               </w:rPr>
-              <w:instrText xml:space="preserve"> PAGEREF _Toc483673558 \h </w:instrText>
+              <w:instrText xml:space="preserve"> PAGEREF _Toc483694020 \h </w:instrText>
             </w:r>
             <w:r>
               <w:rPr>
@@ -1038,7 +1587,7 @@
                 <w:noProof/>
                 <w:webHidden/>
               </w:rPr>
-              <w:t>11</w:t>
+              <w:t>27</w:t>
             </w:r>
             <w:r>
               <w:rPr>
@@ -1055,20 +1604,19 @@
             <w:tabs>
               <w:tab w:val="right" w:leader="dot" w:pos="8494"/>
             </w:tabs>
-            <w:jc w:val="both"/>
             <w:rPr>
               <w:rFonts w:asciiTheme="minorHAnsi" w:eastAsiaTheme="minorEastAsia" w:hAnsiTheme="minorHAnsi"/>
               <w:noProof/>
               <w:lang w:eastAsia="es-ES"/>
             </w:rPr>
           </w:pPr>
-          <w:hyperlink w:anchor="_Toc483673559" w:history="1">
+          <w:hyperlink w:anchor="_Toc483694021" w:history="1">
             <w:r>
               <w:rPr>
                 <w:rStyle w:val="Hipervnculo"/>
                 <w:noProof/>
               </w:rPr>
-              <w:t>Programación Mostrar Rutinas Disponibles</w:t>
+              <w:t>Weight_grafic.proc.php y history_body_grafic.proc.php</w:t>
             </w:r>
             <w:r>
               <w:rPr>
@@ -1089,7 +1637,7 @@
                 <w:noProof/>
                 <w:webHidden/>
               </w:rPr>
-              <w:instrText xml:space="preserve"> PAGEREF _Toc483673559 \h </w:instrText>
+              <w:instrText xml:space="preserve"> PAGEREF _Toc483694021 \h </w:instrText>
             </w:r>
             <w:r>
               <w:rPr>
@@ -1109,7 +1657,77 @@
                 <w:noProof/>
                 <w:webHidden/>
               </w:rPr>
-              <w:t>12</w:t>
+              <w:t>27</w:t>
+            </w:r>
+            <w:r>
+              <w:rPr>
+                <w:noProof/>
+                <w:webHidden/>
+              </w:rPr>
+              <w:fldChar w:fldCharType="end"/>
+            </w:r>
+          </w:hyperlink>
+        </w:p>
+        <w:p>
+          <w:pPr>
+            <w:pStyle w:val="TDC1"/>
+            <w:tabs>
+              <w:tab w:val="right" w:leader="dot" w:pos="8494"/>
+            </w:tabs>
+            <w:rPr>
+              <w:rFonts w:asciiTheme="minorHAnsi" w:eastAsiaTheme="minorEastAsia" w:hAnsiTheme="minorHAnsi"/>
+              <w:noProof/>
+              <w:lang w:eastAsia="es-ES"/>
+            </w:rPr>
+          </w:pPr>
+          <w:hyperlink w:anchor="_Toc483694022" w:history="1">
+            <w:r>
+              <w:rPr>
+                <w:rStyle w:val="Hipervnculo"/>
+                <w:noProof/>
+              </w:rPr>
+              <w:t>Página de Rutina</w:t>
+            </w:r>
+            <w:r>
+              <w:rPr>
+                <w:noProof/>
+                <w:webHidden/>
+              </w:rPr>
+              <w:tab/>
+            </w:r>
+            <w:r>
+              <w:rPr>
+                <w:noProof/>
+                <w:webHidden/>
+              </w:rPr>
+              <w:fldChar w:fldCharType="begin"/>
+            </w:r>
+            <w:r>
+              <w:rPr>
+                <w:noProof/>
+                <w:webHidden/>
+              </w:rPr>
+              <w:instrText xml:space="preserve"> PAGEREF _Toc483694022 \h </w:instrText>
+            </w:r>
+            <w:r>
+              <w:rPr>
+                <w:noProof/>
+                <w:webHidden/>
+              </w:rPr>
+            </w:r>
+            <w:r>
+              <w:rPr>
+                <w:noProof/>
+                <w:webHidden/>
+              </w:rPr>
+              <w:fldChar w:fldCharType="separate"/>
+            </w:r>
+            <w:r>
+              <w:rPr>
+                <w:noProof/>
+                <w:webHidden/>
+              </w:rPr>
+              <w:t>29</w:t>
             </w:r>
             <w:r>
               <w:rPr>
@@ -1126,20 +1744,19 @@
             <w:tabs>
               <w:tab w:val="right" w:leader="dot" w:pos="8494"/>
             </w:tabs>
-            <w:jc w:val="both"/>
             <w:rPr>
               <w:rFonts w:asciiTheme="minorHAnsi" w:eastAsiaTheme="minorEastAsia" w:hAnsiTheme="minorHAnsi"/>
               <w:noProof/>
               <w:lang w:eastAsia="es-ES"/>
             </w:rPr>
           </w:pPr>
-          <w:hyperlink w:anchor="_Toc483673560" w:history="1">
+          <w:hyperlink w:anchor="_Toc483694023" w:history="1">
             <w:r>
               <w:rPr>
                 <w:rStyle w:val="Hipervnculo"/>
                 <w:noProof/>
               </w:rPr>
-              <w:t>Programación Asignar Rutina</w:t>
+              <w:t>Programación Mostrar Rutinas Disponibles</w:t>
             </w:r>
             <w:r>
               <w:rPr>
@@ -1160,7 +1777,7 @@
                 <w:noProof/>
                 <w:webHidden/>
               </w:rPr>
-              <w:instrText xml:space="preserve"> PAGEREF _Toc483673560 \h </w:instrText>
+              <w:instrText xml:space="preserve"> PAGEREF _Toc483694023 \h </w:instrText>
             </w:r>
             <w:r>
               <w:rPr>
@@ -1180,7 +1797,7 @@
                 <w:noProof/>
                 <w:webHidden/>
               </w:rPr>
-              <w:t>13</w:t>
+              <w:t>30</w:t>
             </w:r>
             <w:r>
               <w:rPr>
@@ -1197,20 +1814,19 @@
             <w:tabs>
               <w:tab w:val="right" w:leader="dot" w:pos="8494"/>
             </w:tabs>
-            <w:jc w:val="both"/>
             <w:rPr>
               <w:rFonts w:asciiTheme="minorHAnsi" w:eastAsiaTheme="minorEastAsia" w:hAnsiTheme="minorHAnsi"/>
               <w:noProof/>
               <w:lang w:eastAsia="es-ES"/>
             </w:rPr>
           </w:pPr>
-          <w:hyperlink w:anchor="_Toc483673561" w:history="1">
+          <w:hyperlink w:anchor="_Toc483694024" w:history="1">
             <w:r>
               <w:rPr>
                 <w:rStyle w:val="Hipervnculo"/>
                 <w:noProof/>
               </w:rPr>
-              <w:t>Programación Detalle Rutina</w:t>
+              <w:t>Programación Asignar Rutina</w:t>
             </w:r>
             <w:r>
               <w:rPr>
@@ -1231,7 +1847,7 @@
                 <w:noProof/>
                 <w:webHidden/>
               </w:rPr>
-              <w:instrText xml:space="preserve"> PAGEREF _Toc483673561 \h </w:instrText>
+              <w:instrText xml:space="preserve"> PAGEREF _Toc483694024 \h </w:instrText>
             </w:r>
             <w:r>
               <w:rPr>
@@ -1251,7 +1867,7 @@
                 <w:noProof/>
                 <w:webHidden/>
               </w:rPr>
-              <w:t>16</w:t>
+              <w:t>32</w:t>
             </w:r>
             <w:r>
               <w:rPr>
@@ -1268,20 +1884,19 @@
             <w:tabs>
               <w:tab w:val="right" w:leader="dot" w:pos="8494"/>
             </w:tabs>
-            <w:jc w:val="both"/>
             <w:rPr>
               <w:rFonts w:asciiTheme="minorHAnsi" w:eastAsiaTheme="minorEastAsia" w:hAnsiTheme="minorHAnsi"/>
               <w:noProof/>
               <w:lang w:eastAsia="es-ES"/>
             </w:rPr>
           </w:pPr>
-          <w:hyperlink w:anchor="_Toc483673562" w:history="1">
+          <w:hyperlink w:anchor="_Toc483694025" w:history="1">
             <w:r>
               <w:rPr>
                 <w:rStyle w:val="Hipervnculo"/>
                 <w:noProof/>
               </w:rPr>
-              <w:t>Programación Detalle Ejercicio</w:t>
+              <w:t>Programación Detalle Rutina</w:t>
             </w:r>
             <w:r>
               <w:rPr>
@@ -1302,7 +1917,7 @@
                 <w:noProof/>
                 <w:webHidden/>
               </w:rPr>
-              <w:instrText xml:space="preserve"> PAGEREF _Toc483673562 \h </w:instrText>
+              <w:instrText xml:space="preserve"> PAGEREF _Toc483694025 \h </w:instrText>
             </w:r>
             <w:r>
               <w:rPr>
@@ -1322,7 +1937,7 @@
                 <w:noProof/>
                 <w:webHidden/>
               </w:rPr>
-              <w:t>17</w:t>
+              <w:t>35</w:t>
             </w:r>
             <w:r>
               <w:rPr>
@@ -1339,20 +1954,19 @@
             <w:tabs>
               <w:tab w:val="right" w:leader="dot" w:pos="8494"/>
             </w:tabs>
-            <w:jc w:val="both"/>
             <w:rPr>
               <w:rFonts w:asciiTheme="minorHAnsi" w:eastAsiaTheme="minorEastAsia" w:hAnsiTheme="minorHAnsi"/>
               <w:noProof/>
               <w:lang w:eastAsia="es-ES"/>
             </w:rPr>
           </w:pPr>
-          <w:hyperlink w:anchor="_Toc483673563" w:history="1">
+          <w:hyperlink w:anchor="_Toc483694026" w:history="1">
             <w:r>
               <w:rPr>
                 <w:rStyle w:val="Hipervnculo"/>
                 <w:noProof/>
               </w:rPr>
-              <w:t>Programación Empezar Rutina</w:t>
+              <w:t>Programación Detalle Ejercicio</w:t>
             </w:r>
             <w:r>
               <w:rPr>
@@ -1373,7 +1987,7 @@
                 <w:noProof/>
                 <w:webHidden/>
               </w:rPr>
-              <w:instrText xml:space="preserve"> PAGEREF _Toc483673563 \h </w:instrText>
+              <w:instrText xml:space="preserve"> PAGEREF _Toc483694026 \h </w:instrText>
             </w:r>
             <w:r>
               <w:rPr>
@@ -1393,7 +2007,7 @@
                 <w:noProof/>
                 <w:webHidden/>
               </w:rPr>
-              <w:t>18</w:t>
+              <w:t>36</w:t>
             </w:r>
             <w:r>
               <w:rPr>
@@ -1410,19 +2024,88 @@
             <w:tabs>
               <w:tab w:val="right" w:leader="dot" w:pos="8494"/>
             </w:tabs>
-            <w:jc w:val="both"/>
             <w:rPr>
               <w:rFonts w:asciiTheme="minorHAnsi" w:eastAsiaTheme="minorEastAsia" w:hAnsiTheme="minorHAnsi"/>
               <w:noProof/>
               <w:lang w:eastAsia="es-ES"/>
             </w:rPr>
           </w:pPr>
-          <w:hyperlink w:anchor="_Toc483673564" w:history="1">
+          <w:hyperlink w:anchor="_Toc483694027" w:history="1">
             <w:r>
               <w:rPr>
                 <w:rStyle w:val="Hipervnculo"/>
                 <w:noProof/>
               </w:rPr>
+              <w:t>Programación Empezar Rutina</w:t>
+            </w:r>
+            <w:r>
+              <w:rPr>
+                <w:noProof/>
+                <w:webHidden/>
+              </w:rPr>
+              <w:tab/>
+            </w:r>
+            <w:r>
+              <w:rPr>
+                <w:noProof/>
+                <w:webHidden/>
+              </w:rPr>
+              <w:fldChar w:fldCharType="begin"/>
+            </w:r>
+            <w:r>
+              <w:rPr>
+                <w:noProof/>
+                <w:webHidden/>
+              </w:rPr>
+              <w:instrText xml:space="preserve"> PAGEREF _Toc483694027 \h </w:instrText>
+            </w:r>
+            <w:r>
+              <w:rPr>
+                <w:noProof/>
+                <w:webHidden/>
+              </w:rPr>
+            </w:r>
+            <w:r>
+              <w:rPr>
+                <w:noProof/>
+                <w:webHidden/>
+              </w:rPr>
+              <w:fldChar w:fldCharType="separate"/>
+            </w:r>
+            <w:r>
+              <w:rPr>
+                <w:noProof/>
+                <w:webHidden/>
+              </w:rPr>
+              <w:t>37</w:t>
+            </w:r>
+            <w:r>
+              <w:rPr>
+                <w:noProof/>
+                <w:webHidden/>
+              </w:rPr>
+              <w:fldChar w:fldCharType="end"/>
+            </w:r>
+          </w:hyperlink>
+        </w:p>
+        <w:p>
+          <w:pPr>
+            <w:pStyle w:val="TDC2"/>
+            <w:tabs>
+              <w:tab w:val="right" w:leader="dot" w:pos="8494"/>
+            </w:tabs>
+            <w:rPr>
+              <w:rFonts w:asciiTheme="minorHAnsi" w:eastAsiaTheme="minorEastAsia" w:hAnsiTheme="minorHAnsi"/>
+              <w:noProof/>
+              <w:lang w:eastAsia="es-ES"/>
+            </w:rPr>
+          </w:pPr>
+          <w:hyperlink w:anchor="_Toc483694028" w:history="1">
+            <w:r>
+              <w:rPr>
+                <w:rStyle w:val="Hipervnculo"/>
+                <w:noProof/>
+              </w:rPr>
               <w:t>Programación Finalizar Rutina</w:t>
             </w:r>
             <w:r>
@@ -1444,7 +2127,7 @@
                 <w:noProof/>
                 <w:webHidden/>
               </w:rPr>
-              <w:instrText xml:space="preserve"> PAGEREF _Toc483673564 \h </w:instrText>
+              <w:instrText xml:space="preserve"> PAGEREF _Toc483694028 \h </w:instrText>
             </w:r>
             <w:r>
               <w:rPr>
@@ -1464,7 +2147,7 @@
                 <w:noProof/>
                 <w:webHidden/>
               </w:rPr>
-              <w:t>22</w:t>
+              <w:t>41</w:t>
             </w:r>
             <w:r>
               <w:rPr>
@@ -1481,14 +2164,13 @@
             <w:tabs>
               <w:tab w:val="right" w:leader="dot" w:pos="8494"/>
             </w:tabs>
-            <w:jc w:val="both"/>
             <w:rPr>
               <w:rFonts w:asciiTheme="minorHAnsi" w:eastAsiaTheme="minorEastAsia" w:hAnsiTheme="minorHAnsi"/>
               <w:noProof/>
               <w:lang w:eastAsia="es-ES"/>
             </w:rPr>
           </w:pPr>
-          <w:hyperlink w:anchor="_Toc483673565" w:history="1">
+          <w:hyperlink w:anchor="_Toc483694029" w:history="1">
             <w:r>
               <w:rPr>
                 <w:rStyle w:val="Hipervnculo"/>
@@ -1515,7 +2197,7 @@
                 <w:noProof/>
                 <w:webHidden/>
               </w:rPr>
-              <w:instrText xml:space="preserve"> PAGEREF _Toc483673565 \h </w:instrText>
+              <w:instrText xml:space="preserve"> PAGEREF _Toc483694029 \h </w:instrText>
             </w:r>
             <w:r>
               <w:rPr>
@@ -1535,7 +2217,7 @@
                 <w:noProof/>
                 <w:webHidden/>
               </w:rPr>
-              <w:t>23</w:t>
+              <w:t>42</w:t>
             </w:r>
             <w:r>
               <w:rPr>
@@ -1552,14 +2234,13 @@
             <w:tabs>
               <w:tab w:val="right" w:leader="dot" w:pos="8494"/>
             </w:tabs>
-            <w:jc w:val="both"/>
             <w:rPr>
               <w:rFonts w:asciiTheme="minorHAnsi" w:eastAsiaTheme="minorEastAsia" w:hAnsiTheme="minorHAnsi"/>
               <w:noProof/>
               <w:lang w:eastAsia="es-ES"/>
             </w:rPr>
           </w:pPr>
-          <w:hyperlink w:anchor="_Toc483673566" w:history="1">
+          <w:hyperlink w:anchor="_Toc483694030" w:history="1">
             <w:r>
               <w:rPr>
                 <w:rStyle w:val="Hipervnculo"/>
@@ -1586,7 +2267,7 @@
                 <w:noProof/>
                 <w:webHidden/>
               </w:rPr>
-              <w:instrText xml:space="preserve"> PAGEREF _Toc483673566 \h </w:instrText>
+              <w:instrText xml:space="preserve"> PAGEREF _Toc483694030 \h </w:instrText>
             </w:r>
             <w:r>
               <w:rPr>
@@ -1606,7 +2287,7 @@
                 <w:noProof/>
                 <w:webHidden/>
               </w:rPr>
-              <w:t>23</w:t>
+              <w:t>42</w:t>
             </w:r>
             <w:r>
               <w:rPr>
@@ -1623,14 +2304,13 @@
             <w:tabs>
               <w:tab w:val="right" w:leader="dot" w:pos="8494"/>
             </w:tabs>
-            <w:jc w:val="both"/>
             <w:rPr>
               <w:rFonts w:asciiTheme="minorHAnsi" w:eastAsiaTheme="minorEastAsia" w:hAnsiTheme="minorHAnsi"/>
               <w:noProof/>
               <w:lang w:eastAsia="es-ES"/>
             </w:rPr>
           </w:pPr>
-          <w:hyperlink w:anchor="_Toc483673567" w:history="1">
+          <w:hyperlink w:anchor="_Toc483694031" w:history="1">
             <w:r>
               <w:rPr>
                 <w:rStyle w:val="Hipervnculo"/>
@@ -1657,7 +2337,7 @@
                 <w:noProof/>
                 <w:webHidden/>
               </w:rPr>
-              <w:instrText xml:space="preserve"> PAGEREF _Toc483673567 \h </w:instrText>
+              <w:instrText xml:space="preserve"> PAGEREF _Toc483694031 \h </w:instrText>
             </w:r>
             <w:r>
               <w:rPr>
@@ -1677,7 +2357,7 @@
                 <w:noProof/>
                 <w:webHidden/>
               </w:rPr>
-              <w:t>25</w:t>
+              <w:t>44</w:t>
             </w:r>
             <w:r>
               <w:rPr>
@@ -1694,14 +2374,13 @@
             <w:tabs>
               <w:tab w:val="right" w:leader="dot" w:pos="8494"/>
             </w:tabs>
-            <w:jc w:val="both"/>
             <w:rPr>
               <w:rFonts w:asciiTheme="minorHAnsi" w:eastAsiaTheme="minorEastAsia" w:hAnsiTheme="minorHAnsi"/>
               <w:noProof/>
               <w:lang w:eastAsia="es-ES"/>
             </w:rPr>
           </w:pPr>
-          <w:hyperlink w:anchor="_Toc483673568" w:history="1">
+          <w:hyperlink w:anchor="_Toc483694032" w:history="1">
             <w:r>
               <w:rPr>
                 <w:rStyle w:val="Hipervnculo"/>
@@ -1728,7 +2407,7 @@
                 <w:noProof/>
                 <w:webHidden/>
               </w:rPr>
-              <w:instrText xml:space="preserve"> PAGEREF _Toc483673568 \h </w:instrText>
+              <w:instrText xml:space="preserve"> PAGEREF _Toc483694032 \h </w:instrText>
             </w:r>
             <w:r>
               <w:rPr>
@@ -1748,7 +2427,7 @@
                 <w:noProof/>
                 <w:webHidden/>
               </w:rPr>
-              <w:t>26</w:t>
+              <w:t>45</w:t>
             </w:r>
             <w:r>
               <w:rPr>
@@ -1765,14 +2444,13 @@
             <w:tabs>
               <w:tab w:val="right" w:leader="dot" w:pos="8494"/>
             </w:tabs>
-            <w:jc w:val="both"/>
             <w:rPr>
               <w:rFonts w:asciiTheme="minorHAnsi" w:eastAsiaTheme="minorEastAsia" w:hAnsiTheme="minorHAnsi"/>
               <w:noProof/>
               <w:lang w:eastAsia="es-ES"/>
             </w:rPr>
           </w:pPr>
-          <w:hyperlink w:anchor="_Toc483673569" w:history="1">
+          <w:hyperlink w:anchor="_Toc483694033" w:history="1">
             <w:r>
               <w:rPr>
                 <w:rStyle w:val="Hipervnculo"/>
@@ -1799,7 +2477,7 @@
                 <w:noProof/>
                 <w:webHidden/>
               </w:rPr>
-              <w:instrText xml:space="preserve"> PAGEREF _Toc483673569 \h </w:instrText>
+              <w:instrText xml:space="preserve"> PAGEREF _Toc483694033 \h </w:instrText>
             </w:r>
             <w:r>
               <w:rPr>
@@ -1819,7 +2497,7 @@
                 <w:noProof/>
                 <w:webHidden/>
               </w:rPr>
-              <w:t>27</w:t>
+              <w:t>46</w:t>
             </w:r>
             <w:r>
               <w:rPr>
@@ -1836,14 +2514,13 @@
             <w:tabs>
               <w:tab w:val="right" w:leader="dot" w:pos="8494"/>
             </w:tabs>
-            <w:jc w:val="both"/>
             <w:rPr>
               <w:rFonts w:asciiTheme="minorHAnsi" w:eastAsiaTheme="minorEastAsia" w:hAnsiTheme="minorHAnsi"/>
               <w:noProof/>
               <w:lang w:eastAsia="es-ES"/>
             </w:rPr>
           </w:pPr>
-          <w:hyperlink w:anchor="_Toc483673570" w:history="1">
+          <w:hyperlink w:anchor="_Toc483694034" w:history="1">
             <w:r>
               <w:rPr>
                 <w:rStyle w:val="Hipervnculo"/>
@@ -1870,7 +2547,7 @@
                 <w:noProof/>
                 <w:webHidden/>
               </w:rPr>
-              <w:instrText xml:space="preserve"> PAGEREF _Toc483673570 \h </w:instrText>
+              <w:instrText xml:space="preserve"> PAGEREF _Toc483694034 \h </w:instrText>
             </w:r>
             <w:r>
               <w:rPr>
@@ -1890,7 +2567,7 @@
                 <w:noProof/>
                 <w:webHidden/>
               </w:rPr>
-              <w:t>28</w:t>
+              <w:t>47</w:t>
             </w:r>
             <w:r>
               <w:rPr>
@@ -1907,14 +2584,13 @@
             <w:tabs>
               <w:tab w:val="right" w:leader="dot" w:pos="8494"/>
             </w:tabs>
-            <w:jc w:val="both"/>
             <w:rPr>
               <w:rFonts w:asciiTheme="minorHAnsi" w:eastAsiaTheme="minorEastAsia" w:hAnsiTheme="minorHAnsi"/>
               <w:noProof/>
               <w:lang w:eastAsia="es-ES"/>
             </w:rPr>
           </w:pPr>
-          <w:hyperlink w:anchor="_Toc483673571" w:history="1">
+          <w:hyperlink w:anchor="_Toc483694035" w:history="1">
             <w:r>
               <w:rPr>
                 <w:rStyle w:val="Hipervnculo"/>
@@ -1941,7 +2617,7 @@
                 <w:noProof/>
                 <w:webHidden/>
               </w:rPr>
-              <w:instrText xml:space="preserve"> PAGEREF _Toc483673571 \h </w:instrText>
+              <w:instrText xml:space="preserve"> PAGEREF _Toc483694035 \h </w:instrText>
             </w:r>
             <w:r>
               <w:rPr>
@@ -1961,7 +2637,7 @@
                 <w:noProof/>
                 <w:webHidden/>
               </w:rPr>
-              <w:t>28</w:t>
+              <w:t>47</w:t>
             </w:r>
             <w:r>
               <w:rPr>
@@ -1978,14 +2654,13 @@
             <w:tabs>
               <w:tab w:val="right" w:leader="dot" w:pos="8494"/>
             </w:tabs>
-            <w:jc w:val="both"/>
             <w:rPr>
               <w:rFonts w:asciiTheme="minorHAnsi" w:eastAsiaTheme="minorEastAsia" w:hAnsiTheme="minorHAnsi"/>
               <w:noProof/>
               <w:lang w:eastAsia="es-ES"/>
             </w:rPr>
           </w:pPr>
-          <w:hyperlink w:anchor="_Toc483673572" w:history="1">
+          <w:hyperlink w:anchor="_Toc483694036" w:history="1">
             <w:r>
               <w:rPr>
                 <w:rStyle w:val="Hipervnculo"/>
@@ -2012,7 +2687,7 @@
                 <w:noProof/>
                 <w:webHidden/>
               </w:rPr>
-              <w:instrText xml:space="preserve"> PAGEREF _Toc483673572 \h </w:instrText>
+              <w:instrText xml:space="preserve"> PAGEREF _Toc483694036 \h </w:instrText>
             </w:r>
             <w:r>
               <w:rPr>
@@ -2032,7 +2707,7 @@
                 <w:noProof/>
                 <w:webHidden/>
               </w:rPr>
-              <w:t>28</w:t>
+              <w:t>47</w:t>
             </w:r>
             <w:r>
               <w:rPr>
@@ -2074,7 +2749,7 @@
         <w:pStyle w:val="Ttulo1"/>
         <w:jc w:val="both"/>
       </w:pPr>
-      <w:bookmarkStart w:id="1" w:name="_Toc483673548"/>
+      <w:bookmarkStart w:id="1" w:name="_Toc483694002"/>
       <w:r>
         <w:lastRenderedPageBreak/>
         <w:t>Introducción</w:t>
@@ -2210,7 +2885,7 @@
         <w:pStyle w:val="Ttulo2"/>
         <w:jc w:val="both"/>
       </w:pPr>
-      <w:bookmarkStart w:id="2" w:name="_Toc483673549"/>
+      <w:bookmarkStart w:id="2" w:name="_Toc483694003"/>
       <w:r>
         <w:t>Asignación de roles en el proyecto</w:t>
       </w:r>
@@ -2231,7 +2906,7 @@
         <w:pStyle w:val="Ttulo1"/>
         <w:jc w:val="both"/>
       </w:pPr>
-      <w:bookmarkStart w:id="3" w:name="_Toc483673550"/>
+      <w:bookmarkStart w:id="3" w:name="_Toc483694004"/>
       <w:r>
         <w:t>Planificación del proyecto</w:t>
       </w:r>
@@ -2255,7 +2930,7 @@
         <w:pStyle w:val="Ttulo2"/>
         <w:jc w:val="both"/>
       </w:pPr>
-      <w:bookmarkStart w:id="4" w:name="_Toc483673551"/>
+      <w:bookmarkStart w:id="4" w:name="_Toc483694005"/>
       <w:r>
         <w:t>Aplicación Freemium vs Premium</w:t>
       </w:r>
@@ -2279,7 +2954,7 @@
         <w:pStyle w:val="Ttulo2"/>
         <w:jc w:val="both"/>
       </w:pPr>
-      <w:bookmarkStart w:id="5" w:name="_Toc483673552"/>
+      <w:bookmarkStart w:id="5" w:name="_Toc483694006"/>
       <w:r>
         <w:t>Tecnología usada</w:t>
       </w:r>
@@ -2744,7 +3419,7 @@
         <w:pStyle w:val="Ttulo1"/>
         <w:jc w:val="both"/>
       </w:pPr>
-      <w:bookmarkStart w:id="6" w:name="_Toc483673553"/>
+      <w:bookmarkStart w:id="6" w:name="_Toc483694007"/>
       <w:r>
         <w:t>Organización del sitio web</w:t>
       </w:r>
@@ -2828,7 +3503,7 @@
         <w:pStyle w:val="Ttulo1"/>
         <w:jc w:val="both"/>
       </w:pPr>
-      <w:bookmarkStart w:id="7" w:name="_Toc483673554"/>
+      <w:bookmarkStart w:id="7" w:name="_Toc483694008"/>
       <w:r>
         <w:t>Página Índex</w:t>
       </w:r>
@@ -3024,7 +3699,7 @@
         <w:pStyle w:val="Ttulo2"/>
         <w:jc w:val="both"/>
       </w:pPr>
-      <w:bookmarkStart w:id="8" w:name="_Toc483673555"/>
+      <w:bookmarkStart w:id="8" w:name="_Toc483694009"/>
       <w:r>
         <w:t>Programación del registro</w:t>
       </w:r>
@@ -3218,7 +3893,7 @@
         <w:pStyle w:val="Ttulo2"/>
         <w:jc w:val="both"/>
       </w:pPr>
-      <w:bookmarkStart w:id="9" w:name="_Toc483673556"/>
+      <w:bookmarkStart w:id="9" w:name="_Toc483694010"/>
       <w:r>
         <w:t>Programación del cuestionario</w:t>
       </w:r>
@@ -3379,7 +4054,7 @@
         <w:pStyle w:val="Ttulo2"/>
         <w:jc w:val="both"/>
       </w:pPr>
-      <w:bookmarkStart w:id="10" w:name="_Toc483673557"/>
+      <w:bookmarkStart w:id="10" w:name="_Toc483694011"/>
       <w:r>
         <w:t>Programación del login</w:t>
       </w:r>
@@ -4078,7 +4753,6 @@
         <w:tab/>
       </w:r>
     </w:p>
-    <w:bookmarkStart w:id="12" w:name="_Toc483673558" w:displacedByCustomXml="next"/>
     <w:sdt>
       <w:sdtPr>
         <w:id w:val="380491208"/>
@@ -4100,6 +4774,7 @@
             <w:tabs>
               <w:tab w:val="left" w:pos="2631"/>
             </w:tabs>
+            <w:jc w:val="both"/>
           </w:pPr>
           <w:r>
             <w:tab/>
@@ -4110,19 +4785,36 @@
     <w:p>
       <w:pPr>
         <w:pStyle w:val="Ttulo1"/>
-      </w:pPr>
+        <w:jc w:val="both"/>
+      </w:pPr>
+      <w:bookmarkStart w:id="12" w:name="_Toc483694012"/>
       <w:r>
         <w:t>Página Userperfil.php</w:t>
       </w:r>
-    </w:p>
-    <w:p/>
-    <w:p/>
-    <w:p>
+      <w:bookmarkEnd w:id="12"/>
+    </w:p>
+    <w:p>
+      <w:pPr>
+        <w:jc w:val="both"/>
+      </w:pPr>
+    </w:p>
+    <w:p>
+      <w:pPr>
+        <w:jc w:val="both"/>
+      </w:pPr>
+    </w:p>
+    <w:p>
+      <w:pPr>
+        <w:jc w:val="both"/>
+      </w:pPr>
       <w:r>
         <w:t>En el apartado “Perfil” es dónde mostramos toda la información propia del usuario y permitimos que a pueda modificar.</w:t>
       </w:r>
     </w:p>
     <w:p>
+      <w:pPr>
+        <w:jc w:val="both"/>
+      </w:pPr>
       <w:r>
         <w:t>Esta información se divide básicamente en 3 bloques que serían:</w:t>
       </w:r>
@@ -4134,6 +4826,7 @@
           <w:ilvl w:val="0"/>
           <w:numId w:val="9"/>
         </w:numPr>
+        <w:jc w:val="both"/>
       </w:pPr>
       <w:r>
         <w:t>Información personal: Nombre, correo, tiempo que llevas registrado, altura, IMC (Que se calcula de forma automática y se actualiza conforme el usuario cambia la altura y/o el peso), el tipo de cuerpo, su objetivo y la edad(que se calcula de forma dinámica a partir de su fecha de nacimiento).</w:t>
@@ -4143,6 +4836,7 @@
       <w:pPr>
         <w:pStyle w:val="Prrafodelista"/>
         <w:ind w:left="768"/>
+        <w:jc w:val="both"/>
       </w:pPr>
       <w:r>
         <w:rPr>
@@ -4210,6 +4904,7 @@
       <w:pPr>
         <w:pStyle w:val="Prrafodelista"/>
         <w:ind w:left="768"/>
+        <w:jc w:val="both"/>
       </w:pPr>
       <w:r>
         <w:rPr>
@@ -4267,6 +4962,7 @@
     <w:p>
       <w:pPr>
         <w:ind w:left="708"/>
+        <w:jc w:val="both"/>
       </w:pPr>
       <w:r>
         <w:t xml:space="preserve">Tanto el “Tipo cuerpo” como “Objetivo” es un Select dinámico, que nos coge los datos de la BBDD </w:t>
@@ -4276,6 +4972,7 @@
       <w:pPr>
         <w:pStyle w:val="Prrafodelista"/>
         <w:ind w:left="768"/>
+        <w:jc w:val="both"/>
       </w:pPr>
     </w:p>
     <w:p>
@@ -4285,6 +4982,7 @@
           <w:ilvl w:val="0"/>
           <w:numId w:val="9"/>
         </w:numPr>
+        <w:jc w:val="both"/>
       </w:pPr>
       <w:r>
         <w:t>Peso: Aquí tenemos que diferenciar en dos apartados, el “Historial peso” dónde el usuario puede ver sus últimos tres pesos (y si tiene 3 o más registros le mostramos un botón con un enlace que le muestra TODOS los registros de pesos y una gráfica con su evolución de peso.</w:t>
@@ -4294,6 +4992,7 @@
       <w:pPr>
         <w:pStyle w:val="Prrafodelista"/>
         <w:ind w:left="768"/>
+        <w:jc w:val="both"/>
       </w:pPr>
       <w:r>
         <w:rPr>
@@ -4355,6 +5054,7 @@
       <w:pPr>
         <w:pStyle w:val="Prrafodelista"/>
         <w:ind w:left="768"/>
+        <w:jc w:val="both"/>
       </w:pPr>
       <w:r>
         <w:rPr>
@@ -4413,6 +5113,7 @@
       <w:pPr>
         <w:pStyle w:val="Prrafodelista"/>
         <w:ind w:left="768"/>
+        <w:jc w:val="both"/>
       </w:pPr>
       <w:r>
         <w:t>Cuándo le damos a “Enviar” se dirige a una página invisible para el usuario, que introduce el peso y controla si ese peso es mayor o menor que el anterior y comprueba el objetivo, si el usuario ha engordado y su objetivo es adelgazar, le sale el siguiente mensaje:</w:t>
@@ -4422,6 +5123,7 @@
       <w:pPr>
         <w:pStyle w:val="Prrafodelista"/>
         <w:ind w:left="768"/>
+        <w:jc w:val="both"/>
       </w:pPr>
       <w:r>
         <w:rPr>
@@ -4476,6 +5178,9 @@
       </w:r>
     </w:p>
     <w:p>
+      <w:pPr>
+        <w:jc w:val="both"/>
+      </w:pPr>
       <w:r>
         <w:br w:type="page"/>
       </w:r>
@@ -4484,18 +5189,21 @@
       <w:pPr>
         <w:pStyle w:val="Prrafodelista"/>
         <w:ind w:left="768"/>
+        <w:jc w:val="both"/>
       </w:pPr>
     </w:p>
     <w:p>
       <w:pPr>
         <w:pStyle w:val="Prrafodelista"/>
         <w:ind w:left="768"/>
+        <w:jc w:val="both"/>
       </w:pPr>
     </w:p>
     <w:p>
       <w:pPr>
         <w:pStyle w:val="Prrafodelista"/>
         <w:ind w:left="768"/>
+        <w:jc w:val="both"/>
       </w:pPr>
     </w:p>
     <w:p>
@@ -4505,6 +5213,7 @@
           <w:ilvl w:val="0"/>
           <w:numId w:val="9"/>
         </w:numPr>
+        <w:jc w:val="both"/>
       </w:pPr>
       <w:r>
         <w:t>Medidas: En este apartado, al igual que en el apartado de peso tenemos dos sub-apartados, uno para ver nuestras últimas mediciones en los diferentes grupos musculares (a diferencia del peso, sólo podemos observar la última medida, ya que, son 7 apartados y si se pusieran sus 3 últimas medidas, simplemente no cabría en ninguna pantalla Smartphone).</w:t>
@@ -4514,6 +5223,7 @@
       <w:pPr>
         <w:pStyle w:val="Prrafodelista"/>
         <w:ind w:left="768"/>
+        <w:jc w:val="both"/>
       </w:pPr>
       <w:r>
         <w:t>El insertar medidas se vería así (al igual que el peso, el valor por defecto es nuestra última medida correspondiente a la parte de ese cuerpo).</w:t>
@@ -4523,6 +5233,7 @@
       <w:pPr>
         <w:pStyle w:val="Prrafodelista"/>
         <w:ind w:left="768"/>
+        <w:jc w:val="both"/>
       </w:pPr>
       <w:r>
         <w:rPr>
@@ -4631,6 +5342,7 @@
       <w:pPr>
         <w:pStyle w:val="Prrafodelista"/>
         <w:ind w:left="768"/>
+        <w:jc w:val="both"/>
       </w:pPr>
       <w:r>
         <w:t>En el historial medidas, también podemos acceder a la página dónde se ven todas las medidas y el gráfico evolutivo, para ello tenemos que pulsar el botón “ver más”:</w:t>
@@ -4640,6 +5352,7 @@
       <w:pPr>
         <w:pStyle w:val="Prrafodelista"/>
         <w:ind w:left="768"/>
+        <w:jc w:val="both"/>
       </w:pPr>
       <w:r>
         <w:rPr>
@@ -4694,6 +5407,9 @@
       </w:r>
     </w:p>
     <w:p>
+      <w:pPr>
+        <w:jc w:val="both"/>
+      </w:pPr>
       <w:r>
         <w:br w:type="page"/>
       </w:r>
@@ -4702,15 +5418,20 @@
       <w:pPr>
         <w:pStyle w:val="Prrafodelista"/>
         <w:ind w:left="768"/>
+        <w:jc w:val="both"/>
       </w:pPr>
     </w:p>
     <w:p>
       <w:pPr>
         <w:pStyle w:val="Prrafodelista"/>
         <w:ind w:left="768"/>
-      </w:pPr>
-    </w:p>
-    <w:p>
+        <w:jc w:val="both"/>
+      </w:pPr>
+    </w:p>
+    <w:p>
+      <w:pPr>
+        <w:jc w:val="both"/>
+      </w:pPr>
       <w:r>
         <w:rPr>
           <w:noProof/>
@@ -4763,10 +5484,25 @@
         </w:drawing>
       </w:r>
     </w:p>
-    <w:p/>
-    <w:p/>
-    <w:p/>
-    <w:p>
+    <w:p>
+      <w:pPr>
+        <w:jc w:val="both"/>
+      </w:pPr>
+    </w:p>
+    <w:p>
+      <w:pPr>
+        <w:jc w:val="both"/>
+      </w:pPr>
+    </w:p>
+    <w:p>
+      <w:pPr>
+        <w:jc w:val="both"/>
+      </w:pPr>
+    </w:p>
+    <w:p>
+      <w:pPr>
+        <w:jc w:val="both"/>
+      </w:pPr>
       <w:r>
         <w:br w:type="page"/>
       </w:r>
@@ -4774,27 +5510,41 @@
     <w:p>
       <w:pPr>
         <w:pStyle w:val="Ttulo1"/>
-      </w:pPr>
+        <w:jc w:val="both"/>
+      </w:pPr>
+      <w:bookmarkStart w:id="13" w:name="_Toc483694013"/>
       <w:r>
         <w:lastRenderedPageBreak/>
         <w:t>Apartado técnico de Userperfil.php</w:t>
       </w:r>
+      <w:bookmarkEnd w:id="13"/>
     </w:p>
     <w:p>
       <w:pPr>
         <w:pStyle w:val="Ttulo1"/>
-      </w:pPr>
-    </w:p>
-    <w:p/>
+        <w:jc w:val="both"/>
+      </w:pPr>
+    </w:p>
+    <w:p>
+      <w:pPr>
+        <w:jc w:val="both"/>
+      </w:pPr>
+    </w:p>
     <w:p>
       <w:pPr>
         <w:pStyle w:val="Ttulo2"/>
-      </w:pPr>
+        <w:jc w:val="both"/>
+      </w:pPr>
+      <w:bookmarkStart w:id="14" w:name="_Toc483694014"/>
       <w:r>
         <w:t>Diagrama:</w:t>
       </w:r>
-    </w:p>
-    <w:p>
+      <w:bookmarkEnd w:id="14"/>
+    </w:p>
+    <w:p>
+      <w:pPr>
+        <w:jc w:val="both"/>
+      </w:pPr>
       <w:r>
         <w:rPr>
           <w:noProof/>
@@ -4848,11 +5598,17 @@
       </w:r>
     </w:p>
     <w:p>
+      <w:pPr>
+        <w:jc w:val="both"/>
+      </w:pPr>
       <w:r>
         <w:t>En la página perfil.php contiene los historiales y las inserciones de datos en DIVS ocultos, y se muestran usando funciones de JavasCript:</w:t>
       </w:r>
     </w:p>
     <w:p>
+      <w:pPr>
+        <w:jc w:val="both"/>
+      </w:pPr>
       <w:r>
         <w:rPr>
           <w:noProof/>
@@ -4906,28 +5662,40 @@
       </w:r>
     </w:p>
     <w:p>
+      <w:pPr>
+        <w:jc w:val="both"/>
+      </w:pPr>
       <w:r>
         <w:t>Imagen de cómo se vería el perfil.php nada más entrar</w:t>
       </w:r>
     </w:p>
     <w:p>
+      <w:pPr>
+        <w:jc w:val="both"/>
+      </w:pPr>
       <w:r>
         <w:br w:type="page"/>
       </w:r>
     </w:p>
     <w:p>
+      <w:pPr>
+        <w:jc w:val="both"/>
+      </w:pPr>
       <w:r>
         <w:lastRenderedPageBreak/>
         <w:t>Para ocultar los divs se usa la función “hidden_elements()” que coge las capas y las oculta:</w:t>
       </w:r>
     </w:p>
     <w:p>
+      <w:pPr>
+        <w:jc w:val="both"/>
+      </w:pPr>
       <w:r>
         <w:rPr>
           <w:noProof/>
         </w:rPr>
         <w:pict>
-          <v:shape id="_x0000_s1035" type="#_x0000_t202" style="position:absolute;margin-left:-2.25pt;margin-top:2.9pt;width:336.2pt;height:268.7pt;z-index:251680768;mso-height-percent:200;mso-height-percent:200;mso-width-relative:margin;mso-height-relative:margin" fillcolor="black [3200]" strokecolor="#f2f2f2 [3041]" strokeweight="3pt">
+          <v:shape id="_x0000_s1035" type="#_x0000_t202" style="position:absolute;left:0;text-align:left;margin-left:-2.25pt;margin-top:2.9pt;width:336.2pt;height:268.7pt;z-index:251680768;mso-height-percent:200;mso-height-percent:200;mso-width-relative:margin;mso-height-relative:margin" fillcolor="black [3200]" strokecolor="#f2f2f2 [3041]" strokeweight="3pt">
             <v:shadow on="t" type="perspective" color="#7f7f7f [1601]" opacity=".5" offset="1pt" offset2="-1pt"/>
             <v:textbox style="mso-fit-shape-to-text:t">
               <w:txbxContent>
@@ -4972,26 +5740,59 @@
         </w:pict>
       </w:r>
     </w:p>
-    <w:p/>
-    <w:p/>
-    <w:p/>
-    <w:p/>
-    <w:p/>
-    <w:p/>
-    <w:p/>
-    <w:p/>
+    <w:p>
+      <w:pPr>
+        <w:jc w:val="both"/>
+      </w:pPr>
+    </w:p>
+    <w:p>
+      <w:pPr>
+        <w:jc w:val="both"/>
+      </w:pPr>
+    </w:p>
+    <w:p>
+      <w:pPr>
+        <w:jc w:val="both"/>
+      </w:pPr>
+    </w:p>
+    <w:p>
+      <w:pPr>
+        <w:jc w:val="both"/>
+      </w:pPr>
+    </w:p>
+    <w:p>
+      <w:pPr>
+        <w:jc w:val="both"/>
+      </w:pPr>
+    </w:p>
+    <w:p>
+      <w:pPr>
+        <w:jc w:val="both"/>
+      </w:pPr>
+    </w:p>
+    <w:p>
+      <w:pPr>
+        <w:jc w:val="both"/>
+      </w:pPr>
+    </w:p>
+    <w:p>
+      <w:pPr>
+        <w:jc w:val="both"/>
+      </w:pPr>
+    </w:p>
     <w:p>
       <w:pPr>
         <w:tabs>
           <w:tab w:val="left" w:pos="5120"/>
         </w:tabs>
+        <w:jc w:val="both"/>
       </w:pPr>
       <w:r>
         <w:rPr>
           <w:noProof/>
         </w:rPr>
         <w:pict>
-          <v:shape id="_x0000_s1036" type="#_x0000_t202" style="position:absolute;margin-left:-.75pt;margin-top:30.3pt;width:335.8pt;height:252.2pt;z-index:251681792;mso-width-relative:margin;mso-height-relative:margin" fillcolor="black [3200]" strokecolor="#f2f2f2 [3041]" strokeweight="3pt">
+          <v:shape id="_x0000_s1036" type="#_x0000_t202" style="position:absolute;left:0;text-align:left;margin-left:-.75pt;margin-top:30.3pt;width:335.8pt;height:252.2pt;z-index:251681792;mso-width-relative:margin;mso-height-relative:margin" fillcolor="black [3200]" strokecolor="#f2f2f2 [3041]" strokeweight="3pt">
             <v:shadow on="t" type="perspective" color="#7f7f7f [1601]" opacity=".5" offset="1pt" offset2="-1pt"/>
             <v:textbox>
               <w:txbxContent>
@@ -5064,12 +5865,16 @@
         <w:tabs>
           <w:tab w:val="left" w:pos="5120"/>
         </w:tabs>
+        <w:jc w:val="both"/>
       </w:pPr>
       <w:r>
         <w:tab/>
       </w:r>
     </w:p>
     <w:p>
+      <w:pPr>
+        <w:jc w:val="both"/>
+      </w:pPr>
       <w:r>
         <w:br w:type="page"/>
       </w:r>
@@ -5079,6 +5884,7 @@
         <w:tabs>
           <w:tab w:val="left" w:pos="5120"/>
         </w:tabs>
+        <w:jc w:val="both"/>
       </w:pPr>
     </w:p>
     <w:p>
@@ -5086,13 +5892,14 @@
         <w:tabs>
           <w:tab w:val="left" w:pos="5120"/>
         </w:tabs>
+        <w:jc w:val="both"/>
       </w:pPr>
       <w:r>
         <w:rPr>
           <w:noProof/>
         </w:rPr>
         <w:pict>
-          <v:shape id="_x0000_s1037" type="#_x0000_t202" style="position:absolute;margin-left:.85pt;margin-top:46.2pt;width:457.3pt;height:443.2pt;z-index:251682816;mso-height-percent:200;mso-height-percent:200;mso-width-relative:margin;mso-height-relative:margin" fillcolor="black [3200]" strokecolor="#f2f2f2 [3041]" strokeweight="3pt">
+          <v:shape id="_x0000_s1037" type="#_x0000_t202" style="position:absolute;left:0;text-align:left;margin-left:.85pt;margin-top:46.2pt;width:457.3pt;height:443.2pt;z-index:251682816;mso-height-percent:200;mso-height-percent:200;mso-width-relative:margin;mso-height-relative:margin" fillcolor="black [3200]" strokecolor="#f2f2f2 [3041]" strokeweight="3pt">
             <v:shadow on="t" type="perspective" color="#7f7f7f [1601]" opacity=".5" offset="1pt" offset2="-1pt"/>
             <v:textbox style="mso-fit-shape-to-text:t">
               <w:txbxContent>
@@ -5210,6 +6017,7 @@
         <w:tabs>
           <w:tab w:val="left" w:pos="5120"/>
         </w:tabs>
+        <w:jc w:val="both"/>
       </w:pPr>
     </w:p>
     <w:p>
@@ -5217,6 +6025,7 @@
         <w:tabs>
           <w:tab w:val="left" w:pos="5120"/>
         </w:tabs>
+        <w:jc w:val="both"/>
       </w:pPr>
     </w:p>
     <w:p>
@@ -5224,6 +6033,7 @@
         <w:tabs>
           <w:tab w:val="left" w:pos="5120"/>
         </w:tabs>
+        <w:jc w:val="both"/>
       </w:pPr>
     </w:p>
     <w:p>
@@ -5231,6 +6041,7 @@
         <w:tabs>
           <w:tab w:val="left" w:pos="5120"/>
         </w:tabs>
+        <w:jc w:val="both"/>
       </w:pPr>
     </w:p>
     <w:p>
@@ -5238,6 +6049,7 @@
         <w:tabs>
           <w:tab w:val="left" w:pos="5120"/>
         </w:tabs>
+        <w:jc w:val="both"/>
       </w:pPr>
     </w:p>
     <w:p>
@@ -5245,6 +6057,7 @@
         <w:tabs>
           <w:tab w:val="left" w:pos="5120"/>
         </w:tabs>
+        <w:jc w:val="both"/>
       </w:pPr>
     </w:p>
     <w:p>
@@ -5252,6 +6065,7 @@
         <w:tabs>
           <w:tab w:val="left" w:pos="5120"/>
         </w:tabs>
+        <w:jc w:val="both"/>
       </w:pPr>
     </w:p>
     <w:p>
@@ -5259,6 +6073,7 @@
         <w:tabs>
           <w:tab w:val="left" w:pos="5120"/>
         </w:tabs>
+        <w:jc w:val="both"/>
       </w:pPr>
     </w:p>
     <w:p>
@@ -5266,6 +6081,7 @@
         <w:tabs>
           <w:tab w:val="left" w:pos="5120"/>
         </w:tabs>
+        <w:jc w:val="both"/>
       </w:pPr>
     </w:p>
     <w:p>
@@ -5273,6 +6089,7 @@
         <w:tabs>
           <w:tab w:val="left" w:pos="5120"/>
         </w:tabs>
+        <w:jc w:val="both"/>
       </w:pPr>
     </w:p>
     <w:p>
@@ -5280,6 +6097,7 @@
         <w:tabs>
           <w:tab w:val="left" w:pos="5120"/>
         </w:tabs>
+        <w:jc w:val="both"/>
       </w:pPr>
     </w:p>
     <w:p>
@@ -5287,6 +6105,7 @@
         <w:tabs>
           <w:tab w:val="left" w:pos="5120"/>
         </w:tabs>
+        <w:jc w:val="both"/>
       </w:pPr>
     </w:p>
     <w:p>
@@ -5294,6 +6113,7 @@
         <w:tabs>
           <w:tab w:val="left" w:pos="5120"/>
         </w:tabs>
+        <w:jc w:val="both"/>
       </w:pPr>
     </w:p>
     <w:p>
@@ -5301,6 +6121,7 @@
         <w:tabs>
           <w:tab w:val="left" w:pos="5120"/>
         </w:tabs>
+        <w:jc w:val="both"/>
       </w:pPr>
     </w:p>
     <w:p>
@@ -5308,6 +6129,7 @@
         <w:tabs>
           <w:tab w:val="left" w:pos="5120"/>
         </w:tabs>
+        <w:jc w:val="both"/>
       </w:pPr>
     </w:p>
     <w:p>
@@ -5315,6 +6137,7 @@
         <w:tabs>
           <w:tab w:val="left" w:pos="5120"/>
         </w:tabs>
+        <w:jc w:val="both"/>
       </w:pPr>
     </w:p>
     <w:p>
@@ -5322,6 +6145,7 @@
         <w:tabs>
           <w:tab w:val="left" w:pos="5120"/>
         </w:tabs>
+        <w:jc w:val="both"/>
       </w:pPr>
     </w:p>
     <w:p>
@@ -5329,6 +6153,7 @@
         <w:tabs>
           <w:tab w:val="left" w:pos="5120"/>
         </w:tabs>
+        <w:jc w:val="both"/>
       </w:pPr>
     </w:p>
     <w:p>
@@ -5336,6 +6161,7 @@
         <w:tabs>
           <w:tab w:val="left" w:pos="5120"/>
         </w:tabs>
+        <w:jc w:val="both"/>
       </w:pPr>
     </w:p>
     <w:p>
@@ -5343,6 +6169,7 @@
         <w:tabs>
           <w:tab w:val="left" w:pos="5120"/>
         </w:tabs>
+        <w:jc w:val="both"/>
       </w:pPr>
     </w:p>
     <w:p>
@@ -5350,6 +6177,7 @@
         <w:tabs>
           <w:tab w:val="left" w:pos="5120"/>
         </w:tabs>
+        <w:jc w:val="both"/>
       </w:pPr>
     </w:p>
     <w:p>
@@ -5357,6 +6185,7 @@
         <w:tabs>
           <w:tab w:val="left" w:pos="5120"/>
         </w:tabs>
+        <w:jc w:val="both"/>
       </w:pPr>
       <w:r>
         <w:t>Como se puede ver se comprueba que el peso o el cm no pueda bajar de 0.</w:t>
@@ -5367,12 +6196,16 @@
         <w:tabs>
           <w:tab w:val="left" w:pos="5120"/>
         </w:tabs>
+        <w:jc w:val="both"/>
       </w:pPr>
       <w:r>
         <w:t>Tanto en el peso como en las medidas se comprueba que el valor solo sea número tanto en validación HTML5 como en validación JavasCript usando una expresión regular:</w:t>
       </w:r>
     </w:p>
     <w:p>
+      <w:pPr>
+        <w:jc w:val="both"/>
+      </w:pPr>
       <w:r>
         <w:br w:type="page"/>
       </w:r>
@@ -5382,6 +6215,7 @@
         <w:tabs>
           <w:tab w:val="left" w:pos="5120"/>
         </w:tabs>
+        <w:jc w:val="both"/>
       </w:pPr>
       <w:r>
         <w:rPr>
@@ -5389,7 +6223,7 @@
         </w:rPr>
         <w:lastRenderedPageBreak/>
         <w:pict>
-          <v:shape id="_x0000_s1038" type="#_x0000_t202" style="position:absolute;margin-left:3.15pt;margin-top:-6.55pt;width:448.2pt;height:198.1pt;z-index:251683840;mso-height-percent:200;mso-height-percent:200;mso-width-relative:margin;mso-height-relative:margin" fillcolor="black [3200]" strokecolor="#f2f2f2 [3041]" strokeweight="3pt">
+          <v:shape id="_x0000_s1038" type="#_x0000_t202" style="position:absolute;left:0;text-align:left;margin-left:3.15pt;margin-top:-6.55pt;width:448.2pt;height:198.1pt;z-index:251683840;mso-height-percent:200;mso-height-percent:200;mso-width-relative:margin;mso-height-relative:margin" fillcolor="black [3200]" strokecolor="#f2f2f2 [3041]" strokeweight="3pt">
             <v:shadow on="t" type="perspective" color="#7f7f7f [1601]" opacity=".5" offset="1pt" offset2="-1pt"/>
             <v:textbox style="mso-fit-shape-to-text:t">
               <w:txbxContent>
@@ -5424,31 +6258,67 @@
         </w:pict>
       </w:r>
     </w:p>
-    <w:p/>
-    <w:p/>
-    <w:p/>
-    <w:p/>
-    <w:p/>
+    <w:p>
+      <w:pPr>
+        <w:jc w:val="both"/>
+      </w:pPr>
+    </w:p>
+    <w:p>
+      <w:pPr>
+        <w:jc w:val="both"/>
+      </w:pPr>
+    </w:p>
+    <w:p>
+      <w:pPr>
+        <w:jc w:val="both"/>
+      </w:pPr>
+    </w:p>
+    <w:p>
+      <w:pPr>
+        <w:jc w:val="both"/>
+      </w:pPr>
+    </w:p>
+    <w:p>
+      <w:pPr>
+        <w:jc w:val="both"/>
+      </w:pPr>
+    </w:p>
     <w:p>
       <w:pPr>
         <w:pStyle w:val="Ttulo2"/>
-      </w:pPr>
+        <w:jc w:val="both"/>
+      </w:pPr>
+      <w:bookmarkStart w:id="15" w:name="_Toc483694015"/>
       <w:r>
         <w:t>Body_history.php</w:t>
       </w:r>
-    </w:p>
-    <w:p/>
-    <w:p>
+      <w:bookmarkEnd w:id="15"/>
+    </w:p>
+    <w:p>
+      <w:pPr>
+        <w:jc w:val="both"/>
+      </w:pPr>
+    </w:p>
+    <w:p>
+      <w:pPr>
+        <w:jc w:val="both"/>
+      </w:pPr>
       <w:r>
         <w:t>En esta página se puede acceder únicamente cuándo hemos introducido 3 medidas de brazo (al ser obligatorio introducir todos los datos, obviamente tendrá 3 medidas de todas las partes del cuerpo).</w:t>
       </w:r>
     </w:p>
     <w:p>
+      <w:pPr>
+        <w:jc w:val="both"/>
+      </w:pPr>
       <w:r>
         <w:t>Al igual que en perfil, está página al iniciarse están todos los divs ocultos a excepción de los botones para mostrarlos y el gráfico:</w:t>
       </w:r>
     </w:p>
     <w:p>
+      <w:pPr>
+        <w:jc w:val="both"/>
+      </w:pPr>
       <w:r>
         <w:rPr>
           <w:noProof/>
@@ -5553,23 +6423,32 @@
       </w:r>
     </w:p>
     <w:p>
+      <w:pPr>
+        <w:jc w:val="both"/>
+      </w:pPr>
       <w:r>
         <w:t>Cómo se puede observar  solo muestra el div al pulsar el botón.</w:t>
       </w:r>
     </w:p>
     <w:p>
+      <w:pPr>
+        <w:jc w:val="both"/>
+      </w:pPr>
       <w:r>
         <w:lastRenderedPageBreak/>
         <w:t>A nivel de código, no tiene mucho misterio, ya que la librería gráfica (de la que hablaremos más adelante) pinta el gráfico al recibir una llamada del tag img:</w:t>
       </w:r>
     </w:p>
     <w:p>
+      <w:pPr>
+        <w:jc w:val="both"/>
+      </w:pPr>
       <w:r>
         <w:rPr>
           <w:noProof/>
         </w:rPr>
         <w:pict>
-          <v:shape id="_x0000_s1039" type="#_x0000_t202" style="position:absolute;margin-left:-8.05pt;margin-top:.45pt;width:405pt;height:121.85pt;z-index:251684864;mso-height-percent:200;mso-height-percent:200;mso-width-relative:margin;mso-height-relative:margin" fillcolor="black [3200]" strokecolor="#f2f2f2 [3041]" strokeweight="3pt">
+          <v:shape id="_x0000_s1039" type="#_x0000_t202" style="position:absolute;left:0;text-align:left;margin-left:-8.05pt;margin-top:.45pt;width:405pt;height:121.85pt;z-index:251684864;mso-height-percent:200;mso-height-percent:200;mso-width-relative:margin;mso-height-relative:margin" fillcolor="black [3200]" strokecolor="#f2f2f2 [3041]" strokeweight="3pt">
             <v:shadow on="t" type="perspective" color="#7f7f7f [1601]" opacity=".5" offset="1pt" offset2="-1pt"/>
             <v:textbox style="mso-fit-shape-to-text:t">
               <w:txbxContent>
@@ -5603,32 +6482,57 @@
         </w:pict>
       </w:r>
     </w:p>
-    <w:p/>
-    <w:p/>
-    <w:p>
-      <w:pPr>
-        <w:jc w:val="right"/>
-      </w:pPr>
-    </w:p>
-    <w:p/>
-    <w:p/>
-    <w:p>
+    <w:p>
+      <w:pPr>
+        <w:jc w:val="both"/>
+      </w:pPr>
+    </w:p>
+    <w:p>
+      <w:pPr>
+        <w:jc w:val="both"/>
+      </w:pPr>
+    </w:p>
+    <w:p>
+      <w:pPr>
+        <w:jc w:val="both"/>
+      </w:pPr>
+    </w:p>
+    <w:p>
+      <w:pPr>
+        <w:jc w:val="both"/>
+      </w:pPr>
+    </w:p>
+    <w:p>
+      <w:pPr>
+        <w:jc w:val="both"/>
+      </w:pPr>
+    </w:p>
+    <w:p>
+      <w:pPr>
+        <w:jc w:val="both"/>
+      </w:pPr>
       <w:r>
         <w:t>Con esto nos monta el gráfico.</w:t>
       </w:r>
     </w:p>
     <w:p>
+      <w:pPr>
+        <w:jc w:val="both"/>
+      </w:pPr>
       <w:r>
         <w:t>Luego, para pintar los valores, los coge de forma diferenciada por partes del cuerpo, para ello cogemos los ID con una consulta SQL a la base de datos de partes de cuerpo:</w:t>
       </w:r>
     </w:p>
     <w:p>
+      <w:pPr>
+        <w:jc w:val="both"/>
+      </w:pPr>
       <w:r>
         <w:rPr>
           <w:noProof/>
         </w:rPr>
         <w:pict>
-          <v:shape id="_x0000_s1040" type="#_x0000_t202" style="position:absolute;margin-left:-1.7pt;margin-top:7.2pt;width:392pt;height:43.25pt;z-index:251685888;mso-height-percent:200;mso-height-percent:200;mso-width-relative:margin;mso-height-relative:margin" fillcolor="black [3200]" strokecolor="#f2f2f2 [3041]" strokeweight="3pt">
+          <v:shape id="_x0000_s1040" type="#_x0000_t202" style="position:absolute;left:0;text-align:left;margin-left:-1.7pt;margin-top:7.2pt;width:392pt;height:43.25pt;z-index:251685888;mso-height-percent:200;mso-height-percent:200;mso-width-relative:margin;mso-height-relative:margin" fillcolor="black [3200]" strokecolor="#f2f2f2 [3041]" strokeweight="3pt">
             <v:shadow on="t" type="perspective" color="#7f7f7f [1601]" opacity=".5" offset="1pt" offset2="-1pt"/>
             <v:textbox style="mso-fit-shape-to-text:t">
               <w:txbxContent>
@@ -5643,20 +6547,40 @@
         </w:pict>
       </w:r>
     </w:p>
-    <w:p/>
-    <w:p/>
-    <w:p>
-      <w:r>
-        <w:t>Y luego recorremos las datos y según el valor del nombre asignamos el ID a la parte del cuerpo:</w:t>
-      </w:r>
-    </w:p>
-    <w:p>
+    <w:p>
+      <w:pPr>
+        <w:jc w:val="both"/>
+      </w:pPr>
+    </w:p>
+    <w:p>
+      <w:pPr>
+        <w:jc w:val="both"/>
+      </w:pPr>
+    </w:p>
+    <w:p>
+      <w:pPr>
+        <w:jc w:val="both"/>
+      </w:pPr>
+      <w:r>
+        <w:t xml:space="preserve">Y luego recorremos </w:t>
+      </w:r>
+      <w:r>
+        <w:t>los</w:t>
+      </w:r>
+      <w:r>
+        <w:t xml:space="preserve"> datos y según el valor del nombre asignamos el ID a la parte del cuerpo:</w:t>
+      </w:r>
+    </w:p>
+    <w:p>
+      <w:pPr>
+        <w:jc w:val="both"/>
+      </w:pPr>
       <w:r>
         <w:rPr>
           <w:noProof/>
         </w:rPr>
         <w:pict>
-          <v:shape id="_x0000_s1041" type="#_x0000_t202" style="position:absolute;margin-left:-6.55pt;margin-top:.4pt;width:398.35pt;height:143.5pt;z-index:251686912;mso-height-percent:200;mso-height-percent:200;mso-width-relative:margin;mso-height-relative:margin" fillcolor="black [3200]" strokecolor="#f2f2f2 [3041]" strokeweight="3pt">
+          <v:shape id="_x0000_s1041" type="#_x0000_t202" style="position:absolute;left:0;text-align:left;margin-left:-6.55pt;margin-top:.4pt;width:398.35pt;height:143.5pt;z-index:251686912;mso-height-percent:200;mso-height-percent:200;mso-width-relative:margin;mso-height-relative:margin" fillcolor="black [3200]" strokecolor="#f2f2f2 [3041]" strokeweight="3pt">
             <v:shadow on="t" type="perspective" color="#7f7f7f [1601]" opacity=".5" offset="1pt" offset2="-1pt"/>
             <v:textbox style="mso-fit-shape-to-text:t">
               <w:txbxContent>
@@ -5717,22 +6641,44 @@
         </w:pict>
       </w:r>
     </w:p>
-    <w:p/>
-    <w:p/>
-    <w:p/>
-    <w:p/>
-    <w:p>
+    <w:p>
+      <w:pPr>
+        <w:jc w:val="both"/>
+      </w:pPr>
+    </w:p>
+    <w:p>
+      <w:pPr>
+        <w:jc w:val="both"/>
+      </w:pPr>
+    </w:p>
+    <w:p>
+      <w:pPr>
+        <w:jc w:val="both"/>
+      </w:pPr>
+    </w:p>
+    <w:p>
+      <w:pPr>
+        <w:jc w:val="both"/>
+      </w:pPr>
+    </w:p>
+    <w:p>
+      <w:pPr>
+        <w:jc w:val="both"/>
+      </w:pPr>
       <w:r>
         <w:t>Y ya teniendo el ID, solo necesitamos pintar los valores con un SELECT;</w:t>
       </w:r>
     </w:p>
     <w:p>
+      <w:pPr>
+        <w:jc w:val="both"/>
+      </w:pPr>
       <w:r>
         <w:rPr>
           <w:noProof/>
         </w:rPr>
         <w:pict>
-          <v:shape id="_x0000_s1042" type="#_x0000_t202" style="position:absolute;margin-left:-6.55pt;margin-top:.4pt;width:399.85pt;height:143.5pt;z-index:251687936;mso-height-percent:200;mso-height-percent:200;mso-width-relative:margin;mso-height-relative:margin" fillcolor="black [3200]" strokecolor="#f2f2f2 [3041]" strokeweight="3pt">
+          <v:shape id="_x0000_s1042" type="#_x0000_t202" style="position:absolute;left:0;text-align:left;margin-left:-6.55pt;margin-top:.4pt;width:399.85pt;height:143.5pt;z-index:251687936;mso-height-percent:200;mso-height-percent:200;mso-width-relative:margin;mso-height-relative:margin" fillcolor="black [3200]" strokecolor="#f2f2f2 [3041]" strokeweight="3pt">
             <v:shadow on="t" type="perspective" color="#7f7f7f [1601]" opacity=".5" offset="1pt" offset2="-1pt"/>
             <v:textbox style="mso-fit-shape-to-text:t">
               <w:txbxContent>
@@ -5767,24 +6713,56 @@
         </w:pict>
       </w:r>
     </w:p>
-    <w:p/>
-    <w:p/>
-    <w:p/>
-    <w:p/>
-    <w:p/>
-    <w:p/>
-    <w:p/>
+    <w:p>
+      <w:pPr>
+        <w:jc w:val="both"/>
+      </w:pPr>
+    </w:p>
+    <w:p>
+      <w:pPr>
+        <w:jc w:val="both"/>
+      </w:pPr>
+    </w:p>
+    <w:p>
+      <w:pPr>
+        <w:jc w:val="both"/>
+      </w:pPr>
+    </w:p>
+    <w:p>
+      <w:pPr>
+        <w:jc w:val="both"/>
+      </w:pPr>
+    </w:p>
+    <w:p>
+      <w:pPr>
+        <w:jc w:val="both"/>
+      </w:pPr>
+    </w:p>
+    <w:p>
+      <w:pPr>
+        <w:jc w:val="both"/>
+      </w:pPr>
+    </w:p>
+    <w:p>
+      <w:pPr>
+        <w:jc w:val="both"/>
+      </w:pPr>
+    </w:p>
     <w:p>
       <w:pPr>
         <w:tabs>
           <w:tab w:val="left" w:pos="6315"/>
         </w:tabs>
+        <w:jc w:val="both"/>
       </w:pPr>
       <w:r>
         <w:tab/>
       </w:r>
     </w:p>
     <w:p>
+      <w:pPr>
+        <w:jc w:val="both"/>
+      </w:pPr>
       <w:r>
         <w:br w:type="page"/>
       </w:r>
@@ -5794,26 +6772,42 @@
         <w:tabs>
           <w:tab w:val="left" w:pos="6315"/>
         </w:tabs>
+        <w:jc w:val="both"/>
       </w:pPr>
       <w:r>
         <w:lastRenderedPageBreak/>
-        <w:t>Los apartados de mostrar y ocultar divs funciona exactamente igual que en el perfilusuario.php.</w:t>
+        <w:t xml:space="preserve">Los apartados de mostrar y ocultar divs </w:t>
+      </w:r>
+      <w:r>
+        <w:t>funcionan</w:t>
+      </w:r>
+      <w:r>
+        <w:t xml:space="preserve"> exactamente igual que en el perfilusuario.php.</w:t>
       </w:r>
     </w:p>
     <w:p>
       <w:pPr>
         <w:pStyle w:val="Ttulo2"/>
-      </w:pPr>
+        <w:jc w:val="both"/>
+      </w:pPr>
+      <w:bookmarkStart w:id="16" w:name="_Toc483694016"/>
       <w:r>
         <w:t>Weight.php</w:t>
       </w:r>
-    </w:p>
-    <w:p>
+      <w:bookmarkEnd w:id="16"/>
+    </w:p>
+    <w:p>
+      <w:pPr>
+        <w:jc w:val="both"/>
+      </w:pPr>
       <w:r>
         <w:t>Esta página es más simple que la anterior, ya que, pese a que también muestra datos, únicamente muestra un único conjunto (en vez de 7 conjuntos como la anterior), por lo tanto podemos mostrar directamente el gráfico y los datos ya que no dificulta la usabilidad de la página el mostrarlo así.</w:t>
       </w:r>
     </w:p>
     <w:p>
+      <w:pPr>
+        <w:jc w:val="both"/>
+      </w:pPr>
       <w:r>
         <w:rPr>
           <w:noProof/>
@@ -5867,17 +6861,23 @@
       </w:r>
     </w:p>
     <w:p>
+      <w:pPr>
+        <w:jc w:val="both"/>
+      </w:pPr>
       <w:r>
         <w:t>Únicamente tiene una consulta SQL y una el bucle que lo pinta:</w:t>
       </w:r>
     </w:p>
     <w:p>
+      <w:pPr>
+        <w:jc w:val="both"/>
+      </w:pPr>
       <w:r>
         <w:rPr>
           <w:noProof/>
         </w:rPr>
         <w:pict>
-          <v:shape id="_x0000_s1043" type="#_x0000_t202" style="position:absolute;margin-left:-7.05pt;margin-top:.45pt;width:426pt;height:70.55pt;z-index:251688960;mso-height-percent:200;mso-height-percent:200;mso-width-relative:margin;mso-height-relative:margin" fillcolor="black [3200]" strokecolor="#f2f2f2 [3041]" strokeweight="3pt">
+          <v:shape id="_x0000_s1043" type="#_x0000_t202" style="position:absolute;left:0;text-align:left;margin-left:-7.05pt;margin-top:.45pt;width:426pt;height:70.55pt;z-index:251688960;mso-height-percent:200;mso-height-percent:200;mso-width-relative:margin;mso-height-relative:margin" fillcolor="black [3200]" strokecolor="#f2f2f2 [3041]" strokeweight="3pt">
             <v:shadow on="t" type="perspective" color="#7f7f7f [1601]" opacity=".5" offset="1pt" offset2="-1pt"/>
             <v:textbox style="mso-fit-shape-to-text:t">
               <w:txbxContent>
@@ -5892,15 +6892,26 @@
         </w:pict>
       </w:r>
     </w:p>
-    <w:p/>
-    <w:p/>
-    <w:p>
+    <w:p>
+      <w:pPr>
+        <w:jc w:val="both"/>
+      </w:pPr>
+    </w:p>
+    <w:p>
+      <w:pPr>
+        <w:jc w:val="both"/>
+      </w:pPr>
+    </w:p>
+    <w:p>
+      <w:pPr>
+        <w:jc w:val="both"/>
+      </w:pPr>
       <w:r>
         <w:rPr>
           <w:noProof/>
         </w:rPr>
         <w:pict>
-          <v:shape id="_x0000_s1044" type="#_x0000_t202" style="position:absolute;margin-left:-5.55pt;margin-top:17.75pt;width:430.5pt;height:162.8pt;z-index:251689984;mso-height-percent:200;mso-height-percent:200;mso-width-relative:margin;mso-height-relative:margin" fillcolor="black [3200]" strokecolor="#f2f2f2 [3041]" strokeweight="3pt">
+          <v:shape id="_x0000_s1044" type="#_x0000_t202" style="position:absolute;left:0;text-align:left;margin-left:-5.55pt;margin-top:17.75pt;width:430.5pt;height:162.8pt;z-index:251689984;mso-height-percent:200;mso-height-percent:200;mso-width-relative:margin;mso-height-relative:margin" fillcolor="black [3200]" strokecolor="#f2f2f2 [3041]" strokeweight="3pt">
             <v:shadow on="t" type="perspective" color="#7f7f7f [1601]" opacity=".5" offset="1pt" offset2="-1pt"/>
             <v:textbox style="mso-fit-shape-to-text:t">
               <w:txbxContent>
@@ -5938,12 +6949,15 @@
       </w:r>
     </w:p>
     <w:p>
+      <w:pPr>
+        <w:jc w:val="both"/>
+      </w:pPr>
       <w:r>
         <w:rPr>
           <w:noProof/>
         </w:rPr>
         <w:pict>
-          <v:shape id="_x0000_s1045" type="#_x0000_t202" style="position:absolute;margin-left:-4.05pt;margin-top:153.4pt;width:441pt;height:56.9pt;z-index:251691008;mso-height-percent:200;mso-height-percent:200;mso-width-relative:margin;mso-height-relative:margin" fillcolor="black [3200]" strokecolor="#f2f2f2 [3041]" strokeweight="3pt">
+          <v:shape id="_x0000_s1045" type="#_x0000_t202" style="position:absolute;left:0;text-align:left;margin-left:-4.05pt;margin-top:153.4pt;width:441pt;height:56.9pt;z-index:251691008;mso-height-percent:200;mso-height-percent:200;mso-width-relative:margin;mso-height-relative:margin" fillcolor="black [3200]" strokecolor="#f2f2f2 [3041]" strokeweight="3pt">
             <v:shadow on="t" type="perspective" color="#7f7f7f [1601]" opacity=".5" offset="1pt" offset2="-1pt"/>
             <v:textbox style="mso-fit-shape-to-text:t">
               <w:txbxContent>
@@ -5958,50 +6972,104 @@
         </w:pict>
       </w:r>
     </w:p>
-    <w:p/>
-    <w:p/>
-    <w:p/>
-    <w:p/>
-    <w:p/>
-    <w:p>
+    <w:p>
+      <w:pPr>
+        <w:jc w:val="both"/>
+      </w:pPr>
+    </w:p>
+    <w:p>
+      <w:pPr>
+        <w:jc w:val="both"/>
+      </w:pPr>
+    </w:p>
+    <w:p>
+      <w:pPr>
+        <w:jc w:val="both"/>
+      </w:pPr>
+    </w:p>
+    <w:p>
+      <w:pPr>
+        <w:jc w:val="both"/>
+      </w:pPr>
+    </w:p>
+    <w:p>
+      <w:pPr>
+        <w:jc w:val="both"/>
+      </w:pPr>
+    </w:p>
+    <w:p>
+      <w:pPr>
+        <w:jc w:val="both"/>
+      </w:pPr>
       <w:r>
         <w:t>Y la llamada al gráfico:</w:t>
       </w:r>
     </w:p>
-    <w:p/>
-    <w:p/>
-    <w:p>
+    <w:p>
+      <w:pPr>
+        <w:jc w:val="both"/>
+      </w:pPr>
+    </w:p>
+    <w:p>
+      <w:pPr>
+        <w:jc w:val="both"/>
+      </w:pPr>
+    </w:p>
+    <w:p>
+      <w:pPr>
+        <w:jc w:val="both"/>
+      </w:pPr>
       <w:r>
         <w:br w:type="page"/>
       </w:r>
     </w:p>
-    <w:p/>
+    <w:p>
+      <w:pPr>
+        <w:jc w:val="both"/>
+      </w:pPr>
+    </w:p>
     <w:p>
       <w:pPr>
         <w:pStyle w:val="Ttulo2"/>
-      </w:pPr>
+        <w:jc w:val="both"/>
+      </w:pPr>
+      <w:bookmarkStart w:id="17" w:name="_Toc483694017"/>
       <w:r>
         <w:t>Add.peso.proc.php</w:t>
       </w:r>
-    </w:p>
-    <w:p/>
-    <w:p>
+      <w:bookmarkEnd w:id="17"/>
+    </w:p>
+    <w:p>
+      <w:pPr>
+        <w:jc w:val="both"/>
+      </w:pPr>
+    </w:p>
+    <w:p>
+      <w:pPr>
+        <w:jc w:val="both"/>
+      </w:pPr>
       <w:r>
         <w:t>Esta página no tiene una apartado de vista de cara al usuario, ya que inserta el peso especificado por el usuario en el apartado de “Pésate”</w:t>
       </w:r>
     </w:p>
     <w:p>
+      <w:pPr>
+        <w:jc w:val="both"/>
+      </w:pPr>
       <w:r>
         <w:t>Hacemos una consulta para obtener su peso actual (antes de la inserción) los datos del usuario y los datos del historial de peso:</w:t>
       </w:r>
     </w:p>
     <w:p>
+      <w:pPr>
+        <w:jc w:val="both"/>
+      </w:pPr>
       <w:r>
         <w:rPr>
           <w:noProof/>
         </w:rPr>
         <w:pict>
-          <v:shape id="_x0000_s1046" type="#_x0000_t202" style="position:absolute;margin-left:-.65pt;margin-top:.4pt;width:415.1pt;height:241.4pt;z-index:251692032;mso-height-percent:200;mso-height-percent:200;mso-width-relative:margin;mso-height-relative:margin" fillcolor="black [3200]" strokecolor="#f2f2f2 [3041]" strokeweight="3pt">
+          <v:shape id="_x0000_s1046" type="#_x0000_t202" style="position:absolute;left:0;text-align:left;margin-left:-.65pt;margin-top:.4pt;width:415.1pt;height:241.4pt;z-index:251692032;mso-height-percent:200;mso-height-percent:200;mso-width-relative:margin;mso-height-relative:margin" fillcolor="black [3200]" strokecolor="#f2f2f2 [3041]" strokeweight="3pt">
             <v:shadow on="t" type="perspective" color="#7f7f7f [1601]" opacity=".5" offset="1pt" offset2="-1pt"/>
             <v:textbox style="mso-fit-shape-to-text:t">
               <w:txbxContent>
@@ -6119,26 +7187,68 @@
       </w:r>
     </w:p>
     <w:p>
+      <w:pPr>
+        <w:jc w:val="both"/>
+      </w:pPr>
       <w:r>
         <w:t xml:space="preserve"> </w:t>
       </w:r>
     </w:p>
-    <w:p/>
-    <w:p/>
-    <w:p/>
-    <w:p/>
-    <w:p/>
-    <w:p/>
-    <w:p/>
-    <w:p/>
-    <w:p/>
-    <w:p>
+    <w:p>
+      <w:pPr>
+        <w:jc w:val="both"/>
+      </w:pPr>
+    </w:p>
+    <w:p>
+      <w:pPr>
+        <w:jc w:val="both"/>
+      </w:pPr>
+    </w:p>
+    <w:p>
+      <w:pPr>
+        <w:jc w:val="both"/>
+      </w:pPr>
+    </w:p>
+    <w:p>
+      <w:pPr>
+        <w:jc w:val="both"/>
+      </w:pPr>
+    </w:p>
+    <w:p>
+      <w:pPr>
+        <w:jc w:val="both"/>
+      </w:pPr>
+    </w:p>
+    <w:p>
+      <w:pPr>
+        <w:jc w:val="both"/>
+      </w:pPr>
+    </w:p>
+    <w:p>
+      <w:pPr>
+        <w:jc w:val="both"/>
+      </w:pPr>
+    </w:p>
+    <w:p>
+      <w:pPr>
+        <w:jc w:val="both"/>
+      </w:pPr>
+    </w:p>
+    <w:p>
+      <w:pPr>
+        <w:jc w:val="both"/>
+      </w:pPr>
+    </w:p>
+    <w:p>
+      <w:pPr>
+        <w:jc w:val="both"/>
+      </w:pPr>
       <w:r>
         <w:rPr>
           <w:noProof/>
         </w:rPr>
         <w:pict>
-          <v:shape id="_x0000_s1047" type="#_x0000_t202" style="position:absolute;margin-left:.85pt;margin-top:43.45pt;width:427.85pt;height:450.85pt;z-index:251693056;mso-height-percent:200;mso-height-percent:200;mso-width-relative:margin;mso-height-relative:margin" fillcolor="black [3200]" strokecolor="#f2f2f2 [3041]" strokeweight="3pt">
+          <v:shape id="_x0000_s1047" type="#_x0000_t202" style="position:absolute;left:0;text-align:left;margin-left:.85pt;margin-top:43.45pt;width:427.85pt;height:450.85pt;z-index:251693056;mso-height-percent:200;mso-height-percent:200;mso-width-relative:margin;mso-height-relative:margin" fillcolor="black [3200]" strokecolor="#f2f2f2 [3041]" strokeweight="3pt">
             <v:shadow on="t" type="perspective" color="#7f7f7f [1601]" opacity=".5" offset="1pt" offset2="-1pt"/>
             <v:textbox style="mso-fit-shape-to-text:t">
               <w:txbxContent>
@@ -6257,18 +7367,65 @@
         <w:t>Mientras insertamos los datos, comprobamos que el peso antes de la inserción sea mayor o menor al que ingresa y su objetivo sea adelgazar sacara un mensaje de alert indicando que tenemos técnicos especialistas que le pueden ayudar:</w:t>
       </w:r>
     </w:p>
-    <w:p/>
-    <w:p/>
-    <w:p/>
-    <w:p/>
-    <w:p/>
-    <w:p/>
-    <w:p/>
-    <w:p/>
-    <w:p/>
-    <w:p/>
-    <w:p/>
-    <w:p>
+    <w:p>
+      <w:pPr>
+        <w:jc w:val="both"/>
+      </w:pPr>
+    </w:p>
+    <w:p>
+      <w:pPr>
+        <w:jc w:val="both"/>
+      </w:pPr>
+    </w:p>
+    <w:p>
+      <w:pPr>
+        <w:jc w:val="both"/>
+      </w:pPr>
+    </w:p>
+    <w:p>
+      <w:pPr>
+        <w:jc w:val="both"/>
+      </w:pPr>
+    </w:p>
+    <w:p>
+      <w:pPr>
+        <w:jc w:val="both"/>
+      </w:pPr>
+    </w:p>
+    <w:p>
+      <w:pPr>
+        <w:jc w:val="both"/>
+      </w:pPr>
+    </w:p>
+    <w:p>
+      <w:pPr>
+        <w:jc w:val="both"/>
+      </w:pPr>
+    </w:p>
+    <w:p>
+      <w:pPr>
+        <w:jc w:val="both"/>
+      </w:pPr>
+    </w:p>
+    <w:p>
+      <w:pPr>
+        <w:jc w:val="both"/>
+      </w:pPr>
+    </w:p>
+    <w:p>
+      <w:pPr>
+        <w:jc w:val="both"/>
+      </w:pPr>
+    </w:p>
+    <w:p>
+      <w:pPr>
+        <w:jc w:val="both"/>
+      </w:pPr>
+    </w:p>
+    <w:p>
+      <w:pPr>
+        <w:jc w:val="both"/>
+      </w:pPr>
       <w:r>
         <w:t>Como futura mejora, haríamos diferentes comprobaciones según objetivos y peso, además de controlar los datos también en el servidor.</w:t>
       </w:r>
@@ -6276,30 +7433,46 @@
     <w:p>
       <w:pPr>
         <w:pStyle w:val="Ttulo2"/>
-      </w:pPr>
+        <w:jc w:val="both"/>
+      </w:pPr>
+      <w:bookmarkStart w:id="18" w:name="_Toc483694018"/>
       <w:r>
         <w:lastRenderedPageBreak/>
         <w:t>Add_medidas.proc.php</w:t>
       </w:r>
-    </w:p>
-    <w:p/>
-    <w:p>
+      <w:bookmarkEnd w:id="18"/>
+    </w:p>
+    <w:p>
+      <w:pPr>
+        <w:jc w:val="both"/>
+      </w:pPr>
+    </w:p>
+    <w:p>
+      <w:pPr>
+        <w:jc w:val="both"/>
+      </w:pPr>
       <w:r>
         <w:t>Este apartado es muy similar al anterior, pero tratamos cada apartado de forma individual (para ello también sacamos los ID de forma dinámica (como cuándo mostramos las medidas).</w:t>
       </w:r>
     </w:p>
     <w:p>
+      <w:pPr>
+        <w:jc w:val="both"/>
+      </w:pPr>
       <w:r>
         <w:t>Luego tratamos las inserciones de forma individual (para asegurarnos que los datos son correctos);</w:t>
       </w:r>
     </w:p>
     <w:p>
+      <w:pPr>
+        <w:jc w:val="both"/>
+      </w:pPr>
       <w:r>
         <w:rPr>
           <w:noProof/>
         </w:rPr>
         <w:pict>
-          <v:shape id="_x0000_s1048" type="#_x0000_t202" style="position:absolute;margin-left:-.65pt;margin-top:4.6pt;width:418.85pt;height:70.55pt;z-index:251694080;mso-height-percent:200;mso-height-percent:200;mso-width-relative:margin;mso-height-relative:margin" fillcolor="black [3200]" strokecolor="#f2f2f2 [3041]" strokeweight="3pt">
+          <v:shape id="_x0000_s1048" type="#_x0000_t202" style="position:absolute;left:0;text-align:left;margin-left:-.65pt;margin-top:4.6pt;width:418.85pt;height:70.55pt;z-index:251694080;mso-height-percent:200;mso-height-percent:200;mso-width-relative:margin;mso-height-relative:margin" fillcolor="black [3200]" strokecolor="#f2f2f2 [3041]" strokeweight="3pt">
             <v:shadow on="t" type="perspective" color="#7f7f7f [1601]" opacity=".5" offset="1pt" offset2="-1pt"/>
             <v:textbox style="mso-fit-shape-to-text:t">
               <w:txbxContent>
@@ -6314,31 +7487,60 @@
         </w:pict>
       </w:r>
     </w:p>
-    <w:p/>
-    <w:p/>
-    <w:p/>
-    <w:p/>
+    <w:p>
+      <w:pPr>
+        <w:jc w:val="both"/>
+      </w:pPr>
+    </w:p>
+    <w:p>
+      <w:pPr>
+        <w:jc w:val="both"/>
+      </w:pPr>
+    </w:p>
+    <w:p>
+      <w:pPr>
+        <w:jc w:val="both"/>
+      </w:pPr>
+    </w:p>
+    <w:p>
+      <w:pPr>
+        <w:jc w:val="both"/>
+      </w:pPr>
+    </w:p>
     <w:p>
       <w:pPr>
         <w:pStyle w:val="Ttulo2"/>
-      </w:pPr>
+        <w:jc w:val="both"/>
+      </w:pPr>
+      <w:bookmarkStart w:id="19" w:name="_Toc483694019"/>
       <w:r>
         <w:t>Ch_user_data.proc.php</w:t>
       </w:r>
-    </w:p>
-    <w:p/>
-    <w:p>
+      <w:bookmarkEnd w:id="19"/>
+    </w:p>
+    <w:p>
+      <w:pPr>
+        <w:jc w:val="both"/>
+      </w:pPr>
+    </w:p>
+    <w:p>
+      <w:pPr>
+        <w:jc w:val="both"/>
+      </w:pPr>
       <w:r>
         <w:t>Este apartado es bastante sencillo, recoge los datos del formulario, los inserta muestra un mensaje y devuelve a la página anterior.</w:t>
       </w:r>
     </w:p>
     <w:p>
+      <w:pPr>
+        <w:jc w:val="both"/>
+      </w:pPr>
       <w:r>
         <w:rPr>
           <w:noProof/>
         </w:rPr>
         <w:pict>
-          <v:shape id="_x0000_s1050" type="#_x0000_t202" style="position:absolute;margin-left:-6.3pt;margin-top:106.05pt;width:432.75pt;height:138.8pt;z-index:251696128;mso-height-percent:200;mso-height-percent:200;mso-width-relative:margin;mso-height-relative:margin" fillcolor="black [3200]" strokecolor="#f2f2f2 [3041]" strokeweight="3pt">
+          <v:shape id="_x0000_s1050" type="#_x0000_t202" style="position:absolute;left:0;text-align:left;margin-left:-6.3pt;margin-top:106.05pt;width:432.75pt;height:138.8pt;z-index:251696128;mso-height-percent:200;mso-height-percent:200;mso-width-relative:margin;mso-height-relative:margin" fillcolor="black [3200]" strokecolor="#f2f2f2 [3041]" strokeweight="3pt">
             <v:shadow on="t" type="perspective" color="#7f7f7f [1601]" opacity=".5" offset="1pt" offset2="-1pt"/>
             <v:textbox style="mso-fit-shape-to-text:t">
               <w:txbxContent>
@@ -6396,7 +7598,7 @@
           <w:noProof/>
         </w:rPr>
         <w:pict>
-          <v:shape id="_x0000_s1049" type="#_x0000_t202" style="position:absolute;margin-left:-7.8pt;margin-top:4.15pt;width:427.5pt;height:138.8pt;z-index:251695104;mso-height-percent:200;mso-height-percent:200;mso-width-relative:margin;mso-height-relative:margin" fillcolor="black [3200]" strokecolor="#f2f2f2 [3041]" strokeweight="3pt">
+          <v:shape id="_x0000_s1049" type="#_x0000_t202" style="position:absolute;left:0;text-align:left;margin-left:-7.8pt;margin-top:4.15pt;width:427.5pt;height:138.8pt;z-index:251695104;mso-height-percent:200;mso-height-percent:200;mso-width-relative:margin;mso-height-relative:margin" fillcolor="black [3200]" strokecolor="#f2f2f2 [3041]" strokeweight="3pt">
             <v:shadow on="t" type="perspective" color="#7f7f7f [1601]" opacity=".5" offset="1pt" offset2="-1pt"/>
             <v:textbox style="mso-fit-shape-to-text:t">
               <w:txbxContent>
@@ -6411,18 +7613,65 @@
         </w:pict>
       </w:r>
     </w:p>
-    <w:p/>
-    <w:p/>
-    <w:p/>
-    <w:p/>
-    <w:p/>
-    <w:p/>
-    <w:p/>
-    <w:p/>
-    <w:p/>
-    <w:p/>
-    <w:p/>
-    <w:p>
+    <w:p>
+      <w:pPr>
+        <w:jc w:val="both"/>
+      </w:pPr>
+    </w:p>
+    <w:p>
+      <w:pPr>
+        <w:jc w:val="both"/>
+      </w:pPr>
+    </w:p>
+    <w:p>
+      <w:pPr>
+        <w:jc w:val="both"/>
+      </w:pPr>
+    </w:p>
+    <w:p>
+      <w:pPr>
+        <w:jc w:val="both"/>
+      </w:pPr>
+    </w:p>
+    <w:p>
+      <w:pPr>
+        <w:jc w:val="both"/>
+      </w:pPr>
+    </w:p>
+    <w:p>
+      <w:pPr>
+        <w:jc w:val="both"/>
+      </w:pPr>
+    </w:p>
+    <w:p>
+      <w:pPr>
+        <w:jc w:val="both"/>
+      </w:pPr>
+    </w:p>
+    <w:p>
+      <w:pPr>
+        <w:jc w:val="both"/>
+      </w:pPr>
+    </w:p>
+    <w:p>
+      <w:pPr>
+        <w:jc w:val="both"/>
+      </w:pPr>
+    </w:p>
+    <w:p>
+      <w:pPr>
+        <w:jc w:val="both"/>
+      </w:pPr>
+    </w:p>
+    <w:p>
+      <w:pPr>
+        <w:jc w:val="both"/>
+      </w:pPr>
+    </w:p>
+    <w:p>
+      <w:pPr>
+        <w:jc w:val="both"/>
+      </w:pPr>
       <w:r>
         <w:br w:type="page"/>
       </w:r>
@@ -6430,23 +7679,35 @@
     <w:p>
       <w:pPr>
         <w:pStyle w:val="Ttulo1"/>
-      </w:pPr>
+        <w:jc w:val="both"/>
+      </w:pPr>
+      <w:bookmarkStart w:id="20" w:name="_Toc483694020"/>
       <w:r>
         <w:lastRenderedPageBreak/>
         <w:t>Jpgraph</w:t>
       </w:r>
-    </w:p>
-    <w:p>
+      <w:bookmarkEnd w:id="20"/>
+    </w:p>
+    <w:p>
+      <w:pPr>
+        <w:jc w:val="both"/>
+      </w:pPr>
       <w:r>
         <w:t>Esta librería es la que nos pinta los gráficos y as llamadas se ejecutan mediante el tag “&lt;IMG&gt;” de HTML.</w:t>
       </w:r>
     </w:p>
     <w:p>
+      <w:pPr>
+        <w:jc w:val="both"/>
+      </w:pPr>
       <w:r>
         <w:t>Es una librería con un estilo algo antiguo, pero de fácil uso, ligera y libre, por eso nos hemos decantado por ella.</w:t>
       </w:r>
     </w:p>
     <w:p>
+      <w:pPr>
+        <w:jc w:val="both"/>
+      </w:pPr>
       <w:r>
         <w:t>Para explicar su funcionamiento aprovecharemos la explicación  de las páginas de weight_grafic.proc y de history_body_grafic.proc  para hablar de su funcionamiento.</w:t>
       </w:r>
@@ -6454,33 +7715,46 @@
     <w:p>
       <w:pPr>
         <w:pStyle w:val="Ttulo2"/>
-      </w:pPr>
+        <w:jc w:val="both"/>
+      </w:pPr>
+      <w:bookmarkStart w:id="21" w:name="_Toc483694021"/>
       <w:r>
         <w:t>Weight_grafic.proc.php y history_body_grafic.proc.php</w:t>
       </w:r>
+      <w:bookmarkEnd w:id="21"/>
     </w:p>
     <w:p>
       <w:pPr>
         <w:pStyle w:val="Ttulo2"/>
-      </w:pPr>
-    </w:p>
-    <w:p>
+        <w:jc w:val="both"/>
+      </w:pPr>
+    </w:p>
+    <w:p>
+      <w:pPr>
+        <w:jc w:val="both"/>
+      </w:pPr>
       <w:r>
         <w:t>A diferencia  de las otras páginas, estas dos páginas tienen la conexión a la base de datos escritas directamente en el código, ya que da un error si se ejecuta el include.</w:t>
       </w:r>
     </w:p>
     <w:p>
+      <w:pPr>
+        <w:jc w:val="both"/>
+      </w:pPr>
       <w:r>
         <w:t>Esta librería pinta las gráficas usando arrays, por eso necesitamos iniciar el array que contendrá los datos del peso:</w:t>
       </w:r>
     </w:p>
     <w:p>
+      <w:pPr>
+        <w:jc w:val="both"/>
+      </w:pPr>
       <w:r>
         <w:rPr>
           <w:noProof/>
         </w:rPr>
         <w:pict>
-          <v:shape id="_x0000_s1051" type="#_x0000_t202" style="position:absolute;margin-left:4.95pt;margin-top:16.15pt;width:412.5pt;height:29.6pt;z-index:251697152;mso-height-percent:200;mso-height-percent:200;mso-width-relative:margin;mso-height-relative:margin" fillcolor="black [3200]" strokecolor="#f2f2f2 [3041]" strokeweight="3pt">
+          <v:shape id="_x0000_s1051" type="#_x0000_t202" style="position:absolute;left:0;text-align:left;margin-left:4.95pt;margin-top:16.15pt;width:412.5pt;height:29.6pt;z-index:251697152;mso-height-percent:200;mso-height-percent:200;mso-width-relative:margin;mso-height-relative:margin" fillcolor="black [3200]" strokecolor="#f2f2f2 [3041]" strokeweight="3pt">
             <v:shadow on="t" type="perspective" color="#7f7f7f [1601]" opacity=".5" offset="1pt" offset2="-1pt"/>
             <v:textbox style="mso-fit-shape-to-text:t">
               <w:txbxContent>
@@ -6497,22 +7771,32 @@
     </w:p>
     <w:p>
       <w:pPr>
-        <w:jc w:val="right"/>
-      </w:pPr>
-    </w:p>
-    <w:p/>
-    <w:p>
+        <w:jc w:val="both"/>
+      </w:pPr>
+    </w:p>
+    <w:p>
+      <w:pPr>
+        <w:jc w:val="both"/>
+      </w:pPr>
+    </w:p>
+    <w:p>
+      <w:pPr>
+        <w:jc w:val="both"/>
+      </w:pPr>
       <w:r>
         <w:t>Y en el bucle lo rellenamos de datos:</w:t>
       </w:r>
     </w:p>
     <w:p>
+      <w:pPr>
+        <w:jc w:val="both"/>
+      </w:pPr>
       <w:r>
         <w:rPr>
           <w:noProof/>
         </w:rPr>
         <w:pict>
-          <v:shape id="_x0000_s1052" type="#_x0000_t202" style="position:absolute;margin-left:-.65pt;margin-top:.45pt;width:419.6pt;height:84.2pt;z-index:251698176;mso-height-percent:200;mso-height-percent:200;mso-width-relative:margin;mso-height-relative:margin" fillcolor="black [3200]" strokecolor="#f2f2f2 [3041]" strokeweight="3pt">
+          <v:shape id="_x0000_s1052" type="#_x0000_t202" style="position:absolute;left:0;text-align:left;margin-left:-.65pt;margin-top:.45pt;width:419.6pt;height:84.2pt;z-index:251698176;mso-height-percent:200;mso-height-percent:200;mso-width-relative:margin;mso-height-relative:margin" fillcolor="black [3200]" strokecolor="#f2f2f2 [3041]" strokeweight="3pt">
             <v:shadow on="t" type="perspective" color="#7f7f7f [1601]" opacity=".5" offset="1pt" offset2="-1pt"/>
             <v:textbox style="mso-fit-shape-to-text:t">
               <w:txbxContent>
@@ -6542,21 +7826,39 @@
         </w:pict>
       </w:r>
     </w:p>
-    <w:p/>
-    <w:p/>
-    <w:p/>
-    <w:p>
+    <w:p>
+      <w:pPr>
+        <w:jc w:val="both"/>
+      </w:pPr>
+    </w:p>
+    <w:p>
+      <w:pPr>
+        <w:jc w:val="both"/>
+      </w:pPr>
+    </w:p>
+    <w:p>
+      <w:pPr>
+        <w:jc w:val="both"/>
+      </w:pPr>
+    </w:p>
+    <w:p>
+      <w:pPr>
+        <w:jc w:val="both"/>
+      </w:pPr>
       <w:r>
         <w:t>Para iniciar el gráfico, necesitamos incluir la librería y el php correspondiente al tipo de gráfico que queremos implementar:</w:t>
       </w:r>
     </w:p>
     <w:p>
+      <w:pPr>
+        <w:jc w:val="both"/>
+      </w:pPr>
       <w:r>
         <w:rPr>
           <w:noProof/>
         </w:rPr>
         <w:pict>
-          <v:shape id="_x0000_s1053" type="#_x0000_t202" style="position:absolute;margin-left:6.45pt;margin-top:.45pt;width:422.25pt;height:84.2pt;z-index:251699200;mso-height-percent:200;mso-height-percent:200;mso-width-relative:margin;mso-height-relative:margin" fillcolor="black [3200]" strokecolor="#f2f2f2 [3041]" strokeweight="3pt">
+          <v:shape id="_x0000_s1053" type="#_x0000_t202" style="position:absolute;left:0;text-align:left;margin-left:6.45pt;margin-top:.45pt;width:422.25pt;height:84.2pt;z-index:251699200;mso-height-percent:200;mso-height-percent:200;mso-width-relative:margin;mso-height-relative:margin" fillcolor="black [3200]" strokecolor="#f2f2f2 [3041]" strokeweight="3pt">
             <v:shadow on="t" type="perspective" color="#7f7f7f [1601]" opacity=".5" offset="1pt" offset2="-1pt"/>
             <v:textbox style="mso-fit-shape-to-text:t">
               <w:txbxContent>
@@ -6577,15 +7879,26 @@
         </w:pict>
       </w:r>
     </w:p>
-    <w:p/>
-    <w:p/>
-    <w:p>
+    <w:p>
+      <w:pPr>
+        <w:jc w:val="both"/>
+      </w:pPr>
+    </w:p>
+    <w:p>
+      <w:pPr>
+        <w:jc w:val="both"/>
+      </w:pPr>
+    </w:p>
+    <w:p>
+      <w:pPr>
+        <w:jc w:val="both"/>
+      </w:pPr>
       <w:r>
         <w:rPr>
           <w:noProof/>
         </w:rPr>
         <w:pict>
-          <v:shape id="_x0000_s1060" type="#_x0000_t202" style="position:absolute;margin-left:7.95pt;margin-top:21.15pt;width:422.25pt;height:159.5pt;z-index:251707392;mso-height-percent:200;mso-height-percent:200;mso-width-relative:margin;mso-height-relative:margin" fillcolor="black [3200]" strokecolor="#f2f2f2 [3041]" strokeweight="3pt">
+          <v:shape id="_x0000_s1060" type="#_x0000_t202" style="position:absolute;left:0;text-align:left;margin-left:7.95pt;margin-top:21.15pt;width:422.25pt;height:159.5pt;z-index:251707392;mso-height-percent:200;mso-height-percent:200;mso-width-relative:margin;mso-height-relative:margin" fillcolor="black [3200]" strokecolor="#f2f2f2 [3041]" strokeweight="3pt">
             <v:shadow on="t" type="perspective" color="#7f7f7f [1601]" opacity=".5" offset="1pt" offset2="-1pt"/>
             <v:textbox style="mso-fit-shape-to-text:t">
               <w:txbxContent>
@@ -6658,33 +7971,65 @@
       </w:r>
     </w:p>
     <w:p>
+      <w:pPr>
+        <w:jc w:val="both"/>
+      </w:pPr>
       <w:r>
         <w:t xml:space="preserve"> </w:t>
       </w:r>
     </w:p>
-    <w:p/>
-    <w:p/>
-    <w:p/>
-    <w:p/>
-    <w:p/>
-    <w:p>
+    <w:p>
+      <w:pPr>
+        <w:jc w:val="both"/>
+      </w:pPr>
+    </w:p>
+    <w:p>
+      <w:pPr>
+        <w:jc w:val="both"/>
+      </w:pPr>
+    </w:p>
+    <w:p>
+      <w:pPr>
+        <w:jc w:val="both"/>
+      </w:pPr>
+    </w:p>
+    <w:p>
+      <w:pPr>
+        <w:jc w:val="both"/>
+      </w:pPr>
+    </w:p>
+    <w:p>
+      <w:pPr>
+        <w:jc w:val="both"/>
+      </w:pPr>
+    </w:p>
+    <w:p>
+      <w:pPr>
+        <w:jc w:val="both"/>
+      </w:pPr>
       <w:r>
         <w:br w:type="page"/>
       </w:r>
     </w:p>
     <w:p>
+      <w:pPr>
+        <w:jc w:val="both"/>
+      </w:pPr>
       <w:r>
         <w:lastRenderedPageBreak/>
         <w:t>Ahora creamos la barra que contiene los datos del peso:</w:t>
       </w:r>
     </w:p>
     <w:p>
+      <w:pPr>
+        <w:jc w:val="both"/>
+      </w:pPr>
       <w:r>
         <w:rPr>
           <w:noProof/>
         </w:rPr>
         <w:pict>
-          <v:shape id="_x0000_s1055" type="#_x0000_t202" style="position:absolute;margin-left:1.2pt;margin-top:.4pt;width:436.5pt;height:184.1pt;z-index:251701248;mso-width-relative:margin;mso-height-relative:margin" fillcolor="black [3200]" strokecolor="#f2f2f2 [3041]" strokeweight="3pt">
+          <v:shape id="_x0000_s1055" type="#_x0000_t202" style="position:absolute;left:0;text-align:left;margin-left:1.2pt;margin-top:.4pt;width:436.5pt;height:184.1pt;z-index:251701248;mso-width-relative:margin;mso-height-relative:margin" fillcolor="black [3200]" strokecolor="#f2f2f2 [3041]" strokeweight="3pt">
             <v:shadow on="t" type="perspective" color="#7f7f7f [1601]" opacity=".5" offset="1pt" offset2="-1pt"/>
             <v:textbox>
               <w:txbxContent>
@@ -6753,26 +8098,64 @@
         </w:pict>
       </w:r>
     </w:p>
-    <w:p/>
-    <w:p/>
-    <w:p/>
-    <w:p/>
-    <w:p/>
-    <w:p/>
-    <w:p/>
-    <w:p/>
-    <w:p>
+    <w:p>
+      <w:pPr>
+        <w:jc w:val="both"/>
+      </w:pPr>
+    </w:p>
+    <w:p>
+      <w:pPr>
+        <w:jc w:val="both"/>
+      </w:pPr>
+    </w:p>
+    <w:p>
+      <w:pPr>
+        <w:jc w:val="both"/>
+      </w:pPr>
+    </w:p>
+    <w:p>
+      <w:pPr>
+        <w:jc w:val="both"/>
+      </w:pPr>
+    </w:p>
+    <w:p>
+      <w:pPr>
+        <w:jc w:val="both"/>
+      </w:pPr>
+    </w:p>
+    <w:p>
+      <w:pPr>
+        <w:jc w:val="both"/>
+      </w:pPr>
+    </w:p>
+    <w:p>
+      <w:pPr>
+        <w:jc w:val="both"/>
+      </w:pPr>
+    </w:p>
+    <w:p>
+      <w:pPr>
+        <w:jc w:val="both"/>
+      </w:pPr>
+    </w:p>
+    <w:p>
+      <w:pPr>
+        <w:jc w:val="both"/>
+      </w:pPr>
       <w:r>
         <w:t>La añadimos al gráfico:</w:t>
       </w:r>
     </w:p>
     <w:p>
+      <w:pPr>
+        <w:jc w:val="both"/>
+      </w:pPr>
       <w:r>
         <w:rPr>
           <w:noProof/>
         </w:rPr>
         <w:pict>
-          <v:shape id="_x0000_s1056" type="#_x0000_t202" style="position:absolute;margin-left:-2.55pt;margin-top:.4pt;width:440.25pt;height:138.8pt;z-index:251702272;mso-height-percent:200;mso-height-percent:200;mso-width-relative:margin;mso-height-relative:margin" fillcolor="black [3200]" strokecolor="#f2f2f2 [3041]" strokeweight="3pt">
+          <v:shape id="_x0000_s1056" type="#_x0000_t202" style="position:absolute;left:0;text-align:left;margin-left:-2.55pt;margin-top:.4pt;width:440.25pt;height:138.8pt;z-index:251702272;mso-height-percent:200;mso-height-percent:200;mso-width-relative:margin;mso-height-relative:margin" fillcolor="black [3200]" strokecolor="#f2f2f2 [3041]" strokeweight="3pt">
             <v:shadow on="t" type="perspective" color="#7f7f7f [1601]" opacity=".5" offset="1pt" offset2="-1pt"/>
             <v:textbox style="mso-fit-shape-to-text:t">
               <w:txbxContent>
@@ -6805,21 +8188,39 @@
         </w:pict>
       </w:r>
     </w:p>
-    <w:p/>
-    <w:p/>
-    <w:p/>
-    <w:p>
+    <w:p>
+      <w:pPr>
+        <w:jc w:val="both"/>
+      </w:pPr>
+    </w:p>
+    <w:p>
+      <w:pPr>
+        <w:jc w:val="both"/>
+      </w:pPr>
+    </w:p>
+    <w:p>
+      <w:pPr>
+        <w:jc w:val="both"/>
+      </w:pPr>
+    </w:p>
+    <w:p>
+      <w:pPr>
+        <w:jc w:val="both"/>
+      </w:pPr>
       <w:r>
         <w:t>Configuramos los títulos:</w:t>
       </w:r>
     </w:p>
     <w:p>
+      <w:pPr>
+        <w:jc w:val="both"/>
+      </w:pPr>
       <w:r>
         <w:rPr>
           <w:noProof/>
         </w:rPr>
         <w:pict>
-          <v:shape id="_x0000_s1057" type="#_x0000_t202" style="position:absolute;margin-left:-1.05pt;margin-top:7.5pt;width:440.25pt;height:138.8pt;z-index:251703296;mso-height-percent:200;mso-height-percent:200;mso-width-relative:margin;mso-height-relative:margin" fillcolor="black [3200]" strokecolor="#f2f2f2 [3041]" strokeweight="3pt">
+          <v:shape id="_x0000_s1057" type="#_x0000_t202" style="position:absolute;left:0;text-align:left;margin-left:-1.05pt;margin-top:7.5pt;width:440.25pt;height:138.8pt;z-index:251703296;mso-height-percent:200;mso-height-percent:200;mso-width-relative:margin;mso-height-relative:margin" fillcolor="black [3200]" strokecolor="#f2f2f2 [3041]" strokeweight="3pt">
             <v:shadow on="t" type="perspective" color="#7f7f7f [1601]" opacity=".5" offset="1pt" offset2="-1pt"/>
             <v:textbox style="mso-fit-shape-to-text:t">
               <w:txbxContent>
@@ -6870,24 +8271,54 @@
         </w:pict>
       </w:r>
     </w:p>
-    <w:p/>
-    <w:p/>
-    <w:p/>
-    <w:p/>
-    <w:p/>
-    <w:p/>
-    <w:p>
+    <w:p>
+      <w:pPr>
+        <w:jc w:val="both"/>
+      </w:pPr>
+    </w:p>
+    <w:p>
+      <w:pPr>
+        <w:jc w:val="both"/>
+      </w:pPr>
+    </w:p>
+    <w:p>
+      <w:pPr>
+        <w:jc w:val="both"/>
+      </w:pPr>
+    </w:p>
+    <w:p>
+      <w:pPr>
+        <w:jc w:val="both"/>
+      </w:pPr>
+    </w:p>
+    <w:p>
+      <w:pPr>
+        <w:jc w:val="both"/>
+      </w:pPr>
+    </w:p>
+    <w:p>
+      <w:pPr>
+        <w:jc w:val="both"/>
+      </w:pPr>
+    </w:p>
+    <w:p>
+      <w:pPr>
+        <w:jc w:val="both"/>
+      </w:pPr>
       <w:r>
         <w:t>Configuramos las propiedades del texto:</w:t>
       </w:r>
     </w:p>
     <w:p>
+      <w:pPr>
+        <w:jc w:val="both"/>
+      </w:pPr>
       <w:r>
         <w:rPr>
           <w:noProof/>
         </w:rPr>
         <w:pict>
-          <v:shape id="_x0000_s1058" type="#_x0000_t202" style="position:absolute;margin-left:-1.05pt;margin-top:.4pt;width:447pt;height:138.8pt;z-index:251704320;mso-height-percent:200;mso-height-percent:200;mso-width-relative:margin;mso-height-relative:margin" fillcolor="black [3200]" strokecolor="#f2f2f2 [3041]" strokeweight="3pt">
+          <v:shape id="_x0000_s1058" type="#_x0000_t202" style="position:absolute;left:0;text-align:left;margin-left:-1.05pt;margin-top:.4pt;width:447pt;height:138.8pt;z-index:251704320;mso-height-percent:200;mso-height-percent:200;mso-width-relative:margin;mso-height-relative:margin" fillcolor="black [3200]" strokecolor="#f2f2f2 [3041]" strokeweight="3pt">
             <v:shadow on="t" type="perspective" color="#7f7f7f [1601]" opacity=".5" offset="1pt" offset2="-1pt"/>
             <v:textbox style="mso-fit-shape-to-text:t">
               <w:txbxContent>
@@ -6920,21 +8351,39 @@
         </w:pict>
       </w:r>
     </w:p>
-    <w:p/>
-    <w:p/>
-    <w:p/>
-    <w:p>
+    <w:p>
+      <w:pPr>
+        <w:jc w:val="both"/>
+      </w:pPr>
+    </w:p>
+    <w:p>
+      <w:pPr>
+        <w:jc w:val="both"/>
+      </w:pPr>
+    </w:p>
+    <w:p>
+      <w:pPr>
+        <w:jc w:val="both"/>
+      </w:pPr>
+    </w:p>
+    <w:p>
+      <w:pPr>
+        <w:jc w:val="both"/>
+      </w:pPr>
       <w:r>
         <w:t>Mostramos el gráfico:</w:t>
       </w:r>
     </w:p>
     <w:p>
+      <w:pPr>
+        <w:jc w:val="both"/>
+      </w:pPr>
       <w:r>
         <w:rPr>
           <w:noProof/>
         </w:rPr>
         <w:pict>
-          <v:shape id="_x0000_s1059" type="#_x0000_t202" style="position:absolute;margin-left:.45pt;margin-top:.4pt;width:447pt;height:45.15pt;z-index:251705344;mso-width-relative:margin;mso-height-relative:margin" fillcolor="black [3200]" strokecolor="#f2f2f2 [3041]" strokeweight="3pt">
+          <v:shape id="_x0000_s1059" type="#_x0000_t202" style="position:absolute;left:0;text-align:left;margin-left:.45pt;margin-top:.4pt;width:447pt;height:45.15pt;z-index:251705344;mso-width-relative:margin;mso-height-relative:margin" fillcolor="black [3200]" strokecolor="#f2f2f2 [3041]" strokeweight="3pt">
             <v:shadow on="t" type="perspective" color="#7f7f7f [1601]" opacity=".5" offset="1pt" offset2="-1pt"/>
             <v:textbox>
               <w:txbxContent>
@@ -6949,11 +8398,24 @@
         </w:pict>
       </w:r>
     </w:p>
-    <w:p/>
-    <w:p/>
-    <w:p/>
-    <w:p>
-      <w:pPr>
+    <w:p>
+      <w:pPr>
+        <w:jc w:val="both"/>
+      </w:pPr>
+    </w:p>
+    <w:p>
+      <w:pPr>
+        <w:jc w:val="both"/>
+      </w:pPr>
+    </w:p>
+    <w:p>
+      <w:pPr>
+        <w:jc w:val="both"/>
+      </w:pPr>
+    </w:p>
+    <w:p>
+      <w:pPr>
+        <w:jc w:val="both"/>
         <w:rPr>
           <w:rFonts w:eastAsiaTheme="majorEastAsia" w:cstheme="majorBidi"/>
           <w:color w:val="FF0000"/>
@@ -6970,13 +8432,14 @@
           <w:color w:val="FF0000"/>
         </w:rPr>
       </w:pPr>
+      <w:bookmarkStart w:id="22" w:name="_Toc483694022"/>
       <w:r>
         <w:rPr>
           <w:color w:val="FF0000"/>
         </w:rPr>
         <w:t>Página de Rutina</w:t>
       </w:r>
-      <w:bookmarkEnd w:id="12"/>
+      <w:bookmarkEnd w:id="22"/>
     </w:p>
     <w:p>
       <w:pPr>
@@ -7102,7 +8565,7 @@
         <w:pStyle w:val="Ttulo2"/>
         <w:jc w:val="both"/>
       </w:pPr>
-      <w:bookmarkStart w:id="13" w:name="_Toc483673559"/>
+      <w:bookmarkStart w:id="23" w:name="_Toc483694023"/>
       <w:r>
         <w:t>Programaci</w:t>
       </w:r>
@@ -7115,7 +8578,7 @@
       <w:r>
         <w:t xml:space="preserve"> Disponibles</w:t>
       </w:r>
-      <w:bookmarkEnd w:id="13"/>
+      <w:bookmarkEnd w:id="23"/>
     </w:p>
     <w:p>
       <w:pPr>
@@ -7356,7 +8819,13 @@
         <w:jc w:val="both"/>
       </w:pPr>
       <w:r>
-        <w:t xml:space="preserve">En ese caso se incluye la el PHP </w:t>
+        <w:t xml:space="preserve">En ese caso se incluye la </w:t>
+      </w:r>
+      <w:r>
+        <w:t>él</w:t>
+      </w:r>
+      <w:r>
+        <w:t xml:space="preserve"> PHP </w:t>
       </w:r>
       <w:r>
         <w:rPr>
@@ -7520,11 +8989,11 @@
         <w:pStyle w:val="Ttulo2"/>
         <w:jc w:val="both"/>
       </w:pPr>
-      <w:bookmarkStart w:id="14" w:name="_Toc483673560"/>
+      <w:bookmarkStart w:id="24" w:name="_Toc483694024"/>
       <w:r>
         <w:t>Programación Asignar Rutina</w:t>
       </w:r>
-      <w:bookmarkEnd w:id="14"/>
+      <w:bookmarkEnd w:id="24"/>
     </w:p>
     <w:p>
       <w:pPr>
@@ -8038,12 +9507,12 @@
         <w:pStyle w:val="Ttulo2"/>
         <w:jc w:val="both"/>
       </w:pPr>
-      <w:bookmarkStart w:id="15" w:name="_Toc483673561"/>
+      <w:bookmarkStart w:id="25" w:name="_Toc483694025"/>
       <w:r>
         <w:lastRenderedPageBreak/>
         <w:t>Programación Detalle Rutina</w:t>
       </w:r>
-      <w:bookmarkEnd w:id="15"/>
+      <w:bookmarkEnd w:id="25"/>
     </w:p>
     <w:p>
       <w:pPr>
@@ -8249,12 +9718,12 @@
         <w:pStyle w:val="Ttulo2"/>
         <w:jc w:val="both"/>
       </w:pPr>
-      <w:bookmarkStart w:id="16" w:name="_Toc483673562"/>
+      <w:bookmarkStart w:id="26" w:name="_Toc483694026"/>
       <w:r>
         <w:lastRenderedPageBreak/>
         <w:t>Programación Detalle Ejercicio</w:t>
       </w:r>
-      <w:bookmarkEnd w:id="16"/>
+      <w:bookmarkEnd w:id="26"/>
     </w:p>
     <w:p>
       <w:pPr>
@@ -8626,12 +10095,12 @@
         <w:pStyle w:val="Ttulo2"/>
         <w:jc w:val="both"/>
       </w:pPr>
-      <w:bookmarkStart w:id="17" w:name="_Toc483673563"/>
+      <w:bookmarkStart w:id="27" w:name="_Toc483694027"/>
       <w:r>
         <w:lastRenderedPageBreak/>
         <w:t>Programación Empezar Rutina</w:t>
       </w:r>
-      <w:bookmarkEnd w:id="17"/>
+      <w:bookmarkEnd w:id="27"/>
     </w:p>
     <w:p>
       <w:pPr>
@@ -9543,7 +11012,7 @@
           <w:noProof/>
         </w:rPr>
       </w:pPr>
-      <w:bookmarkStart w:id="18" w:name="_Toc483673564"/>
+      <w:bookmarkStart w:id="28" w:name="_Toc483694028"/>
       <w:r>
         <w:rPr>
           <w:noProof/>
@@ -9551,7 +11020,7 @@
         <w:lastRenderedPageBreak/>
         <w:t>Programación Finalizar Rutina</w:t>
       </w:r>
-      <w:bookmarkEnd w:id="18"/>
+      <w:bookmarkEnd w:id="28"/>
     </w:p>
     <w:p>
       <w:pPr>
@@ -9714,7 +11183,7 @@
           <w:color w:val="00B050"/>
         </w:rPr>
       </w:pPr>
-      <w:bookmarkStart w:id="19" w:name="_Toc483673565"/>
+      <w:bookmarkStart w:id="29" w:name="_Toc483694029"/>
       <w:r>
         <w:rPr>
           <w:noProof/>
@@ -9723,7 +11192,7 @@
         <w:lastRenderedPageBreak/>
         <w:t>Página de Dietas</w:t>
       </w:r>
-      <w:bookmarkEnd w:id="19"/>
+      <w:bookmarkEnd w:id="29"/>
     </w:p>
     <w:p>
       <w:pPr>
@@ -9778,14 +11247,14 @@
           <w:noProof/>
         </w:rPr>
       </w:pPr>
-      <w:bookmarkStart w:id="20" w:name="_Toc483673566"/>
+      <w:bookmarkStart w:id="30" w:name="_Toc483694030"/>
       <w:r>
         <w:rPr>
           <w:noProof/>
         </w:rPr>
         <w:t>Programación Selección de Dieta</w:t>
       </w:r>
-      <w:bookmarkEnd w:id="20"/>
+      <w:bookmarkEnd w:id="30"/>
     </w:p>
     <w:p>
       <w:pPr>
@@ -10210,14 +11679,14 @@
           <w:noProof/>
         </w:rPr>
       </w:pPr>
-      <w:bookmarkStart w:id="21" w:name="_Toc483673567"/>
+      <w:bookmarkStart w:id="31" w:name="_Toc483694031"/>
       <w:r>
         <w:rPr>
           <w:noProof/>
         </w:rPr>
         <w:t>Programación Asignar Dieta</w:t>
       </w:r>
-      <w:bookmarkEnd w:id="21"/>
+      <w:bookmarkEnd w:id="31"/>
     </w:p>
     <w:p>
       <w:pPr>
@@ -10509,14 +11978,14 @@
           <w:noProof/>
         </w:rPr>
       </w:pPr>
-      <w:bookmarkStart w:id="22" w:name="_Toc483673568"/>
+      <w:bookmarkStart w:id="32" w:name="_Toc483694032"/>
       <w:r>
         <w:rPr>
           <w:noProof/>
         </w:rPr>
         <w:t>Programación Descargar Dieta</w:t>
       </w:r>
-      <w:bookmarkEnd w:id="22"/>
+      <w:bookmarkEnd w:id="32"/>
     </w:p>
     <w:p>
       <w:pPr>
@@ -10695,14 +12164,14 @@
           <w:noProof/>
         </w:rPr>
       </w:pPr>
-      <w:bookmarkStart w:id="23" w:name="_Toc483673569"/>
+      <w:bookmarkStart w:id="33" w:name="_Toc483694033"/>
       <w:r>
         <w:rPr>
           <w:noProof/>
         </w:rPr>
         <w:t>Programación Finalizar Dieta</w:t>
       </w:r>
-      <w:bookmarkEnd w:id="23"/>
+      <w:bookmarkEnd w:id="33"/>
     </w:p>
     <w:p>
       <w:pPr>
@@ -10806,14 +12275,14 @@
           <w:noProof/>
         </w:rPr>
       </w:pPr>
-      <w:bookmarkStart w:id="24" w:name="_Toc483673570"/>
+      <w:bookmarkStart w:id="34" w:name="_Toc483694034"/>
       <w:r>
         <w:rPr>
           <w:noProof/>
         </w:rPr>
         <w:t>Conclusiones Tecnicas y opinión personal</w:t>
       </w:r>
-      <w:bookmarkEnd w:id="24"/>
+      <w:bookmarkEnd w:id="34"/>
     </w:p>
     <w:p>
       <w:pPr>
@@ -10825,11 +12294,11 @@
         <w:pStyle w:val="Ttulo1"/>
         <w:jc w:val="both"/>
       </w:pPr>
-      <w:bookmarkStart w:id="25" w:name="_Toc483673571"/>
+      <w:bookmarkStart w:id="35" w:name="_Toc483694035"/>
       <w:r>
         <w:t>Índice de imágenes</w:t>
       </w:r>
-      <w:bookmarkEnd w:id="25"/>
+      <w:bookmarkEnd w:id="35"/>
     </w:p>
     <w:p>
       <w:pPr>
@@ -10841,11 +12310,11 @@
         <w:pStyle w:val="Ttulo1"/>
         <w:jc w:val="both"/>
       </w:pPr>
-      <w:bookmarkStart w:id="26" w:name="_Toc483673572"/>
+      <w:bookmarkStart w:id="36" w:name="_Toc483694036"/>
       <w:r>
         <w:t>Webgrafía</w:t>
       </w:r>
-      <w:bookmarkEnd w:id="26"/>
+      <w:bookmarkEnd w:id="36"/>
     </w:p>
     <w:sectPr>
       <w:headerReference w:type="default" r:id="rId91"/>
@@ -10966,7 +12435,7 @@
               <w:noProof/>
               <w:color w:val="FFFFFF" w:themeColor="background1"/>
             </w:rPr>
-            <w:t>11</w:t>
+            <w:t>1</w:t>
           </w:r>
           <w:r>
             <w:rPr>
@@ -15789,48 +17258,48 @@
     </dgm:pt>
   </dgm:ptLst>
   <dgm:cxnLst>
-    <dgm:cxn modelId="{2BE5A965-F34B-49EA-B763-592071B2028E}" type="presOf" srcId="{9F2E624C-5012-4B90-9A6A-288D2E7B76E7}" destId="{87CD41F1-EA15-479A-9ED7-12941D0ECE4D}" srcOrd="0" destOrd="0" presId="urn:microsoft.com/office/officeart/2005/8/layout/hierarchy2"/>
-    <dgm:cxn modelId="{A0B4ABE6-3BC9-484A-92D6-8AB43ABF5799}" type="presOf" srcId="{6EAC27E8-BAFE-4309-80C8-348E851C2A04}" destId="{793EBB4B-7F2D-451A-8FB4-C7BC8B479AB1}" srcOrd="1" destOrd="0" presId="urn:microsoft.com/office/officeart/2005/8/layout/hierarchy2"/>
+    <dgm:cxn modelId="{F072ADD2-3DF5-433C-ABA0-63D619174E2F}" type="presOf" srcId="{211615DD-0E18-4152-82BA-A5DA383C73BE}" destId="{948B2F15-8D9E-4A06-AA99-9353B781786D}" srcOrd="1" destOrd="0" presId="urn:microsoft.com/office/officeart/2005/8/layout/hierarchy2"/>
+    <dgm:cxn modelId="{A849A0E4-9840-4289-A2F1-5D631DF0122C}" type="presOf" srcId="{3CADA1D4-3B8B-4982-9589-542207902C20}" destId="{2DEC2B7D-E6B5-4DD3-BD2A-4B791D176F5A}" srcOrd="0" destOrd="0" presId="urn:microsoft.com/office/officeart/2005/8/layout/hierarchy2"/>
+    <dgm:cxn modelId="{60C9CFF8-27B3-4233-9277-E7A0E580C22F}" type="presOf" srcId="{E842F0D8-AE2C-43AF-BB26-E8DD9C87ADB0}" destId="{E6EAB53D-CB1C-4BD2-B71A-9B4493155CD0}" srcOrd="0" destOrd="0" presId="urn:microsoft.com/office/officeart/2005/8/layout/hierarchy2"/>
+    <dgm:cxn modelId="{FE882378-7CBE-4242-AB8E-8022FCB96EE7}" type="presOf" srcId="{6A10C84D-38C2-4DC6-94A4-9F90FA23EFB4}" destId="{1C6CAB36-2008-4A3E-B123-32FFF9F86BE0}" srcOrd="0" destOrd="0" presId="urn:microsoft.com/office/officeart/2005/8/layout/hierarchy2"/>
+    <dgm:cxn modelId="{26D6F1ED-F7EA-4BCF-8E80-2047F7571626}" type="presOf" srcId="{D1D7081F-659A-4761-AC0E-ECFE686D7659}" destId="{CE2FA47C-55D8-49C4-BF15-9E378196C8CE}" srcOrd="0" destOrd="0" presId="urn:microsoft.com/office/officeart/2005/8/layout/hierarchy2"/>
+    <dgm:cxn modelId="{DD6CFFBA-89FA-412F-B729-ABD075BBBE78}" srcId="{6A10C84D-38C2-4DC6-94A4-9F90FA23EFB4}" destId="{B5E34C57-C6A8-4A1B-972D-7127655C118A}" srcOrd="2" destOrd="0" parTransId="{6EAC27E8-BAFE-4309-80C8-348E851C2A04}" sibTransId="{0FF15608-6FCA-413E-B449-E0875D5D9D39}"/>
+    <dgm:cxn modelId="{E73BF32D-E40C-4200-A51D-A87AE6731218}" srcId="{0FA81981-64BC-4284-9427-64AEABF5258E}" destId="{6A10C84D-38C2-4DC6-94A4-9F90FA23EFB4}" srcOrd="0" destOrd="0" parTransId="{211615DD-0E18-4152-82BA-A5DA383C73BE}" sibTransId="{BC941DB9-7D12-4FB8-8519-24CAB0AFA73E}"/>
+    <dgm:cxn modelId="{16D86CC6-AE2E-44DE-9E6F-528811150650}" type="presOf" srcId="{9F2E624C-5012-4B90-9A6A-288D2E7B76E7}" destId="{87CD41F1-EA15-479A-9ED7-12941D0ECE4D}" srcOrd="0" destOrd="0" presId="urn:microsoft.com/office/officeart/2005/8/layout/hierarchy2"/>
+    <dgm:cxn modelId="{958F9C43-D8EC-481C-9C9A-F520459FBF90}" srcId="{43462E25-8911-4D01-A6CD-FC4658318B12}" destId="{0FA81981-64BC-4284-9427-64AEABF5258E}" srcOrd="0" destOrd="0" parTransId="{9869B599-35DD-4B49-A895-ECA093B2AFBC}" sibTransId="{5FD5198D-AA33-4E62-AB53-FC846E8A165C}"/>
+    <dgm:cxn modelId="{CFC3E189-60FD-4F94-9E96-64F2144B18EC}" type="presOf" srcId="{6EAC27E8-BAFE-4309-80C8-348E851C2A04}" destId="{686FD6AB-3AC6-41BA-A0F4-576070EB0633}" srcOrd="0" destOrd="0" presId="urn:microsoft.com/office/officeart/2005/8/layout/hierarchy2"/>
+    <dgm:cxn modelId="{C341A30A-321B-4439-A221-2C3E63339A36}" type="presOf" srcId="{9F2E624C-5012-4B90-9A6A-288D2E7B76E7}" destId="{E77A897D-5FC8-48D2-9DA4-CACB009D1629}" srcOrd="1" destOrd="0" presId="urn:microsoft.com/office/officeart/2005/8/layout/hierarchy2"/>
+    <dgm:cxn modelId="{205749AD-8E05-4075-B9AC-E5EBB945D062}" type="presOf" srcId="{B5E34C57-C6A8-4A1B-972D-7127655C118A}" destId="{C6EF02C6-FBA2-4AAF-BA54-160701F80DF1}" srcOrd="0" destOrd="0" presId="urn:microsoft.com/office/officeart/2005/8/layout/hierarchy2"/>
+    <dgm:cxn modelId="{91908515-69B0-45F2-A5E2-2349373700BD}" type="presOf" srcId="{6EAC27E8-BAFE-4309-80C8-348E851C2A04}" destId="{793EBB4B-7F2D-451A-8FB4-C7BC8B479AB1}" srcOrd="1" destOrd="0" presId="urn:microsoft.com/office/officeart/2005/8/layout/hierarchy2"/>
+    <dgm:cxn modelId="{1D3136ED-4F72-4944-97CA-7D7F5CD97266}" type="presOf" srcId="{211615DD-0E18-4152-82BA-A5DA383C73BE}" destId="{4BB295D6-CFC2-443A-AA0B-D8C5B49B2842}" srcOrd="0" destOrd="0" presId="urn:microsoft.com/office/officeart/2005/8/layout/hierarchy2"/>
+    <dgm:cxn modelId="{3F925911-79E5-45BC-8682-E3EBCFBB2C67}" type="presOf" srcId="{0FA81981-64BC-4284-9427-64AEABF5258E}" destId="{2DD7B28F-E0B1-4B98-879E-C02C9B910E29}" srcOrd="0" destOrd="0" presId="urn:microsoft.com/office/officeart/2005/8/layout/hierarchy2"/>
+    <dgm:cxn modelId="{5C307E80-9326-49C6-88E7-E65B17906572}" type="presOf" srcId="{E842F0D8-AE2C-43AF-BB26-E8DD9C87ADB0}" destId="{2C739776-C487-4BE2-99B2-1CF01F965E86}" srcOrd="1" destOrd="0" presId="urn:microsoft.com/office/officeart/2005/8/layout/hierarchy2"/>
+    <dgm:cxn modelId="{102E761B-F55B-4BC2-9A8D-5423944186B2}" srcId="{6A10C84D-38C2-4DC6-94A4-9F90FA23EFB4}" destId="{3CADA1D4-3B8B-4982-9589-542207902C20}" srcOrd="0" destOrd="0" parTransId="{9F2E624C-5012-4B90-9A6A-288D2E7B76E7}" sibTransId="{9B478750-35D7-4D75-9F12-2F0E712278AD}"/>
+    <dgm:cxn modelId="{DD918353-C1C4-4FCB-9BE2-1B748E3CA12B}" type="presOf" srcId="{43462E25-8911-4D01-A6CD-FC4658318B12}" destId="{AC300B6A-2BBC-4A23-B964-FED83062CF70}" srcOrd="0" destOrd="0" presId="urn:microsoft.com/office/officeart/2005/8/layout/hierarchy2"/>
     <dgm:cxn modelId="{9D41581D-08F0-44E8-BDC4-FB1968A8F40F}" srcId="{6A10C84D-38C2-4DC6-94A4-9F90FA23EFB4}" destId="{D1D7081F-659A-4761-AC0E-ECFE686D7659}" srcOrd="1" destOrd="0" parTransId="{E842F0D8-AE2C-43AF-BB26-E8DD9C87ADB0}" sibTransId="{7F329D85-C121-43B9-B056-5AED0F80A839}"/>
-    <dgm:cxn modelId="{E73BF32D-E40C-4200-A51D-A87AE6731218}" srcId="{0FA81981-64BC-4284-9427-64AEABF5258E}" destId="{6A10C84D-38C2-4DC6-94A4-9F90FA23EFB4}" srcOrd="0" destOrd="0" parTransId="{211615DD-0E18-4152-82BA-A5DA383C73BE}" sibTransId="{BC941DB9-7D12-4FB8-8519-24CAB0AFA73E}"/>
-    <dgm:cxn modelId="{B44B3CA2-9359-4FC3-9A63-866B93592D85}" type="presOf" srcId="{6EAC27E8-BAFE-4309-80C8-348E851C2A04}" destId="{686FD6AB-3AC6-41BA-A0F4-576070EB0633}" srcOrd="0" destOrd="0" presId="urn:microsoft.com/office/officeart/2005/8/layout/hierarchy2"/>
-    <dgm:cxn modelId="{F16EF29F-11FE-465B-90E5-12404B743B74}" type="presOf" srcId="{6A10C84D-38C2-4DC6-94A4-9F90FA23EFB4}" destId="{1C6CAB36-2008-4A3E-B123-32FFF9F86BE0}" srcOrd="0" destOrd="0" presId="urn:microsoft.com/office/officeart/2005/8/layout/hierarchy2"/>
-    <dgm:cxn modelId="{2A08FFAA-504E-465A-869B-3E321D7F9F94}" type="presOf" srcId="{0FA81981-64BC-4284-9427-64AEABF5258E}" destId="{2DD7B28F-E0B1-4B98-879E-C02C9B910E29}" srcOrd="0" destOrd="0" presId="urn:microsoft.com/office/officeart/2005/8/layout/hierarchy2"/>
-    <dgm:cxn modelId="{A9A03B1C-BABC-4BCC-B7BC-D4B5FCB83E51}" type="presOf" srcId="{3CADA1D4-3B8B-4982-9589-542207902C20}" destId="{2DEC2B7D-E6B5-4DD3-BD2A-4B791D176F5A}" srcOrd="0" destOrd="0" presId="urn:microsoft.com/office/officeart/2005/8/layout/hierarchy2"/>
-    <dgm:cxn modelId="{518CBB72-08C9-4585-B224-3CB0C0BB87E5}" type="presOf" srcId="{9F2E624C-5012-4B90-9A6A-288D2E7B76E7}" destId="{E77A897D-5FC8-48D2-9DA4-CACB009D1629}" srcOrd="1" destOrd="0" presId="urn:microsoft.com/office/officeart/2005/8/layout/hierarchy2"/>
-    <dgm:cxn modelId="{A68D9912-51A9-4EFE-986D-4F785FE02FC0}" type="presOf" srcId="{43462E25-8911-4D01-A6CD-FC4658318B12}" destId="{AC300B6A-2BBC-4A23-B964-FED83062CF70}" srcOrd="0" destOrd="0" presId="urn:microsoft.com/office/officeart/2005/8/layout/hierarchy2"/>
-    <dgm:cxn modelId="{7913614A-E334-4781-B85F-0DC26DEF1D6C}" type="presOf" srcId="{D1D7081F-659A-4761-AC0E-ECFE686D7659}" destId="{CE2FA47C-55D8-49C4-BF15-9E378196C8CE}" srcOrd="0" destOrd="0" presId="urn:microsoft.com/office/officeart/2005/8/layout/hierarchy2"/>
-    <dgm:cxn modelId="{A131BAB3-5E9D-4201-B717-4106AFCDD481}" type="presOf" srcId="{211615DD-0E18-4152-82BA-A5DA383C73BE}" destId="{948B2F15-8D9E-4A06-AA99-9353B781786D}" srcOrd="1" destOrd="0" presId="urn:microsoft.com/office/officeart/2005/8/layout/hierarchy2"/>
-    <dgm:cxn modelId="{913C4F48-D318-466A-A33B-AF6082AAC697}" type="presOf" srcId="{E842F0D8-AE2C-43AF-BB26-E8DD9C87ADB0}" destId="{E6EAB53D-CB1C-4BD2-B71A-9B4493155CD0}" srcOrd="0" destOrd="0" presId="urn:microsoft.com/office/officeart/2005/8/layout/hierarchy2"/>
-    <dgm:cxn modelId="{102E761B-F55B-4BC2-9A8D-5423944186B2}" srcId="{6A10C84D-38C2-4DC6-94A4-9F90FA23EFB4}" destId="{3CADA1D4-3B8B-4982-9589-542207902C20}" srcOrd="0" destOrd="0" parTransId="{9F2E624C-5012-4B90-9A6A-288D2E7B76E7}" sibTransId="{9B478750-35D7-4D75-9F12-2F0E712278AD}"/>
-    <dgm:cxn modelId="{E5CD0D68-DEF8-45E6-9EE5-88CF9BCB3D3D}" type="presOf" srcId="{E842F0D8-AE2C-43AF-BB26-E8DD9C87ADB0}" destId="{2C739776-C487-4BE2-99B2-1CF01F965E86}" srcOrd="1" destOrd="0" presId="urn:microsoft.com/office/officeart/2005/8/layout/hierarchy2"/>
-    <dgm:cxn modelId="{DD6CFFBA-89FA-412F-B729-ABD075BBBE78}" srcId="{6A10C84D-38C2-4DC6-94A4-9F90FA23EFB4}" destId="{B5E34C57-C6A8-4A1B-972D-7127655C118A}" srcOrd="2" destOrd="0" parTransId="{6EAC27E8-BAFE-4309-80C8-348E851C2A04}" sibTransId="{0FF15608-6FCA-413E-B449-E0875D5D9D39}"/>
-    <dgm:cxn modelId="{958F9C43-D8EC-481C-9C9A-F520459FBF90}" srcId="{43462E25-8911-4D01-A6CD-FC4658318B12}" destId="{0FA81981-64BC-4284-9427-64AEABF5258E}" srcOrd="0" destOrd="0" parTransId="{9869B599-35DD-4B49-A895-ECA093B2AFBC}" sibTransId="{5FD5198D-AA33-4E62-AB53-FC846E8A165C}"/>
-    <dgm:cxn modelId="{A1A6D0CE-F286-4E1F-A608-2696D0352F12}" type="presOf" srcId="{B5E34C57-C6A8-4A1B-972D-7127655C118A}" destId="{C6EF02C6-FBA2-4AAF-BA54-160701F80DF1}" srcOrd="0" destOrd="0" presId="urn:microsoft.com/office/officeart/2005/8/layout/hierarchy2"/>
-    <dgm:cxn modelId="{369CFB83-A995-45CD-86AA-29A2E4E546FA}" type="presOf" srcId="{211615DD-0E18-4152-82BA-A5DA383C73BE}" destId="{4BB295D6-CFC2-443A-AA0B-D8C5B49B2842}" srcOrd="0" destOrd="0" presId="urn:microsoft.com/office/officeart/2005/8/layout/hierarchy2"/>
-    <dgm:cxn modelId="{B4AA8CC7-5D9B-41CC-A3D5-1D6BB1C9047D}" type="presParOf" srcId="{AC300B6A-2BBC-4A23-B964-FED83062CF70}" destId="{12F97710-86B7-42CC-B6C9-6DA423E8024F}" srcOrd="0" destOrd="0" presId="urn:microsoft.com/office/officeart/2005/8/layout/hierarchy2"/>
-    <dgm:cxn modelId="{E750A66F-9FDC-4A80-841E-CB02972CAB45}" type="presParOf" srcId="{12F97710-86B7-42CC-B6C9-6DA423E8024F}" destId="{2DD7B28F-E0B1-4B98-879E-C02C9B910E29}" srcOrd="0" destOrd="0" presId="urn:microsoft.com/office/officeart/2005/8/layout/hierarchy2"/>
-    <dgm:cxn modelId="{34D59287-61DB-4D28-B678-495BD685622A}" type="presParOf" srcId="{12F97710-86B7-42CC-B6C9-6DA423E8024F}" destId="{A1B50B65-0B6B-4F38-B54D-7502B076FFA8}" srcOrd="1" destOrd="0" presId="urn:microsoft.com/office/officeart/2005/8/layout/hierarchy2"/>
-    <dgm:cxn modelId="{52144FAC-FE4D-4AF0-98C9-A8E091D6CFA6}" type="presParOf" srcId="{A1B50B65-0B6B-4F38-B54D-7502B076FFA8}" destId="{4BB295D6-CFC2-443A-AA0B-D8C5B49B2842}" srcOrd="0" destOrd="0" presId="urn:microsoft.com/office/officeart/2005/8/layout/hierarchy2"/>
-    <dgm:cxn modelId="{586CE9CE-949C-4746-8A4A-89129E799DDD}" type="presParOf" srcId="{4BB295D6-CFC2-443A-AA0B-D8C5B49B2842}" destId="{948B2F15-8D9E-4A06-AA99-9353B781786D}" srcOrd="0" destOrd="0" presId="urn:microsoft.com/office/officeart/2005/8/layout/hierarchy2"/>
-    <dgm:cxn modelId="{A06A2B89-D45C-4385-825E-ED51B9DFE0CD}" type="presParOf" srcId="{A1B50B65-0B6B-4F38-B54D-7502B076FFA8}" destId="{51EF987C-9600-4FA0-8D24-62E3AC9BCF5D}" srcOrd="1" destOrd="0" presId="urn:microsoft.com/office/officeart/2005/8/layout/hierarchy2"/>
-    <dgm:cxn modelId="{694E5184-D69C-483C-A96C-8F32348F4884}" type="presParOf" srcId="{51EF987C-9600-4FA0-8D24-62E3AC9BCF5D}" destId="{1C6CAB36-2008-4A3E-B123-32FFF9F86BE0}" srcOrd="0" destOrd="0" presId="urn:microsoft.com/office/officeart/2005/8/layout/hierarchy2"/>
-    <dgm:cxn modelId="{B4BC9F2B-F5E2-4AFD-AC4E-823E647F7EB2}" type="presParOf" srcId="{51EF987C-9600-4FA0-8D24-62E3AC9BCF5D}" destId="{28C84F9E-7B81-489C-9798-1DBCBD5BAA11}" srcOrd="1" destOrd="0" presId="urn:microsoft.com/office/officeart/2005/8/layout/hierarchy2"/>
-    <dgm:cxn modelId="{5E312E10-B82A-428A-96DA-3D87D51DDDFB}" type="presParOf" srcId="{28C84F9E-7B81-489C-9798-1DBCBD5BAA11}" destId="{87CD41F1-EA15-479A-9ED7-12941D0ECE4D}" srcOrd="0" destOrd="0" presId="urn:microsoft.com/office/officeart/2005/8/layout/hierarchy2"/>
-    <dgm:cxn modelId="{B59E1E40-BCAF-4BD9-B7D4-84BC4E9B224A}" type="presParOf" srcId="{87CD41F1-EA15-479A-9ED7-12941D0ECE4D}" destId="{E77A897D-5FC8-48D2-9DA4-CACB009D1629}" srcOrd="0" destOrd="0" presId="urn:microsoft.com/office/officeart/2005/8/layout/hierarchy2"/>
-    <dgm:cxn modelId="{01896C55-6AC1-4BC6-8C78-9D7A6566EAB0}" type="presParOf" srcId="{28C84F9E-7B81-489C-9798-1DBCBD5BAA11}" destId="{B0C72A22-249E-46EA-A2F6-5B2E01C2663A}" srcOrd="1" destOrd="0" presId="urn:microsoft.com/office/officeart/2005/8/layout/hierarchy2"/>
-    <dgm:cxn modelId="{E43EB72A-0CEE-4A47-BA37-3B966C199B79}" type="presParOf" srcId="{B0C72A22-249E-46EA-A2F6-5B2E01C2663A}" destId="{2DEC2B7D-E6B5-4DD3-BD2A-4B791D176F5A}" srcOrd="0" destOrd="0" presId="urn:microsoft.com/office/officeart/2005/8/layout/hierarchy2"/>
-    <dgm:cxn modelId="{08EB520F-7EC6-4EA5-8F09-992C39120AC4}" type="presParOf" srcId="{B0C72A22-249E-46EA-A2F6-5B2E01C2663A}" destId="{02F75311-7E06-4B7C-8CAF-9AF776D96D98}" srcOrd="1" destOrd="0" presId="urn:microsoft.com/office/officeart/2005/8/layout/hierarchy2"/>
-    <dgm:cxn modelId="{3AAE7889-CDA9-4943-A359-66DEBE5DF87B}" type="presParOf" srcId="{28C84F9E-7B81-489C-9798-1DBCBD5BAA11}" destId="{E6EAB53D-CB1C-4BD2-B71A-9B4493155CD0}" srcOrd="2" destOrd="0" presId="urn:microsoft.com/office/officeart/2005/8/layout/hierarchy2"/>
-    <dgm:cxn modelId="{5CF2BD2D-BD78-41BB-9258-06A496FB7F4F}" type="presParOf" srcId="{E6EAB53D-CB1C-4BD2-B71A-9B4493155CD0}" destId="{2C739776-C487-4BE2-99B2-1CF01F965E86}" srcOrd="0" destOrd="0" presId="urn:microsoft.com/office/officeart/2005/8/layout/hierarchy2"/>
-    <dgm:cxn modelId="{41F49391-E2B9-4F24-A376-F9C7BA851099}" type="presParOf" srcId="{28C84F9E-7B81-489C-9798-1DBCBD5BAA11}" destId="{31F6ECD0-700B-4EB1-A8A3-6B78315C6FDA}" srcOrd="3" destOrd="0" presId="urn:microsoft.com/office/officeart/2005/8/layout/hierarchy2"/>
-    <dgm:cxn modelId="{0CEE866F-C060-422D-9C78-4551E6D3A06A}" type="presParOf" srcId="{31F6ECD0-700B-4EB1-A8A3-6B78315C6FDA}" destId="{CE2FA47C-55D8-49C4-BF15-9E378196C8CE}" srcOrd="0" destOrd="0" presId="urn:microsoft.com/office/officeart/2005/8/layout/hierarchy2"/>
-    <dgm:cxn modelId="{74385D0A-A4F8-44D1-AD6C-433717C832CB}" type="presParOf" srcId="{31F6ECD0-700B-4EB1-A8A3-6B78315C6FDA}" destId="{1336A9C9-B7B1-4E15-A465-B7F7B9A76995}" srcOrd="1" destOrd="0" presId="urn:microsoft.com/office/officeart/2005/8/layout/hierarchy2"/>
-    <dgm:cxn modelId="{63220795-7938-4C36-A509-4922D4B8820A}" type="presParOf" srcId="{28C84F9E-7B81-489C-9798-1DBCBD5BAA11}" destId="{686FD6AB-3AC6-41BA-A0F4-576070EB0633}" srcOrd="4" destOrd="0" presId="urn:microsoft.com/office/officeart/2005/8/layout/hierarchy2"/>
-    <dgm:cxn modelId="{6F791EC9-D6B1-4B24-9A92-7A017D1A37FC}" type="presParOf" srcId="{686FD6AB-3AC6-41BA-A0F4-576070EB0633}" destId="{793EBB4B-7F2D-451A-8FB4-C7BC8B479AB1}" srcOrd="0" destOrd="0" presId="urn:microsoft.com/office/officeart/2005/8/layout/hierarchy2"/>
-    <dgm:cxn modelId="{2236D7CF-1233-4018-A8A4-ED40C3DF4098}" type="presParOf" srcId="{28C84F9E-7B81-489C-9798-1DBCBD5BAA11}" destId="{E7266A4D-3250-4461-B314-C947C7B5398A}" srcOrd="5" destOrd="0" presId="urn:microsoft.com/office/officeart/2005/8/layout/hierarchy2"/>
-    <dgm:cxn modelId="{A75D46C4-C679-4701-B91F-9B310CC6FA4B}" type="presParOf" srcId="{E7266A4D-3250-4461-B314-C947C7B5398A}" destId="{C6EF02C6-FBA2-4AAF-BA54-160701F80DF1}" srcOrd="0" destOrd="0" presId="urn:microsoft.com/office/officeart/2005/8/layout/hierarchy2"/>
-    <dgm:cxn modelId="{A31C482B-167D-4C67-A61D-173684F55CEF}" type="presParOf" srcId="{E7266A4D-3250-4461-B314-C947C7B5398A}" destId="{913F59F9-C841-469D-840C-78ADB131D77C}" srcOrd="1" destOrd="0" presId="urn:microsoft.com/office/officeart/2005/8/layout/hierarchy2"/>
+    <dgm:cxn modelId="{1F2C2102-EE84-440D-BAFF-82635E57AEEB}" type="presParOf" srcId="{AC300B6A-2BBC-4A23-B964-FED83062CF70}" destId="{12F97710-86B7-42CC-B6C9-6DA423E8024F}" srcOrd="0" destOrd="0" presId="urn:microsoft.com/office/officeart/2005/8/layout/hierarchy2"/>
+    <dgm:cxn modelId="{DD4DF67A-198B-4F36-9DDA-FE24D1376E1F}" type="presParOf" srcId="{12F97710-86B7-42CC-B6C9-6DA423E8024F}" destId="{2DD7B28F-E0B1-4B98-879E-C02C9B910E29}" srcOrd="0" destOrd="0" presId="urn:microsoft.com/office/officeart/2005/8/layout/hierarchy2"/>
+    <dgm:cxn modelId="{512DA409-0DE9-4E86-AF5F-7DD0C2D0803C}" type="presParOf" srcId="{12F97710-86B7-42CC-B6C9-6DA423E8024F}" destId="{A1B50B65-0B6B-4F38-B54D-7502B076FFA8}" srcOrd="1" destOrd="0" presId="urn:microsoft.com/office/officeart/2005/8/layout/hierarchy2"/>
+    <dgm:cxn modelId="{13853E26-E599-41A0-83AE-3EB24B0ADAA1}" type="presParOf" srcId="{A1B50B65-0B6B-4F38-B54D-7502B076FFA8}" destId="{4BB295D6-CFC2-443A-AA0B-D8C5B49B2842}" srcOrd="0" destOrd="0" presId="urn:microsoft.com/office/officeart/2005/8/layout/hierarchy2"/>
+    <dgm:cxn modelId="{3D50C01C-C511-46CE-8AF3-BEBCFDA1FE3D}" type="presParOf" srcId="{4BB295D6-CFC2-443A-AA0B-D8C5B49B2842}" destId="{948B2F15-8D9E-4A06-AA99-9353B781786D}" srcOrd="0" destOrd="0" presId="urn:microsoft.com/office/officeart/2005/8/layout/hierarchy2"/>
+    <dgm:cxn modelId="{0E9E5717-74F4-45A3-BAA1-D4B4D6C3B13B}" type="presParOf" srcId="{A1B50B65-0B6B-4F38-B54D-7502B076FFA8}" destId="{51EF987C-9600-4FA0-8D24-62E3AC9BCF5D}" srcOrd="1" destOrd="0" presId="urn:microsoft.com/office/officeart/2005/8/layout/hierarchy2"/>
+    <dgm:cxn modelId="{C1138C2F-9430-4DCA-BE5A-12B0BDF2D677}" type="presParOf" srcId="{51EF987C-9600-4FA0-8D24-62E3AC9BCF5D}" destId="{1C6CAB36-2008-4A3E-B123-32FFF9F86BE0}" srcOrd="0" destOrd="0" presId="urn:microsoft.com/office/officeart/2005/8/layout/hierarchy2"/>
+    <dgm:cxn modelId="{050CF9DB-EA1F-4AF1-9C68-EEBE764CDA41}" type="presParOf" srcId="{51EF987C-9600-4FA0-8D24-62E3AC9BCF5D}" destId="{28C84F9E-7B81-489C-9798-1DBCBD5BAA11}" srcOrd="1" destOrd="0" presId="urn:microsoft.com/office/officeart/2005/8/layout/hierarchy2"/>
+    <dgm:cxn modelId="{AADF1A50-8101-4828-AA79-BB35C49C5125}" type="presParOf" srcId="{28C84F9E-7B81-489C-9798-1DBCBD5BAA11}" destId="{87CD41F1-EA15-479A-9ED7-12941D0ECE4D}" srcOrd="0" destOrd="0" presId="urn:microsoft.com/office/officeart/2005/8/layout/hierarchy2"/>
+    <dgm:cxn modelId="{A8A8EDDC-7E1B-4D09-B2F0-89518C6965AA}" type="presParOf" srcId="{87CD41F1-EA15-479A-9ED7-12941D0ECE4D}" destId="{E77A897D-5FC8-48D2-9DA4-CACB009D1629}" srcOrd="0" destOrd="0" presId="urn:microsoft.com/office/officeart/2005/8/layout/hierarchy2"/>
+    <dgm:cxn modelId="{F50F4D61-CA1F-4B7D-AB4B-4D5B0FE82FC4}" type="presParOf" srcId="{28C84F9E-7B81-489C-9798-1DBCBD5BAA11}" destId="{B0C72A22-249E-46EA-A2F6-5B2E01C2663A}" srcOrd="1" destOrd="0" presId="urn:microsoft.com/office/officeart/2005/8/layout/hierarchy2"/>
+    <dgm:cxn modelId="{BB95F5CC-A5F8-4C67-A066-337E65652A0E}" type="presParOf" srcId="{B0C72A22-249E-46EA-A2F6-5B2E01C2663A}" destId="{2DEC2B7D-E6B5-4DD3-BD2A-4B791D176F5A}" srcOrd="0" destOrd="0" presId="urn:microsoft.com/office/officeart/2005/8/layout/hierarchy2"/>
+    <dgm:cxn modelId="{43B2BC23-D467-44C6-B0F6-31E237EF0F54}" type="presParOf" srcId="{B0C72A22-249E-46EA-A2F6-5B2E01C2663A}" destId="{02F75311-7E06-4B7C-8CAF-9AF776D96D98}" srcOrd="1" destOrd="0" presId="urn:microsoft.com/office/officeart/2005/8/layout/hierarchy2"/>
+    <dgm:cxn modelId="{3A7815FA-0240-4AD8-82E8-C8BC1692F8F7}" type="presParOf" srcId="{28C84F9E-7B81-489C-9798-1DBCBD5BAA11}" destId="{E6EAB53D-CB1C-4BD2-B71A-9B4493155CD0}" srcOrd="2" destOrd="0" presId="urn:microsoft.com/office/officeart/2005/8/layout/hierarchy2"/>
+    <dgm:cxn modelId="{09929038-4512-42F7-B771-281CF4BD93EE}" type="presParOf" srcId="{E6EAB53D-CB1C-4BD2-B71A-9B4493155CD0}" destId="{2C739776-C487-4BE2-99B2-1CF01F965E86}" srcOrd="0" destOrd="0" presId="urn:microsoft.com/office/officeart/2005/8/layout/hierarchy2"/>
+    <dgm:cxn modelId="{4D52FA62-140A-4737-A855-7D83535D895F}" type="presParOf" srcId="{28C84F9E-7B81-489C-9798-1DBCBD5BAA11}" destId="{31F6ECD0-700B-4EB1-A8A3-6B78315C6FDA}" srcOrd="3" destOrd="0" presId="urn:microsoft.com/office/officeart/2005/8/layout/hierarchy2"/>
+    <dgm:cxn modelId="{01122E9E-6B7B-411E-9B7D-47F458D31522}" type="presParOf" srcId="{31F6ECD0-700B-4EB1-A8A3-6B78315C6FDA}" destId="{CE2FA47C-55D8-49C4-BF15-9E378196C8CE}" srcOrd="0" destOrd="0" presId="urn:microsoft.com/office/officeart/2005/8/layout/hierarchy2"/>
+    <dgm:cxn modelId="{BC2C7602-2A0F-4FA6-9FB5-8CF9E280E5C2}" type="presParOf" srcId="{31F6ECD0-700B-4EB1-A8A3-6B78315C6FDA}" destId="{1336A9C9-B7B1-4E15-A465-B7F7B9A76995}" srcOrd="1" destOrd="0" presId="urn:microsoft.com/office/officeart/2005/8/layout/hierarchy2"/>
+    <dgm:cxn modelId="{EAC0DC3D-746A-469E-A55D-0C35EE52CA14}" type="presParOf" srcId="{28C84F9E-7B81-489C-9798-1DBCBD5BAA11}" destId="{686FD6AB-3AC6-41BA-A0F4-576070EB0633}" srcOrd="4" destOrd="0" presId="urn:microsoft.com/office/officeart/2005/8/layout/hierarchy2"/>
+    <dgm:cxn modelId="{201AF0CF-E199-404A-B19F-078869F19FD5}" type="presParOf" srcId="{686FD6AB-3AC6-41BA-A0F4-576070EB0633}" destId="{793EBB4B-7F2D-451A-8FB4-C7BC8B479AB1}" srcOrd="0" destOrd="0" presId="urn:microsoft.com/office/officeart/2005/8/layout/hierarchy2"/>
+    <dgm:cxn modelId="{D88BA4FF-F4EE-40DC-9EDB-2C229C5260FF}" type="presParOf" srcId="{28C84F9E-7B81-489C-9798-1DBCBD5BAA11}" destId="{E7266A4D-3250-4461-B314-C947C7B5398A}" srcOrd="5" destOrd="0" presId="urn:microsoft.com/office/officeart/2005/8/layout/hierarchy2"/>
+    <dgm:cxn modelId="{C27E4F9A-5589-44D3-9543-B4D7928ACB32}" type="presParOf" srcId="{E7266A4D-3250-4461-B314-C947C7B5398A}" destId="{C6EF02C6-FBA2-4AAF-BA54-160701F80DF1}" srcOrd="0" destOrd="0" presId="urn:microsoft.com/office/officeart/2005/8/layout/hierarchy2"/>
+    <dgm:cxn modelId="{50F911FE-63A8-4010-93A1-1D5668DF70D9}" type="presParOf" srcId="{E7266A4D-3250-4461-B314-C947C7B5398A}" destId="{913F59F9-C841-469D-840C-78ADB131D77C}" srcOrd="1" destOrd="0" presId="urn:microsoft.com/office/officeart/2005/8/layout/hierarchy2"/>
   </dgm:cxnLst>
   <dgm:bg/>
   <dgm:whole/>
@@ -16577,75 +18046,75 @@
     </dgm:pt>
   </dgm:ptLst>
   <dgm:cxnLst>
-    <dgm:cxn modelId="{6CB46B94-43AA-48FE-8F21-DFC0B715B118}" type="presOf" srcId="{2633E28C-1FAB-4B82-AC75-DE7FFD78AF5B}" destId="{F1479DB3-4C98-48D0-A5B5-80729DFAD9C1}" srcOrd="0" destOrd="0" presId="urn:microsoft.com/office/officeart/2008/layout/HorizontalMultiLevelHierarchy"/>
-    <dgm:cxn modelId="{B460E01E-22FC-4ACF-9730-3CF797138C29}" type="presOf" srcId="{10576299-97C3-4DB8-9A80-CE071E09087E}" destId="{152070B0-ED0E-40C6-95F4-6522633359BA}" srcOrd="0" destOrd="0" presId="urn:microsoft.com/office/officeart/2008/layout/HorizontalMultiLevelHierarchy"/>
-    <dgm:cxn modelId="{DA31AB32-A28A-40F6-B35C-3E78BE627053}" type="presOf" srcId="{B3810ABB-1219-4354-B1AA-0AEBDC92627D}" destId="{DE54B94E-DA5F-4566-AA19-5D33CEABFBD1}" srcOrd="0" destOrd="0" presId="urn:microsoft.com/office/officeart/2008/layout/HorizontalMultiLevelHierarchy"/>
-    <dgm:cxn modelId="{88B207F3-908A-4972-9B34-CCC7118AE763}" type="presOf" srcId="{F541ACBE-9E89-49E4-B11B-9187F8554676}" destId="{DCE6B6C1-9ED7-4DA9-A956-8F9478A82331}" srcOrd="1" destOrd="0" presId="urn:microsoft.com/office/officeart/2008/layout/HorizontalMultiLevelHierarchy"/>
+    <dgm:cxn modelId="{780C5288-705F-45E2-935B-21E2A3CF57BA}" type="presOf" srcId="{283980E3-8804-464A-85A9-2D851C86242E}" destId="{E3A9157E-5916-41C1-BE42-795B33422BF4}" srcOrd="0" destOrd="0" presId="urn:microsoft.com/office/officeart/2008/layout/HorizontalMultiLevelHierarchy"/>
+    <dgm:cxn modelId="{FB2AAB73-284F-4663-BFB4-4EE6D8592C93}" type="presOf" srcId="{593D702C-7F3A-4B80-A9D2-7C6A2C64E54E}" destId="{2E0CCD87-5F79-4642-B30E-13EB3A97B8B7}" srcOrd="0" destOrd="0" presId="urn:microsoft.com/office/officeart/2008/layout/HorizontalMultiLevelHierarchy"/>
+    <dgm:cxn modelId="{F9759B62-DB38-4993-A32E-B82DC772544D}" type="presOf" srcId="{4AE5503F-5B1F-4A4B-99A4-F92C7464179B}" destId="{A97A390E-B31B-47F4-8421-5E28D015299F}" srcOrd="0" destOrd="0" presId="urn:microsoft.com/office/officeart/2008/layout/HorizontalMultiLevelHierarchy"/>
+    <dgm:cxn modelId="{347D5E24-4026-44C5-A629-ED85DE0BCF37}" type="presOf" srcId="{593D702C-7F3A-4B80-A9D2-7C6A2C64E54E}" destId="{55829975-E7BB-4FD7-B9AA-3392D7F266F4}" srcOrd="1" destOrd="0" presId="urn:microsoft.com/office/officeart/2008/layout/HorizontalMultiLevelHierarchy"/>
     <dgm:cxn modelId="{03E72BD8-5C16-4958-A0A4-32C80BE278F1}" srcId="{3D113D71-86D1-4CE8-B104-79D909698CE4}" destId="{4721A386-52CA-4C94-8536-7F930D204B30}" srcOrd="0" destOrd="0" parTransId="{0043C889-F47D-4771-9260-926134A33682}" sibTransId="{D6F2608C-6788-4155-81E2-BDCBA8965A7D}"/>
-    <dgm:cxn modelId="{9969DE56-5627-4A70-B747-FEF2E63935CA}" type="presOf" srcId="{4721A386-52CA-4C94-8536-7F930D204B30}" destId="{FFFB60B7-180F-4DED-B929-F8076AAF16B6}" srcOrd="0" destOrd="0" presId="urn:microsoft.com/office/officeart/2008/layout/HorizontalMultiLevelHierarchy"/>
-    <dgm:cxn modelId="{EB3606D0-3946-48F0-A0A2-219E43B8AC0F}" type="presOf" srcId="{C5AF389B-739F-42B8-8337-EA18A33C9F97}" destId="{8D4F676D-984A-494D-92F0-4FFF15517608}" srcOrd="0" destOrd="0" presId="urn:microsoft.com/office/officeart/2008/layout/HorizontalMultiLevelHierarchy"/>
-    <dgm:cxn modelId="{C17B001A-EC11-4060-A63F-E99E90519F2F}" type="presOf" srcId="{283980E3-8804-464A-85A9-2D851C86242E}" destId="{E3A9157E-5916-41C1-BE42-795B33422BF4}" srcOrd="0" destOrd="0" presId="urn:microsoft.com/office/officeart/2008/layout/HorizontalMultiLevelHierarchy"/>
-    <dgm:cxn modelId="{F6895DBF-9303-490B-855B-718976E089C4}" type="presOf" srcId="{F541ACBE-9E89-49E4-B11B-9187F8554676}" destId="{781C1156-9DA8-4BF5-9123-E59A9CDD7F29}" srcOrd="0" destOrd="0" presId="urn:microsoft.com/office/officeart/2008/layout/HorizontalMultiLevelHierarchy"/>
-    <dgm:cxn modelId="{80760751-6840-4588-8CD3-621B8122EE9D}" type="presOf" srcId="{C5AF389B-739F-42B8-8337-EA18A33C9F97}" destId="{1DCAB33E-D94B-4272-B5A3-1A21B8F7863D}" srcOrd="1" destOrd="0" presId="urn:microsoft.com/office/officeart/2008/layout/HorizontalMultiLevelHierarchy"/>
+    <dgm:cxn modelId="{550904AA-C142-42EF-A4C7-761BD2BA942A}" type="presOf" srcId="{4D562076-5F32-4E0D-BEA5-9FFBC20AB1D4}" destId="{E7994104-4E44-4B5C-B90F-9263D7124A7F}" srcOrd="1" destOrd="0" presId="urn:microsoft.com/office/officeart/2008/layout/HorizontalMultiLevelHierarchy"/>
+    <dgm:cxn modelId="{F4D816F6-814F-4292-ACDC-27A282A36AF3}" type="presOf" srcId="{E16B0063-9FED-430B-B49C-AE9289681587}" destId="{2E52F9B1-FE21-4514-ACB3-B39D2B9154D4}" srcOrd="0" destOrd="0" presId="urn:microsoft.com/office/officeart/2008/layout/HorizontalMultiLevelHierarchy"/>
+    <dgm:cxn modelId="{6530BA02-0262-4C21-8555-D69AC4BD8B9C}" type="presOf" srcId="{C5AF389B-739F-42B8-8337-EA18A33C9F97}" destId="{1DCAB33E-D94B-4272-B5A3-1A21B8F7863D}" srcOrd="1" destOrd="0" presId="urn:microsoft.com/office/officeart/2008/layout/HorizontalMultiLevelHierarchy"/>
+    <dgm:cxn modelId="{4C442013-E52E-48C3-AC6A-0BAAB25486C7}" type="presOf" srcId="{10576299-97C3-4DB8-9A80-CE071E09087E}" destId="{EDF6F815-B004-4D80-86E3-A020FE7F0AD7}" srcOrd="1" destOrd="0" presId="urn:microsoft.com/office/officeart/2008/layout/HorizontalMultiLevelHierarchy"/>
+    <dgm:cxn modelId="{4ACB0A19-12DA-461E-82C8-6ADC695E0521}" type="presOf" srcId="{283980E3-8804-464A-85A9-2D851C86242E}" destId="{8A8E74BB-DABE-43D6-82D1-0C43EA23946B}" srcOrd="1" destOrd="0" presId="urn:microsoft.com/office/officeart/2008/layout/HorizontalMultiLevelHierarchy"/>
     <dgm:cxn modelId="{FBBFE8A9-9860-4275-9807-FC4B45A0F5BD}" srcId="{3D113D71-86D1-4CE8-B104-79D909698CE4}" destId="{4AE5503F-5B1F-4A4B-99A4-F92C7464179B}" srcOrd="1" destOrd="0" parTransId="{10576299-97C3-4DB8-9A80-CE071E09087E}" sibTransId="{90222EF4-55BA-4653-A06E-9CCDEB3BF145}"/>
-    <dgm:cxn modelId="{DF99D922-EA31-458B-BCBA-C011303BCD08}" type="presOf" srcId="{4D562076-5F32-4E0D-BEA5-9FFBC20AB1D4}" destId="{764D37A8-4A23-4FD8-97F7-4EABE103692D}" srcOrd="0" destOrd="0" presId="urn:microsoft.com/office/officeart/2008/layout/HorizontalMultiLevelHierarchy"/>
-    <dgm:cxn modelId="{927D3CCB-5EDB-47FB-B2A8-B13AFDDB39DC}" type="presOf" srcId="{E16B0063-9FED-430B-B49C-AE9289681587}" destId="{2E52F9B1-FE21-4514-ACB3-B39D2B9154D4}" srcOrd="0" destOrd="0" presId="urn:microsoft.com/office/officeart/2008/layout/HorizontalMultiLevelHierarchy"/>
-    <dgm:cxn modelId="{41A94A3E-7C95-47E5-86C6-9131612DC7B8}" type="presOf" srcId="{10576299-97C3-4DB8-9A80-CE071E09087E}" destId="{EDF6F815-B004-4D80-86E3-A020FE7F0AD7}" srcOrd="1" destOrd="0" presId="urn:microsoft.com/office/officeart/2008/layout/HorizontalMultiLevelHierarchy"/>
-    <dgm:cxn modelId="{70B011E2-577E-4600-8FAA-6EFD64FFF990}" type="presOf" srcId="{4AE5503F-5B1F-4A4B-99A4-F92C7464179B}" destId="{A97A390E-B31B-47F4-8421-5E28D015299F}" srcOrd="0" destOrd="0" presId="urn:microsoft.com/office/officeart/2008/layout/HorizontalMultiLevelHierarchy"/>
+    <dgm:cxn modelId="{CF916554-90EC-4905-BC11-208205A2388D}" type="presOf" srcId="{C876EF1D-35D8-4266-8797-D789FDC5BB77}" destId="{0638725C-DE1E-4A60-BFF9-4E9FEBEB8706}" srcOrd="0" destOrd="0" presId="urn:microsoft.com/office/officeart/2008/layout/HorizontalMultiLevelHierarchy"/>
+    <dgm:cxn modelId="{0860BCE5-7DEC-41C8-A1EB-D8EBAD647B13}" type="presOf" srcId="{0043C889-F47D-4771-9260-926134A33682}" destId="{006C86D9-32D8-4103-A32D-2E602EE5D389}" srcOrd="1" destOrd="0" presId="urn:microsoft.com/office/officeart/2008/layout/HorizontalMultiLevelHierarchy"/>
     <dgm:cxn modelId="{CBEE0B0B-A37F-465C-9022-A3625DFF64A6}" srcId="{DCE5ED33-3349-4449-8AC9-F75647CC2812}" destId="{3D113D71-86D1-4CE8-B104-79D909698CE4}" srcOrd="0" destOrd="0" parTransId="{E9B6BE26-BDF8-458A-A4BB-77E77FF42560}" sibTransId="{9D4FB88D-4869-440D-8681-784CF7E425D8}"/>
-    <dgm:cxn modelId="{DDECEE95-DC86-451D-8951-C162F5A091F9}" type="presOf" srcId="{283980E3-8804-464A-85A9-2D851C86242E}" destId="{8A8E74BB-DABE-43D6-82D1-0C43EA23946B}" srcOrd="1" destOrd="0" presId="urn:microsoft.com/office/officeart/2008/layout/HorizontalMultiLevelHierarchy"/>
-    <dgm:cxn modelId="{4462ECE4-4C52-442C-A200-6C14FB572552}" type="presOf" srcId="{C876EF1D-35D8-4266-8797-D789FDC5BB77}" destId="{0638725C-DE1E-4A60-BFF9-4E9FEBEB8706}" srcOrd="0" destOrd="0" presId="urn:microsoft.com/office/officeart/2008/layout/HorizontalMultiLevelHierarchy"/>
-    <dgm:cxn modelId="{A46AE418-0E19-44F9-96EF-86DA42A91C64}" type="presOf" srcId="{0043C889-F47D-4771-9260-926134A33682}" destId="{006C86D9-32D8-4103-A32D-2E602EE5D389}" srcOrd="1" destOrd="0" presId="urn:microsoft.com/office/officeart/2008/layout/HorizontalMultiLevelHierarchy"/>
-    <dgm:cxn modelId="{A993D48C-A7EF-4837-8393-D748CC1CB2E1}" type="presOf" srcId="{4D562076-5F32-4E0D-BEA5-9FFBC20AB1D4}" destId="{E7994104-4E44-4B5C-B90F-9263D7124A7F}" srcOrd="1" destOrd="0" presId="urn:microsoft.com/office/officeart/2008/layout/HorizontalMultiLevelHierarchy"/>
-    <dgm:cxn modelId="{7C5DB868-4DC9-4251-8EC9-ACE42BE5A606}" type="presOf" srcId="{593D702C-7F3A-4B80-A9D2-7C6A2C64E54E}" destId="{55829975-E7BB-4FD7-B9AA-3392D7F266F4}" srcOrd="1" destOrd="0" presId="urn:microsoft.com/office/officeart/2008/layout/HorizontalMultiLevelHierarchy"/>
-    <dgm:cxn modelId="{B72F0649-A901-44F4-A07A-0AAA85FD4477}" type="presOf" srcId="{3D113D71-86D1-4CE8-B104-79D909698CE4}" destId="{B24D10B2-3DD7-4E52-AB40-43717CDD3036}" srcOrd="0" destOrd="0" presId="urn:microsoft.com/office/officeart/2008/layout/HorizontalMultiLevelHierarchy"/>
-    <dgm:cxn modelId="{6C227881-A276-4409-8E56-CA4A71B233AE}" type="presOf" srcId="{0043C889-F47D-4771-9260-926134A33682}" destId="{1BD6C6DC-DF21-4040-B6A1-AD1636D5F6FD}" srcOrd="0" destOrd="0" presId="urn:microsoft.com/office/officeart/2008/layout/HorizontalMultiLevelHierarchy"/>
-    <dgm:cxn modelId="{EE5B9160-5E82-4CA9-89B5-A86BD5D5E55D}" type="presOf" srcId="{593D702C-7F3A-4B80-A9D2-7C6A2C64E54E}" destId="{2E0CCD87-5F79-4642-B30E-13EB3A97B8B7}" srcOrd="0" destOrd="0" presId="urn:microsoft.com/office/officeart/2008/layout/HorizontalMultiLevelHierarchy"/>
+    <dgm:cxn modelId="{05A2AB94-097F-443F-BCE1-68EA5D1A868E}" type="presOf" srcId="{FB9561E8-290C-4E91-8924-B70644F4881A}" destId="{A5FE63B9-0C7D-427B-893A-76427FD50926}" srcOrd="0" destOrd="0" presId="urn:microsoft.com/office/officeart/2008/layout/HorizontalMultiLevelHierarchy"/>
+    <dgm:cxn modelId="{0FD19BD8-BD2B-45AE-A017-8F47B75E155E}" type="presOf" srcId="{4721A386-52CA-4C94-8536-7F930D204B30}" destId="{FFFB60B7-180F-4DED-B929-F8076AAF16B6}" srcOrd="0" destOrd="0" presId="urn:microsoft.com/office/officeart/2008/layout/HorizontalMultiLevelHierarchy"/>
+    <dgm:cxn modelId="{A0CC4BCA-998F-4225-869A-B6EA7C41C8A7}" type="presOf" srcId="{2633E28C-1FAB-4B82-AC75-DE7FFD78AF5B}" destId="{F1479DB3-4C98-48D0-A5B5-80729DFAD9C1}" srcOrd="0" destOrd="0" presId="urn:microsoft.com/office/officeart/2008/layout/HorizontalMultiLevelHierarchy"/>
+    <dgm:cxn modelId="{5E9ED40A-5212-4D37-86CA-0FD909AE0CB4}" type="presOf" srcId="{4D562076-5F32-4E0D-BEA5-9FFBC20AB1D4}" destId="{764D37A8-4A23-4FD8-97F7-4EABE103692D}" srcOrd="0" destOrd="0" presId="urn:microsoft.com/office/officeart/2008/layout/HorizontalMultiLevelHierarchy"/>
+    <dgm:cxn modelId="{53AA6F84-6F65-494A-8B8C-97A073033D02}" type="presOf" srcId="{DCE5ED33-3349-4449-8AC9-F75647CC2812}" destId="{F0EB0421-EBBA-427E-864F-2763CCC665B6}" srcOrd="0" destOrd="0" presId="urn:microsoft.com/office/officeart/2008/layout/HorizontalMultiLevelHierarchy"/>
+    <dgm:cxn modelId="{D33F73BA-0A63-460E-B2A7-B1561B2EBD8A}" type="presOf" srcId="{F541ACBE-9E89-49E4-B11B-9187F8554676}" destId="{781C1156-9DA8-4BF5-9123-E59A9CDD7F29}" srcOrd="0" destOrd="0" presId="urn:microsoft.com/office/officeart/2008/layout/HorizontalMultiLevelHierarchy"/>
+    <dgm:cxn modelId="{58F2B13F-A31B-46DD-86AC-888BD010E372}" type="presOf" srcId="{10576299-97C3-4DB8-9A80-CE071E09087E}" destId="{152070B0-ED0E-40C6-95F4-6522633359BA}" srcOrd="0" destOrd="0" presId="urn:microsoft.com/office/officeart/2008/layout/HorizontalMultiLevelHierarchy"/>
+    <dgm:cxn modelId="{7A3A0C6B-E690-4D06-9801-8B5621917A90}" type="presOf" srcId="{B3810ABB-1219-4354-B1AA-0AEBDC92627D}" destId="{DE54B94E-DA5F-4566-AA19-5D33CEABFBD1}" srcOrd="0" destOrd="0" presId="urn:microsoft.com/office/officeart/2008/layout/HorizontalMultiLevelHierarchy"/>
+    <dgm:cxn modelId="{FE4F6521-35D4-4C3B-B304-18A3F315D201}" type="presOf" srcId="{F541ACBE-9E89-49E4-B11B-9187F8554676}" destId="{DCE6B6C1-9ED7-4DA9-A956-8F9478A82331}" srcOrd="1" destOrd="0" presId="urn:microsoft.com/office/officeart/2008/layout/HorizontalMultiLevelHierarchy"/>
     <dgm:cxn modelId="{DE9FEDC8-1494-4549-BF0F-1467A313A8A0}" srcId="{4721A386-52CA-4C94-8536-7F930D204B30}" destId="{FB9561E8-290C-4E91-8924-B70644F4881A}" srcOrd="0" destOrd="0" parTransId="{283980E3-8804-464A-85A9-2D851C86242E}" sibTransId="{815A0909-2EFF-48F4-BFA0-D29851699A96}"/>
-    <dgm:cxn modelId="{07517D40-CA76-43A4-B69A-9856907C42AF}" type="presOf" srcId="{DCE5ED33-3349-4449-8AC9-F75647CC2812}" destId="{F0EB0421-EBBA-427E-864F-2763CCC665B6}" srcOrd="0" destOrd="0" presId="urn:microsoft.com/office/officeart/2008/layout/HorizontalMultiLevelHierarchy"/>
     <dgm:cxn modelId="{C732FE26-2ABB-4B1F-9B6E-7B6D11ADFD2D}" srcId="{3D113D71-86D1-4CE8-B104-79D909698CE4}" destId="{2633E28C-1FAB-4B82-AC75-DE7FFD78AF5B}" srcOrd="2" destOrd="0" parTransId="{F541ACBE-9E89-49E4-B11B-9187F8554676}" sibTransId="{A2704458-6519-4C7E-B79C-0FFB44D97F50}"/>
     <dgm:cxn modelId="{528B8C77-B548-4620-9603-0E5BD89FDD1C}" srcId="{2633E28C-1FAB-4B82-AC75-DE7FFD78AF5B}" destId="{E16B0063-9FED-430B-B49C-AE9289681587}" srcOrd="0" destOrd="0" parTransId="{4D562076-5F32-4E0D-BEA5-9FFBC20AB1D4}" sibTransId="{4D905B56-2563-4040-AB70-B6664265C4AF}"/>
     <dgm:cxn modelId="{2A419A62-BAF8-4D07-A576-027483E6F5BD}" srcId="{3D113D71-86D1-4CE8-B104-79D909698CE4}" destId="{B3810ABB-1219-4354-B1AA-0AEBDC92627D}" srcOrd="3" destOrd="0" parTransId="{C5AF389B-739F-42B8-8337-EA18A33C9F97}" sibTransId="{D69D4F37-F4F0-46DE-900E-65F362EF2C8D}"/>
+    <dgm:cxn modelId="{04D6830E-4C3F-4C2E-BB9F-1F0D3CB85671}" type="presOf" srcId="{C5AF389B-739F-42B8-8337-EA18A33C9F97}" destId="{8D4F676D-984A-494D-92F0-4FFF15517608}" srcOrd="0" destOrd="0" presId="urn:microsoft.com/office/officeart/2008/layout/HorizontalMultiLevelHierarchy"/>
+    <dgm:cxn modelId="{8BA523FB-7591-401C-849E-59079587B8D0}" type="presOf" srcId="{3D113D71-86D1-4CE8-B104-79D909698CE4}" destId="{B24D10B2-3DD7-4E52-AB40-43717CDD3036}" srcOrd="0" destOrd="0" presId="urn:microsoft.com/office/officeart/2008/layout/HorizontalMultiLevelHierarchy"/>
     <dgm:cxn modelId="{97D64827-736B-4F4B-A50E-8D95F3CB72D7}" srcId="{4AE5503F-5B1F-4A4B-99A4-F92C7464179B}" destId="{C876EF1D-35D8-4266-8797-D789FDC5BB77}" srcOrd="0" destOrd="0" parTransId="{593D702C-7F3A-4B80-A9D2-7C6A2C64E54E}" sibTransId="{EB8A1922-6B9F-41AD-8BA5-F5F85F59CED0}"/>
-    <dgm:cxn modelId="{1C6B7AD1-64DC-4085-92D4-157C55998C73}" type="presOf" srcId="{FB9561E8-290C-4E91-8924-B70644F4881A}" destId="{A5FE63B9-0C7D-427B-893A-76427FD50926}" srcOrd="0" destOrd="0" presId="urn:microsoft.com/office/officeart/2008/layout/HorizontalMultiLevelHierarchy"/>
-    <dgm:cxn modelId="{ED1194C3-A38B-4A3C-B9A4-6A7D27AA6D41}" type="presParOf" srcId="{F0EB0421-EBBA-427E-864F-2763CCC665B6}" destId="{62C7C6BC-C07C-4017-A3C6-D385E9A40CE6}" srcOrd="0" destOrd="0" presId="urn:microsoft.com/office/officeart/2008/layout/HorizontalMultiLevelHierarchy"/>
-    <dgm:cxn modelId="{71B6A2E5-0058-402C-A677-D61606441AE6}" type="presParOf" srcId="{62C7C6BC-C07C-4017-A3C6-D385E9A40CE6}" destId="{B24D10B2-3DD7-4E52-AB40-43717CDD3036}" srcOrd="0" destOrd="0" presId="urn:microsoft.com/office/officeart/2008/layout/HorizontalMultiLevelHierarchy"/>
-    <dgm:cxn modelId="{13D93046-111F-470A-80AE-8A961B405CF3}" type="presParOf" srcId="{62C7C6BC-C07C-4017-A3C6-D385E9A40CE6}" destId="{BF097678-71E5-463E-9B78-8AF57A1CDF9C}" srcOrd="1" destOrd="0" presId="urn:microsoft.com/office/officeart/2008/layout/HorizontalMultiLevelHierarchy"/>
-    <dgm:cxn modelId="{05D13ACA-0C10-49D0-8520-8C718153D698}" type="presParOf" srcId="{BF097678-71E5-463E-9B78-8AF57A1CDF9C}" destId="{1BD6C6DC-DF21-4040-B6A1-AD1636D5F6FD}" srcOrd="0" destOrd="0" presId="urn:microsoft.com/office/officeart/2008/layout/HorizontalMultiLevelHierarchy"/>
-    <dgm:cxn modelId="{B904AF78-DCA1-4C61-BA84-20C30C556828}" type="presParOf" srcId="{1BD6C6DC-DF21-4040-B6A1-AD1636D5F6FD}" destId="{006C86D9-32D8-4103-A32D-2E602EE5D389}" srcOrd="0" destOrd="0" presId="urn:microsoft.com/office/officeart/2008/layout/HorizontalMultiLevelHierarchy"/>
-    <dgm:cxn modelId="{ADF92867-6A61-4D7F-AA48-ACB2B673AA67}" type="presParOf" srcId="{BF097678-71E5-463E-9B78-8AF57A1CDF9C}" destId="{BE09C3F8-03CD-4FB0-B4D2-08EC17B82270}" srcOrd="1" destOrd="0" presId="urn:microsoft.com/office/officeart/2008/layout/HorizontalMultiLevelHierarchy"/>
-    <dgm:cxn modelId="{0C4D4DE9-2133-45AF-9AF0-371AA9640E4C}" type="presParOf" srcId="{BE09C3F8-03CD-4FB0-B4D2-08EC17B82270}" destId="{FFFB60B7-180F-4DED-B929-F8076AAF16B6}" srcOrd="0" destOrd="0" presId="urn:microsoft.com/office/officeart/2008/layout/HorizontalMultiLevelHierarchy"/>
-    <dgm:cxn modelId="{80B0887F-81FA-47D8-82EC-18D45DCD7ED9}" type="presParOf" srcId="{BE09C3F8-03CD-4FB0-B4D2-08EC17B82270}" destId="{85460E8D-D734-41DC-9926-7100F8E0470F}" srcOrd="1" destOrd="0" presId="urn:microsoft.com/office/officeart/2008/layout/HorizontalMultiLevelHierarchy"/>
-    <dgm:cxn modelId="{8ADAC328-5B68-45EE-9CDC-68C40FC9ED66}" type="presParOf" srcId="{85460E8D-D734-41DC-9926-7100F8E0470F}" destId="{E3A9157E-5916-41C1-BE42-795B33422BF4}" srcOrd="0" destOrd="0" presId="urn:microsoft.com/office/officeart/2008/layout/HorizontalMultiLevelHierarchy"/>
-    <dgm:cxn modelId="{A09147B2-8EBA-4C5F-ADC9-947DBE5EBD26}" type="presParOf" srcId="{E3A9157E-5916-41C1-BE42-795B33422BF4}" destId="{8A8E74BB-DABE-43D6-82D1-0C43EA23946B}" srcOrd="0" destOrd="0" presId="urn:microsoft.com/office/officeart/2008/layout/HorizontalMultiLevelHierarchy"/>
-    <dgm:cxn modelId="{08EBC89C-08B1-490D-9A50-8B885C9EA72B}" type="presParOf" srcId="{85460E8D-D734-41DC-9926-7100F8E0470F}" destId="{D79574DD-37BE-4F64-93B3-486647204F01}" srcOrd="1" destOrd="0" presId="urn:microsoft.com/office/officeart/2008/layout/HorizontalMultiLevelHierarchy"/>
-    <dgm:cxn modelId="{73082397-3633-4A8C-A695-B5D88BA5EA09}" type="presParOf" srcId="{D79574DD-37BE-4F64-93B3-486647204F01}" destId="{A5FE63B9-0C7D-427B-893A-76427FD50926}" srcOrd="0" destOrd="0" presId="urn:microsoft.com/office/officeart/2008/layout/HorizontalMultiLevelHierarchy"/>
-    <dgm:cxn modelId="{526A6CB8-56D3-491C-B547-8BF438A6AD75}" type="presParOf" srcId="{D79574DD-37BE-4F64-93B3-486647204F01}" destId="{4E94AF20-C568-4377-A092-25B29609DD77}" srcOrd="1" destOrd="0" presId="urn:microsoft.com/office/officeart/2008/layout/HorizontalMultiLevelHierarchy"/>
-    <dgm:cxn modelId="{522A9420-3B06-47D3-A55E-DF73FE39682C}" type="presParOf" srcId="{BF097678-71E5-463E-9B78-8AF57A1CDF9C}" destId="{152070B0-ED0E-40C6-95F4-6522633359BA}" srcOrd="2" destOrd="0" presId="urn:microsoft.com/office/officeart/2008/layout/HorizontalMultiLevelHierarchy"/>
-    <dgm:cxn modelId="{5398BB13-C18D-4CB1-89C1-966E4C7C64D5}" type="presParOf" srcId="{152070B0-ED0E-40C6-95F4-6522633359BA}" destId="{EDF6F815-B004-4D80-86E3-A020FE7F0AD7}" srcOrd="0" destOrd="0" presId="urn:microsoft.com/office/officeart/2008/layout/HorizontalMultiLevelHierarchy"/>
-    <dgm:cxn modelId="{D9CD5D93-DC29-4D1C-A33E-28C9D2ACD463}" type="presParOf" srcId="{BF097678-71E5-463E-9B78-8AF57A1CDF9C}" destId="{DDC17827-2E3D-45BC-89FA-951012B9DD88}" srcOrd="3" destOrd="0" presId="urn:microsoft.com/office/officeart/2008/layout/HorizontalMultiLevelHierarchy"/>
-    <dgm:cxn modelId="{33392191-5D7F-40EB-92A7-3D38E1708E22}" type="presParOf" srcId="{DDC17827-2E3D-45BC-89FA-951012B9DD88}" destId="{A97A390E-B31B-47F4-8421-5E28D015299F}" srcOrd="0" destOrd="0" presId="urn:microsoft.com/office/officeart/2008/layout/HorizontalMultiLevelHierarchy"/>
-    <dgm:cxn modelId="{D401AC03-609C-4896-A864-23E088B48ED6}" type="presParOf" srcId="{DDC17827-2E3D-45BC-89FA-951012B9DD88}" destId="{6A75B5D5-33FA-43D8-9A84-A8312CC92FCA}" srcOrd="1" destOrd="0" presId="urn:microsoft.com/office/officeart/2008/layout/HorizontalMultiLevelHierarchy"/>
-    <dgm:cxn modelId="{ED9537B8-E73C-4FDD-AD81-5914F7BFAC09}" type="presParOf" srcId="{6A75B5D5-33FA-43D8-9A84-A8312CC92FCA}" destId="{2E0CCD87-5F79-4642-B30E-13EB3A97B8B7}" srcOrd="0" destOrd="0" presId="urn:microsoft.com/office/officeart/2008/layout/HorizontalMultiLevelHierarchy"/>
-    <dgm:cxn modelId="{DE83FF29-38C8-4459-AFAB-8711EDB9C974}" type="presParOf" srcId="{2E0CCD87-5F79-4642-B30E-13EB3A97B8B7}" destId="{55829975-E7BB-4FD7-B9AA-3392D7F266F4}" srcOrd="0" destOrd="0" presId="urn:microsoft.com/office/officeart/2008/layout/HorizontalMultiLevelHierarchy"/>
-    <dgm:cxn modelId="{162F4530-759E-4113-8FF1-5139C6912EDF}" type="presParOf" srcId="{6A75B5D5-33FA-43D8-9A84-A8312CC92FCA}" destId="{9902F6B4-61EC-42DD-AC97-E6E5DAD10AFB}" srcOrd="1" destOrd="0" presId="urn:microsoft.com/office/officeart/2008/layout/HorizontalMultiLevelHierarchy"/>
-    <dgm:cxn modelId="{9CC15C1B-1FF1-40BD-AB2B-F225602CD819}" type="presParOf" srcId="{9902F6B4-61EC-42DD-AC97-E6E5DAD10AFB}" destId="{0638725C-DE1E-4A60-BFF9-4E9FEBEB8706}" srcOrd="0" destOrd="0" presId="urn:microsoft.com/office/officeart/2008/layout/HorizontalMultiLevelHierarchy"/>
-    <dgm:cxn modelId="{1D3FEDA7-F7B9-4B64-850F-AFC6EEABBD5D}" type="presParOf" srcId="{9902F6B4-61EC-42DD-AC97-E6E5DAD10AFB}" destId="{E250D219-0660-4172-B113-F24F7DA1B509}" srcOrd="1" destOrd="0" presId="urn:microsoft.com/office/officeart/2008/layout/HorizontalMultiLevelHierarchy"/>
-    <dgm:cxn modelId="{EC68D681-B075-4C8B-B431-E157EA0E3906}" type="presParOf" srcId="{BF097678-71E5-463E-9B78-8AF57A1CDF9C}" destId="{781C1156-9DA8-4BF5-9123-E59A9CDD7F29}" srcOrd="4" destOrd="0" presId="urn:microsoft.com/office/officeart/2008/layout/HorizontalMultiLevelHierarchy"/>
-    <dgm:cxn modelId="{CEE396B7-5ADB-4928-AA38-08ADC30FF6BC}" type="presParOf" srcId="{781C1156-9DA8-4BF5-9123-E59A9CDD7F29}" destId="{DCE6B6C1-9ED7-4DA9-A956-8F9478A82331}" srcOrd="0" destOrd="0" presId="urn:microsoft.com/office/officeart/2008/layout/HorizontalMultiLevelHierarchy"/>
-    <dgm:cxn modelId="{FFCE81CA-E494-4085-8F7B-959C8B37D784}" type="presParOf" srcId="{BF097678-71E5-463E-9B78-8AF57A1CDF9C}" destId="{5D59024C-A935-42AC-A6B0-925B4F846243}" srcOrd="5" destOrd="0" presId="urn:microsoft.com/office/officeart/2008/layout/HorizontalMultiLevelHierarchy"/>
-    <dgm:cxn modelId="{757A6DA5-BB0F-48BA-88E9-6E44C80186FA}" type="presParOf" srcId="{5D59024C-A935-42AC-A6B0-925B4F846243}" destId="{F1479DB3-4C98-48D0-A5B5-80729DFAD9C1}" srcOrd="0" destOrd="0" presId="urn:microsoft.com/office/officeart/2008/layout/HorizontalMultiLevelHierarchy"/>
-    <dgm:cxn modelId="{B3B81384-24A1-418A-A91D-B0F50A0891C0}" type="presParOf" srcId="{5D59024C-A935-42AC-A6B0-925B4F846243}" destId="{F996A69B-6697-4B9C-8A5A-940B91A5F8C0}" srcOrd="1" destOrd="0" presId="urn:microsoft.com/office/officeart/2008/layout/HorizontalMultiLevelHierarchy"/>
-    <dgm:cxn modelId="{EE5412D6-779A-47CE-B8BB-C07648EB8CCF}" type="presParOf" srcId="{F996A69B-6697-4B9C-8A5A-940B91A5F8C0}" destId="{764D37A8-4A23-4FD8-97F7-4EABE103692D}" srcOrd="0" destOrd="0" presId="urn:microsoft.com/office/officeart/2008/layout/HorizontalMultiLevelHierarchy"/>
-    <dgm:cxn modelId="{EDA8B866-E1D1-4F87-9137-84BC792307C7}" type="presParOf" srcId="{764D37A8-4A23-4FD8-97F7-4EABE103692D}" destId="{E7994104-4E44-4B5C-B90F-9263D7124A7F}" srcOrd="0" destOrd="0" presId="urn:microsoft.com/office/officeart/2008/layout/HorizontalMultiLevelHierarchy"/>
-    <dgm:cxn modelId="{CAB0F7D5-FAAA-48A8-AC05-5F8E5E3470CA}" type="presParOf" srcId="{F996A69B-6697-4B9C-8A5A-940B91A5F8C0}" destId="{0C2356F1-9FBF-4932-92B2-D9A2A64FF406}" srcOrd="1" destOrd="0" presId="urn:microsoft.com/office/officeart/2008/layout/HorizontalMultiLevelHierarchy"/>
-    <dgm:cxn modelId="{FAE2EB91-E139-40C2-8C54-C18A009679A4}" type="presParOf" srcId="{0C2356F1-9FBF-4932-92B2-D9A2A64FF406}" destId="{2E52F9B1-FE21-4514-ACB3-B39D2B9154D4}" srcOrd="0" destOrd="0" presId="urn:microsoft.com/office/officeart/2008/layout/HorizontalMultiLevelHierarchy"/>
-    <dgm:cxn modelId="{A8C3DD00-19EB-418B-B2BF-F71DF999E748}" type="presParOf" srcId="{0C2356F1-9FBF-4932-92B2-D9A2A64FF406}" destId="{4C6F7CF0-076D-44B7-9BB9-FC54455CF0BA}" srcOrd="1" destOrd="0" presId="urn:microsoft.com/office/officeart/2008/layout/HorizontalMultiLevelHierarchy"/>
-    <dgm:cxn modelId="{0B1F01DD-A746-443B-BE03-A448AB48998C}" type="presParOf" srcId="{BF097678-71E5-463E-9B78-8AF57A1CDF9C}" destId="{8D4F676D-984A-494D-92F0-4FFF15517608}" srcOrd="6" destOrd="0" presId="urn:microsoft.com/office/officeart/2008/layout/HorizontalMultiLevelHierarchy"/>
-    <dgm:cxn modelId="{1BF9BAA6-1BA8-4D08-925F-4FDDE0B04329}" type="presParOf" srcId="{8D4F676D-984A-494D-92F0-4FFF15517608}" destId="{1DCAB33E-D94B-4272-B5A3-1A21B8F7863D}" srcOrd="0" destOrd="0" presId="urn:microsoft.com/office/officeart/2008/layout/HorizontalMultiLevelHierarchy"/>
-    <dgm:cxn modelId="{AFBACC76-1286-4717-9ED1-5444AF338D76}" type="presParOf" srcId="{BF097678-71E5-463E-9B78-8AF57A1CDF9C}" destId="{A4A9C702-615F-4B31-99EE-FB82B4C8F057}" srcOrd="7" destOrd="0" presId="urn:microsoft.com/office/officeart/2008/layout/HorizontalMultiLevelHierarchy"/>
-    <dgm:cxn modelId="{CDB40D1A-F110-4B13-BB37-AB1D4AE9BDDC}" type="presParOf" srcId="{A4A9C702-615F-4B31-99EE-FB82B4C8F057}" destId="{DE54B94E-DA5F-4566-AA19-5D33CEABFBD1}" srcOrd="0" destOrd="0" presId="urn:microsoft.com/office/officeart/2008/layout/HorizontalMultiLevelHierarchy"/>
-    <dgm:cxn modelId="{102D25C0-4BC9-4B33-8BC1-6F3041D4F813}" type="presParOf" srcId="{A4A9C702-615F-4B31-99EE-FB82B4C8F057}" destId="{99DA3BA5-2905-4003-A6AA-1A8FEC9207DD}" srcOrd="1" destOrd="0" presId="urn:microsoft.com/office/officeart/2008/layout/HorizontalMultiLevelHierarchy"/>
+    <dgm:cxn modelId="{57391458-9152-4126-B90D-8FA04293EAEC}" type="presOf" srcId="{0043C889-F47D-4771-9260-926134A33682}" destId="{1BD6C6DC-DF21-4040-B6A1-AD1636D5F6FD}" srcOrd="0" destOrd="0" presId="urn:microsoft.com/office/officeart/2008/layout/HorizontalMultiLevelHierarchy"/>
+    <dgm:cxn modelId="{5BFD88B3-446E-468E-8373-33EF201CB07F}" type="presParOf" srcId="{F0EB0421-EBBA-427E-864F-2763CCC665B6}" destId="{62C7C6BC-C07C-4017-A3C6-D385E9A40CE6}" srcOrd="0" destOrd="0" presId="urn:microsoft.com/office/officeart/2008/layout/HorizontalMultiLevelHierarchy"/>
+    <dgm:cxn modelId="{6DCCECA1-F348-49B0-BC47-135C131572A1}" type="presParOf" srcId="{62C7C6BC-C07C-4017-A3C6-D385E9A40CE6}" destId="{B24D10B2-3DD7-4E52-AB40-43717CDD3036}" srcOrd="0" destOrd="0" presId="urn:microsoft.com/office/officeart/2008/layout/HorizontalMultiLevelHierarchy"/>
+    <dgm:cxn modelId="{265D29D0-AE1E-46BE-B971-18BA0E7A0226}" type="presParOf" srcId="{62C7C6BC-C07C-4017-A3C6-D385E9A40CE6}" destId="{BF097678-71E5-463E-9B78-8AF57A1CDF9C}" srcOrd="1" destOrd="0" presId="urn:microsoft.com/office/officeart/2008/layout/HorizontalMultiLevelHierarchy"/>
+    <dgm:cxn modelId="{5FA42BF1-13AE-477C-975B-3CFEFF09AD7E}" type="presParOf" srcId="{BF097678-71E5-463E-9B78-8AF57A1CDF9C}" destId="{1BD6C6DC-DF21-4040-B6A1-AD1636D5F6FD}" srcOrd="0" destOrd="0" presId="urn:microsoft.com/office/officeart/2008/layout/HorizontalMultiLevelHierarchy"/>
+    <dgm:cxn modelId="{E15FF439-D3B2-4350-8DD5-B1DF8F8FA401}" type="presParOf" srcId="{1BD6C6DC-DF21-4040-B6A1-AD1636D5F6FD}" destId="{006C86D9-32D8-4103-A32D-2E602EE5D389}" srcOrd="0" destOrd="0" presId="urn:microsoft.com/office/officeart/2008/layout/HorizontalMultiLevelHierarchy"/>
+    <dgm:cxn modelId="{EDF60F51-949A-4A68-A9F5-C107AB77E023}" type="presParOf" srcId="{BF097678-71E5-463E-9B78-8AF57A1CDF9C}" destId="{BE09C3F8-03CD-4FB0-B4D2-08EC17B82270}" srcOrd="1" destOrd="0" presId="urn:microsoft.com/office/officeart/2008/layout/HorizontalMultiLevelHierarchy"/>
+    <dgm:cxn modelId="{4D6CBB20-C9FC-41C7-90B1-08B798C05ACA}" type="presParOf" srcId="{BE09C3F8-03CD-4FB0-B4D2-08EC17B82270}" destId="{FFFB60B7-180F-4DED-B929-F8076AAF16B6}" srcOrd="0" destOrd="0" presId="urn:microsoft.com/office/officeart/2008/layout/HorizontalMultiLevelHierarchy"/>
+    <dgm:cxn modelId="{CB7E197F-38F7-4A11-A6D7-96F868843204}" type="presParOf" srcId="{BE09C3F8-03CD-4FB0-B4D2-08EC17B82270}" destId="{85460E8D-D734-41DC-9926-7100F8E0470F}" srcOrd="1" destOrd="0" presId="urn:microsoft.com/office/officeart/2008/layout/HorizontalMultiLevelHierarchy"/>
+    <dgm:cxn modelId="{8DD6A0AE-5269-436D-A711-4FFC6B82EF6C}" type="presParOf" srcId="{85460E8D-D734-41DC-9926-7100F8E0470F}" destId="{E3A9157E-5916-41C1-BE42-795B33422BF4}" srcOrd="0" destOrd="0" presId="urn:microsoft.com/office/officeart/2008/layout/HorizontalMultiLevelHierarchy"/>
+    <dgm:cxn modelId="{61EDB159-202E-4DC1-89CA-325E5D46A1FE}" type="presParOf" srcId="{E3A9157E-5916-41C1-BE42-795B33422BF4}" destId="{8A8E74BB-DABE-43D6-82D1-0C43EA23946B}" srcOrd="0" destOrd="0" presId="urn:microsoft.com/office/officeart/2008/layout/HorizontalMultiLevelHierarchy"/>
+    <dgm:cxn modelId="{E514A5D6-02EF-4194-A5B2-38469E9E17A2}" type="presParOf" srcId="{85460E8D-D734-41DC-9926-7100F8E0470F}" destId="{D79574DD-37BE-4F64-93B3-486647204F01}" srcOrd="1" destOrd="0" presId="urn:microsoft.com/office/officeart/2008/layout/HorizontalMultiLevelHierarchy"/>
+    <dgm:cxn modelId="{10E60B80-2A9D-444E-A67A-092112ADAD9C}" type="presParOf" srcId="{D79574DD-37BE-4F64-93B3-486647204F01}" destId="{A5FE63B9-0C7D-427B-893A-76427FD50926}" srcOrd="0" destOrd="0" presId="urn:microsoft.com/office/officeart/2008/layout/HorizontalMultiLevelHierarchy"/>
+    <dgm:cxn modelId="{74108456-2FE9-4C12-8E16-4F854D3F536D}" type="presParOf" srcId="{D79574DD-37BE-4F64-93B3-486647204F01}" destId="{4E94AF20-C568-4377-A092-25B29609DD77}" srcOrd="1" destOrd="0" presId="urn:microsoft.com/office/officeart/2008/layout/HorizontalMultiLevelHierarchy"/>
+    <dgm:cxn modelId="{AAE8D7CC-9E45-46D5-A8DA-C90FB3234B66}" type="presParOf" srcId="{BF097678-71E5-463E-9B78-8AF57A1CDF9C}" destId="{152070B0-ED0E-40C6-95F4-6522633359BA}" srcOrd="2" destOrd="0" presId="urn:microsoft.com/office/officeart/2008/layout/HorizontalMultiLevelHierarchy"/>
+    <dgm:cxn modelId="{04EFD629-6B3C-4CA6-833E-569B294A5613}" type="presParOf" srcId="{152070B0-ED0E-40C6-95F4-6522633359BA}" destId="{EDF6F815-B004-4D80-86E3-A020FE7F0AD7}" srcOrd="0" destOrd="0" presId="urn:microsoft.com/office/officeart/2008/layout/HorizontalMultiLevelHierarchy"/>
+    <dgm:cxn modelId="{2419E573-DE39-4B01-ACDD-CB7D4453D9B4}" type="presParOf" srcId="{BF097678-71E5-463E-9B78-8AF57A1CDF9C}" destId="{DDC17827-2E3D-45BC-89FA-951012B9DD88}" srcOrd="3" destOrd="0" presId="urn:microsoft.com/office/officeart/2008/layout/HorizontalMultiLevelHierarchy"/>
+    <dgm:cxn modelId="{1E2DAEE4-9595-44A9-9213-384A0278669E}" type="presParOf" srcId="{DDC17827-2E3D-45BC-89FA-951012B9DD88}" destId="{A97A390E-B31B-47F4-8421-5E28D015299F}" srcOrd="0" destOrd="0" presId="urn:microsoft.com/office/officeart/2008/layout/HorizontalMultiLevelHierarchy"/>
+    <dgm:cxn modelId="{6D3EBECE-6447-4EA2-938A-4C0D2DF1DE28}" type="presParOf" srcId="{DDC17827-2E3D-45BC-89FA-951012B9DD88}" destId="{6A75B5D5-33FA-43D8-9A84-A8312CC92FCA}" srcOrd="1" destOrd="0" presId="urn:microsoft.com/office/officeart/2008/layout/HorizontalMultiLevelHierarchy"/>
+    <dgm:cxn modelId="{25AA970E-E0A9-4A47-99DC-8C0B2F75ABF6}" type="presParOf" srcId="{6A75B5D5-33FA-43D8-9A84-A8312CC92FCA}" destId="{2E0CCD87-5F79-4642-B30E-13EB3A97B8B7}" srcOrd="0" destOrd="0" presId="urn:microsoft.com/office/officeart/2008/layout/HorizontalMultiLevelHierarchy"/>
+    <dgm:cxn modelId="{9D341D8D-7FD1-4F10-A592-60F9C2DF139D}" type="presParOf" srcId="{2E0CCD87-5F79-4642-B30E-13EB3A97B8B7}" destId="{55829975-E7BB-4FD7-B9AA-3392D7F266F4}" srcOrd="0" destOrd="0" presId="urn:microsoft.com/office/officeart/2008/layout/HorizontalMultiLevelHierarchy"/>
+    <dgm:cxn modelId="{184106A6-6BF9-406D-A669-57CAC9E70D2D}" type="presParOf" srcId="{6A75B5D5-33FA-43D8-9A84-A8312CC92FCA}" destId="{9902F6B4-61EC-42DD-AC97-E6E5DAD10AFB}" srcOrd="1" destOrd="0" presId="urn:microsoft.com/office/officeart/2008/layout/HorizontalMultiLevelHierarchy"/>
+    <dgm:cxn modelId="{C3CA5568-2144-4CE9-8C36-A0865A562F8F}" type="presParOf" srcId="{9902F6B4-61EC-42DD-AC97-E6E5DAD10AFB}" destId="{0638725C-DE1E-4A60-BFF9-4E9FEBEB8706}" srcOrd="0" destOrd="0" presId="urn:microsoft.com/office/officeart/2008/layout/HorizontalMultiLevelHierarchy"/>
+    <dgm:cxn modelId="{C5AF5FF0-A018-4207-9119-B72DAABFC377}" type="presParOf" srcId="{9902F6B4-61EC-42DD-AC97-E6E5DAD10AFB}" destId="{E250D219-0660-4172-B113-F24F7DA1B509}" srcOrd="1" destOrd="0" presId="urn:microsoft.com/office/officeart/2008/layout/HorizontalMultiLevelHierarchy"/>
+    <dgm:cxn modelId="{ED6C4730-322C-43D4-8BC4-2A9F35216593}" type="presParOf" srcId="{BF097678-71E5-463E-9B78-8AF57A1CDF9C}" destId="{781C1156-9DA8-4BF5-9123-E59A9CDD7F29}" srcOrd="4" destOrd="0" presId="urn:microsoft.com/office/officeart/2008/layout/HorizontalMultiLevelHierarchy"/>
+    <dgm:cxn modelId="{2B367DFB-8BEB-4E65-B14B-7455C9024AEC}" type="presParOf" srcId="{781C1156-9DA8-4BF5-9123-E59A9CDD7F29}" destId="{DCE6B6C1-9ED7-4DA9-A956-8F9478A82331}" srcOrd="0" destOrd="0" presId="urn:microsoft.com/office/officeart/2008/layout/HorizontalMultiLevelHierarchy"/>
+    <dgm:cxn modelId="{49D59913-A5EA-4350-AF3B-E4DF06E6A80E}" type="presParOf" srcId="{BF097678-71E5-463E-9B78-8AF57A1CDF9C}" destId="{5D59024C-A935-42AC-A6B0-925B4F846243}" srcOrd="5" destOrd="0" presId="urn:microsoft.com/office/officeart/2008/layout/HorizontalMultiLevelHierarchy"/>
+    <dgm:cxn modelId="{E94FA836-50FD-4629-870A-9E7BC72FE462}" type="presParOf" srcId="{5D59024C-A935-42AC-A6B0-925B4F846243}" destId="{F1479DB3-4C98-48D0-A5B5-80729DFAD9C1}" srcOrd="0" destOrd="0" presId="urn:microsoft.com/office/officeart/2008/layout/HorizontalMultiLevelHierarchy"/>
+    <dgm:cxn modelId="{BA99B022-06AA-4F7B-946E-7FCD09FB3A06}" type="presParOf" srcId="{5D59024C-A935-42AC-A6B0-925B4F846243}" destId="{F996A69B-6697-4B9C-8A5A-940B91A5F8C0}" srcOrd="1" destOrd="0" presId="urn:microsoft.com/office/officeart/2008/layout/HorizontalMultiLevelHierarchy"/>
+    <dgm:cxn modelId="{0C01851F-36D4-4D67-8378-A895E017A3B0}" type="presParOf" srcId="{F996A69B-6697-4B9C-8A5A-940B91A5F8C0}" destId="{764D37A8-4A23-4FD8-97F7-4EABE103692D}" srcOrd="0" destOrd="0" presId="urn:microsoft.com/office/officeart/2008/layout/HorizontalMultiLevelHierarchy"/>
+    <dgm:cxn modelId="{E5580C31-7FA6-41CD-8CBE-ADBD87814BE4}" type="presParOf" srcId="{764D37A8-4A23-4FD8-97F7-4EABE103692D}" destId="{E7994104-4E44-4B5C-B90F-9263D7124A7F}" srcOrd="0" destOrd="0" presId="urn:microsoft.com/office/officeart/2008/layout/HorizontalMultiLevelHierarchy"/>
+    <dgm:cxn modelId="{DCBA1B45-2613-4501-ABCE-34A7044BA537}" type="presParOf" srcId="{F996A69B-6697-4B9C-8A5A-940B91A5F8C0}" destId="{0C2356F1-9FBF-4932-92B2-D9A2A64FF406}" srcOrd="1" destOrd="0" presId="urn:microsoft.com/office/officeart/2008/layout/HorizontalMultiLevelHierarchy"/>
+    <dgm:cxn modelId="{20C1BD8D-C0AE-4A9C-8B63-2CC8B70389C3}" type="presParOf" srcId="{0C2356F1-9FBF-4932-92B2-D9A2A64FF406}" destId="{2E52F9B1-FE21-4514-ACB3-B39D2B9154D4}" srcOrd="0" destOrd="0" presId="urn:microsoft.com/office/officeart/2008/layout/HorizontalMultiLevelHierarchy"/>
+    <dgm:cxn modelId="{41B40DFF-94D5-4E33-BB01-48AF4B4881AF}" type="presParOf" srcId="{0C2356F1-9FBF-4932-92B2-D9A2A64FF406}" destId="{4C6F7CF0-076D-44B7-9BB9-FC54455CF0BA}" srcOrd="1" destOrd="0" presId="urn:microsoft.com/office/officeart/2008/layout/HorizontalMultiLevelHierarchy"/>
+    <dgm:cxn modelId="{C02B6B18-A523-4416-AF93-1392F4928546}" type="presParOf" srcId="{BF097678-71E5-463E-9B78-8AF57A1CDF9C}" destId="{8D4F676D-984A-494D-92F0-4FFF15517608}" srcOrd="6" destOrd="0" presId="urn:microsoft.com/office/officeart/2008/layout/HorizontalMultiLevelHierarchy"/>
+    <dgm:cxn modelId="{ED75D59A-C8E5-4DA1-90C3-E451ECD2CB83}" type="presParOf" srcId="{8D4F676D-984A-494D-92F0-4FFF15517608}" destId="{1DCAB33E-D94B-4272-B5A3-1A21B8F7863D}" srcOrd="0" destOrd="0" presId="urn:microsoft.com/office/officeart/2008/layout/HorizontalMultiLevelHierarchy"/>
+    <dgm:cxn modelId="{608255D4-B306-4B10-957C-6A970399656D}" type="presParOf" srcId="{BF097678-71E5-463E-9B78-8AF57A1CDF9C}" destId="{A4A9C702-615F-4B31-99EE-FB82B4C8F057}" srcOrd="7" destOrd="0" presId="urn:microsoft.com/office/officeart/2008/layout/HorizontalMultiLevelHierarchy"/>
+    <dgm:cxn modelId="{06924680-5451-4CCF-B999-4BD8BBDBF114}" type="presParOf" srcId="{A4A9C702-615F-4B31-99EE-FB82B4C8F057}" destId="{DE54B94E-DA5F-4566-AA19-5D33CEABFBD1}" srcOrd="0" destOrd="0" presId="urn:microsoft.com/office/officeart/2008/layout/HorizontalMultiLevelHierarchy"/>
+    <dgm:cxn modelId="{33DB57EA-615E-4B6F-9BBB-13276D9C808C}" type="presParOf" srcId="{A4A9C702-615F-4B31-99EE-FB82B4C8F057}" destId="{99DA3BA5-2905-4003-A6AA-1A8FEC9207DD}" srcOrd="1" destOrd="0" presId="urn:microsoft.com/office/officeart/2008/layout/HorizontalMultiLevelHierarchy"/>
   </dgm:cxnLst>
   <dgm:bg>
     <a:solidFill>
@@ -17074,48 +18543,48 @@
     </dgm:pt>
   </dgm:ptLst>
   <dgm:cxnLst>
-    <dgm:cxn modelId="{40ECA83B-FE76-4C52-A96F-E2CF720FAF19}" type="presOf" srcId="{283980E3-8804-464A-85A9-2D851C86242E}" destId="{8A8E74BB-DABE-43D6-82D1-0C43EA23946B}" srcOrd="1" destOrd="0" presId="urn:microsoft.com/office/officeart/2008/layout/HorizontalMultiLevelHierarchy"/>
     <dgm:cxn modelId="{DE9FEDC8-1494-4549-BF0F-1467A313A8A0}" srcId="{4721A386-52CA-4C94-8536-7F930D204B30}" destId="{FB9561E8-290C-4E91-8924-B70644F4881A}" srcOrd="0" destOrd="0" parTransId="{283980E3-8804-464A-85A9-2D851C86242E}" sibTransId="{815A0909-2EFF-48F4-BFA0-D29851699A96}"/>
-    <dgm:cxn modelId="{7F623CCB-F554-4742-8746-394DBCB123F7}" type="presOf" srcId="{C5AF389B-739F-42B8-8337-EA18A33C9F97}" destId="{8D4F676D-984A-494D-92F0-4FFF15517608}" srcOrd="0" destOrd="0" presId="urn:microsoft.com/office/officeart/2008/layout/HorizontalMultiLevelHierarchy"/>
-    <dgm:cxn modelId="{21CF0040-29E8-4B29-B120-152991BD4A3B}" type="presOf" srcId="{3D113D71-86D1-4CE8-B104-79D909698CE4}" destId="{B24D10B2-3DD7-4E52-AB40-43717CDD3036}" srcOrd="0" destOrd="0" presId="urn:microsoft.com/office/officeart/2008/layout/HorizontalMultiLevelHierarchy"/>
+    <dgm:cxn modelId="{7503FA5E-00B1-49B8-946A-2E5FC5DEF9D1}" type="presOf" srcId="{4721A386-52CA-4C94-8536-7F930D204B30}" destId="{FFFB60B7-180F-4DED-B929-F8076AAF16B6}" srcOrd="0" destOrd="0" presId="urn:microsoft.com/office/officeart/2008/layout/HorizontalMultiLevelHierarchy"/>
     <dgm:cxn modelId="{03E72BD8-5C16-4958-A0A4-32C80BE278F1}" srcId="{3D113D71-86D1-4CE8-B104-79D909698CE4}" destId="{4721A386-52CA-4C94-8536-7F930D204B30}" srcOrd="0" destOrd="0" parTransId="{0043C889-F47D-4771-9260-926134A33682}" sibTransId="{D6F2608C-6788-4155-81E2-BDCBA8965A7D}"/>
+    <dgm:cxn modelId="{7867E513-FCFF-4F9A-A0AF-41A4DB4E5561}" type="presOf" srcId="{F541ACBE-9E89-49E4-B11B-9187F8554676}" destId="{781C1156-9DA8-4BF5-9123-E59A9CDD7F29}" srcOrd="0" destOrd="0" presId="urn:microsoft.com/office/officeart/2008/layout/HorizontalMultiLevelHierarchy"/>
+    <dgm:cxn modelId="{AA1EACF2-9DA0-44D9-B09D-84B58434A33E}" type="presOf" srcId="{C5AF389B-739F-42B8-8337-EA18A33C9F97}" destId="{8D4F676D-984A-494D-92F0-4FFF15517608}" srcOrd="0" destOrd="0" presId="urn:microsoft.com/office/officeart/2008/layout/HorizontalMultiLevelHierarchy"/>
+    <dgm:cxn modelId="{AFCD0E70-1F12-4C96-9BF4-A9153A003A2D}" type="presOf" srcId="{F541ACBE-9E89-49E4-B11B-9187F8554676}" destId="{DCE6B6C1-9ED7-4DA9-A956-8F9478A82331}" srcOrd="1" destOrd="0" presId="urn:microsoft.com/office/officeart/2008/layout/HorizontalMultiLevelHierarchy"/>
+    <dgm:cxn modelId="{E1CA9A3A-C130-4F62-9149-7F76E94327EA}" type="presOf" srcId="{0043C889-F47D-4771-9260-926134A33682}" destId="{1BD6C6DC-DF21-4040-B6A1-AD1636D5F6FD}" srcOrd="0" destOrd="0" presId="urn:microsoft.com/office/officeart/2008/layout/HorizontalMultiLevelHierarchy"/>
     <dgm:cxn modelId="{C732FE26-2ABB-4B1F-9B6E-7B6D11ADFD2D}" srcId="{3D113D71-86D1-4CE8-B104-79D909698CE4}" destId="{2633E28C-1FAB-4B82-AC75-DE7FFD78AF5B}" srcOrd="1" destOrd="0" parTransId="{F541ACBE-9E89-49E4-B11B-9187F8554676}" sibTransId="{A2704458-6519-4C7E-B79C-0FFB44D97F50}"/>
-    <dgm:cxn modelId="{01558B76-A16D-41CB-B0C4-57AA46540E84}" type="presOf" srcId="{4721A386-52CA-4C94-8536-7F930D204B30}" destId="{FFFB60B7-180F-4DED-B929-F8076AAF16B6}" srcOrd="0" destOrd="0" presId="urn:microsoft.com/office/officeart/2008/layout/HorizontalMultiLevelHierarchy"/>
-    <dgm:cxn modelId="{DF863C52-C021-461A-885E-933D7BFEE1E7}" type="presOf" srcId="{0043C889-F47D-4771-9260-926134A33682}" destId="{006C86D9-32D8-4103-A32D-2E602EE5D389}" srcOrd="1" destOrd="0" presId="urn:microsoft.com/office/officeart/2008/layout/HorizontalMultiLevelHierarchy"/>
-    <dgm:cxn modelId="{4CA46C69-BBBB-4850-A9C7-F62C9C703245}" type="presOf" srcId="{F541ACBE-9E89-49E4-B11B-9187F8554676}" destId="{DCE6B6C1-9ED7-4DA9-A956-8F9478A82331}" srcOrd="1" destOrd="0" presId="urn:microsoft.com/office/officeart/2008/layout/HorizontalMultiLevelHierarchy"/>
-    <dgm:cxn modelId="{BCB48BB1-AC76-46B7-B67B-8BDBF99F6E72}" type="presOf" srcId="{C5AF389B-739F-42B8-8337-EA18A33C9F97}" destId="{1DCAB33E-D94B-4272-B5A3-1A21B8F7863D}" srcOrd="1" destOrd="0" presId="urn:microsoft.com/office/officeart/2008/layout/HorizontalMultiLevelHierarchy"/>
-    <dgm:cxn modelId="{2630FD7C-78C0-4C70-BBE0-C5BFA47A4857}" type="presOf" srcId="{FB9561E8-290C-4E91-8924-B70644F4881A}" destId="{A5FE63B9-0C7D-427B-893A-76427FD50926}" srcOrd="0" destOrd="0" presId="urn:microsoft.com/office/officeart/2008/layout/HorizontalMultiLevelHierarchy"/>
+    <dgm:cxn modelId="{EE51E509-A4F5-46D2-9210-AE3A8FE8AFF0}" type="presOf" srcId="{C5AF389B-739F-42B8-8337-EA18A33C9F97}" destId="{1DCAB33E-D94B-4272-B5A3-1A21B8F7863D}" srcOrd="1" destOrd="0" presId="urn:microsoft.com/office/officeart/2008/layout/HorizontalMultiLevelHierarchy"/>
+    <dgm:cxn modelId="{E92322A1-50EA-4955-AA04-93F91BFD5B5C}" type="presOf" srcId="{3D113D71-86D1-4CE8-B104-79D909698CE4}" destId="{B24D10B2-3DD7-4E52-AB40-43717CDD3036}" srcOrd="0" destOrd="0" presId="urn:microsoft.com/office/officeart/2008/layout/HorizontalMultiLevelHierarchy"/>
+    <dgm:cxn modelId="{7D2A3494-0B85-48B2-B9ED-FFCB33C7A4FD}" type="presOf" srcId="{283980E3-8804-464A-85A9-2D851C86242E}" destId="{E3A9157E-5916-41C1-BE42-795B33422BF4}" srcOrd="0" destOrd="0" presId="urn:microsoft.com/office/officeart/2008/layout/HorizontalMultiLevelHierarchy"/>
+    <dgm:cxn modelId="{A858D18C-6C15-45ED-92E9-4FC14E9F81ED}" type="presOf" srcId="{B3810ABB-1219-4354-B1AA-0AEBDC92627D}" destId="{DE54B94E-DA5F-4566-AA19-5D33CEABFBD1}" srcOrd="0" destOrd="0" presId="urn:microsoft.com/office/officeart/2008/layout/HorizontalMultiLevelHierarchy"/>
+    <dgm:cxn modelId="{3AE4E129-901C-4F37-B881-303358517E63}" type="presOf" srcId="{0043C889-F47D-4771-9260-926134A33682}" destId="{006C86D9-32D8-4103-A32D-2E602EE5D389}" srcOrd="1" destOrd="0" presId="urn:microsoft.com/office/officeart/2008/layout/HorizontalMultiLevelHierarchy"/>
     <dgm:cxn modelId="{CBEE0B0B-A37F-465C-9022-A3625DFF64A6}" srcId="{DCE5ED33-3349-4449-8AC9-F75647CC2812}" destId="{3D113D71-86D1-4CE8-B104-79D909698CE4}" srcOrd="0" destOrd="0" parTransId="{E9B6BE26-BDF8-458A-A4BB-77E77FF42560}" sibTransId="{9D4FB88D-4869-440D-8681-784CF7E425D8}"/>
-    <dgm:cxn modelId="{B009EF1F-8E05-441E-BBA3-3363FE95A845}" type="presOf" srcId="{DCE5ED33-3349-4449-8AC9-F75647CC2812}" destId="{F0EB0421-EBBA-427E-864F-2763CCC665B6}" srcOrd="0" destOrd="0" presId="urn:microsoft.com/office/officeart/2008/layout/HorizontalMultiLevelHierarchy"/>
-    <dgm:cxn modelId="{7952C967-C223-4C9C-A652-B3CB97734C6A}" type="presOf" srcId="{2633E28C-1FAB-4B82-AC75-DE7FFD78AF5B}" destId="{F1479DB3-4C98-48D0-A5B5-80729DFAD9C1}" srcOrd="0" destOrd="0" presId="urn:microsoft.com/office/officeart/2008/layout/HorizontalMultiLevelHierarchy"/>
-    <dgm:cxn modelId="{0C21E0F8-4CBF-4A5F-A6C8-39933746542C}" type="presOf" srcId="{F541ACBE-9E89-49E4-B11B-9187F8554676}" destId="{781C1156-9DA8-4BF5-9123-E59A9CDD7F29}" srcOrd="0" destOrd="0" presId="urn:microsoft.com/office/officeart/2008/layout/HorizontalMultiLevelHierarchy"/>
-    <dgm:cxn modelId="{85167972-6A81-4B3D-8BAC-F088D9BC3BA5}" type="presOf" srcId="{B3810ABB-1219-4354-B1AA-0AEBDC92627D}" destId="{DE54B94E-DA5F-4566-AA19-5D33CEABFBD1}" srcOrd="0" destOrd="0" presId="urn:microsoft.com/office/officeart/2008/layout/HorizontalMultiLevelHierarchy"/>
+    <dgm:cxn modelId="{DC829AD7-4EE1-469D-957A-6BFD95DB6E99}" type="presOf" srcId="{FB9561E8-290C-4E91-8924-B70644F4881A}" destId="{A5FE63B9-0C7D-427B-893A-76427FD50926}" srcOrd="0" destOrd="0" presId="urn:microsoft.com/office/officeart/2008/layout/HorizontalMultiLevelHierarchy"/>
+    <dgm:cxn modelId="{62B75B00-124D-471C-A68E-478DFE87A054}" type="presOf" srcId="{2633E28C-1FAB-4B82-AC75-DE7FFD78AF5B}" destId="{F1479DB3-4C98-48D0-A5B5-80729DFAD9C1}" srcOrd="0" destOrd="0" presId="urn:microsoft.com/office/officeart/2008/layout/HorizontalMultiLevelHierarchy"/>
+    <dgm:cxn modelId="{90A8C640-3FDE-4864-82A2-00B9C6E46018}" type="presOf" srcId="{283980E3-8804-464A-85A9-2D851C86242E}" destId="{8A8E74BB-DABE-43D6-82D1-0C43EA23946B}" srcOrd="1" destOrd="0" presId="urn:microsoft.com/office/officeart/2008/layout/HorizontalMultiLevelHierarchy"/>
     <dgm:cxn modelId="{2A419A62-BAF8-4D07-A576-027483E6F5BD}" srcId="{3D113D71-86D1-4CE8-B104-79D909698CE4}" destId="{B3810ABB-1219-4354-B1AA-0AEBDC92627D}" srcOrd="2" destOrd="0" parTransId="{C5AF389B-739F-42B8-8337-EA18A33C9F97}" sibTransId="{D69D4F37-F4F0-46DE-900E-65F362EF2C8D}"/>
-    <dgm:cxn modelId="{21139775-FD61-49A4-8F24-B6BC8B0434FF}" type="presOf" srcId="{0043C889-F47D-4771-9260-926134A33682}" destId="{1BD6C6DC-DF21-4040-B6A1-AD1636D5F6FD}" srcOrd="0" destOrd="0" presId="urn:microsoft.com/office/officeart/2008/layout/HorizontalMultiLevelHierarchy"/>
-    <dgm:cxn modelId="{658857BE-4EC9-4D55-8FD9-367154944B86}" type="presOf" srcId="{283980E3-8804-464A-85A9-2D851C86242E}" destId="{E3A9157E-5916-41C1-BE42-795B33422BF4}" srcOrd="0" destOrd="0" presId="urn:microsoft.com/office/officeart/2008/layout/HorizontalMultiLevelHierarchy"/>
-    <dgm:cxn modelId="{2240B9DB-EE8E-42AF-A0CC-8A6EE7CE7D9F}" type="presParOf" srcId="{F0EB0421-EBBA-427E-864F-2763CCC665B6}" destId="{62C7C6BC-C07C-4017-A3C6-D385E9A40CE6}" srcOrd="0" destOrd="0" presId="urn:microsoft.com/office/officeart/2008/layout/HorizontalMultiLevelHierarchy"/>
-    <dgm:cxn modelId="{E759D620-8BBE-445D-A8E6-701CCB98B47F}" type="presParOf" srcId="{62C7C6BC-C07C-4017-A3C6-D385E9A40CE6}" destId="{B24D10B2-3DD7-4E52-AB40-43717CDD3036}" srcOrd="0" destOrd="0" presId="urn:microsoft.com/office/officeart/2008/layout/HorizontalMultiLevelHierarchy"/>
-    <dgm:cxn modelId="{00C172BE-7596-4635-A666-6710FFE35913}" type="presParOf" srcId="{62C7C6BC-C07C-4017-A3C6-D385E9A40CE6}" destId="{BF097678-71E5-463E-9B78-8AF57A1CDF9C}" srcOrd="1" destOrd="0" presId="urn:microsoft.com/office/officeart/2008/layout/HorizontalMultiLevelHierarchy"/>
-    <dgm:cxn modelId="{E43C5459-A55F-4E8E-BEDF-FA8D8E1FD5E7}" type="presParOf" srcId="{BF097678-71E5-463E-9B78-8AF57A1CDF9C}" destId="{1BD6C6DC-DF21-4040-B6A1-AD1636D5F6FD}" srcOrd="0" destOrd="0" presId="urn:microsoft.com/office/officeart/2008/layout/HorizontalMultiLevelHierarchy"/>
-    <dgm:cxn modelId="{6788EE95-6AC3-4271-8BFA-7FC7F300118D}" type="presParOf" srcId="{1BD6C6DC-DF21-4040-B6A1-AD1636D5F6FD}" destId="{006C86D9-32D8-4103-A32D-2E602EE5D389}" srcOrd="0" destOrd="0" presId="urn:microsoft.com/office/officeart/2008/layout/HorizontalMultiLevelHierarchy"/>
-    <dgm:cxn modelId="{5FAB0F6C-70AA-4121-9F42-58A5F66397FB}" type="presParOf" srcId="{BF097678-71E5-463E-9B78-8AF57A1CDF9C}" destId="{BE09C3F8-03CD-4FB0-B4D2-08EC17B82270}" srcOrd="1" destOrd="0" presId="urn:microsoft.com/office/officeart/2008/layout/HorizontalMultiLevelHierarchy"/>
-    <dgm:cxn modelId="{1E72BD17-0CB7-4201-9352-17EF6B5C1A2C}" type="presParOf" srcId="{BE09C3F8-03CD-4FB0-B4D2-08EC17B82270}" destId="{FFFB60B7-180F-4DED-B929-F8076AAF16B6}" srcOrd="0" destOrd="0" presId="urn:microsoft.com/office/officeart/2008/layout/HorizontalMultiLevelHierarchy"/>
-    <dgm:cxn modelId="{1EB16845-3B37-46D7-839C-739EFF4052EA}" type="presParOf" srcId="{BE09C3F8-03CD-4FB0-B4D2-08EC17B82270}" destId="{85460E8D-D734-41DC-9926-7100F8E0470F}" srcOrd="1" destOrd="0" presId="urn:microsoft.com/office/officeart/2008/layout/HorizontalMultiLevelHierarchy"/>
-    <dgm:cxn modelId="{DFAE39D4-AC1F-469F-A06D-4264E9E3A3E6}" type="presParOf" srcId="{85460E8D-D734-41DC-9926-7100F8E0470F}" destId="{E3A9157E-5916-41C1-BE42-795B33422BF4}" srcOrd="0" destOrd="0" presId="urn:microsoft.com/office/officeart/2008/layout/HorizontalMultiLevelHierarchy"/>
-    <dgm:cxn modelId="{155A33C3-A3F6-42BE-9090-CFAEE66CFD86}" type="presParOf" srcId="{E3A9157E-5916-41C1-BE42-795B33422BF4}" destId="{8A8E74BB-DABE-43D6-82D1-0C43EA23946B}" srcOrd="0" destOrd="0" presId="urn:microsoft.com/office/officeart/2008/layout/HorizontalMultiLevelHierarchy"/>
-    <dgm:cxn modelId="{98C3F19E-AE1A-460A-BF62-F75E1EDCEC6C}" type="presParOf" srcId="{85460E8D-D734-41DC-9926-7100F8E0470F}" destId="{D79574DD-37BE-4F64-93B3-486647204F01}" srcOrd="1" destOrd="0" presId="urn:microsoft.com/office/officeart/2008/layout/HorizontalMultiLevelHierarchy"/>
-    <dgm:cxn modelId="{1CEF1793-52D5-430C-BC3F-8FD80C887722}" type="presParOf" srcId="{D79574DD-37BE-4F64-93B3-486647204F01}" destId="{A5FE63B9-0C7D-427B-893A-76427FD50926}" srcOrd="0" destOrd="0" presId="urn:microsoft.com/office/officeart/2008/layout/HorizontalMultiLevelHierarchy"/>
-    <dgm:cxn modelId="{5186D443-50A8-4C6B-B324-7E9F22E8E8A3}" type="presParOf" srcId="{D79574DD-37BE-4F64-93B3-486647204F01}" destId="{4E94AF20-C568-4377-A092-25B29609DD77}" srcOrd="1" destOrd="0" presId="urn:microsoft.com/office/officeart/2008/layout/HorizontalMultiLevelHierarchy"/>
-    <dgm:cxn modelId="{994E4BA8-7D15-4DEA-B0CD-304D67493B82}" type="presParOf" srcId="{BF097678-71E5-463E-9B78-8AF57A1CDF9C}" destId="{781C1156-9DA8-4BF5-9123-E59A9CDD7F29}" srcOrd="2" destOrd="0" presId="urn:microsoft.com/office/officeart/2008/layout/HorizontalMultiLevelHierarchy"/>
-    <dgm:cxn modelId="{5DD56F1B-055F-43AC-AFBD-6181694DCEB1}" type="presParOf" srcId="{781C1156-9DA8-4BF5-9123-E59A9CDD7F29}" destId="{DCE6B6C1-9ED7-4DA9-A956-8F9478A82331}" srcOrd="0" destOrd="0" presId="urn:microsoft.com/office/officeart/2008/layout/HorizontalMultiLevelHierarchy"/>
-    <dgm:cxn modelId="{13F7F181-ED0F-4082-85F6-66A501E6E21E}" type="presParOf" srcId="{BF097678-71E5-463E-9B78-8AF57A1CDF9C}" destId="{5D59024C-A935-42AC-A6B0-925B4F846243}" srcOrd="3" destOrd="0" presId="urn:microsoft.com/office/officeart/2008/layout/HorizontalMultiLevelHierarchy"/>
-    <dgm:cxn modelId="{7254B27A-B3BD-4A52-9848-2B6AC88823AE}" type="presParOf" srcId="{5D59024C-A935-42AC-A6B0-925B4F846243}" destId="{F1479DB3-4C98-48D0-A5B5-80729DFAD9C1}" srcOrd="0" destOrd="0" presId="urn:microsoft.com/office/officeart/2008/layout/HorizontalMultiLevelHierarchy"/>
-    <dgm:cxn modelId="{2A54569B-881E-4252-8175-C7F136E68CD8}" type="presParOf" srcId="{5D59024C-A935-42AC-A6B0-925B4F846243}" destId="{F996A69B-6697-4B9C-8A5A-940B91A5F8C0}" srcOrd="1" destOrd="0" presId="urn:microsoft.com/office/officeart/2008/layout/HorizontalMultiLevelHierarchy"/>
-    <dgm:cxn modelId="{05BF5B8A-A3F5-41E0-A51C-7C9370599CBC}" type="presParOf" srcId="{BF097678-71E5-463E-9B78-8AF57A1CDF9C}" destId="{8D4F676D-984A-494D-92F0-4FFF15517608}" srcOrd="4" destOrd="0" presId="urn:microsoft.com/office/officeart/2008/layout/HorizontalMultiLevelHierarchy"/>
-    <dgm:cxn modelId="{BAD21738-26C0-4374-BCA2-F5C389A44DA5}" type="presParOf" srcId="{8D4F676D-984A-494D-92F0-4FFF15517608}" destId="{1DCAB33E-D94B-4272-B5A3-1A21B8F7863D}" srcOrd="0" destOrd="0" presId="urn:microsoft.com/office/officeart/2008/layout/HorizontalMultiLevelHierarchy"/>
-    <dgm:cxn modelId="{B2ABA6E1-E65B-47C8-946E-4F1B3C360FB3}" type="presParOf" srcId="{BF097678-71E5-463E-9B78-8AF57A1CDF9C}" destId="{A4A9C702-615F-4B31-99EE-FB82B4C8F057}" srcOrd="5" destOrd="0" presId="urn:microsoft.com/office/officeart/2008/layout/HorizontalMultiLevelHierarchy"/>
-    <dgm:cxn modelId="{1A8312C1-DF52-462A-97A3-6EA4304DD6E2}" type="presParOf" srcId="{A4A9C702-615F-4B31-99EE-FB82B4C8F057}" destId="{DE54B94E-DA5F-4566-AA19-5D33CEABFBD1}" srcOrd="0" destOrd="0" presId="urn:microsoft.com/office/officeart/2008/layout/HorizontalMultiLevelHierarchy"/>
-    <dgm:cxn modelId="{3B50876E-4CF9-43B4-B113-4693FFC62998}" type="presParOf" srcId="{A4A9C702-615F-4B31-99EE-FB82B4C8F057}" destId="{99DA3BA5-2905-4003-A6AA-1A8FEC9207DD}" srcOrd="1" destOrd="0" presId="urn:microsoft.com/office/officeart/2008/layout/HorizontalMultiLevelHierarchy"/>
+    <dgm:cxn modelId="{B2D17627-3A5E-4E9E-B31A-9836D3AC6B64}" type="presOf" srcId="{DCE5ED33-3349-4449-8AC9-F75647CC2812}" destId="{F0EB0421-EBBA-427E-864F-2763CCC665B6}" srcOrd="0" destOrd="0" presId="urn:microsoft.com/office/officeart/2008/layout/HorizontalMultiLevelHierarchy"/>
+    <dgm:cxn modelId="{8C082A21-1402-4956-AA64-054ACEEC6D16}" type="presParOf" srcId="{F0EB0421-EBBA-427E-864F-2763CCC665B6}" destId="{62C7C6BC-C07C-4017-A3C6-D385E9A40CE6}" srcOrd="0" destOrd="0" presId="urn:microsoft.com/office/officeart/2008/layout/HorizontalMultiLevelHierarchy"/>
+    <dgm:cxn modelId="{6EEB70B9-CC16-433D-B821-419552E8A0E7}" type="presParOf" srcId="{62C7C6BC-C07C-4017-A3C6-D385E9A40CE6}" destId="{B24D10B2-3DD7-4E52-AB40-43717CDD3036}" srcOrd="0" destOrd="0" presId="urn:microsoft.com/office/officeart/2008/layout/HorizontalMultiLevelHierarchy"/>
+    <dgm:cxn modelId="{D6BA8353-B545-4F7E-9D8E-11E2D76A5A20}" type="presParOf" srcId="{62C7C6BC-C07C-4017-A3C6-D385E9A40CE6}" destId="{BF097678-71E5-463E-9B78-8AF57A1CDF9C}" srcOrd="1" destOrd="0" presId="urn:microsoft.com/office/officeart/2008/layout/HorizontalMultiLevelHierarchy"/>
+    <dgm:cxn modelId="{2032E3EC-FC87-470F-B2B7-A66B8055BCC5}" type="presParOf" srcId="{BF097678-71E5-463E-9B78-8AF57A1CDF9C}" destId="{1BD6C6DC-DF21-4040-B6A1-AD1636D5F6FD}" srcOrd="0" destOrd="0" presId="urn:microsoft.com/office/officeart/2008/layout/HorizontalMultiLevelHierarchy"/>
+    <dgm:cxn modelId="{FFD1A8E3-6102-4C83-9A56-B34B01A2929A}" type="presParOf" srcId="{1BD6C6DC-DF21-4040-B6A1-AD1636D5F6FD}" destId="{006C86D9-32D8-4103-A32D-2E602EE5D389}" srcOrd="0" destOrd="0" presId="urn:microsoft.com/office/officeart/2008/layout/HorizontalMultiLevelHierarchy"/>
+    <dgm:cxn modelId="{B7ACBE7A-85CD-4C23-9A90-0EF491A896A7}" type="presParOf" srcId="{BF097678-71E5-463E-9B78-8AF57A1CDF9C}" destId="{BE09C3F8-03CD-4FB0-B4D2-08EC17B82270}" srcOrd="1" destOrd="0" presId="urn:microsoft.com/office/officeart/2008/layout/HorizontalMultiLevelHierarchy"/>
+    <dgm:cxn modelId="{9B3175F5-2527-4B92-8129-4E4243C5CD46}" type="presParOf" srcId="{BE09C3F8-03CD-4FB0-B4D2-08EC17B82270}" destId="{FFFB60B7-180F-4DED-B929-F8076AAF16B6}" srcOrd="0" destOrd="0" presId="urn:microsoft.com/office/officeart/2008/layout/HorizontalMultiLevelHierarchy"/>
+    <dgm:cxn modelId="{63BAB937-59EB-4DCF-AB55-D358EDF78B05}" type="presParOf" srcId="{BE09C3F8-03CD-4FB0-B4D2-08EC17B82270}" destId="{85460E8D-D734-41DC-9926-7100F8E0470F}" srcOrd="1" destOrd="0" presId="urn:microsoft.com/office/officeart/2008/layout/HorizontalMultiLevelHierarchy"/>
+    <dgm:cxn modelId="{FD85D2D8-0ABC-4448-ABBC-5AC7211FAF3E}" type="presParOf" srcId="{85460E8D-D734-41DC-9926-7100F8E0470F}" destId="{E3A9157E-5916-41C1-BE42-795B33422BF4}" srcOrd="0" destOrd="0" presId="urn:microsoft.com/office/officeart/2008/layout/HorizontalMultiLevelHierarchy"/>
+    <dgm:cxn modelId="{1EE5984A-6817-4D3E-8FD4-B5E1C8B29081}" type="presParOf" srcId="{E3A9157E-5916-41C1-BE42-795B33422BF4}" destId="{8A8E74BB-DABE-43D6-82D1-0C43EA23946B}" srcOrd="0" destOrd="0" presId="urn:microsoft.com/office/officeart/2008/layout/HorizontalMultiLevelHierarchy"/>
+    <dgm:cxn modelId="{B0E4A2B1-0FFE-49A2-9C56-19D7A5FB1C5A}" type="presParOf" srcId="{85460E8D-D734-41DC-9926-7100F8E0470F}" destId="{D79574DD-37BE-4F64-93B3-486647204F01}" srcOrd="1" destOrd="0" presId="urn:microsoft.com/office/officeart/2008/layout/HorizontalMultiLevelHierarchy"/>
+    <dgm:cxn modelId="{46E80BE8-F904-45C5-AFA5-70E1AD11C67B}" type="presParOf" srcId="{D79574DD-37BE-4F64-93B3-486647204F01}" destId="{A5FE63B9-0C7D-427B-893A-76427FD50926}" srcOrd="0" destOrd="0" presId="urn:microsoft.com/office/officeart/2008/layout/HorizontalMultiLevelHierarchy"/>
+    <dgm:cxn modelId="{A94A0729-1DB1-4B86-B8DC-7EB65E3AEBB0}" type="presParOf" srcId="{D79574DD-37BE-4F64-93B3-486647204F01}" destId="{4E94AF20-C568-4377-A092-25B29609DD77}" srcOrd="1" destOrd="0" presId="urn:microsoft.com/office/officeart/2008/layout/HorizontalMultiLevelHierarchy"/>
+    <dgm:cxn modelId="{9A7C11FB-CF2A-4257-8E8E-DDB9EC3CBDE6}" type="presParOf" srcId="{BF097678-71E5-463E-9B78-8AF57A1CDF9C}" destId="{781C1156-9DA8-4BF5-9123-E59A9CDD7F29}" srcOrd="2" destOrd="0" presId="urn:microsoft.com/office/officeart/2008/layout/HorizontalMultiLevelHierarchy"/>
+    <dgm:cxn modelId="{E52D7DF8-299B-47D5-8A8B-7180EF344050}" type="presParOf" srcId="{781C1156-9DA8-4BF5-9123-E59A9CDD7F29}" destId="{DCE6B6C1-9ED7-4DA9-A956-8F9478A82331}" srcOrd="0" destOrd="0" presId="urn:microsoft.com/office/officeart/2008/layout/HorizontalMultiLevelHierarchy"/>
+    <dgm:cxn modelId="{FFE04A78-CBE2-4194-8896-7511ADE50FFB}" type="presParOf" srcId="{BF097678-71E5-463E-9B78-8AF57A1CDF9C}" destId="{5D59024C-A935-42AC-A6B0-925B4F846243}" srcOrd="3" destOrd="0" presId="urn:microsoft.com/office/officeart/2008/layout/HorizontalMultiLevelHierarchy"/>
+    <dgm:cxn modelId="{449C6827-88F8-455E-B07F-DD9F23E69310}" type="presParOf" srcId="{5D59024C-A935-42AC-A6B0-925B4F846243}" destId="{F1479DB3-4C98-48D0-A5B5-80729DFAD9C1}" srcOrd="0" destOrd="0" presId="urn:microsoft.com/office/officeart/2008/layout/HorizontalMultiLevelHierarchy"/>
+    <dgm:cxn modelId="{6E2B3D29-29A5-4C75-92C5-46BFFA4BFCC0}" type="presParOf" srcId="{5D59024C-A935-42AC-A6B0-925B4F846243}" destId="{F996A69B-6697-4B9C-8A5A-940B91A5F8C0}" srcOrd="1" destOrd="0" presId="urn:microsoft.com/office/officeart/2008/layout/HorizontalMultiLevelHierarchy"/>
+    <dgm:cxn modelId="{A3AB11DB-26AF-4218-939B-651AA0B24E40}" type="presParOf" srcId="{BF097678-71E5-463E-9B78-8AF57A1CDF9C}" destId="{8D4F676D-984A-494D-92F0-4FFF15517608}" srcOrd="4" destOrd="0" presId="urn:microsoft.com/office/officeart/2008/layout/HorizontalMultiLevelHierarchy"/>
+    <dgm:cxn modelId="{79B9660B-1A59-4AE2-97C8-0C75E6C5716D}" type="presParOf" srcId="{8D4F676D-984A-494D-92F0-4FFF15517608}" destId="{1DCAB33E-D94B-4272-B5A3-1A21B8F7863D}" srcOrd="0" destOrd="0" presId="urn:microsoft.com/office/officeart/2008/layout/HorizontalMultiLevelHierarchy"/>
+    <dgm:cxn modelId="{2472AFC2-1D55-44DA-B008-57C9001E54BB}" type="presParOf" srcId="{BF097678-71E5-463E-9B78-8AF57A1CDF9C}" destId="{A4A9C702-615F-4B31-99EE-FB82B4C8F057}" srcOrd="5" destOrd="0" presId="urn:microsoft.com/office/officeart/2008/layout/HorizontalMultiLevelHierarchy"/>
+    <dgm:cxn modelId="{B2376C81-BC98-40B3-B7F5-606E2DEDBA35}" type="presParOf" srcId="{A4A9C702-615F-4B31-99EE-FB82B4C8F057}" destId="{DE54B94E-DA5F-4566-AA19-5D33CEABFBD1}" srcOrd="0" destOrd="0" presId="urn:microsoft.com/office/officeart/2008/layout/HorizontalMultiLevelHierarchy"/>
+    <dgm:cxn modelId="{E9404084-7451-4EC5-9031-5B8F0875621E}" type="presParOf" srcId="{A4A9C702-615F-4B31-99EE-FB82B4C8F057}" destId="{99DA3BA5-2905-4003-A6AA-1A8FEC9207DD}" srcOrd="1" destOrd="0" presId="urn:microsoft.com/office/officeart/2008/layout/HorizontalMultiLevelHierarchy"/>
   </dgm:cxnLst>
   <dgm:bg>
     <a:solidFill>

</xml_diff>

<commit_message>
Apartado Freemium vs Premium
</commit_message>
<xml_diff>
--- a/Entrega/Documentacion L2F.docx
+++ b/Entrega/Documentacion L2F.docx
@@ -30,7 +30,7 @@
           <w:r>
             <w:rPr>
               <w:noProof/>
-              <w:lang w:val="ca-ES" w:eastAsia="ca-ES"/>
+              <w:lang w:eastAsia="ca-ES"/>
             </w:rPr>
             <w:pict>
               <v:group id="Grupo 193" o:spid="_x0000_s1026" style="position:absolute;left:0;text-align:left;margin-left:0;margin-top:0;width:540.55pt;height:718.4pt;z-index:-251657216;mso-width-percent:882;mso-height-percent:909;mso-position-horizontal:center;mso-position-horizontal-relative:page;mso-position-vertical:center;mso-position-vertical-relative:page;mso-width-percent:882;mso-height-percent:909" coordsize="68648,91235" o:gfxdata="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">
@@ -2946,7 +2946,150 @@
         <w:jc w:val="both"/>
       </w:pPr>
       <w:r>
-        <w:t>Explicar esto</w:t>
+        <w:t>Hemos querido dar una experiencia al usuario de forma gratuita prácticamente total (prueba de ello es que sólo nos hemos concentrado en este apartado), entendemos que la temática de nuestra aplicación tiene que estar orientada a un público cuánto más grande mejor ( y para ello limitar funcionalidad o cortar las funcionalidades que consideramos básicas, nos parecía un error), por dos motivos bastante claros:</w:t>
+      </w:r>
+    </w:p>
+    <w:p>
+      <w:pPr>
+        <w:pStyle w:val="Prrafodelista"/>
+        <w:numPr>
+          <w:ilvl w:val="0"/>
+          <w:numId w:val="10"/>
+        </w:numPr>
+        <w:jc w:val="both"/>
+        <w:rPr>
+          <w:lang w:val="es-ES"/>
+        </w:rPr>
+      </w:pPr>
+      <w:r>
+        <w:rPr>
+          <w:lang w:val="es-ES"/>
+        </w:rPr>
+        <w:t>Sin una buena experiencia Freemium, el usuario difícilmente cogerá servicios Premium, sobretodo en temas de dietas y deportes, dónde el usuario suele ser bastante inconstante y si se encuentra un mensaje de “pagar” lo más seguro es que abandone la aplicación</w:t>
+      </w:r>
+    </w:p>
+    <w:p>
+      <w:pPr>
+        <w:pStyle w:val="Prrafodelista"/>
+        <w:numPr>
+          <w:ilvl w:val="0"/>
+          <w:numId w:val="10"/>
+        </w:numPr>
+        <w:jc w:val="both"/>
+        <w:rPr>
+          <w:lang w:val="es-ES"/>
+        </w:rPr>
+      </w:pPr>
+      <w:r>
+        <w:rPr>
+          <w:lang w:val="es-ES"/>
+        </w:rPr>
+        <w:t>Nos interesa que la usen un tiempo en sus rutinas diarias, para que, cuándo decidan dar el siguiente paso (contratar especialistas) vayan directamente a nuestra aplicación</w:t>
+      </w:r>
+    </w:p>
+    <w:p>
+      <w:pPr>
+        <w:jc w:val="both"/>
+      </w:pPr>
+      <w:r>
+        <w:t>Luego esta el motivo de todas las aplicaciones, que es el marketing del “boca a boca”.</w:t>
+      </w:r>
+    </w:p>
+    <w:p>
+      <w:pPr>
+        <w:jc w:val="both"/>
+      </w:pPr>
+      <w:r>
+        <w:t>Pese a esta convicción, obviamente, nuestra idea es, en un futuro, colocar servicios Premium para poder mantener la aplicación y obtener beneficios.</w:t>
+      </w:r>
+    </w:p>
+    <w:p>
+      <w:pPr>
+        <w:jc w:val="both"/>
+      </w:pPr>
+      <w:r>
+        <w:t>La principalmente diferencia entre los servicios, es la contratación de expertos, que vayan a comisión para el desarrollo de dietas y/o rutinas personalizadas para los usuarios.</w:t>
+      </w:r>
+      <w:r>
+        <w:br/>
+        <w:t>Los expertos y sus funciones serían:</w:t>
+      </w:r>
+    </w:p>
+    <w:p>
+      <w:pPr>
+        <w:pStyle w:val="Prrafodelista"/>
+        <w:numPr>
+          <w:ilvl w:val="0"/>
+          <w:numId w:val="11"/>
+        </w:numPr>
+        <w:jc w:val="both"/>
+        <w:rPr>
+          <w:lang w:val="es-ES"/>
+        </w:rPr>
+      </w:pPr>
+      <w:r>
+        <w:rPr>
+          <w:lang w:val="es-ES"/>
+        </w:rPr>
+        <w:t xml:space="preserve">Monitores deportivos: Que serían los encargados de desarrollar las rutinas acorde con los </w:t>
+      </w:r>
+      <w:r>
+        <w:rPr>
+          <w:lang w:val="es-ES"/>
+        </w:rPr>
+        <w:t>requisitos del usuario, adaptarlo al entorno de entrenamiento y a las propiedades físicas del usuario.</w:t>
+      </w:r>
+    </w:p>
+    <w:p>
+      <w:pPr>
+        <w:pStyle w:val="Prrafodelista"/>
+        <w:numPr>
+          <w:ilvl w:val="0"/>
+          <w:numId w:val="11"/>
+        </w:numPr>
+        <w:jc w:val="both"/>
+        <w:rPr>
+          <w:lang w:val="es-ES"/>
+        </w:rPr>
+      </w:pPr>
+      <w:r>
+        <w:rPr>
+          <w:lang w:val="es-ES"/>
+        </w:rPr>
+        <w:t>Nutricionista: Que serían los encargados de desarrollar una dieta acorde al usuario, ritmo de vida y deporte que realice.</w:t>
+      </w:r>
+    </w:p>
+    <w:p>
+      <w:pPr>
+        <w:pStyle w:val="Prrafodelista"/>
+        <w:numPr>
+          <w:ilvl w:val="0"/>
+          <w:numId w:val="11"/>
+        </w:numPr>
+        <w:jc w:val="both"/>
+        <w:rPr>
+          <w:lang w:val="es-ES"/>
+        </w:rPr>
+      </w:pPr>
+      <w:r>
+        <w:rPr>
+          <w:lang w:val="es-ES"/>
+        </w:rPr>
+        <w:t>Perfil hibrido: Tant</w:t>
+      </w:r>
+      <w:r>
+        <w:rPr>
+          <w:lang w:val="es-ES"/>
+        </w:rPr>
+        <w:t>o nutricionista como monitor, es capaz de desarrollar ambos roles.</w:t>
+      </w:r>
+    </w:p>
+    <w:p>
+      <w:pPr>
+        <w:jc w:val="both"/>
+      </w:pPr>
+      <w:r>
+        <w:t>Para ello, el usuario pagaría una cuota mensual que le incluiría el seguimiento por parte del experto (por ende, tendría acceso a las estadísticas de ese usuario), dietas personalizadas (por ende, el experto tendría acceso a un creador de dietas y/o rutinas, que se asignan al usuario) y un chat que ponga en contacto con el especialista y el usuario.</w:t>
       </w:r>
     </w:p>
     <w:p>
@@ -2970,6 +3113,7 @@
         <w:jc w:val="both"/>
       </w:pPr>
       <w:r>
+        <w:lastRenderedPageBreak/>
         <w:t xml:space="preserve">En un principio queríamos utilizar para desarrollar la app web en lenguaje de programación PHP orientado a objetos utilizando el </w:t>
       </w:r>
       <w:r>
@@ -3060,19 +3204,7 @@
         <w:rPr>
           <w:lang w:val="es-ES"/>
         </w:rPr>
-        <w:t>Del</w:t>
-      </w:r>
-      <w:r>
-        <w:rPr>
-          <w:lang w:val="es-ES"/>
-        </w:rPr>
-        <w:t xml:space="preserve"> lado del cliente</w:t>
-      </w:r>
-      <w:r>
-        <w:rPr>
-          <w:lang w:val="es-ES"/>
-        </w:rPr>
-        <w:t xml:space="preserve"> hemos utilizado</w:t>
+        <w:t>Del lado del cliente hemos utilizado</w:t>
       </w:r>
       <w:r>
         <w:rPr>
@@ -3110,6 +3242,7 @@
           <w:sz w:val="21"/>
           <w:szCs w:val="21"/>
           <w:shd w:val="clear" w:color="auto" w:fill="FFFFFF"/>
+          <w:lang w:val="es-ES"/>
         </w:rPr>
         <w:t>A</w:t>
       </w:r>
@@ -3122,6 +3255,7 @@
           <w:sz w:val="21"/>
           <w:szCs w:val="21"/>
           <w:shd w:val="clear" w:color="auto" w:fill="FFFFFF"/>
+          <w:lang w:val="es-ES"/>
         </w:rPr>
         <w:t>synchronous</w:t>
       </w:r>
@@ -3135,6 +3269,7 @@
           <w:sz w:val="21"/>
           <w:szCs w:val="21"/>
           <w:shd w:val="clear" w:color="auto" w:fill="FFFFFF"/>
+          <w:lang w:val="es-ES"/>
         </w:rPr>
         <w:t> </w:t>
       </w:r>
@@ -3148,6 +3283,7 @@
           <w:sz w:val="21"/>
           <w:szCs w:val="21"/>
           <w:shd w:val="clear" w:color="auto" w:fill="FFFFFF"/>
+          <w:lang w:val="es-ES"/>
         </w:rPr>
         <w:t>J</w:t>
       </w:r>
@@ -3160,6 +3296,7 @@
           <w:sz w:val="21"/>
           <w:szCs w:val="21"/>
           <w:shd w:val="clear" w:color="auto" w:fill="FFFFFF"/>
+          <w:lang w:val="es-ES"/>
         </w:rPr>
         <w:t>avaScript</w:t>
       </w:r>
@@ -3173,6 +3310,7 @@
           <w:sz w:val="21"/>
           <w:szCs w:val="21"/>
           <w:shd w:val="clear" w:color="auto" w:fill="FFFFFF"/>
+          <w:lang w:val="es-ES"/>
         </w:rPr>
         <w:t> </w:t>
       </w:r>
@@ -3186,6 +3324,7 @@
           <w:sz w:val="21"/>
           <w:szCs w:val="21"/>
           <w:shd w:val="clear" w:color="auto" w:fill="FFFFFF"/>
+          <w:lang w:val="es-ES"/>
         </w:rPr>
         <w:t>A</w:t>
       </w:r>
@@ -3198,6 +3337,7 @@
           <w:sz w:val="21"/>
           <w:szCs w:val="21"/>
           <w:shd w:val="clear" w:color="auto" w:fill="FFFFFF"/>
+          <w:lang w:val="es-ES"/>
         </w:rPr>
         <w:t>nd</w:t>
       </w:r>
@@ -3211,6 +3351,7 @@
           <w:sz w:val="21"/>
           <w:szCs w:val="21"/>
           <w:shd w:val="clear" w:color="auto" w:fill="FFFFFF"/>
+          <w:lang w:val="es-ES"/>
         </w:rPr>
         <w:t> </w:t>
       </w:r>
@@ -3224,6 +3365,7 @@
           <w:sz w:val="21"/>
           <w:szCs w:val="21"/>
           <w:shd w:val="clear" w:color="auto" w:fill="FFFFFF"/>
+          <w:lang w:val="es-ES"/>
         </w:rPr>
         <w:t>X</w:t>
       </w:r>
@@ -3236,6 +3378,7 @@
           <w:sz w:val="21"/>
           <w:szCs w:val="21"/>
           <w:shd w:val="clear" w:color="auto" w:fill="FFFFFF"/>
+          <w:lang w:val="es-ES"/>
         </w:rPr>
         <w:t>ML</w:t>
       </w:r>
@@ -3243,13 +3386,7 @@
         <w:rPr>
           <w:lang w:val="es-ES"/>
         </w:rPr>
-        <w:t xml:space="preserve">) como técnica de desarrollo web asíncrona </w:t>
-      </w:r>
-      <w:r>
-        <w:rPr>
-          <w:lang w:val="es-ES"/>
-        </w:rPr>
-        <w:t>con el servidor.</w:t>
+        <w:t>) como técnica de desarrollo web asíncrona con el servidor.</w:t>
       </w:r>
     </w:p>
     <w:p>
@@ -3268,13 +3405,7 @@
         <w:rPr>
           <w:lang w:val="es-ES"/>
         </w:rPr>
-        <w:t xml:space="preserve">De </w:t>
-      </w:r>
-      <w:r>
-        <w:rPr>
-          <w:lang w:val="es-ES"/>
-        </w:rPr>
-        <w:t>lenguaje de diseño gráfico Hojas de estilo en cascada (</w:t>
+        <w:t>De lenguaje de diseño gráfico Hojas de estilo en cascada (</w:t>
       </w:r>
       <w:r>
         <w:rPr>
@@ -3287,13 +3418,7 @@
         <w:rPr>
           <w:lang w:val="es-ES"/>
         </w:rPr>
-        <w:t xml:space="preserve"> 3)</w:t>
-      </w:r>
-      <w:r>
-        <w:rPr>
-          <w:lang w:val="es-ES"/>
-        </w:rPr>
-        <w:t>.</w:t>
+        <w:t xml:space="preserve"> 3).</w:t>
       </w:r>
     </w:p>
     <w:p>
@@ -3519,10 +3644,7 @@
         <w:jc w:val="both"/>
       </w:pPr>
       <w:r>
-        <w:t xml:space="preserve">La página de índex, es la primera página que vera el usuario al entrar a nuestro sitio web. Aquí el usuario </w:t>
-      </w:r>
-      <w:r>
-        <w:t>tendrá una pequeña impresión de los servicios que ofrece L2F, sabrá quien ha desarrollado la aplicación, podrá localizarnos y contactar con nosotros.</w:t>
+        <w:t>La página de índex, es la primera página que vera el usuario al entrar a nuestro sitio web. Aquí el usuario tendrá una pequeña impresión de los servicios que ofrece L2F, sabrá quien ha desarrollado la aplicación, podrá localizarnos y contactar con nosotros.</w:t>
       </w:r>
     </w:p>
     <w:p>
@@ -3807,19 +3929,7 @@
         <w:t>Una vez se ha registrado el usuario</w:t>
       </w:r>
       <w:r>
-        <w:t>, d</w:t>
-      </w:r>
-      <w:r>
-        <w:t xml:space="preserve">esde un principio, </w:t>
-      </w:r>
-      <w:r>
-        <w:t>obtenemos</w:t>
-      </w:r>
-      <w:r>
-        <w:t xml:space="preserve"> en la base de datos esta informaci</w:t>
-      </w:r>
-      <w:r>
-        <w:t>ón, aunque el usuario decida cancelar el proceso de registro. A continuación,</w:t>
+        <w:t>, desde un principio, obtenemos en la base de datos esta información, aunque el usuario decida cancelar el proceso de registro. A continuación,</w:t>
       </w:r>
       <w:r>
         <w:t xml:space="preserve"> obligamos a</w:t>
@@ -4827,8 +4937,14 @@
           <w:numId w:val="9"/>
         </w:numPr>
         <w:jc w:val="both"/>
-      </w:pPr>
-      <w:r>
+        <w:rPr>
+          <w:lang w:val="es-ES"/>
+        </w:rPr>
+      </w:pPr>
+      <w:r>
+        <w:rPr>
+          <w:lang w:val="es-ES"/>
+        </w:rPr>
         <w:t>Información personal: Nombre, correo, tiempo que llevas registrado, altura, IMC (Que se calcula de forma automática y se actualiza conforme el usuario cambia la altura y/o el peso), el tipo de cuerpo, su objetivo y la edad(que se calcula de forma dinámica a partir de su fecha de nacimiento).</w:t>
       </w:r>
     </w:p>
@@ -4837,11 +4953,14 @@
         <w:pStyle w:val="Prrafodelista"/>
         <w:ind w:left="768"/>
         <w:jc w:val="both"/>
+        <w:rPr>
+          <w:lang w:val="es-ES"/>
+        </w:rPr>
       </w:pPr>
       <w:r>
         <w:rPr>
           <w:noProof/>
-          <w:lang w:eastAsia="es-ES"/>
+          <w:lang w:val="es-ES" w:eastAsia="es-ES"/>
         </w:rPr>
         <w:drawing>
           <wp:inline distT="0" distB="0" distL="0" distR="0">
@@ -4890,14 +5009,11 @@
         </w:drawing>
       </w:r>
       <w:r>
+        <w:rPr>
+          <w:lang w:val="es-ES"/>
+        </w:rPr>
         <w:br/>
-        <w:t>Cuándo pulsamos “Editar información”, se nos hable una ventana modal con un formulario que nos dirige a la página “</w:t>
-      </w:r>
-      <w:r>
-        <w:t>ch_user_data.proc</w:t>
-      </w:r>
-      <w:r>
-        <w:t>.php” (invisible para el usuario) que nos actualiza los datos.</w:t>
+        <w:t>Cuándo pulsamos “Editar información”, se nos hable una ventana modal con un formulario que nos dirige a la página “ch_user_data.proc.php” (invisible para el usuario) que nos actualiza los datos.</w:t>
       </w:r>
     </w:p>
     <w:p>
@@ -4905,11 +5021,14 @@
         <w:pStyle w:val="Prrafodelista"/>
         <w:ind w:left="768"/>
         <w:jc w:val="both"/>
+        <w:rPr>
+          <w:lang w:val="es-ES"/>
+        </w:rPr>
       </w:pPr>
       <w:r>
         <w:rPr>
           <w:noProof/>
-          <w:lang w:eastAsia="es-ES"/>
+          <w:lang w:val="es-ES" w:eastAsia="es-ES"/>
         </w:rPr>
         <w:lastRenderedPageBreak/>
         <w:drawing>
@@ -4973,6 +5092,9 @@
         <w:pStyle w:val="Prrafodelista"/>
         <w:ind w:left="768"/>
         <w:jc w:val="both"/>
+        <w:rPr>
+          <w:lang w:val="es-ES"/>
+        </w:rPr>
       </w:pPr>
     </w:p>
     <w:p>
@@ -4983,8 +5105,14 @@
           <w:numId w:val="9"/>
         </w:numPr>
         <w:jc w:val="both"/>
-      </w:pPr>
-      <w:r>
+        <w:rPr>
+          <w:lang w:val="es-ES"/>
+        </w:rPr>
+      </w:pPr>
+      <w:r>
+        <w:rPr>
+          <w:lang w:val="es-ES"/>
+        </w:rPr>
         <w:t>Peso: Aquí tenemos que diferenciar en dos apartados, el “Historial peso” dónde el usuario puede ver sus últimos tres pesos (y si tiene 3 o más registros le mostramos un botón con un enlace que le muestra TODOS los registros de pesos y una gráfica con su evolución de peso.</w:t>
       </w:r>
     </w:p>
@@ -4993,11 +5121,14 @@
         <w:pStyle w:val="Prrafodelista"/>
         <w:ind w:left="768"/>
         <w:jc w:val="both"/>
+        <w:rPr>
+          <w:lang w:val="es-ES"/>
+        </w:rPr>
       </w:pPr>
       <w:r>
         <w:rPr>
           <w:noProof/>
-          <w:lang w:eastAsia="es-ES"/>
+          <w:lang w:val="es-ES" w:eastAsia="es-ES"/>
         </w:rPr>
         <w:drawing>
           <wp:inline distT="0" distB="0" distL="0" distR="0">
@@ -5046,6 +5177,9 @@
         </w:drawing>
       </w:r>
       <w:r>
+        <w:rPr>
+          <w:lang w:val="es-ES"/>
+        </w:rPr>
         <w:br/>
         <w:t>Luego tenemos el apartado de “Pésate” dónde introducimos nuestro peso actual, cogiendo el valor de nuestro último registro:</w:t>
       </w:r>
@@ -5055,11 +5189,14 @@
         <w:pStyle w:val="Prrafodelista"/>
         <w:ind w:left="768"/>
         <w:jc w:val="both"/>
+        <w:rPr>
+          <w:lang w:val="es-ES"/>
+        </w:rPr>
       </w:pPr>
       <w:r>
         <w:rPr>
           <w:noProof/>
-          <w:lang w:eastAsia="es-ES"/>
+          <w:lang w:val="es-ES" w:eastAsia="es-ES"/>
         </w:rPr>
         <w:lastRenderedPageBreak/>
         <w:drawing>
@@ -5114,8 +5251,14 @@
         <w:pStyle w:val="Prrafodelista"/>
         <w:ind w:left="768"/>
         <w:jc w:val="both"/>
-      </w:pPr>
-      <w:r>
+        <w:rPr>
+          <w:lang w:val="es-ES"/>
+        </w:rPr>
+      </w:pPr>
+      <w:r>
+        <w:rPr>
+          <w:lang w:val="es-ES"/>
+        </w:rPr>
         <w:t>Cuándo le damos a “Enviar” se dirige a una página invisible para el usuario, que introduce el peso y controla si ese peso es mayor o menor que el anterior y comprueba el objetivo, si el usuario ha engordado y su objetivo es adelgazar, le sale el siguiente mensaje:</w:t>
       </w:r>
     </w:p>
@@ -5124,11 +5267,14 @@
         <w:pStyle w:val="Prrafodelista"/>
         <w:ind w:left="768"/>
         <w:jc w:val="both"/>
+        <w:rPr>
+          <w:lang w:val="es-ES"/>
+        </w:rPr>
       </w:pPr>
       <w:r>
         <w:rPr>
           <w:noProof/>
-          <w:lang w:eastAsia="es-ES"/>
+          <w:lang w:val="es-ES" w:eastAsia="es-ES"/>
         </w:rPr>
         <w:drawing>
           <wp:inline distT="0" distB="0" distL="0" distR="0">
@@ -5190,6 +5336,9 @@
         <w:pStyle w:val="Prrafodelista"/>
         <w:ind w:left="768"/>
         <w:jc w:val="both"/>
+        <w:rPr>
+          <w:lang w:val="es-ES"/>
+        </w:rPr>
       </w:pPr>
     </w:p>
     <w:p>
@@ -5197,6 +5346,9 @@
         <w:pStyle w:val="Prrafodelista"/>
         <w:ind w:left="768"/>
         <w:jc w:val="both"/>
+        <w:rPr>
+          <w:lang w:val="es-ES"/>
+        </w:rPr>
       </w:pPr>
     </w:p>
     <w:p>
@@ -5204,6 +5356,9 @@
         <w:pStyle w:val="Prrafodelista"/>
         <w:ind w:left="768"/>
         <w:jc w:val="both"/>
+        <w:rPr>
+          <w:lang w:val="es-ES"/>
+        </w:rPr>
       </w:pPr>
     </w:p>
     <w:p>
@@ -5214,8 +5369,14 @@
           <w:numId w:val="9"/>
         </w:numPr>
         <w:jc w:val="both"/>
-      </w:pPr>
-      <w:r>
+        <w:rPr>
+          <w:lang w:val="es-ES"/>
+        </w:rPr>
+      </w:pPr>
+      <w:r>
+        <w:rPr>
+          <w:lang w:val="es-ES"/>
+        </w:rPr>
         <w:t>Medidas: En este apartado, al igual que en el apartado de peso tenemos dos sub-apartados, uno para ver nuestras últimas mediciones en los diferentes grupos musculares (a diferencia del peso, sólo podemos observar la última medida, ya que, son 7 apartados y si se pusieran sus 3 últimas medidas, simplemente no cabría en ninguna pantalla Smartphone).</w:t>
       </w:r>
     </w:p>
@@ -5224,8 +5385,14 @@
         <w:pStyle w:val="Prrafodelista"/>
         <w:ind w:left="768"/>
         <w:jc w:val="both"/>
-      </w:pPr>
-      <w:r>
+        <w:rPr>
+          <w:lang w:val="es-ES"/>
+        </w:rPr>
+      </w:pPr>
+      <w:r>
+        <w:rPr>
+          <w:lang w:val="es-ES"/>
+        </w:rPr>
         <w:t>El insertar medidas se vería así (al igual que el peso, el valor por defecto es nuestra última medida correspondiente a la parte de ese cuerpo).</w:t>
       </w:r>
     </w:p>
@@ -5234,11 +5401,14 @@
         <w:pStyle w:val="Prrafodelista"/>
         <w:ind w:left="768"/>
         <w:jc w:val="both"/>
+        <w:rPr>
+          <w:lang w:val="es-ES"/>
+        </w:rPr>
       </w:pPr>
       <w:r>
         <w:rPr>
           <w:noProof/>
-          <w:lang w:eastAsia="es-ES"/>
+          <w:lang w:val="es-ES" w:eastAsia="es-ES"/>
         </w:rPr>
         <w:drawing>
           <wp:inline distT="0" distB="0" distL="0" distR="0">
@@ -5289,7 +5459,7 @@
       <w:r>
         <w:rPr>
           <w:noProof/>
-          <w:lang w:eastAsia="es-ES"/>
+          <w:lang w:val="es-ES" w:eastAsia="es-ES"/>
         </w:rPr>
         <w:drawing>
           <wp:inline distT="0" distB="0" distL="0" distR="0">
@@ -5343,8 +5513,14 @@
         <w:pStyle w:val="Prrafodelista"/>
         <w:ind w:left="768"/>
         <w:jc w:val="both"/>
-      </w:pPr>
-      <w:r>
+        <w:rPr>
+          <w:lang w:val="es-ES"/>
+        </w:rPr>
+      </w:pPr>
+      <w:r>
+        <w:rPr>
+          <w:lang w:val="es-ES"/>
+        </w:rPr>
         <w:t>En el historial medidas, también podemos acceder a la página dónde se ven todas las medidas y el gráfico evolutivo, para ello tenemos que pulsar el botón “ver más”:</w:t>
       </w:r>
     </w:p>
@@ -5353,11 +5529,14 @@
         <w:pStyle w:val="Prrafodelista"/>
         <w:ind w:left="768"/>
         <w:jc w:val="both"/>
+        <w:rPr>
+          <w:lang w:val="es-ES"/>
+        </w:rPr>
       </w:pPr>
       <w:r>
         <w:rPr>
           <w:noProof/>
-          <w:lang w:eastAsia="es-ES"/>
+          <w:lang w:val="es-ES" w:eastAsia="es-ES"/>
         </w:rPr>
         <w:drawing>
           <wp:inline distT="0" distB="0" distL="0" distR="0">
@@ -5419,6 +5598,9 @@
         <w:pStyle w:val="Prrafodelista"/>
         <w:ind w:left="768"/>
         <w:jc w:val="both"/>
+        <w:rPr>
+          <w:lang w:val="es-ES"/>
+        </w:rPr>
       </w:pPr>
     </w:p>
     <w:p>
@@ -5426,6 +5608,9 @@
         <w:pStyle w:val="Prrafodelista"/>
         <w:ind w:left="768"/>
         <w:jc w:val="both"/>
+        <w:rPr>
+          <w:lang w:val="es-ES"/>
+        </w:rPr>
       </w:pPr>
     </w:p>
     <w:p>
@@ -8681,19 +8866,7 @@
         <w:rPr>
           <w:lang w:val="es-ES"/>
         </w:rPr>
-        <w:t xml:space="preserve">Si el usuario ya ha </w:t>
-      </w:r>
-      <w:r>
-        <w:rPr>
-          <w:lang w:val="es-ES"/>
-        </w:rPr>
-        <w:t>h</w:t>
-      </w:r>
-      <w:r>
-        <w:rPr>
-          <w:lang w:val="es-ES"/>
-        </w:rPr>
-        <w:t>echo ejercicio hoy</w:t>
+        <w:t>Si el usuario ya ha hecho ejercicio hoy</w:t>
       </w:r>
     </w:p>
     <w:p>
@@ -10133,10 +10306,7 @@
         <w:jc w:val="both"/>
       </w:pPr>
       <w:r>
-        <w:t xml:space="preserve">La </w:t>
-      </w:r>
-      <w:r>
-        <w:t>programación tiene los siguientes casos:</w:t>
+        <w:t>La programación tiene los siguientes casos:</w:t>
       </w:r>
     </w:p>
     <w:p>
@@ -10210,19 +10380,7 @@
         <w:rPr>
           <w:lang w:val="es-ES"/>
         </w:rPr>
-        <w:t xml:space="preserve">datos en el historial </w:t>
-      </w:r>
-      <w:r>
-        <w:rPr>
-          <w:lang w:val="es-ES"/>
-        </w:rPr>
-        <w:t>rutina</w:t>
-      </w:r>
-      <w:r>
-        <w:rPr>
-          <w:lang w:val="es-ES"/>
-        </w:rPr>
-        <w:t>s</w:t>
+        <w:t>datos en el historial rutinas</w:t>
       </w:r>
     </w:p>
     <w:p>
@@ -12435,7 +12593,7 @@
               <w:noProof/>
               <w:color w:val="FFFFFF" w:themeColor="background1"/>
             </w:rPr>
-            <w:t>1</w:t>
+            <w:t>5</w:t>
           </w:r>
           <w:r>
             <w:rPr>
@@ -13573,6 +13731,119 @@
     </w:lvl>
   </w:abstractNum>
   <w:abstractNum w:abstractNumId="8">
+    <w:nsid w:val="63B25DA0"/>
+    <w:multiLevelType w:val="hybridMultilevel"/>
+    <w:tmpl w:val="309C32A0"/>
+    <w:lvl w:ilvl="0" w:tplc="0C0A0001">
+      <w:start w:val="1"/>
+      <w:numFmt w:val="bullet"/>
+      <w:lvlText w:val=""/>
+      <w:lvlJc w:val="left"/>
+      <w:pPr>
+        <w:ind w:left="720" w:hanging="360"/>
+      </w:pPr>
+      <w:rPr>
+        <w:rFonts w:ascii="Symbol" w:hAnsi="Symbol" w:hint="default"/>
+      </w:rPr>
+    </w:lvl>
+    <w:lvl w:ilvl="1" w:tplc="0C0A0003" w:tentative="1">
+      <w:start w:val="1"/>
+      <w:numFmt w:val="bullet"/>
+      <w:lvlText w:val="o"/>
+      <w:lvlJc w:val="left"/>
+      <w:pPr>
+        <w:ind w:left="1440" w:hanging="360"/>
+      </w:pPr>
+      <w:rPr>
+        <w:rFonts w:ascii="Courier New" w:hAnsi="Courier New" w:cs="Courier New" w:hint="default"/>
+      </w:rPr>
+    </w:lvl>
+    <w:lvl w:ilvl="2" w:tplc="0C0A0005" w:tentative="1">
+      <w:start w:val="1"/>
+      <w:numFmt w:val="bullet"/>
+      <w:lvlText w:val=""/>
+      <w:lvlJc w:val="left"/>
+      <w:pPr>
+        <w:ind w:left="2160" w:hanging="360"/>
+      </w:pPr>
+      <w:rPr>
+        <w:rFonts w:ascii="Wingdings" w:hAnsi="Wingdings" w:hint="default"/>
+      </w:rPr>
+    </w:lvl>
+    <w:lvl w:ilvl="3" w:tplc="0C0A0001" w:tentative="1">
+      <w:start w:val="1"/>
+      <w:numFmt w:val="bullet"/>
+      <w:lvlText w:val=""/>
+      <w:lvlJc w:val="left"/>
+      <w:pPr>
+        <w:ind w:left="2880" w:hanging="360"/>
+      </w:pPr>
+      <w:rPr>
+        <w:rFonts w:ascii="Symbol" w:hAnsi="Symbol" w:hint="default"/>
+      </w:rPr>
+    </w:lvl>
+    <w:lvl w:ilvl="4" w:tplc="0C0A0003" w:tentative="1">
+      <w:start w:val="1"/>
+      <w:numFmt w:val="bullet"/>
+      <w:lvlText w:val="o"/>
+      <w:lvlJc w:val="left"/>
+      <w:pPr>
+        <w:ind w:left="3600" w:hanging="360"/>
+      </w:pPr>
+      <w:rPr>
+        <w:rFonts w:ascii="Courier New" w:hAnsi="Courier New" w:cs="Courier New" w:hint="default"/>
+      </w:rPr>
+    </w:lvl>
+    <w:lvl w:ilvl="5" w:tplc="0C0A0005" w:tentative="1">
+      <w:start w:val="1"/>
+      <w:numFmt w:val="bullet"/>
+      <w:lvlText w:val=""/>
+      <w:lvlJc w:val="left"/>
+      <w:pPr>
+        <w:ind w:left="4320" w:hanging="360"/>
+      </w:pPr>
+      <w:rPr>
+        <w:rFonts w:ascii="Wingdings" w:hAnsi="Wingdings" w:hint="default"/>
+      </w:rPr>
+    </w:lvl>
+    <w:lvl w:ilvl="6" w:tplc="0C0A0001" w:tentative="1">
+      <w:start w:val="1"/>
+      <w:numFmt w:val="bullet"/>
+      <w:lvlText w:val=""/>
+      <w:lvlJc w:val="left"/>
+      <w:pPr>
+        <w:ind w:left="5040" w:hanging="360"/>
+      </w:pPr>
+      <w:rPr>
+        <w:rFonts w:ascii="Symbol" w:hAnsi="Symbol" w:hint="default"/>
+      </w:rPr>
+    </w:lvl>
+    <w:lvl w:ilvl="7" w:tplc="0C0A0003" w:tentative="1">
+      <w:start w:val="1"/>
+      <w:numFmt w:val="bullet"/>
+      <w:lvlText w:val="o"/>
+      <w:lvlJc w:val="left"/>
+      <w:pPr>
+        <w:ind w:left="5760" w:hanging="360"/>
+      </w:pPr>
+      <w:rPr>
+        <w:rFonts w:ascii="Courier New" w:hAnsi="Courier New" w:cs="Courier New" w:hint="default"/>
+      </w:rPr>
+    </w:lvl>
+    <w:lvl w:ilvl="8" w:tplc="0C0A0005" w:tentative="1">
+      <w:start w:val="1"/>
+      <w:numFmt w:val="bullet"/>
+      <w:lvlText w:val=""/>
+      <w:lvlJc w:val="left"/>
+      <w:pPr>
+        <w:ind w:left="6480" w:hanging="360"/>
+      </w:pPr>
+      <w:rPr>
+        <w:rFonts w:ascii="Wingdings" w:hAnsi="Wingdings" w:hint="default"/>
+      </w:rPr>
+    </w:lvl>
+  </w:abstractNum>
+  <w:abstractNum w:abstractNumId="9">
     <w:nsid w:val="77E010C7"/>
     <w:multiLevelType w:val="multilevel"/>
     <w:tmpl w:val="AE8A7EC0"/>
@@ -13682,6 +13953,119 @@
       </w:pPr>
       <w:rPr>
         <w:rFonts w:hint="default"/>
+      </w:rPr>
+    </w:lvl>
+  </w:abstractNum>
+  <w:abstractNum w:abstractNumId="10">
+    <w:nsid w:val="7C8F416A"/>
+    <w:multiLevelType w:val="hybridMultilevel"/>
+    <w:tmpl w:val="A07E8504"/>
+    <w:lvl w:ilvl="0" w:tplc="0C0A0001">
+      <w:start w:val="1"/>
+      <w:numFmt w:val="bullet"/>
+      <w:lvlText w:val=""/>
+      <w:lvlJc w:val="left"/>
+      <w:pPr>
+        <w:ind w:left="720" w:hanging="360"/>
+      </w:pPr>
+      <w:rPr>
+        <w:rFonts w:ascii="Symbol" w:hAnsi="Symbol" w:hint="default"/>
+      </w:rPr>
+    </w:lvl>
+    <w:lvl w:ilvl="1" w:tplc="0C0A0003" w:tentative="1">
+      <w:start w:val="1"/>
+      <w:numFmt w:val="bullet"/>
+      <w:lvlText w:val="o"/>
+      <w:lvlJc w:val="left"/>
+      <w:pPr>
+        <w:ind w:left="1440" w:hanging="360"/>
+      </w:pPr>
+      <w:rPr>
+        <w:rFonts w:ascii="Courier New" w:hAnsi="Courier New" w:cs="Courier New" w:hint="default"/>
+      </w:rPr>
+    </w:lvl>
+    <w:lvl w:ilvl="2" w:tplc="0C0A0005" w:tentative="1">
+      <w:start w:val="1"/>
+      <w:numFmt w:val="bullet"/>
+      <w:lvlText w:val=""/>
+      <w:lvlJc w:val="left"/>
+      <w:pPr>
+        <w:ind w:left="2160" w:hanging="360"/>
+      </w:pPr>
+      <w:rPr>
+        <w:rFonts w:ascii="Wingdings" w:hAnsi="Wingdings" w:hint="default"/>
+      </w:rPr>
+    </w:lvl>
+    <w:lvl w:ilvl="3" w:tplc="0C0A0001" w:tentative="1">
+      <w:start w:val="1"/>
+      <w:numFmt w:val="bullet"/>
+      <w:lvlText w:val=""/>
+      <w:lvlJc w:val="left"/>
+      <w:pPr>
+        <w:ind w:left="2880" w:hanging="360"/>
+      </w:pPr>
+      <w:rPr>
+        <w:rFonts w:ascii="Symbol" w:hAnsi="Symbol" w:hint="default"/>
+      </w:rPr>
+    </w:lvl>
+    <w:lvl w:ilvl="4" w:tplc="0C0A0003" w:tentative="1">
+      <w:start w:val="1"/>
+      <w:numFmt w:val="bullet"/>
+      <w:lvlText w:val="o"/>
+      <w:lvlJc w:val="left"/>
+      <w:pPr>
+        <w:ind w:left="3600" w:hanging="360"/>
+      </w:pPr>
+      <w:rPr>
+        <w:rFonts w:ascii="Courier New" w:hAnsi="Courier New" w:cs="Courier New" w:hint="default"/>
+      </w:rPr>
+    </w:lvl>
+    <w:lvl w:ilvl="5" w:tplc="0C0A0005" w:tentative="1">
+      <w:start w:val="1"/>
+      <w:numFmt w:val="bullet"/>
+      <w:lvlText w:val=""/>
+      <w:lvlJc w:val="left"/>
+      <w:pPr>
+        <w:ind w:left="4320" w:hanging="360"/>
+      </w:pPr>
+      <w:rPr>
+        <w:rFonts w:ascii="Wingdings" w:hAnsi="Wingdings" w:hint="default"/>
+      </w:rPr>
+    </w:lvl>
+    <w:lvl w:ilvl="6" w:tplc="0C0A0001" w:tentative="1">
+      <w:start w:val="1"/>
+      <w:numFmt w:val="bullet"/>
+      <w:lvlText w:val=""/>
+      <w:lvlJc w:val="left"/>
+      <w:pPr>
+        <w:ind w:left="5040" w:hanging="360"/>
+      </w:pPr>
+      <w:rPr>
+        <w:rFonts w:ascii="Symbol" w:hAnsi="Symbol" w:hint="default"/>
+      </w:rPr>
+    </w:lvl>
+    <w:lvl w:ilvl="7" w:tplc="0C0A0003" w:tentative="1">
+      <w:start w:val="1"/>
+      <w:numFmt w:val="bullet"/>
+      <w:lvlText w:val="o"/>
+      <w:lvlJc w:val="left"/>
+      <w:pPr>
+        <w:ind w:left="5760" w:hanging="360"/>
+      </w:pPr>
+      <w:rPr>
+        <w:rFonts w:ascii="Courier New" w:hAnsi="Courier New" w:cs="Courier New" w:hint="default"/>
+      </w:rPr>
+    </w:lvl>
+    <w:lvl w:ilvl="8" w:tplc="0C0A0005" w:tentative="1">
+      <w:start w:val="1"/>
+      <w:numFmt w:val="bullet"/>
+      <w:lvlText w:val=""/>
+      <w:lvlJc w:val="left"/>
+      <w:pPr>
+        <w:ind w:left="6480" w:hanging="360"/>
+      </w:pPr>
+      <w:rPr>
+        <w:rFonts w:ascii="Wingdings" w:hAnsi="Wingdings" w:hint="default"/>
       </w:rPr>
     </w:lvl>
   </w:abstractNum>
@@ -13707,10 +14091,16 @@
     <w:abstractNumId w:val="7"/>
   </w:num>
   <w:num w:numId="8">
-    <w:abstractNumId w:val="8"/>
+    <w:abstractNumId w:val="9"/>
   </w:num>
   <w:num w:numId="9">
     <w:abstractNumId w:val="5"/>
+  </w:num>
+  <w:num w:numId="10">
+    <w:abstractNumId w:val="8"/>
+  </w:num>
+  <w:num w:numId="11">
+    <w:abstractNumId w:val="10"/>
   </w:num>
 </w:numbering>
 </file>
@@ -17258,48 +17648,48 @@
     </dgm:pt>
   </dgm:ptLst>
   <dgm:cxnLst>
-    <dgm:cxn modelId="{F072ADD2-3DF5-433C-ABA0-63D619174E2F}" type="presOf" srcId="{211615DD-0E18-4152-82BA-A5DA383C73BE}" destId="{948B2F15-8D9E-4A06-AA99-9353B781786D}" srcOrd="1" destOrd="0" presId="urn:microsoft.com/office/officeart/2005/8/layout/hierarchy2"/>
-    <dgm:cxn modelId="{A849A0E4-9840-4289-A2F1-5D631DF0122C}" type="presOf" srcId="{3CADA1D4-3B8B-4982-9589-542207902C20}" destId="{2DEC2B7D-E6B5-4DD3-BD2A-4B791D176F5A}" srcOrd="0" destOrd="0" presId="urn:microsoft.com/office/officeart/2005/8/layout/hierarchy2"/>
-    <dgm:cxn modelId="{60C9CFF8-27B3-4233-9277-E7A0E580C22F}" type="presOf" srcId="{E842F0D8-AE2C-43AF-BB26-E8DD9C87ADB0}" destId="{E6EAB53D-CB1C-4BD2-B71A-9B4493155CD0}" srcOrd="0" destOrd="0" presId="urn:microsoft.com/office/officeart/2005/8/layout/hierarchy2"/>
-    <dgm:cxn modelId="{FE882378-7CBE-4242-AB8E-8022FCB96EE7}" type="presOf" srcId="{6A10C84D-38C2-4DC6-94A4-9F90FA23EFB4}" destId="{1C6CAB36-2008-4A3E-B123-32FFF9F86BE0}" srcOrd="0" destOrd="0" presId="urn:microsoft.com/office/officeart/2005/8/layout/hierarchy2"/>
-    <dgm:cxn modelId="{26D6F1ED-F7EA-4BCF-8E80-2047F7571626}" type="presOf" srcId="{D1D7081F-659A-4761-AC0E-ECFE686D7659}" destId="{CE2FA47C-55D8-49C4-BF15-9E378196C8CE}" srcOrd="0" destOrd="0" presId="urn:microsoft.com/office/officeart/2005/8/layout/hierarchy2"/>
+    <dgm:cxn modelId="{0944C2B2-7DAE-4A20-9ACC-ADC7C8F694D0}" type="presOf" srcId="{6A10C84D-38C2-4DC6-94A4-9F90FA23EFB4}" destId="{1C6CAB36-2008-4A3E-B123-32FFF9F86BE0}" srcOrd="0" destOrd="0" presId="urn:microsoft.com/office/officeart/2005/8/layout/hierarchy2"/>
+    <dgm:cxn modelId="{620CAC93-8326-4B5B-A953-FCF18894F33B}" type="presOf" srcId="{9F2E624C-5012-4B90-9A6A-288D2E7B76E7}" destId="{E77A897D-5FC8-48D2-9DA4-CACB009D1629}" srcOrd="1" destOrd="0" presId="urn:microsoft.com/office/officeart/2005/8/layout/hierarchy2"/>
+    <dgm:cxn modelId="{06238312-A1EB-4285-AB9F-7ACEF67F1A45}" type="presOf" srcId="{3CADA1D4-3B8B-4982-9589-542207902C20}" destId="{2DEC2B7D-E6B5-4DD3-BD2A-4B791D176F5A}" srcOrd="0" destOrd="0" presId="urn:microsoft.com/office/officeart/2005/8/layout/hierarchy2"/>
+    <dgm:cxn modelId="{E1DFC9B6-0B58-4298-9034-DD7E2F72D26F}" type="presOf" srcId="{0FA81981-64BC-4284-9427-64AEABF5258E}" destId="{2DD7B28F-E0B1-4B98-879E-C02C9B910E29}" srcOrd="0" destOrd="0" presId="urn:microsoft.com/office/officeart/2005/8/layout/hierarchy2"/>
+    <dgm:cxn modelId="{69554E76-715E-4287-9013-D3F6BEC5D2E6}" type="presOf" srcId="{43462E25-8911-4D01-A6CD-FC4658318B12}" destId="{AC300B6A-2BBC-4A23-B964-FED83062CF70}" srcOrd="0" destOrd="0" presId="urn:microsoft.com/office/officeart/2005/8/layout/hierarchy2"/>
+    <dgm:cxn modelId="{95058FFA-7BD6-44B0-92CC-7B9BE7CFE358}" type="presOf" srcId="{6EAC27E8-BAFE-4309-80C8-348E851C2A04}" destId="{686FD6AB-3AC6-41BA-A0F4-576070EB0633}" srcOrd="0" destOrd="0" presId="urn:microsoft.com/office/officeart/2005/8/layout/hierarchy2"/>
+    <dgm:cxn modelId="{6E850B5F-3C7D-4C2F-ACBF-94A54B694DD1}" type="presOf" srcId="{6EAC27E8-BAFE-4309-80C8-348E851C2A04}" destId="{793EBB4B-7F2D-451A-8FB4-C7BC8B479AB1}" srcOrd="1" destOrd="0" presId="urn:microsoft.com/office/officeart/2005/8/layout/hierarchy2"/>
+    <dgm:cxn modelId="{B1127804-E40C-44D6-85C2-CE935B2F6EF0}" type="presOf" srcId="{E842F0D8-AE2C-43AF-BB26-E8DD9C87ADB0}" destId="{2C739776-C487-4BE2-99B2-1CF01F965E86}" srcOrd="1" destOrd="0" presId="urn:microsoft.com/office/officeart/2005/8/layout/hierarchy2"/>
     <dgm:cxn modelId="{DD6CFFBA-89FA-412F-B729-ABD075BBBE78}" srcId="{6A10C84D-38C2-4DC6-94A4-9F90FA23EFB4}" destId="{B5E34C57-C6A8-4A1B-972D-7127655C118A}" srcOrd="2" destOrd="0" parTransId="{6EAC27E8-BAFE-4309-80C8-348E851C2A04}" sibTransId="{0FF15608-6FCA-413E-B449-E0875D5D9D39}"/>
     <dgm:cxn modelId="{E73BF32D-E40C-4200-A51D-A87AE6731218}" srcId="{0FA81981-64BC-4284-9427-64AEABF5258E}" destId="{6A10C84D-38C2-4DC6-94A4-9F90FA23EFB4}" srcOrd="0" destOrd="0" parTransId="{211615DD-0E18-4152-82BA-A5DA383C73BE}" sibTransId="{BC941DB9-7D12-4FB8-8519-24CAB0AFA73E}"/>
-    <dgm:cxn modelId="{16D86CC6-AE2E-44DE-9E6F-528811150650}" type="presOf" srcId="{9F2E624C-5012-4B90-9A6A-288D2E7B76E7}" destId="{87CD41F1-EA15-479A-9ED7-12941D0ECE4D}" srcOrd="0" destOrd="0" presId="urn:microsoft.com/office/officeart/2005/8/layout/hierarchy2"/>
+    <dgm:cxn modelId="{CC61ADF9-AE6E-4F1D-835A-5060BD46010C}" type="presOf" srcId="{D1D7081F-659A-4761-AC0E-ECFE686D7659}" destId="{CE2FA47C-55D8-49C4-BF15-9E378196C8CE}" srcOrd="0" destOrd="0" presId="urn:microsoft.com/office/officeart/2005/8/layout/hierarchy2"/>
     <dgm:cxn modelId="{958F9C43-D8EC-481C-9C9A-F520459FBF90}" srcId="{43462E25-8911-4D01-A6CD-FC4658318B12}" destId="{0FA81981-64BC-4284-9427-64AEABF5258E}" srcOrd="0" destOrd="0" parTransId="{9869B599-35DD-4B49-A895-ECA093B2AFBC}" sibTransId="{5FD5198D-AA33-4E62-AB53-FC846E8A165C}"/>
-    <dgm:cxn modelId="{CFC3E189-60FD-4F94-9E96-64F2144B18EC}" type="presOf" srcId="{6EAC27E8-BAFE-4309-80C8-348E851C2A04}" destId="{686FD6AB-3AC6-41BA-A0F4-576070EB0633}" srcOrd="0" destOrd="0" presId="urn:microsoft.com/office/officeart/2005/8/layout/hierarchy2"/>
-    <dgm:cxn modelId="{C341A30A-321B-4439-A221-2C3E63339A36}" type="presOf" srcId="{9F2E624C-5012-4B90-9A6A-288D2E7B76E7}" destId="{E77A897D-5FC8-48D2-9DA4-CACB009D1629}" srcOrd="1" destOrd="0" presId="urn:microsoft.com/office/officeart/2005/8/layout/hierarchy2"/>
-    <dgm:cxn modelId="{205749AD-8E05-4075-B9AC-E5EBB945D062}" type="presOf" srcId="{B5E34C57-C6A8-4A1B-972D-7127655C118A}" destId="{C6EF02C6-FBA2-4AAF-BA54-160701F80DF1}" srcOrd="0" destOrd="0" presId="urn:microsoft.com/office/officeart/2005/8/layout/hierarchy2"/>
-    <dgm:cxn modelId="{91908515-69B0-45F2-A5E2-2349373700BD}" type="presOf" srcId="{6EAC27E8-BAFE-4309-80C8-348E851C2A04}" destId="{793EBB4B-7F2D-451A-8FB4-C7BC8B479AB1}" srcOrd="1" destOrd="0" presId="urn:microsoft.com/office/officeart/2005/8/layout/hierarchy2"/>
-    <dgm:cxn modelId="{1D3136ED-4F72-4944-97CA-7D7F5CD97266}" type="presOf" srcId="{211615DD-0E18-4152-82BA-A5DA383C73BE}" destId="{4BB295D6-CFC2-443A-AA0B-D8C5B49B2842}" srcOrd="0" destOrd="0" presId="urn:microsoft.com/office/officeart/2005/8/layout/hierarchy2"/>
-    <dgm:cxn modelId="{3F925911-79E5-45BC-8682-E3EBCFBB2C67}" type="presOf" srcId="{0FA81981-64BC-4284-9427-64AEABF5258E}" destId="{2DD7B28F-E0B1-4B98-879E-C02C9B910E29}" srcOrd="0" destOrd="0" presId="urn:microsoft.com/office/officeart/2005/8/layout/hierarchy2"/>
-    <dgm:cxn modelId="{5C307E80-9326-49C6-88E7-E65B17906572}" type="presOf" srcId="{E842F0D8-AE2C-43AF-BB26-E8DD9C87ADB0}" destId="{2C739776-C487-4BE2-99B2-1CF01F965E86}" srcOrd="1" destOrd="0" presId="urn:microsoft.com/office/officeart/2005/8/layout/hierarchy2"/>
+    <dgm:cxn modelId="{0542ECD2-42A9-4E42-BFA8-A90D05710DDD}" type="presOf" srcId="{211615DD-0E18-4152-82BA-A5DA383C73BE}" destId="{948B2F15-8D9E-4A06-AA99-9353B781786D}" srcOrd="1" destOrd="0" presId="urn:microsoft.com/office/officeart/2005/8/layout/hierarchy2"/>
+    <dgm:cxn modelId="{C5E90AA5-C8F2-495F-B986-8F6C2D569AD9}" type="presOf" srcId="{B5E34C57-C6A8-4A1B-972D-7127655C118A}" destId="{C6EF02C6-FBA2-4AAF-BA54-160701F80DF1}" srcOrd="0" destOrd="0" presId="urn:microsoft.com/office/officeart/2005/8/layout/hierarchy2"/>
+    <dgm:cxn modelId="{21C47D5D-DAF0-411F-B44F-7D0D83F3EA35}" type="presOf" srcId="{211615DD-0E18-4152-82BA-A5DA383C73BE}" destId="{4BB295D6-CFC2-443A-AA0B-D8C5B49B2842}" srcOrd="0" destOrd="0" presId="urn:microsoft.com/office/officeart/2005/8/layout/hierarchy2"/>
+    <dgm:cxn modelId="{6A8A9C49-B776-41B4-A589-7B180970FBFE}" type="presOf" srcId="{E842F0D8-AE2C-43AF-BB26-E8DD9C87ADB0}" destId="{E6EAB53D-CB1C-4BD2-B71A-9B4493155CD0}" srcOrd="0" destOrd="0" presId="urn:microsoft.com/office/officeart/2005/8/layout/hierarchy2"/>
     <dgm:cxn modelId="{102E761B-F55B-4BC2-9A8D-5423944186B2}" srcId="{6A10C84D-38C2-4DC6-94A4-9F90FA23EFB4}" destId="{3CADA1D4-3B8B-4982-9589-542207902C20}" srcOrd="0" destOrd="0" parTransId="{9F2E624C-5012-4B90-9A6A-288D2E7B76E7}" sibTransId="{9B478750-35D7-4D75-9F12-2F0E712278AD}"/>
-    <dgm:cxn modelId="{DD918353-C1C4-4FCB-9BE2-1B748E3CA12B}" type="presOf" srcId="{43462E25-8911-4D01-A6CD-FC4658318B12}" destId="{AC300B6A-2BBC-4A23-B964-FED83062CF70}" srcOrd="0" destOrd="0" presId="urn:microsoft.com/office/officeart/2005/8/layout/hierarchy2"/>
+    <dgm:cxn modelId="{55C94A66-6D9C-4607-8330-996589865793}" type="presOf" srcId="{9F2E624C-5012-4B90-9A6A-288D2E7B76E7}" destId="{87CD41F1-EA15-479A-9ED7-12941D0ECE4D}" srcOrd="0" destOrd="0" presId="urn:microsoft.com/office/officeart/2005/8/layout/hierarchy2"/>
     <dgm:cxn modelId="{9D41581D-08F0-44E8-BDC4-FB1968A8F40F}" srcId="{6A10C84D-38C2-4DC6-94A4-9F90FA23EFB4}" destId="{D1D7081F-659A-4761-AC0E-ECFE686D7659}" srcOrd="1" destOrd="0" parTransId="{E842F0D8-AE2C-43AF-BB26-E8DD9C87ADB0}" sibTransId="{7F329D85-C121-43B9-B056-5AED0F80A839}"/>
-    <dgm:cxn modelId="{1F2C2102-EE84-440D-BAFF-82635E57AEEB}" type="presParOf" srcId="{AC300B6A-2BBC-4A23-B964-FED83062CF70}" destId="{12F97710-86B7-42CC-B6C9-6DA423E8024F}" srcOrd="0" destOrd="0" presId="urn:microsoft.com/office/officeart/2005/8/layout/hierarchy2"/>
-    <dgm:cxn modelId="{DD4DF67A-198B-4F36-9DDA-FE24D1376E1F}" type="presParOf" srcId="{12F97710-86B7-42CC-B6C9-6DA423E8024F}" destId="{2DD7B28F-E0B1-4B98-879E-C02C9B910E29}" srcOrd="0" destOrd="0" presId="urn:microsoft.com/office/officeart/2005/8/layout/hierarchy2"/>
-    <dgm:cxn modelId="{512DA409-0DE9-4E86-AF5F-7DD0C2D0803C}" type="presParOf" srcId="{12F97710-86B7-42CC-B6C9-6DA423E8024F}" destId="{A1B50B65-0B6B-4F38-B54D-7502B076FFA8}" srcOrd="1" destOrd="0" presId="urn:microsoft.com/office/officeart/2005/8/layout/hierarchy2"/>
-    <dgm:cxn modelId="{13853E26-E599-41A0-83AE-3EB24B0ADAA1}" type="presParOf" srcId="{A1B50B65-0B6B-4F38-B54D-7502B076FFA8}" destId="{4BB295D6-CFC2-443A-AA0B-D8C5B49B2842}" srcOrd="0" destOrd="0" presId="urn:microsoft.com/office/officeart/2005/8/layout/hierarchy2"/>
-    <dgm:cxn modelId="{3D50C01C-C511-46CE-8AF3-BEBCFDA1FE3D}" type="presParOf" srcId="{4BB295D6-CFC2-443A-AA0B-D8C5B49B2842}" destId="{948B2F15-8D9E-4A06-AA99-9353B781786D}" srcOrd="0" destOrd="0" presId="urn:microsoft.com/office/officeart/2005/8/layout/hierarchy2"/>
-    <dgm:cxn modelId="{0E9E5717-74F4-45A3-BAA1-D4B4D6C3B13B}" type="presParOf" srcId="{A1B50B65-0B6B-4F38-B54D-7502B076FFA8}" destId="{51EF987C-9600-4FA0-8D24-62E3AC9BCF5D}" srcOrd="1" destOrd="0" presId="urn:microsoft.com/office/officeart/2005/8/layout/hierarchy2"/>
-    <dgm:cxn modelId="{C1138C2F-9430-4DCA-BE5A-12B0BDF2D677}" type="presParOf" srcId="{51EF987C-9600-4FA0-8D24-62E3AC9BCF5D}" destId="{1C6CAB36-2008-4A3E-B123-32FFF9F86BE0}" srcOrd="0" destOrd="0" presId="urn:microsoft.com/office/officeart/2005/8/layout/hierarchy2"/>
-    <dgm:cxn modelId="{050CF9DB-EA1F-4AF1-9C68-EEBE764CDA41}" type="presParOf" srcId="{51EF987C-9600-4FA0-8D24-62E3AC9BCF5D}" destId="{28C84F9E-7B81-489C-9798-1DBCBD5BAA11}" srcOrd="1" destOrd="0" presId="urn:microsoft.com/office/officeart/2005/8/layout/hierarchy2"/>
-    <dgm:cxn modelId="{AADF1A50-8101-4828-AA79-BB35C49C5125}" type="presParOf" srcId="{28C84F9E-7B81-489C-9798-1DBCBD5BAA11}" destId="{87CD41F1-EA15-479A-9ED7-12941D0ECE4D}" srcOrd="0" destOrd="0" presId="urn:microsoft.com/office/officeart/2005/8/layout/hierarchy2"/>
-    <dgm:cxn modelId="{A8A8EDDC-7E1B-4D09-B2F0-89518C6965AA}" type="presParOf" srcId="{87CD41F1-EA15-479A-9ED7-12941D0ECE4D}" destId="{E77A897D-5FC8-48D2-9DA4-CACB009D1629}" srcOrd="0" destOrd="0" presId="urn:microsoft.com/office/officeart/2005/8/layout/hierarchy2"/>
-    <dgm:cxn modelId="{F50F4D61-CA1F-4B7D-AB4B-4D5B0FE82FC4}" type="presParOf" srcId="{28C84F9E-7B81-489C-9798-1DBCBD5BAA11}" destId="{B0C72A22-249E-46EA-A2F6-5B2E01C2663A}" srcOrd="1" destOrd="0" presId="urn:microsoft.com/office/officeart/2005/8/layout/hierarchy2"/>
-    <dgm:cxn modelId="{BB95F5CC-A5F8-4C67-A066-337E65652A0E}" type="presParOf" srcId="{B0C72A22-249E-46EA-A2F6-5B2E01C2663A}" destId="{2DEC2B7D-E6B5-4DD3-BD2A-4B791D176F5A}" srcOrd="0" destOrd="0" presId="urn:microsoft.com/office/officeart/2005/8/layout/hierarchy2"/>
-    <dgm:cxn modelId="{43B2BC23-D467-44C6-B0F6-31E237EF0F54}" type="presParOf" srcId="{B0C72A22-249E-46EA-A2F6-5B2E01C2663A}" destId="{02F75311-7E06-4B7C-8CAF-9AF776D96D98}" srcOrd="1" destOrd="0" presId="urn:microsoft.com/office/officeart/2005/8/layout/hierarchy2"/>
-    <dgm:cxn modelId="{3A7815FA-0240-4AD8-82E8-C8BC1692F8F7}" type="presParOf" srcId="{28C84F9E-7B81-489C-9798-1DBCBD5BAA11}" destId="{E6EAB53D-CB1C-4BD2-B71A-9B4493155CD0}" srcOrd="2" destOrd="0" presId="urn:microsoft.com/office/officeart/2005/8/layout/hierarchy2"/>
-    <dgm:cxn modelId="{09929038-4512-42F7-B771-281CF4BD93EE}" type="presParOf" srcId="{E6EAB53D-CB1C-4BD2-B71A-9B4493155CD0}" destId="{2C739776-C487-4BE2-99B2-1CF01F965E86}" srcOrd="0" destOrd="0" presId="urn:microsoft.com/office/officeart/2005/8/layout/hierarchy2"/>
-    <dgm:cxn modelId="{4D52FA62-140A-4737-A855-7D83535D895F}" type="presParOf" srcId="{28C84F9E-7B81-489C-9798-1DBCBD5BAA11}" destId="{31F6ECD0-700B-4EB1-A8A3-6B78315C6FDA}" srcOrd="3" destOrd="0" presId="urn:microsoft.com/office/officeart/2005/8/layout/hierarchy2"/>
-    <dgm:cxn modelId="{01122E9E-6B7B-411E-9B7D-47F458D31522}" type="presParOf" srcId="{31F6ECD0-700B-4EB1-A8A3-6B78315C6FDA}" destId="{CE2FA47C-55D8-49C4-BF15-9E378196C8CE}" srcOrd="0" destOrd="0" presId="urn:microsoft.com/office/officeart/2005/8/layout/hierarchy2"/>
-    <dgm:cxn modelId="{BC2C7602-2A0F-4FA6-9FB5-8CF9E280E5C2}" type="presParOf" srcId="{31F6ECD0-700B-4EB1-A8A3-6B78315C6FDA}" destId="{1336A9C9-B7B1-4E15-A465-B7F7B9A76995}" srcOrd="1" destOrd="0" presId="urn:microsoft.com/office/officeart/2005/8/layout/hierarchy2"/>
-    <dgm:cxn modelId="{EAC0DC3D-746A-469E-A55D-0C35EE52CA14}" type="presParOf" srcId="{28C84F9E-7B81-489C-9798-1DBCBD5BAA11}" destId="{686FD6AB-3AC6-41BA-A0F4-576070EB0633}" srcOrd="4" destOrd="0" presId="urn:microsoft.com/office/officeart/2005/8/layout/hierarchy2"/>
-    <dgm:cxn modelId="{201AF0CF-E199-404A-B19F-078869F19FD5}" type="presParOf" srcId="{686FD6AB-3AC6-41BA-A0F4-576070EB0633}" destId="{793EBB4B-7F2D-451A-8FB4-C7BC8B479AB1}" srcOrd="0" destOrd="0" presId="urn:microsoft.com/office/officeart/2005/8/layout/hierarchy2"/>
-    <dgm:cxn modelId="{D88BA4FF-F4EE-40DC-9EDB-2C229C5260FF}" type="presParOf" srcId="{28C84F9E-7B81-489C-9798-1DBCBD5BAA11}" destId="{E7266A4D-3250-4461-B314-C947C7B5398A}" srcOrd="5" destOrd="0" presId="urn:microsoft.com/office/officeart/2005/8/layout/hierarchy2"/>
-    <dgm:cxn modelId="{C27E4F9A-5589-44D3-9543-B4D7928ACB32}" type="presParOf" srcId="{E7266A4D-3250-4461-B314-C947C7B5398A}" destId="{C6EF02C6-FBA2-4AAF-BA54-160701F80DF1}" srcOrd="0" destOrd="0" presId="urn:microsoft.com/office/officeart/2005/8/layout/hierarchy2"/>
-    <dgm:cxn modelId="{50F911FE-63A8-4010-93A1-1D5668DF70D9}" type="presParOf" srcId="{E7266A4D-3250-4461-B314-C947C7B5398A}" destId="{913F59F9-C841-469D-840C-78ADB131D77C}" srcOrd="1" destOrd="0" presId="urn:microsoft.com/office/officeart/2005/8/layout/hierarchy2"/>
+    <dgm:cxn modelId="{B1CB43DD-D475-4BD3-A8B0-1D42B6F9EC0A}" type="presParOf" srcId="{AC300B6A-2BBC-4A23-B964-FED83062CF70}" destId="{12F97710-86B7-42CC-B6C9-6DA423E8024F}" srcOrd="0" destOrd="0" presId="urn:microsoft.com/office/officeart/2005/8/layout/hierarchy2"/>
+    <dgm:cxn modelId="{B07B4333-927A-41C1-873B-E23F44CC3F23}" type="presParOf" srcId="{12F97710-86B7-42CC-B6C9-6DA423E8024F}" destId="{2DD7B28F-E0B1-4B98-879E-C02C9B910E29}" srcOrd="0" destOrd="0" presId="urn:microsoft.com/office/officeart/2005/8/layout/hierarchy2"/>
+    <dgm:cxn modelId="{FBE0B231-1049-480D-AEE3-0A020E7F5579}" type="presParOf" srcId="{12F97710-86B7-42CC-B6C9-6DA423E8024F}" destId="{A1B50B65-0B6B-4F38-B54D-7502B076FFA8}" srcOrd="1" destOrd="0" presId="urn:microsoft.com/office/officeart/2005/8/layout/hierarchy2"/>
+    <dgm:cxn modelId="{D96BCEE0-745A-47AF-8A6B-E617727E7C79}" type="presParOf" srcId="{A1B50B65-0B6B-4F38-B54D-7502B076FFA8}" destId="{4BB295D6-CFC2-443A-AA0B-D8C5B49B2842}" srcOrd="0" destOrd="0" presId="urn:microsoft.com/office/officeart/2005/8/layout/hierarchy2"/>
+    <dgm:cxn modelId="{F4A3236F-E175-4C7C-980B-6B3C2F0F93F6}" type="presParOf" srcId="{4BB295D6-CFC2-443A-AA0B-D8C5B49B2842}" destId="{948B2F15-8D9E-4A06-AA99-9353B781786D}" srcOrd="0" destOrd="0" presId="urn:microsoft.com/office/officeart/2005/8/layout/hierarchy2"/>
+    <dgm:cxn modelId="{3AEF0A2D-0A97-4536-9E1C-32D65CBAB6C5}" type="presParOf" srcId="{A1B50B65-0B6B-4F38-B54D-7502B076FFA8}" destId="{51EF987C-9600-4FA0-8D24-62E3AC9BCF5D}" srcOrd="1" destOrd="0" presId="urn:microsoft.com/office/officeart/2005/8/layout/hierarchy2"/>
+    <dgm:cxn modelId="{8B73ED62-D98B-4D55-A3E5-0A511C06E8E9}" type="presParOf" srcId="{51EF987C-9600-4FA0-8D24-62E3AC9BCF5D}" destId="{1C6CAB36-2008-4A3E-B123-32FFF9F86BE0}" srcOrd="0" destOrd="0" presId="urn:microsoft.com/office/officeart/2005/8/layout/hierarchy2"/>
+    <dgm:cxn modelId="{E750A991-FAF6-410C-9A2F-58E41B2E9892}" type="presParOf" srcId="{51EF987C-9600-4FA0-8D24-62E3AC9BCF5D}" destId="{28C84F9E-7B81-489C-9798-1DBCBD5BAA11}" srcOrd="1" destOrd="0" presId="urn:microsoft.com/office/officeart/2005/8/layout/hierarchy2"/>
+    <dgm:cxn modelId="{EFD1CDF3-44B0-45FA-813B-6A63CFC2A0E9}" type="presParOf" srcId="{28C84F9E-7B81-489C-9798-1DBCBD5BAA11}" destId="{87CD41F1-EA15-479A-9ED7-12941D0ECE4D}" srcOrd="0" destOrd="0" presId="urn:microsoft.com/office/officeart/2005/8/layout/hierarchy2"/>
+    <dgm:cxn modelId="{3B51733E-FCB6-4685-B6B7-D20CD13065B5}" type="presParOf" srcId="{87CD41F1-EA15-479A-9ED7-12941D0ECE4D}" destId="{E77A897D-5FC8-48D2-9DA4-CACB009D1629}" srcOrd="0" destOrd="0" presId="urn:microsoft.com/office/officeart/2005/8/layout/hierarchy2"/>
+    <dgm:cxn modelId="{86287E4C-1C50-44B8-B3EC-084DBDFE3102}" type="presParOf" srcId="{28C84F9E-7B81-489C-9798-1DBCBD5BAA11}" destId="{B0C72A22-249E-46EA-A2F6-5B2E01C2663A}" srcOrd="1" destOrd="0" presId="urn:microsoft.com/office/officeart/2005/8/layout/hierarchy2"/>
+    <dgm:cxn modelId="{026B3722-C3D1-427F-9764-4716C3A85B8A}" type="presParOf" srcId="{B0C72A22-249E-46EA-A2F6-5B2E01C2663A}" destId="{2DEC2B7D-E6B5-4DD3-BD2A-4B791D176F5A}" srcOrd="0" destOrd="0" presId="urn:microsoft.com/office/officeart/2005/8/layout/hierarchy2"/>
+    <dgm:cxn modelId="{1A55ED05-5EF2-4EDD-A98C-FA5076B8A71F}" type="presParOf" srcId="{B0C72A22-249E-46EA-A2F6-5B2E01C2663A}" destId="{02F75311-7E06-4B7C-8CAF-9AF776D96D98}" srcOrd="1" destOrd="0" presId="urn:microsoft.com/office/officeart/2005/8/layout/hierarchy2"/>
+    <dgm:cxn modelId="{3F4C29AC-ED13-4A59-9BE5-52A815E89255}" type="presParOf" srcId="{28C84F9E-7B81-489C-9798-1DBCBD5BAA11}" destId="{E6EAB53D-CB1C-4BD2-B71A-9B4493155CD0}" srcOrd="2" destOrd="0" presId="urn:microsoft.com/office/officeart/2005/8/layout/hierarchy2"/>
+    <dgm:cxn modelId="{5564380F-7152-41C7-BA5B-B33EF56A51F6}" type="presParOf" srcId="{E6EAB53D-CB1C-4BD2-B71A-9B4493155CD0}" destId="{2C739776-C487-4BE2-99B2-1CF01F965E86}" srcOrd="0" destOrd="0" presId="urn:microsoft.com/office/officeart/2005/8/layout/hierarchy2"/>
+    <dgm:cxn modelId="{5B1B7498-36A7-4371-B56B-32BBB77947FC}" type="presParOf" srcId="{28C84F9E-7B81-489C-9798-1DBCBD5BAA11}" destId="{31F6ECD0-700B-4EB1-A8A3-6B78315C6FDA}" srcOrd="3" destOrd="0" presId="urn:microsoft.com/office/officeart/2005/8/layout/hierarchy2"/>
+    <dgm:cxn modelId="{95156DCE-1ECD-4C97-8183-42822F039C47}" type="presParOf" srcId="{31F6ECD0-700B-4EB1-A8A3-6B78315C6FDA}" destId="{CE2FA47C-55D8-49C4-BF15-9E378196C8CE}" srcOrd="0" destOrd="0" presId="urn:microsoft.com/office/officeart/2005/8/layout/hierarchy2"/>
+    <dgm:cxn modelId="{2FB7BE8F-7188-41C0-86DB-05217D2624CD}" type="presParOf" srcId="{31F6ECD0-700B-4EB1-A8A3-6B78315C6FDA}" destId="{1336A9C9-B7B1-4E15-A465-B7F7B9A76995}" srcOrd="1" destOrd="0" presId="urn:microsoft.com/office/officeart/2005/8/layout/hierarchy2"/>
+    <dgm:cxn modelId="{17F2E654-B348-42A4-918D-B07577CE729A}" type="presParOf" srcId="{28C84F9E-7B81-489C-9798-1DBCBD5BAA11}" destId="{686FD6AB-3AC6-41BA-A0F4-576070EB0633}" srcOrd="4" destOrd="0" presId="urn:microsoft.com/office/officeart/2005/8/layout/hierarchy2"/>
+    <dgm:cxn modelId="{071531C0-F2F8-42BE-9F5D-CD8661ECE3BC}" type="presParOf" srcId="{686FD6AB-3AC6-41BA-A0F4-576070EB0633}" destId="{793EBB4B-7F2D-451A-8FB4-C7BC8B479AB1}" srcOrd="0" destOrd="0" presId="urn:microsoft.com/office/officeart/2005/8/layout/hierarchy2"/>
+    <dgm:cxn modelId="{37931AF8-43BB-4AAD-B024-F866D0B4C8E7}" type="presParOf" srcId="{28C84F9E-7B81-489C-9798-1DBCBD5BAA11}" destId="{E7266A4D-3250-4461-B314-C947C7B5398A}" srcOrd="5" destOrd="0" presId="urn:microsoft.com/office/officeart/2005/8/layout/hierarchy2"/>
+    <dgm:cxn modelId="{8508BDB0-8782-49DA-953A-BB8E146ECAA4}" type="presParOf" srcId="{E7266A4D-3250-4461-B314-C947C7B5398A}" destId="{C6EF02C6-FBA2-4AAF-BA54-160701F80DF1}" srcOrd="0" destOrd="0" presId="urn:microsoft.com/office/officeart/2005/8/layout/hierarchy2"/>
+    <dgm:cxn modelId="{9664FE6A-0F25-4E18-9C01-CB810837D57F}" type="presParOf" srcId="{E7266A4D-3250-4461-B314-C947C7B5398A}" destId="{913F59F9-C841-469D-840C-78ADB131D77C}" srcOrd="1" destOrd="0" presId="urn:microsoft.com/office/officeart/2005/8/layout/hierarchy2"/>
   </dgm:cxnLst>
   <dgm:bg/>
   <dgm:whole/>
@@ -18046,75 +18436,75 @@
     </dgm:pt>
   </dgm:ptLst>
   <dgm:cxnLst>
-    <dgm:cxn modelId="{780C5288-705F-45E2-935B-21E2A3CF57BA}" type="presOf" srcId="{283980E3-8804-464A-85A9-2D851C86242E}" destId="{E3A9157E-5916-41C1-BE42-795B33422BF4}" srcOrd="0" destOrd="0" presId="urn:microsoft.com/office/officeart/2008/layout/HorizontalMultiLevelHierarchy"/>
-    <dgm:cxn modelId="{FB2AAB73-284F-4663-BFB4-4EE6D8592C93}" type="presOf" srcId="{593D702C-7F3A-4B80-A9D2-7C6A2C64E54E}" destId="{2E0CCD87-5F79-4642-B30E-13EB3A97B8B7}" srcOrd="0" destOrd="0" presId="urn:microsoft.com/office/officeart/2008/layout/HorizontalMultiLevelHierarchy"/>
-    <dgm:cxn modelId="{F9759B62-DB38-4993-A32E-B82DC772544D}" type="presOf" srcId="{4AE5503F-5B1F-4A4B-99A4-F92C7464179B}" destId="{A97A390E-B31B-47F4-8421-5E28D015299F}" srcOrd="0" destOrd="0" presId="urn:microsoft.com/office/officeart/2008/layout/HorizontalMultiLevelHierarchy"/>
-    <dgm:cxn modelId="{347D5E24-4026-44C5-A629-ED85DE0BCF37}" type="presOf" srcId="{593D702C-7F3A-4B80-A9D2-7C6A2C64E54E}" destId="{55829975-E7BB-4FD7-B9AA-3392D7F266F4}" srcOrd="1" destOrd="0" presId="urn:microsoft.com/office/officeart/2008/layout/HorizontalMultiLevelHierarchy"/>
+    <dgm:cxn modelId="{59D9F15F-AF83-476D-BC87-8A23FC1C9E70}" type="presOf" srcId="{10576299-97C3-4DB8-9A80-CE071E09087E}" destId="{152070B0-ED0E-40C6-95F4-6522633359BA}" srcOrd="0" destOrd="0" presId="urn:microsoft.com/office/officeart/2008/layout/HorizontalMultiLevelHierarchy"/>
     <dgm:cxn modelId="{03E72BD8-5C16-4958-A0A4-32C80BE278F1}" srcId="{3D113D71-86D1-4CE8-B104-79D909698CE4}" destId="{4721A386-52CA-4C94-8536-7F930D204B30}" srcOrd="0" destOrd="0" parTransId="{0043C889-F47D-4771-9260-926134A33682}" sibTransId="{D6F2608C-6788-4155-81E2-BDCBA8965A7D}"/>
-    <dgm:cxn modelId="{550904AA-C142-42EF-A4C7-761BD2BA942A}" type="presOf" srcId="{4D562076-5F32-4E0D-BEA5-9FFBC20AB1D4}" destId="{E7994104-4E44-4B5C-B90F-9263D7124A7F}" srcOrd="1" destOrd="0" presId="urn:microsoft.com/office/officeart/2008/layout/HorizontalMultiLevelHierarchy"/>
-    <dgm:cxn modelId="{F4D816F6-814F-4292-ACDC-27A282A36AF3}" type="presOf" srcId="{E16B0063-9FED-430B-B49C-AE9289681587}" destId="{2E52F9B1-FE21-4514-ACB3-B39D2B9154D4}" srcOrd="0" destOrd="0" presId="urn:microsoft.com/office/officeart/2008/layout/HorizontalMultiLevelHierarchy"/>
-    <dgm:cxn modelId="{6530BA02-0262-4C21-8555-D69AC4BD8B9C}" type="presOf" srcId="{C5AF389B-739F-42B8-8337-EA18A33C9F97}" destId="{1DCAB33E-D94B-4272-B5A3-1A21B8F7863D}" srcOrd="1" destOrd="0" presId="urn:microsoft.com/office/officeart/2008/layout/HorizontalMultiLevelHierarchy"/>
-    <dgm:cxn modelId="{4C442013-E52E-48C3-AC6A-0BAAB25486C7}" type="presOf" srcId="{10576299-97C3-4DB8-9A80-CE071E09087E}" destId="{EDF6F815-B004-4D80-86E3-A020FE7F0AD7}" srcOrd="1" destOrd="0" presId="urn:microsoft.com/office/officeart/2008/layout/HorizontalMultiLevelHierarchy"/>
-    <dgm:cxn modelId="{4ACB0A19-12DA-461E-82C8-6ADC695E0521}" type="presOf" srcId="{283980E3-8804-464A-85A9-2D851C86242E}" destId="{8A8E74BB-DABE-43D6-82D1-0C43EA23946B}" srcOrd="1" destOrd="0" presId="urn:microsoft.com/office/officeart/2008/layout/HorizontalMultiLevelHierarchy"/>
+    <dgm:cxn modelId="{FBE5273E-5005-4F2E-9269-BFCADA2AE6C0}" type="presOf" srcId="{4D562076-5F32-4E0D-BEA5-9FFBC20AB1D4}" destId="{E7994104-4E44-4B5C-B90F-9263D7124A7F}" srcOrd="1" destOrd="0" presId="urn:microsoft.com/office/officeart/2008/layout/HorizontalMultiLevelHierarchy"/>
+    <dgm:cxn modelId="{D0394860-DD0D-421C-AE20-87CAAC845A46}" type="presOf" srcId="{593D702C-7F3A-4B80-A9D2-7C6A2C64E54E}" destId="{55829975-E7BB-4FD7-B9AA-3392D7F266F4}" srcOrd="1" destOrd="0" presId="urn:microsoft.com/office/officeart/2008/layout/HorizontalMultiLevelHierarchy"/>
+    <dgm:cxn modelId="{5209C8C3-DC36-4945-A483-5310DECA217D}" type="presOf" srcId="{283980E3-8804-464A-85A9-2D851C86242E}" destId="{8A8E74BB-DABE-43D6-82D1-0C43EA23946B}" srcOrd="1" destOrd="0" presId="urn:microsoft.com/office/officeart/2008/layout/HorizontalMultiLevelHierarchy"/>
+    <dgm:cxn modelId="{69273368-936A-4266-9FBF-7A27D6304A56}" type="presOf" srcId="{3D113D71-86D1-4CE8-B104-79D909698CE4}" destId="{B24D10B2-3DD7-4E52-AB40-43717CDD3036}" srcOrd="0" destOrd="0" presId="urn:microsoft.com/office/officeart/2008/layout/HorizontalMultiLevelHierarchy"/>
+    <dgm:cxn modelId="{B5B9B3E5-3031-421D-AE1C-0C32C73E5436}" type="presOf" srcId="{4721A386-52CA-4C94-8536-7F930D204B30}" destId="{FFFB60B7-180F-4DED-B929-F8076AAF16B6}" srcOrd="0" destOrd="0" presId="urn:microsoft.com/office/officeart/2008/layout/HorizontalMultiLevelHierarchy"/>
     <dgm:cxn modelId="{FBBFE8A9-9860-4275-9807-FC4B45A0F5BD}" srcId="{3D113D71-86D1-4CE8-B104-79D909698CE4}" destId="{4AE5503F-5B1F-4A4B-99A4-F92C7464179B}" srcOrd="1" destOrd="0" parTransId="{10576299-97C3-4DB8-9A80-CE071E09087E}" sibTransId="{90222EF4-55BA-4653-A06E-9CCDEB3BF145}"/>
-    <dgm:cxn modelId="{CF916554-90EC-4905-BC11-208205A2388D}" type="presOf" srcId="{C876EF1D-35D8-4266-8797-D789FDC5BB77}" destId="{0638725C-DE1E-4A60-BFF9-4E9FEBEB8706}" srcOrd="0" destOrd="0" presId="urn:microsoft.com/office/officeart/2008/layout/HorizontalMultiLevelHierarchy"/>
-    <dgm:cxn modelId="{0860BCE5-7DEC-41C8-A1EB-D8EBAD647B13}" type="presOf" srcId="{0043C889-F47D-4771-9260-926134A33682}" destId="{006C86D9-32D8-4103-A32D-2E602EE5D389}" srcOrd="1" destOrd="0" presId="urn:microsoft.com/office/officeart/2008/layout/HorizontalMultiLevelHierarchy"/>
+    <dgm:cxn modelId="{19251E22-DD9E-454A-A925-40F26EE06B1C}" type="presOf" srcId="{B3810ABB-1219-4354-B1AA-0AEBDC92627D}" destId="{DE54B94E-DA5F-4566-AA19-5D33CEABFBD1}" srcOrd="0" destOrd="0" presId="urn:microsoft.com/office/officeart/2008/layout/HorizontalMultiLevelHierarchy"/>
+    <dgm:cxn modelId="{B68403D5-CB32-4294-9CA6-E6EDCF2980A2}" type="presOf" srcId="{C5AF389B-739F-42B8-8337-EA18A33C9F97}" destId="{1DCAB33E-D94B-4272-B5A3-1A21B8F7863D}" srcOrd="1" destOrd="0" presId="urn:microsoft.com/office/officeart/2008/layout/HorizontalMultiLevelHierarchy"/>
+    <dgm:cxn modelId="{089B8174-1695-43D3-8DE0-9836729F6901}" type="presOf" srcId="{10576299-97C3-4DB8-9A80-CE071E09087E}" destId="{EDF6F815-B004-4D80-86E3-A020FE7F0AD7}" srcOrd="1" destOrd="0" presId="urn:microsoft.com/office/officeart/2008/layout/HorizontalMultiLevelHierarchy"/>
     <dgm:cxn modelId="{CBEE0B0B-A37F-465C-9022-A3625DFF64A6}" srcId="{DCE5ED33-3349-4449-8AC9-F75647CC2812}" destId="{3D113D71-86D1-4CE8-B104-79D909698CE4}" srcOrd="0" destOrd="0" parTransId="{E9B6BE26-BDF8-458A-A4BB-77E77FF42560}" sibTransId="{9D4FB88D-4869-440D-8681-784CF7E425D8}"/>
-    <dgm:cxn modelId="{05A2AB94-097F-443F-BCE1-68EA5D1A868E}" type="presOf" srcId="{FB9561E8-290C-4E91-8924-B70644F4881A}" destId="{A5FE63B9-0C7D-427B-893A-76427FD50926}" srcOrd="0" destOrd="0" presId="urn:microsoft.com/office/officeart/2008/layout/HorizontalMultiLevelHierarchy"/>
-    <dgm:cxn modelId="{0FD19BD8-BD2B-45AE-A017-8F47B75E155E}" type="presOf" srcId="{4721A386-52CA-4C94-8536-7F930D204B30}" destId="{FFFB60B7-180F-4DED-B929-F8076AAF16B6}" srcOrd="0" destOrd="0" presId="urn:microsoft.com/office/officeart/2008/layout/HorizontalMultiLevelHierarchy"/>
-    <dgm:cxn modelId="{A0CC4BCA-998F-4225-869A-B6EA7C41C8A7}" type="presOf" srcId="{2633E28C-1FAB-4B82-AC75-DE7FFD78AF5B}" destId="{F1479DB3-4C98-48D0-A5B5-80729DFAD9C1}" srcOrd="0" destOrd="0" presId="urn:microsoft.com/office/officeart/2008/layout/HorizontalMultiLevelHierarchy"/>
-    <dgm:cxn modelId="{5E9ED40A-5212-4D37-86CA-0FD909AE0CB4}" type="presOf" srcId="{4D562076-5F32-4E0D-BEA5-9FFBC20AB1D4}" destId="{764D37A8-4A23-4FD8-97F7-4EABE103692D}" srcOrd="0" destOrd="0" presId="urn:microsoft.com/office/officeart/2008/layout/HorizontalMultiLevelHierarchy"/>
-    <dgm:cxn modelId="{53AA6F84-6F65-494A-8B8C-97A073033D02}" type="presOf" srcId="{DCE5ED33-3349-4449-8AC9-F75647CC2812}" destId="{F0EB0421-EBBA-427E-864F-2763CCC665B6}" srcOrd="0" destOrd="0" presId="urn:microsoft.com/office/officeart/2008/layout/HorizontalMultiLevelHierarchy"/>
-    <dgm:cxn modelId="{D33F73BA-0A63-460E-B2A7-B1561B2EBD8A}" type="presOf" srcId="{F541ACBE-9E89-49E4-B11B-9187F8554676}" destId="{781C1156-9DA8-4BF5-9123-E59A9CDD7F29}" srcOrd="0" destOrd="0" presId="urn:microsoft.com/office/officeart/2008/layout/HorizontalMultiLevelHierarchy"/>
-    <dgm:cxn modelId="{58F2B13F-A31B-46DD-86AC-888BD010E372}" type="presOf" srcId="{10576299-97C3-4DB8-9A80-CE071E09087E}" destId="{152070B0-ED0E-40C6-95F4-6522633359BA}" srcOrd="0" destOrd="0" presId="urn:microsoft.com/office/officeart/2008/layout/HorizontalMultiLevelHierarchy"/>
-    <dgm:cxn modelId="{7A3A0C6B-E690-4D06-9801-8B5621917A90}" type="presOf" srcId="{B3810ABB-1219-4354-B1AA-0AEBDC92627D}" destId="{DE54B94E-DA5F-4566-AA19-5D33CEABFBD1}" srcOrd="0" destOrd="0" presId="urn:microsoft.com/office/officeart/2008/layout/HorizontalMultiLevelHierarchy"/>
-    <dgm:cxn modelId="{FE4F6521-35D4-4C3B-B304-18A3F315D201}" type="presOf" srcId="{F541ACBE-9E89-49E4-B11B-9187F8554676}" destId="{DCE6B6C1-9ED7-4DA9-A956-8F9478A82331}" srcOrd="1" destOrd="0" presId="urn:microsoft.com/office/officeart/2008/layout/HorizontalMultiLevelHierarchy"/>
+    <dgm:cxn modelId="{0D64B6EB-8636-44D2-B20E-53F092D69D0F}" type="presOf" srcId="{593D702C-7F3A-4B80-A9D2-7C6A2C64E54E}" destId="{2E0CCD87-5F79-4642-B30E-13EB3A97B8B7}" srcOrd="0" destOrd="0" presId="urn:microsoft.com/office/officeart/2008/layout/HorizontalMultiLevelHierarchy"/>
+    <dgm:cxn modelId="{072CF4EB-B54E-4DCE-9A18-C387A19887C3}" type="presOf" srcId="{2633E28C-1FAB-4B82-AC75-DE7FFD78AF5B}" destId="{F1479DB3-4C98-48D0-A5B5-80729DFAD9C1}" srcOrd="0" destOrd="0" presId="urn:microsoft.com/office/officeart/2008/layout/HorizontalMultiLevelHierarchy"/>
+    <dgm:cxn modelId="{57AB096A-B621-417F-997C-0894EF7A0CD4}" type="presOf" srcId="{0043C889-F47D-4771-9260-926134A33682}" destId="{1BD6C6DC-DF21-4040-B6A1-AD1636D5F6FD}" srcOrd="0" destOrd="0" presId="urn:microsoft.com/office/officeart/2008/layout/HorizontalMultiLevelHierarchy"/>
+    <dgm:cxn modelId="{FA0B6026-7109-470E-9BB5-CC9EEABF2A7E}" type="presOf" srcId="{4AE5503F-5B1F-4A4B-99A4-F92C7464179B}" destId="{A97A390E-B31B-47F4-8421-5E28D015299F}" srcOrd="0" destOrd="0" presId="urn:microsoft.com/office/officeart/2008/layout/HorizontalMultiLevelHierarchy"/>
+    <dgm:cxn modelId="{61E7E9A9-A5C1-46FD-A5FF-A6903B430C92}" type="presOf" srcId="{E16B0063-9FED-430B-B49C-AE9289681587}" destId="{2E52F9B1-FE21-4514-ACB3-B39D2B9154D4}" srcOrd="0" destOrd="0" presId="urn:microsoft.com/office/officeart/2008/layout/HorizontalMultiLevelHierarchy"/>
+    <dgm:cxn modelId="{77F19266-9CF5-4DFF-BEF0-85D06F2971F2}" type="presOf" srcId="{FB9561E8-290C-4E91-8924-B70644F4881A}" destId="{A5FE63B9-0C7D-427B-893A-76427FD50926}" srcOrd="0" destOrd="0" presId="urn:microsoft.com/office/officeart/2008/layout/HorizontalMultiLevelHierarchy"/>
+    <dgm:cxn modelId="{D6552424-8FB6-450B-B6D5-0B077E2F2345}" type="presOf" srcId="{C5AF389B-739F-42B8-8337-EA18A33C9F97}" destId="{8D4F676D-984A-494D-92F0-4FFF15517608}" srcOrd="0" destOrd="0" presId="urn:microsoft.com/office/officeart/2008/layout/HorizontalMultiLevelHierarchy"/>
+    <dgm:cxn modelId="{C06B0A66-C56F-4A87-A797-25D7B3B367B3}" type="presOf" srcId="{4D562076-5F32-4E0D-BEA5-9FFBC20AB1D4}" destId="{764D37A8-4A23-4FD8-97F7-4EABE103692D}" srcOrd="0" destOrd="0" presId="urn:microsoft.com/office/officeart/2008/layout/HorizontalMultiLevelHierarchy"/>
+    <dgm:cxn modelId="{B7670DB4-DAAD-4C3F-9521-654626B29AD3}" type="presOf" srcId="{F541ACBE-9E89-49E4-B11B-9187F8554676}" destId="{781C1156-9DA8-4BF5-9123-E59A9CDD7F29}" srcOrd="0" destOrd="0" presId="urn:microsoft.com/office/officeart/2008/layout/HorizontalMultiLevelHierarchy"/>
     <dgm:cxn modelId="{DE9FEDC8-1494-4549-BF0F-1467A313A8A0}" srcId="{4721A386-52CA-4C94-8536-7F930D204B30}" destId="{FB9561E8-290C-4E91-8924-B70644F4881A}" srcOrd="0" destOrd="0" parTransId="{283980E3-8804-464A-85A9-2D851C86242E}" sibTransId="{815A0909-2EFF-48F4-BFA0-D29851699A96}"/>
     <dgm:cxn modelId="{C732FE26-2ABB-4B1F-9B6E-7B6D11ADFD2D}" srcId="{3D113D71-86D1-4CE8-B104-79D909698CE4}" destId="{2633E28C-1FAB-4B82-AC75-DE7FFD78AF5B}" srcOrd="2" destOrd="0" parTransId="{F541ACBE-9E89-49E4-B11B-9187F8554676}" sibTransId="{A2704458-6519-4C7E-B79C-0FFB44D97F50}"/>
+    <dgm:cxn modelId="{083D0918-B7F3-4C22-9544-C600A3C6647B}" type="presOf" srcId="{DCE5ED33-3349-4449-8AC9-F75647CC2812}" destId="{F0EB0421-EBBA-427E-864F-2763CCC665B6}" srcOrd="0" destOrd="0" presId="urn:microsoft.com/office/officeart/2008/layout/HorizontalMultiLevelHierarchy"/>
+    <dgm:cxn modelId="{9B8BB930-7338-4EB1-8382-4E50DEACD933}" type="presOf" srcId="{0043C889-F47D-4771-9260-926134A33682}" destId="{006C86D9-32D8-4103-A32D-2E602EE5D389}" srcOrd="1" destOrd="0" presId="urn:microsoft.com/office/officeart/2008/layout/HorizontalMultiLevelHierarchy"/>
     <dgm:cxn modelId="{528B8C77-B548-4620-9603-0E5BD89FDD1C}" srcId="{2633E28C-1FAB-4B82-AC75-DE7FFD78AF5B}" destId="{E16B0063-9FED-430B-B49C-AE9289681587}" srcOrd="0" destOrd="0" parTransId="{4D562076-5F32-4E0D-BEA5-9FFBC20AB1D4}" sibTransId="{4D905B56-2563-4040-AB70-B6664265C4AF}"/>
+    <dgm:cxn modelId="{A16FFC78-1650-4B17-A109-6C26C20AF4E4}" type="presOf" srcId="{283980E3-8804-464A-85A9-2D851C86242E}" destId="{E3A9157E-5916-41C1-BE42-795B33422BF4}" srcOrd="0" destOrd="0" presId="urn:microsoft.com/office/officeart/2008/layout/HorizontalMultiLevelHierarchy"/>
     <dgm:cxn modelId="{2A419A62-BAF8-4D07-A576-027483E6F5BD}" srcId="{3D113D71-86D1-4CE8-B104-79D909698CE4}" destId="{B3810ABB-1219-4354-B1AA-0AEBDC92627D}" srcOrd="3" destOrd="0" parTransId="{C5AF389B-739F-42B8-8337-EA18A33C9F97}" sibTransId="{D69D4F37-F4F0-46DE-900E-65F362EF2C8D}"/>
-    <dgm:cxn modelId="{04D6830E-4C3F-4C2E-BB9F-1F0D3CB85671}" type="presOf" srcId="{C5AF389B-739F-42B8-8337-EA18A33C9F97}" destId="{8D4F676D-984A-494D-92F0-4FFF15517608}" srcOrd="0" destOrd="0" presId="urn:microsoft.com/office/officeart/2008/layout/HorizontalMultiLevelHierarchy"/>
-    <dgm:cxn modelId="{8BA523FB-7591-401C-849E-59079587B8D0}" type="presOf" srcId="{3D113D71-86D1-4CE8-B104-79D909698CE4}" destId="{B24D10B2-3DD7-4E52-AB40-43717CDD3036}" srcOrd="0" destOrd="0" presId="urn:microsoft.com/office/officeart/2008/layout/HorizontalMultiLevelHierarchy"/>
+    <dgm:cxn modelId="{B4F5F078-F8FF-4990-9785-E3C64E2C28AC}" type="presOf" srcId="{C876EF1D-35D8-4266-8797-D789FDC5BB77}" destId="{0638725C-DE1E-4A60-BFF9-4E9FEBEB8706}" srcOrd="0" destOrd="0" presId="urn:microsoft.com/office/officeart/2008/layout/HorizontalMultiLevelHierarchy"/>
     <dgm:cxn modelId="{97D64827-736B-4F4B-A50E-8D95F3CB72D7}" srcId="{4AE5503F-5B1F-4A4B-99A4-F92C7464179B}" destId="{C876EF1D-35D8-4266-8797-D789FDC5BB77}" srcOrd="0" destOrd="0" parTransId="{593D702C-7F3A-4B80-A9D2-7C6A2C64E54E}" sibTransId="{EB8A1922-6B9F-41AD-8BA5-F5F85F59CED0}"/>
-    <dgm:cxn modelId="{57391458-9152-4126-B90D-8FA04293EAEC}" type="presOf" srcId="{0043C889-F47D-4771-9260-926134A33682}" destId="{1BD6C6DC-DF21-4040-B6A1-AD1636D5F6FD}" srcOrd="0" destOrd="0" presId="urn:microsoft.com/office/officeart/2008/layout/HorizontalMultiLevelHierarchy"/>
-    <dgm:cxn modelId="{5BFD88B3-446E-468E-8373-33EF201CB07F}" type="presParOf" srcId="{F0EB0421-EBBA-427E-864F-2763CCC665B6}" destId="{62C7C6BC-C07C-4017-A3C6-D385E9A40CE6}" srcOrd="0" destOrd="0" presId="urn:microsoft.com/office/officeart/2008/layout/HorizontalMultiLevelHierarchy"/>
-    <dgm:cxn modelId="{6DCCECA1-F348-49B0-BC47-135C131572A1}" type="presParOf" srcId="{62C7C6BC-C07C-4017-A3C6-D385E9A40CE6}" destId="{B24D10B2-3DD7-4E52-AB40-43717CDD3036}" srcOrd="0" destOrd="0" presId="urn:microsoft.com/office/officeart/2008/layout/HorizontalMultiLevelHierarchy"/>
-    <dgm:cxn modelId="{265D29D0-AE1E-46BE-B971-18BA0E7A0226}" type="presParOf" srcId="{62C7C6BC-C07C-4017-A3C6-D385E9A40CE6}" destId="{BF097678-71E5-463E-9B78-8AF57A1CDF9C}" srcOrd="1" destOrd="0" presId="urn:microsoft.com/office/officeart/2008/layout/HorizontalMultiLevelHierarchy"/>
-    <dgm:cxn modelId="{5FA42BF1-13AE-477C-975B-3CFEFF09AD7E}" type="presParOf" srcId="{BF097678-71E5-463E-9B78-8AF57A1CDF9C}" destId="{1BD6C6DC-DF21-4040-B6A1-AD1636D5F6FD}" srcOrd="0" destOrd="0" presId="urn:microsoft.com/office/officeart/2008/layout/HorizontalMultiLevelHierarchy"/>
-    <dgm:cxn modelId="{E15FF439-D3B2-4350-8DD5-B1DF8F8FA401}" type="presParOf" srcId="{1BD6C6DC-DF21-4040-B6A1-AD1636D5F6FD}" destId="{006C86D9-32D8-4103-A32D-2E602EE5D389}" srcOrd="0" destOrd="0" presId="urn:microsoft.com/office/officeart/2008/layout/HorizontalMultiLevelHierarchy"/>
-    <dgm:cxn modelId="{EDF60F51-949A-4A68-A9F5-C107AB77E023}" type="presParOf" srcId="{BF097678-71E5-463E-9B78-8AF57A1CDF9C}" destId="{BE09C3F8-03CD-4FB0-B4D2-08EC17B82270}" srcOrd="1" destOrd="0" presId="urn:microsoft.com/office/officeart/2008/layout/HorizontalMultiLevelHierarchy"/>
-    <dgm:cxn modelId="{4D6CBB20-C9FC-41C7-90B1-08B798C05ACA}" type="presParOf" srcId="{BE09C3F8-03CD-4FB0-B4D2-08EC17B82270}" destId="{FFFB60B7-180F-4DED-B929-F8076AAF16B6}" srcOrd="0" destOrd="0" presId="urn:microsoft.com/office/officeart/2008/layout/HorizontalMultiLevelHierarchy"/>
-    <dgm:cxn modelId="{CB7E197F-38F7-4A11-A6D7-96F868843204}" type="presParOf" srcId="{BE09C3F8-03CD-4FB0-B4D2-08EC17B82270}" destId="{85460E8D-D734-41DC-9926-7100F8E0470F}" srcOrd="1" destOrd="0" presId="urn:microsoft.com/office/officeart/2008/layout/HorizontalMultiLevelHierarchy"/>
-    <dgm:cxn modelId="{8DD6A0AE-5269-436D-A711-4FFC6B82EF6C}" type="presParOf" srcId="{85460E8D-D734-41DC-9926-7100F8E0470F}" destId="{E3A9157E-5916-41C1-BE42-795B33422BF4}" srcOrd="0" destOrd="0" presId="urn:microsoft.com/office/officeart/2008/layout/HorizontalMultiLevelHierarchy"/>
-    <dgm:cxn modelId="{61EDB159-202E-4DC1-89CA-325E5D46A1FE}" type="presParOf" srcId="{E3A9157E-5916-41C1-BE42-795B33422BF4}" destId="{8A8E74BB-DABE-43D6-82D1-0C43EA23946B}" srcOrd="0" destOrd="0" presId="urn:microsoft.com/office/officeart/2008/layout/HorizontalMultiLevelHierarchy"/>
-    <dgm:cxn modelId="{E514A5D6-02EF-4194-A5B2-38469E9E17A2}" type="presParOf" srcId="{85460E8D-D734-41DC-9926-7100F8E0470F}" destId="{D79574DD-37BE-4F64-93B3-486647204F01}" srcOrd="1" destOrd="0" presId="urn:microsoft.com/office/officeart/2008/layout/HorizontalMultiLevelHierarchy"/>
-    <dgm:cxn modelId="{10E60B80-2A9D-444E-A67A-092112ADAD9C}" type="presParOf" srcId="{D79574DD-37BE-4F64-93B3-486647204F01}" destId="{A5FE63B9-0C7D-427B-893A-76427FD50926}" srcOrd="0" destOrd="0" presId="urn:microsoft.com/office/officeart/2008/layout/HorizontalMultiLevelHierarchy"/>
-    <dgm:cxn modelId="{74108456-2FE9-4C12-8E16-4F854D3F536D}" type="presParOf" srcId="{D79574DD-37BE-4F64-93B3-486647204F01}" destId="{4E94AF20-C568-4377-A092-25B29609DD77}" srcOrd="1" destOrd="0" presId="urn:microsoft.com/office/officeart/2008/layout/HorizontalMultiLevelHierarchy"/>
-    <dgm:cxn modelId="{AAE8D7CC-9E45-46D5-A8DA-C90FB3234B66}" type="presParOf" srcId="{BF097678-71E5-463E-9B78-8AF57A1CDF9C}" destId="{152070B0-ED0E-40C6-95F4-6522633359BA}" srcOrd="2" destOrd="0" presId="urn:microsoft.com/office/officeart/2008/layout/HorizontalMultiLevelHierarchy"/>
-    <dgm:cxn modelId="{04EFD629-6B3C-4CA6-833E-569B294A5613}" type="presParOf" srcId="{152070B0-ED0E-40C6-95F4-6522633359BA}" destId="{EDF6F815-B004-4D80-86E3-A020FE7F0AD7}" srcOrd="0" destOrd="0" presId="urn:microsoft.com/office/officeart/2008/layout/HorizontalMultiLevelHierarchy"/>
-    <dgm:cxn modelId="{2419E573-DE39-4B01-ACDD-CB7D4453D9B4}" type="presParOf" srcId="{BF097678-71E5-463E-9B78-8AF57A1CDF9C}" destId="{DDC17827-2E3D-45BC-89FA-951012B9DD88}" srcOrd="3" destOrd="0" presId="urn:microsoft.com/office/officeart/2008/layout/HorizontalMultiLevelHierarchy"/>
-    <dgm:cxn modelId="{1E2DAEE4-9595-44A9-9213-384A0278669E}" type="presParOf" srcId="{DDC17827-2E3D-45BC-89FA-951012B9DD88}" destId="{A97A390E-B31B-47F4-8421-5E28D015299F}" srcOrd="0" destOrd="0" presId="urn:microsoft.com/office/officeart/2008/layout/HorizontalMultiLevelHierarchy"/>
-    <dgm:cxn modelId="{6D3EBECE-6447-4EA2-938A-4C0D2DF1DE28}" type="presParOf" srcId="{DDC17827-2E3D-45BC-89FA-951012B9DD88}" destId="{6A75B5D5-33FA-43D8-9A84-A8312CC92FCA}" srcOrd="1" destOrd="0" presId="urn:microsoft.com/office/officeart/2008/layout/HorizontalMultiLevelHierarchy"/>
-    <dgm:cxn modelId="{25AA970E-E0A9-4A47-99DC-8C0B2F75ABF6}" type="presParOf" srcId="{6A75B5D5-33FA-43D8-9A84-A8312CC92FCA}" destId="{2E0CCD87-5F79-4642-B30E-13EB3A97B8B7}" srcOrd="0" destOrd="0" presId="urn:microsoft.com/office/officeart/2008/layout/HorizontalMultiLevelHierarchy"/>
-    <dgm:cxn modelId="{9D341D8D-7FD1-4F10-A592-60F9C2DF139D}" type="presParOf" srcId="{2E0CCD87-5F79-4642-B30E-13EB3A97B8B7}" destId="{55829975-E7BB-4FD7-B9AA-3392D7F266F4}" srcOrd="0" destOrd="0" presId="urn:microsoft.com/office/officeart/2008/layout/HorizontalMultiLevelHierarchy"/>
-    <dgm:cxn modelId="{184106A6-6BF9-406D-A669-57CAC9E70D2D}" type="presParOf" srcId="{6A75B5D5-33FA-43D8-9A84-A8312CC92FCA}" destId="{9902F6B4-61EC-42DD-AC97-E6E5DAD10AFB}" srcOrd="1" destOrd="0" presId="urn:microsoft.com/office/officeart/2008/layout/HorizontalMultiLevelHierarchy"/>
-    <dgm:cxn modelId="{C3CA5568-2144-4CE9-8C36-A0865A562F8F}" type="presParOf" srcId="{9902F6B4-61EC-42DD-AC97-E6E5DAD10AFB}" destId="{0638725C-DE1E-4A60-BFF9-4E9FEBEB8706}" srcOrd="0" destOrd="0" presId="urn:microsoft.com/office/officeart/2008/layout/HorizontalMultiLevelHierarchy"/>
-    <dgm:cxn modelId="{C5AF5FF0-A018-4207-9119-B72DAABFC377}" type="presParOf" srcId="{9902F6B4-61EC-42DD-AC97-E6E5DAD10AFB}" destId="{E250D219-0660-4172-B113-F24F7DA1B509}" srcOrd="1" destOrd="0" presId="urn:microsoft.com/office/officeart/2008/layout/HorizontalMultiLevelHierarchy"/>
-    <dgm:cxn modelId="{ED6C4730-322C-43D4-8BC4-2A9F35216593}" type="presParOf" srcId="{BF097678-71E5-463E-9B78-8AF57A1CDF9C}" destId="{781C1156-9DA8-4BF5-9123-E59A9CDD7F29}" srcOrd="4" destOrd="0" presId="urn:microsoft.com/office/officeart/2008/layout/HorizontalMultiLevelHierarchy"/>
-    <dgm:cxn modelId="{2B367DFB-8BEB-4E65-B14B-7455C9024AEC}" type="presParOf" srcId="{781C1156-9DA8-4BF5-9123-E59A9CDD7F29}" destId="{DCE6B6C1-9ED7-4DA9-A956-8F9478A82331}" srcOrd="0" destOrd="0" presId="urn:microsoft.com/office/officeart/2008/layout/HorizontalMultiLevelHierarchy"/>
-    <dgm:cxn modelId="{49D59913-A5EA-4350-AF3B-E4DF06E6A80E}" type="presParOf" srcId="{BF097678-71E5-463E-9B78-8AF57A1CDF9C}" destId="{5D59024C-A935-42AC-A6B0-925B4F846243}" srcOrd="5" destOrd="0" presId="urn:microsoft.com/office/officeart/2008/layout/HorizontalMultiLevelHierarchy"/>
-    <dgm:cxn modelId="{E94FA836-50FD-4629-870A-9E7BC72FE462}" type="presParOf" srcId="{5D59024C-A935-42AC-A6B0-925B4F846243}" destId="{F1479DB3-4C98-48D0-A5B5-80729DFAD9C1}" srcOrd="0" destOrd="0" presId="urn:microsoft.com/office/officeart/2008/layout/HorizontalMultiLevelHierarchy"/>
-    <dgm:cxn modelId="{BA99B022-06AA-4F7B-946E-7FCD09FB3A06}" type="presParOf" srcId="{5D59024C-A935-42AC-A6B0-925B4F846243}" destId="{F996A69B-6697-4B9C-8A5A-940B91A5F8C0}" srcOrd="1" destOrd="0" presId="urn:microsoft.com/office/officeart/2008/layout/HorizontalMultiLevelHierarchy"/>
-    <dgm:cxn modelId="{0C01851F-36D4-4D67-8378-A895E017A3B0}" type="presParOf" srcId="{F996A69B-6697-4B9C-8A5A-940B91A5F8C0}" destId="{764D37A8-4A23-4FD8-97F7-4EABE103692D}" srcOrd="0" destOrd="0" presId="urn:microsoft.com/office/officeart/2008/layout/HorizontalMultiLevelHierarchy"/>
-    <dgm:cxn modelId="{E5580C31-7FA6-41CD-8CBE-ADBD87814BE4}" type="presParOf" srcId="{764D37A8-4A23-4FD8-97F7-4EABE103692D}" destId="{E7994104-4E44-4B5C-B90F-9263D7124A7F}" srcOrd="0" destOrd="0" presId="urn:microsoft.com/office/officeart/2008/layout/HorizontalMultiLevelHierarchy"/>
-    <dgm:cxn modelId="{DCBA1B45-2613-4501-ABCE-34A7044BA537}" type="presParOf" srcId="{F996A69B-6697-4B9C-8A5A-940B91A5F8C0}" destId="{0C2356F1-9FBF-4932-92B2-D9A2A64FF406}" srcOrd="1" destOrd="0" presId="urn:microsoft.com/office/officeart/2008/layout/HorizontalMultiLevelHierarchy"/>
-    <dgm:cxn modelId="{20C1BD8D-C0AE-4A9C-8B63-2CC8B70389C3}" type="presParOf" srcId="{0C2356F1-9FBF-4932-92B2-D9A2A64FF406}" destId="{2E52F9B1-FE21-4514-ACB3-B39D2B9154D4}" srcOrd="0" destOrd="0" presId="urn:microsoft.com/office/officeart/2008/layout/HorizontalMultiLevelHierarchy"/>
-    <dgm:cxn modelId="{41B40DFF-94D5-4E33-BB01-48AF4B4881AF}" type="presParOf" srcId="{0C2356F1-9FBF-4932-92B2-D9A2A64FF406}" destId="{4C6F7CF0-076D-44B7-9BB9-FC54455CF0BA}" srcOrd="1" destOrd="0" presId="urn:microsoft.com/office/officeart/2008/layout/HorizontalMultiLevelHierarchy"/>
-    <dgm:cxn modelId="{C02B6B18-A523-4416-AF93-1392F4928546}" type="presParOf" srcId="{BF097678-71E5-463E-9B78-8AF57A1CDF9C}" destId="{8D4F676D-984A-494D-92F0-4FFF15517608}" srcOrd="6" destOrd="0" presId="urn:microsoft.com/office/officeart/2008/layout/HorizontalMultiLevelHierarchy"/>
-    <dgm:cxn modelId="{ED75D59A-C8E5-4DA1-90C3-E451ECD2CB83}" type="presParOf" srcId="{8D4F676D-984A-494D-92F0-4FFF15517608}" destId="{1DCAB33E-D94B-4272-B5A3-1A21B8F7863D}" srcOrd="0" destOrd="0" presId="urn:microsoft.com/office/officeart/2008/layout/HorizontalMultiLevelHierarchy"/>
-    <dgm:cxn modelId="{608255D4-B306-4B10-957C-6A970399656D}" type="presParOf" srcId="{BF097678-71E5-463E-9B78-8AF57A1CDF9C}" destId="{A4A9C702-615F-4B31-99EE-FB82B4C8F057}" srcOrd="7" destOrd="0" presId="urn:microsoft.com/office/officeart/2008/layout/HorizontalMultiLevelHierarchy"/>
-    <dgm:cxn modelId="{06924680-5451-4CCF-B999-4BD8BBDBF114}" type="presParOf" srcId="{A4A9C702-615F-4B31-99EE-FB82B4C8F057}" destId="{DE54B94E-DA5F-4566-AA19-5D33CEABFBD1}" srcOrd="0" destOrd="0" presId="urn:microsoft.com/office/officeart/2008/layout/HorizontalMultiLevelHierarchy"/>
-    <dgm:cxn modelId="{33DB57EA-615E-4B6F-9BBB-13276D9C808C}" type="presParOf" srcId="{A4A9C702-615F-4B31-99EE-FB82B4C8F057}" destId="{99DA3BA5-2905-4003-A6AA-1A8FEC9207DD}" srcOrd="1" destOrd="0" presId="urn:microsoft.com/office/officeart/2008/layout/HorizontalMultiLevelHierarchy"/>
+    <dgm:cxn modelId="{FEE98EF4-E508-4ED0-ADA0-37CEDB986ED1}" type="presOf" srcId="{F541ACBE-9E89-49E4-B11B-9187F8554676}" destId="{DCE6B6C1-9ED7-4DA9-A956-8F9478A82331}" srcOrd="1" destOrd="0" presId="urn:microsoft.com/office/officeart/2008/layout/HorizontalMultiLevelHierarchy"/>
+    <dgm:cxn modelId="{5F92214C-7FF9-4D08-9E46-20166C51CDA9}" type="presParOf" srcId="{F0EB0421-EBBA-427E-864F-2763CCC665B6}" destId="{62C7C6BC-C07C-4017-A3C6-D385E9A40CE6}" srcOrd="0" destOrd="0" presId="urn:microsoft.com/office/officeart/2008/layout/HorizontalMultiLevelHierarchy"/>
+    <dgm:cxn modelId="{458C52C8-E73A-4ADB-838B-9FF7465517D8}" type="presParOf" srcId="{62C7C6BC-C07C-4017-A3C6-D385E9A40CE6}" destId="{B24D10B2-3DD7-4E52-AB40-43717CDD3036}" srcOrd="0" destOrd="0" presId="urn:microsoft.com/office/officeart/2008/layout/HorizontalMultiLevelHierarchy"/>
+    <dgm:cxn modelId="{3375B956-474F-46D0-9D48-63C10663A29A}" type="presParOf" srcId="{62C7C6BC-C07C-4017-A3C6-D385E9A40CE6}" destId="{BF097678-71E5-463E-9B78-8AF57A1CDF9C}" srcOrd="1" destOrd="0" presId="urn:microsoft.com/office/officeart/2008/layout/HorizontalMultiLevelHierarchy"/>
+    <dgm:cxn modelId="{AAA3B7E0-F87B-41D0-92B8-9E5718D6A8F8}" type="presParOf" srcId="{BF097678-71E5-463E-9B78-8AF57A1CDF9C}" destId="{1BD6C6DC-DF21-4040-B6A1-AD1636D5F6FD}" srcOrd="0" destOrd="0" presId="urn:microsoft.com/office/officeart/2008/layout/HorizontalMultiLevelHierarchy"/>
+    <dgm:cxn modelId="{6AD8A108-8B06-404C-AE27-EC0C9EA9B783}" type="presParOf" srcId="{1BD6C6DC-DF21-4040-B6A1-AD1636D5F6FD}" destId="{006C86D9-32D8-4103-A32D-2E602EE5D389}" srcOrd="0" destOrd="0" presId="urn:microsoft.com/office/officeart/2008/layout/HorizontalMultiLevelHierarchy"/>
+    <dgm:cxn modelId="{3D205F02-6285-4316-BB1D-535E335A3002}" type="presParOf" srcId="{BF097678-71E5-463E-9B78-8AF57A1CDF9C}" destId="{BE09C3F8-03CD-4FB0-B4D2-08EC17B82270}" srcOrd="1" destOrd="0" presId="urn:microsoft.com/office/officeart/2008/layout/HorizontalMultiLevelHierarchy"/>
+    <dgm:cxn modelId="{8ABD7BE8-9B10-47FF-AB53-C2119085E7AB}" type="presParOf" srcId="{BE09C3F8-03CD-4FB0-B4D2-08EC17B82270}" destId="{FFFB60B7-180F-4DED-B929-F8076AAF16B6}" srcOrd="0" destOrd="0" presId="urn:microsoft.com/office/officeart/2008/layout/HorizontalMultiLevelHierarchy"/>
+    <dgm:cxn modelId="{439019E2-9C10-4048-9076-AB279AFA421D}" type="presParOf" srcId="{BE09C3F8-03CD-4FB0-B4D2-08EC17B82270}" destId="{85460E8D-D734-41DC-9926-7100F8E0470F}" srcOrd="1" destOrd="0" presId="urn:microsoft.com/office/officeart/2008/layout/HorizontalMultiLevelHierarchy"/>
+    <dgm:cxn modelId="{37636B6C-5764-44F8-9E65-0EE073761BDF}" type="presParOf" srcId="{85460E8D-D734-41DC-9926-7100F8E0470F}" destId="{E3A9157E-5916-41C1-BE42-795B33422BF4}" srcOrd="0" destOrd="0" presId="urn:microsoft.com/office/officeart/2008/layout/HorizontalMultiLevelHierarchy"/>
+    <dgm:cxn modelId="{5638CB62-3958-42DE-BA6C-33BE75CC8EB0}" type="presParOf" srcId="{E3A9157E-5916-41C1-BE42-795B33422BF4}" destId="{8A8E74BB-DABE-43D6-82D1-0C43EA23946B}" srcOrd="0" destOrd="0" presId="urn:microsoft.com/office/officeart/2008/layout/HorizontalMultiLevelHierarchy"/>
+    <dgm:cxn modelId="{F3751462-5ECD-47BE-9654-9602220787B9}" type="presParOf" srcId="{85460E8D-D734-41DC-9926-7100F8E0470F}" destId="{D79574DD-37BE-4F64-93B3-486647204F01}" srcOrd="1" destOrd="0" presId="urn:microsoft.com/office/officeart/2008/layout/HorizontalMultiLevelHierarchy"/>
+    <dgm:cxn modelId="{5E37BC88-C490-4893-A53D-1DE4671D5004}" type="presParOf" srcId="{D79574DD-37BE-4F64-93B3-486647204F01}" destId="{A5FE63B9-0C7D-427B-893A-76427FD50926}" srcOrd="0" destOrd="0" presId="urn:microsoft.com/office/officeart/2008/layout/HorizontalMultiLevelHierarchy"/>
+    <dgm:cxn modelId="{65A542CC-452F-44DB-8E80-2C14E3DAC784}" type="presParOf" srcId="{D79574DD-37BE-4F64-93B3-486647204F01}" destId="{4E94AF20-C568-4377-A092-25B29609DD77}" srcOrd="1" destOrd="0" presId="urn:microsoft.com/office/officeart/2008/layout/HorizontalMultiLevelHierarchy"/>
+    <dgm:cxn modelId="{B78E6DCD-26A0-45A5-99BE-A4979C29EB6D}" type="presParOf" srcId="{BF097678-71E5-463E-9B78-8AF57A1CDF9C}" destId="{152070B0-ED0E-40C6-95F4-6522633359BA}" srcOrd="2" destOrd="0" presId="urn:microsoft.com/office/officeart/2008/layout/HorizontalMultiLevelHierarchy"/>
+    <dgm:cxn modelId="{631CC086-76DA-4F1C-9CA3-609F9928FDFC}" type="presParOf" srcId="{152070B0-ED0E-40C6-95F4-6522633359BA}" destId="{EDF6F815-B004-4D80-86E3-A020FE7F0AD7}" srcOrd="0" destOrd="0" presId="urn:microsoft.com/office/officeart/2008/layout/HorizontalMultiLevelHierarchy"/>
+    <dgm:cxn modelId="{36301216-8F51-4EA6-A397-8F8925BB5EAD}" type="presParOf" srcId="{BF097678-71E5-463E-9B78-8AF57A1CDF9C}" destId="{DDC17827-2E3D-45BC-89FA-951012B9DD88}" srcOrd="3" destOrd="0" presId="urn:microsoft.com/office/officeart/2008/layout/HorizontalMultiLevelHierarchy"/>
+    <dgm:cxn modelId="{EA7611D3-37B4-45CF-BD3F-CE6C462DE150}" type="presParOf" srcId="{DDC17827-2E3D-45BC-89FA-951012B9DD88}" destId="{A97A390E-B31B-47F4-8421-5E28D015299F}" srcOrd="0" destOrd="0" presId="urn:microsoft.com/office/officeart/2008/layout/HorizontalMultiLevelHierarchy"/>
+    <dgm:cxn modelId="{AB3307A8-0ACA-4A13-8F84-70531509F418}" type="presParOf" srcId="{DDC17827-2E3D-45BC-89FA-951012B9DD88}" destId="{6A75B5D5-33FA-43D8-9A84-A8312CC92FCA}" srcOrd="1" destOrd="0" presId="urn:microsoft.com/office/officeart/2008/layout/HorizontalMultiLevelHierarchy"/>
+    <dgm:cxn modelId="{3B865ED8-020E-48AB-92C5-A03EB332441F}" type="presParOf" srcId="{6A75B5D5-33FA-43D8-9A84-A8312CC92FCA}" destId="{2E0CCD87-5F79-4642-B30E-13EB3A97B8B7}" srcOrd="0" destOrd="0" presId="urn:microsoft.com/office/officeart/2008/layout/HorizontalMultiLevelHierarchy"/>
+    <dgm:cxn modelId="{A051042E-7195-46C3-89C2-09A18FD90679}" type="presParOf" srcId="{2E0CCD87-5F79-4642-B30E-13EB3A97B8B7}" destId="{55829975-E7BB-4FD7-B9AA-3392D7F266F4}" srcOrd="0" destOrd="0" presId="urn:microsoft.com/office/officeart/2008/layout/HorizontalMultiLevelHierarchy"/>
+    <dgm:cxn modelId="{7FBE818D-E0D7-4BF6-920D-F882564BECB1}" type="presParOf" srcId="{6A75B5D5-33FA-43D8-9A84-A8312CC92FCA}" destId="{9902F6B4-61EC-42DD-AC97-E6E5DAD10AFB}" srcOrd="1" destOrd="0" presId="urn:microsoft.com/office/officeart/2008/layout/HorizontalMultiLevelHierarchy"/>
+    <dgm:cxn modelId="{E1FB6A1E-257C-4607-91B6-D9BE80594CE5}" type="presParOf" srcId="{9902F6B4-61EC-42DD-AC97-E6E5DAD10AFB}" destId="{0638725C-DE1E-4A60-BFF9-4E9FEBEB8706}" srcOrd="0" destOrd="0" presId="urn:microsoft.com/office/officeart/2008/layout/HorizontalMultiLevelHierarchy"/>
+    <dgm:cxn modelId="{A1241F08-5F3C-4C00-BBCD-AB1FFD22BA33}" type="presParOf" srcId="{9902F6B4-61EC-42DD-AC97-E6E5DAD10AFB}" destId="{E250D219-0660-4172-B113-F24F7DA1B509}" srcOrd="1" destOrd="0" presId="urn:microsoft.com/office/officeart/2008/layout/HorizontalMultiLevelHierarchy"/>
+    <dgm:cxn modelId="{0B2CEB8B-3AC8-4B5E-9775-E1D1259ED146}" type="presParOf" srcId="{BF097678-71E5-463E-9B78-8AF57A1CDF9C}" destId="{781C1156-9DA8-4BF5-9123-E59A9CDD7F29}" srcOrd="4" destOrd="0" presId="urn:microsoft.com/office/officeart/2008/layout/HorizontalMultiLevelHierarchy"/>
+    <dgm:cxn modelId="{F98D6D69-3E14-467E-A940-926D11A07674}" type="presParOf" srcId="{781C1156-9DA8-4BF5-9123-E59A9CDD7F29}" destId="{DCE6B6C1-9ED7-4DA9-A956-8F9478A82331}" srcOrd="0" destOrd="0" presId="urn:microsoft.com/office/officeart/2008/layout/HorizontalMultiLevelHierarchy"/>
+    <dgm:cxn modelId="{ADAE5A2E-BA51-4782-945D-5FF24B14B766}" type="presParOf" srcId="{BF097678-71E5-463E-9B78-8AF57A1CDF9C}" destId="{5D59024C-A935-42AC-A6B0-925B4F846243}" srcOrd="5" destOrd="0" presId="urn:microsoft.com/office/officeart/2008/layout/HorizontalMultiLevelHierarchy"/>
+    <dgm:cxn modelId="{E4DB9FF1-38F4-45F9-9FA7-317577DA43A9}" type="presParOf" srcId="{5D59024C-A935-42AC-A6B0-925B4F846243}" destId="{F1479DB3-4C98-48D0-A5B5-80729DFAD9C1}" srcOrd="0" destOrd="0" presId="urn:microsoft.com/office/officeart/2008/layout/HorizontalMultiLevelHierarchy"/>
+    <dgm:cxn modelId="{C13E5C26-05E4-400C-827B-0CF182BD9F66}" type="presParOf" srcId="{5D59024C-A935-42AC-A6B0-925B4F846243}" destId="{F996A69B-6697-4B9C-8A5A-940B91A5F8C0}" srcOrd="1" destOrd="0" presId="urn:microsoft.com/office/officeart/2008/layout/HorizontalMultiLevelHierarchy"/>
+    <dgm:cxn modelId="{32F9BDC8-1474-4381-8A01-15DEEFECB6BE}" type="presParOf" srcId="{F996A69B-6697-4B9C-8A5A-940B91A5F8C0}" destId="{764D37A8-4A23-4FD8-97F7-4EABE103692D}" srcOrd="0" destOrd="0" presId="urn:microsoft.com/office/officeart/2008/layout/HorizontalMultiLevelHierarchy"/>
+    <dgm:cxn modelId="{AC7A69F1-9650-4505-BB9B-DF0F4668B9C1}" type="presParOf" srcId="{764D37A8-4A23-4FD8-97F7-4EABE103692D}" destId="{E7994104-4E44-4B5C-B90F-9263D7124A7F}" srcOrd="0" destOrd="0" presId="urn:microsoft.com/office/officeart/2008/layout/HorizontalMultiLevelHierarchy"/>
+    <dgm:cxn modelId="{2862EC07-538B-4042-AA23-A850BCDB8899}" type="presParOf" srcId="{F996A69B-6697-4B9C-8A5A-940B91A5F8C0}" destId="{0C2356F1-9FBF-4932-92B2-D9A2A64FF406}" srcOrd="1" destOrd="0" presId="urn:microsoft.com/office/officeart/2008/layout/HorizontalMultiLevelHierarchy"/>
+    <dgm:cxn modelId="{4B38CC4F-CAA9-4FEC-B8D7-54F70360B3EE}" type="presParOf" srcId="{0C2356F1-9FBF-4932-92B2-D9A2A64FF406}" destId="{2E52F9B1-FE21-4514-ACB3-B39D2B9154D4}" srcOrd="0" destOrd="0" presId="urn:microsoft.com/office/officeart/2008/layout/HorizontalMultiLevelHierarchy"/>
+    <dgm:cxn modelId="{C415AC66-84F9-4145-962C-F0426EC7AEF1}" type="presParOf" srcId="{0C2356F1-9FBF-4932-92B2-D9A2A64FF406}" destId="{4C6F7CF0-076D-44B7-9BB9-FC54455CF0BA}" srcOrd="1" destOrd="0" presId="urn:microsoft.com/office/officeart/2008/layout/HorizontalMultiLevelHierarchy"/>
+    <dgm:cxn modelId="{BCE708A0-4380-45A5-BF98-5B9EFF26D310}" type="presParOf" srcId="{BF097678-71E5-463E-9B78-8AF57A1CDF9C}" destId="{8D4F676D-984A-494D-92F0-4FFF15517608}" srcOrd="6" destOrd="0" presId="urn:microsoft.com/office/officeart/2008/layout/HorizontalMultiLevelHierarchy"/>
+    <dgm:cxn modelId="{104E38D6-5D72-43A2-B0C6-24AE44FB57AE}" type="presParOf" srcId="{8D4F676D-984A-494D-92F0-4FFF15517608}" destId="{1DCAB33E-D94B-4272-B5A3-1A21B8F7863D}" srcOrd="0" destOrd="0" presId="urn:microsoft.com/office/officeart/2008/layout/HorizontalMultiLevelHierarchy"/>
+    <dgm:cxn modelId="{20CE007F-78BE-4FD9-A878-A9FAC697553F}" type="presParOf" srcId="{BF097678-71E5-463E-9B78-8AF57A1CDF9C}" destId="{A4A9C702-615F-4B31-99EE-FB82B4C8F057}" srcOrd="7" destOrd="0" presId="urn:microsoft.com/office/officeart/2008/layout/HorizontalMultiLevelHierarchy"/>
+    <dgm:cxn modelId="{7E8DC23E-1261-4962-8906-7517E1B45764}" type="presParOf" srcId="{A4A9C702-615F-4B31-99EE-FB82B4C8F057}" destId="{DE54B94E-DA5F-4566-AA19-5D33CEABFBD1}" srcOrd="0" destOrd="0" presId="urn:microsoft.com/office/officeart/2008/layout/HorizontalMultiLevelHierarchy"/>
+    <dgm:cxn modelId="{80430159-D221-4214-B278-FB193B550DD4}" type="presParOf" srcId="{A4A9C702-615F-4B31-99EE-FB82B4C8F057}" destId="{99DA3BA5-2905-4003-A6AA-1A8FEC9207DD}" srcOrd="1" destOrd="0" presId="urn:microsoft.com/office/officeart/2008/layout/HorizontalMultiLevelHierarchy"/>
   </dgm:cxnLst>
   <dgm:bg>
     <a:solidFill>
@@ -18543,48 +18933,48 @@
     </dgm:pt>
   </dgm:ptLst>
   <dgm:cxnLst>
+    <dgm:cxn modelId="{57396DB9-9DBF-489C-A9A2-3BCF3E3D273C}" type="presOf" srcId="{C5AF389B-739F-42B8-8337-EA18A33C9F97}" destId="{8D4F676D-984A-494D-92F0-4FFF15517608}" srcOrd="0" destOrd="0" presId="urn:microsoft.com/office/officeart/2008/layout/HorizontalMultiLevelHierarchy"/>
+    <dgm:cxn modelId="{F262C25F-7E7B-4802-B07C-FA5A3B9BAD76}" type="presOf" srcId="{B3810ABB-1219-4354-B1AA-0AEBDC92627D}" destId="{DE54B94E-DA5F-4566-AA19-5D33CEABFBD1}" srcOrd="0" destOrd="0" presId="urn:microsoft.com/office/officeart/2008/layout/HorizontalMultiLevelHierarchy"/>
     <dgm:cxn modelId="{DE9FEDC8-1494-4549-BF0F-1467A313A8A0}" srcId="{4721A386-52CA-4C94-8536-7F930D204B30}" destId="{FB9561E8-290C-4E91-8924-B70644F4881A}" srcOrd="0" destOrd="0" parTransId="{283980E3-8804-464A-85A9-2D851C86242E}" sibTransId="{815A0909-2EFF-48F4-BFA0-D29851699A96}"/>
-    <dgm:cxn modelId="{7503FA5E-00B1-49B8-946A-2E5FC5DEF9D1}" type="presOf" srcId="{4721A386-52CA-4C94-8536-7F930D204B30}" destId="{FFFB60B7-180F-4DED-B929-F8076AAF16B6}" srcOrd="0" destOrd="0" presId="urn:microsoft.com/office/officeart/2008/layout/HorizontalMultiLevelHierarchy"/>
+    <dgm:cxn modelId="{947C0C29-5B72-4A29-8A58-DAD3EE727393}" type="presOf" srcId="{283980E3-8804-464A-85A9-2D851C86242E}" destId="{8A8E74BB-DABE-43D6-82D1-0C43EA23946B}" srcOrd="1" destOrd="0" presId="urn:microsoft.com/office/officeart/2008/layout/HorizontalMultiLevelHierarchy"/>
+    <dgm:cxn modelId="{9825A74F-EEA8-4AEA-9224-8E72CD4E3D14}" type="presOf" srcId="{2633E28C-1FAB-4B82-AC75-DE7FFD78AF5B}" destId="{F1479DB3-4C98-48D0-A5B5-80729DFAD9C1}" srcOrd="0" destOrd="0" presId="urn:microsoft.com/office/officeart/2008/layout/HorizontalMultiLevelHierarchy"/>
+    <dgm:cxn modelId="{CCF5A8A7-8547-4491-A1B3-F0C09BB40753}" type="presOf" srcId="{0043C889-F47D-4771-9260-926134A33682}" destId="{006C86D9-32D8-4103-A32D-2E602EE5D389}" srcOrd="1" destOrd="0" presId="urn:microsoft.com/office/officeart/2008/layout/HorizontalMultiLevelHierarchy"/>
+    <dgm:cxn modelId="{18DE8AF0-FD71-48E7-890A-146A683BC9E9}" type="presOf" srcId="{4721A386-52CA-4C94-8536-7F930D204B30}" destId="{FFFB60B7-180F-4DED-B929-F8076AAF16B6}" srcOrd="0" destOrd="0" presId="urn:microsoft.com/office/officeart/2008/layout/HorizontalMultiLevelHierarchy"/>
     <dgm:cxn modelId="{03E72BD8-5C16-4958-A0A4-32C80BE278F1}" srcId="{3D113D71-86D1-4CE8-B104-79D909698CE4}" destId="{4721A386-52CA-4C94-8536-7F930D204B30}" srcOrd="0" destOrd="0" parTransId="{0043C889-F47D-4771-9260-926134A33682}" sibTransId="{D6F2608C-6788-4155-81E2-BDCBA8965A7D}"/>
-    <dgm:cxn modelId="{7867E513-FCFF-4F9A-A0AF-41A4DB4E5561}" type="presOf" srcId="{F541ACBE-9E89-49E4-B11B-9187F8554676}" destId="{781C1156-9DA8-4BF5-9123-E59A9CDD7F29}" srcOrd="0" destOrd="0" presId="urn:microsoft.com/office/officeart/2008/layout/HorizontalMultiLevelHierarchy"/>
-    <dgm:cxn modelId="{AA1EACF2-9DA0-44D9-B09D-84B58434A33E}" type="presOf" srcId="{C5AF389B-739F-42B8-8337-EA18A33C9F97}" destId="{8D4F676D-984A-494D-92F0-4FFF15517608}" srcOrd="0" destOrd="0" presId="urn:microsoft.com/office/officeart/2008/layout/HorizontalMultiLevelHierarchy"/>
-    <dgm:cxn modelId="{AFCD0E70-1F12-4C96-9BF4-A9153A003A2D}" type="presOf" srcId="{F541ACBE-9E89-49E4-B11B-9187F8554676}" destId="{DCE6B6C1-9ED7-4DA9-A956-8F9478A82331}" srcOrd="1" destOrd="0" presId="urn:microsoft.com/office/officeart/2008/layout/HorizontalMultiLevelHierarchy"/>
-    <dgm:cxn modelId="{E1CA9A3A-C130-4F62-9149-7F76E94327EA}" type="presOf" srcId="{0043C889-F47D-4771-9260-926134A33682}" destId="{1BD6C6DC-DF21-4040-B6A1-AD1636D5F6FD}" srcOrd="0" destOrd="0" presId="urn:microsoft.com/office/officeart/2008/layout/HorizontalMultiLevelHierarchy"/>
+    <dgm:cxn modelId="{5EDABF65-3287-4802-B217-15EF302A999B}" type="presOf" srcId="{283980E3-8804-464A-85A9-2D851C86242E}" destId="{E3A9157E-5916-41C1-BE42-795B33422BF4}" srcOrd="0" destOrd="0" presId="urn:microsoft.com/office/officeart/2008/layout/HorizontalMultiLevelHierarchy"/>
+    <dgm:cxn modelId="{B392869C-7B1B-477B-A5CC-38A3CD30FADA}" type="presOf" srcId="{DCE5ED33-3349-4449-8AC9-F75647CC2812}" destId="{F0EB0421-EBBA-427E-864F-2763CCC665B6}" srcOrd="0" destOrd="0" presId="urn:microsoft.com/office/officeart/2008/layout/HorizontalMultiLevelHierarchy"/>
+    <dgm:cxn modelId="{2D7DF67C-37BC-44EF-A94E-CA47616686DA}" type="presOf" srcId="{C5AF389B-739F-42B8-8337-EA18A33C9F97}" destId="{1DCAB33E-D94B-4272-B5A3-1A21B8F7863D}" srcOrd="1" destOrd="0" presId="urn:microsoft.com/office/officeart/2008/layout/HorizontalMultiLevelHierarchy"/>
+    <dgm:cxn modelId="{C3157B59-D173-4587-A109-D9EA80B9267C}" type="presOf" srcId="{FB9561E8-290C-4E91-8924-B70644F4881A}" destId="{A5FE63B9-0C7D-427B-893A-76427FD50926}" srcOrd="0" destOrd="0" presId="urn:microsoft.com/office/officeart/2008/layout/HorizontalMultiLevelHierarchy"/>
     <dgm:cxn modelId="{C732FE26-2ABB-4B1F-9B6E-7B6D11ADFD2D}" srcId="{3D113D71-86D1-4CE8-B104-79D909698CE4}" destId="{2633E28C-1FAB-4B82-AC75-DE7FFD78AF5B}" srcOrd="1" destOrd="0" parTransId="{F541ACBE-9E89-49E4-B11B-9187F8554676}" sibTransId="{A2704458-6519-4C7E-B79C-0FFB44D97F50}"/>
-    <dgm:cxn modelId="{EE51E509-A4F5-46D2-9210-AE3A8FE8AFF0}" type="presOf" srcId="{C5AF389B-739F-42B8-8337-EA18A33C9F97}" destId="{1DCAB33E-D94B-4272-B5A3-1A21B8F7863D}" srcOrd="1" destOrd="0" presId="urn:microsoft.com/office/officeart/2008/layout/HorizontalMultiLevelHierarchy"/>
-    <dgm:cxn modelId="{E92322A1-50EA-4955-AA04-93F91BFD5B5C}" type="presOf" srcId="{3D113D71-86D1-4CE8-B104-79D909698CE4}" destId="{B24D10B2-3DD7-4E52-AB40-43717CDD3036}" srcOrd="0" destOrd="0" presId="urn:microsoft.com/office/officeart/2008/layout/HorizontalMultiLevelHierarchy"/>
-    <dgm:cxn modelId="{7D2A3494-0B85-48B2-B9ED-FFCB33C7A4FD}" type="presOf" srcId="{283980E3-8804-464A-85A9-2D851C86242E}" destId="{E3A9157E-5916-41C1-BE42-795B33422BF4}" srcOrd="0" destOrd="0" presId="urn:microsoft.com/office/officeart/2008/layout/HorizontalMultiLevelHierarchy"/>
-    <dgm:cxn modelId="{A858D18C-6C15-45ED-92E9-4FC14E9F81ED}" type="presOf" srcId="{B3810ABB-1219-4354-B1AA-0AEBDC92627D}" destId="{DE54B94E-DA5F-4566-AA19-5D33CEABFBD1}" srcOrd="0" destOrd="0" presId="urn:microsoft.com/office/officeart/2008/layout/HorizontalMultiLevelHierarchy"/>
-    <dgm:cxn modelId="{3AE4E129-901C-4F37-B881-303358517E63}" type="presOf" srcId="{0043C889-F47D-4771-9260-926134A33682}" destId="{006C86D9-32D8-4103-A32D-2E602EE5D389}" srcOrd="1" destOrd="0" presId="urn:microsoft.com/office/officeart/2008/layout/HorizontalMultiLevelHierarchy"/>
+    <dgm:cxn modelId="{80C904DC-60F1-4A1C-81B8-8703A8D28A9B}" type="presOf" srcId="{F541ACBE-9E89-49E4-B11B-9187F8554676}" destId="{DCE6B6C1-9ED7-4DA9-A956-8F9478A82331}" srcOrd="1" destOrd="0" presId="urn:microsoft.com/office/officeart/2008/layout/HorizontalMultiLevelHierarchy"/>
+    <dgm:cxn modelId="{04EFF2A6-9E68-45B5-A2A5-1B32C6B8717D}" type="presOf" srcId="{3D113D71-86D1-4CE8-B104-79D909698CE4}" destId="{B24D10B2-3DD7-4E52-AB40-43717CDD3036}" srcOrd="0" destOrd="0" presId="urn:microsoft.com/office/officeart/2008/layout/HorizontalMultiLevelHierarchy"/>
     <dgm:cxn modelId="{CBEE0B0B-A37F-465C-9022-A3625DFF64A6}" srcId="{DCE5ED33-3349-4449-8AC9-F75647CC2812}" destId="{3D113D71-86D1-4CE8-B104-79D909698CE4}" srcOrd="0" destOrd="0" parTransId="{E9B6BE26-BDF8-458A-A4BB-77E77FF42560}" sibTransId="{9D4FB88D-4869-440D-8681-784CF7E425D8}"/>
-    <dgm:cxn modelId="{DC829AD7-4EE1-469D-957A-6BFD95DB6E99}" type="presOf" srcId="{FB9561E8-290C-4E91-8924-B70644F4881A}" destId="{A5FE63B9-0C7D-427B-893A-76427FD50926}" srcOrd="0" destOrd="0" presId="urn:microsoft.com/office/officeart/2008/layout/HorizontalMultiLevelHierarchy"/>
-    <dgm:cxn modelId="{62B75B00-124D-471C-A68E-478DFE87A054}" type="presOf" srcId="{2633E28C-1FAB-4B82-AC75-DE7FFD78AF5B}" destId="{F1479DB3-4C98-48D0-A5B5-80729DFAD9C1}" srcOrd="0" destOrd="0" presId="urn:microsoft.com/office/officeart/2008/layout/HorizontalMultiLevelHierarchy"/>
-    <dgm:cxn modelId="{90A8C640-3FDE-4864-82A2-00B9C6E46018}" type="presOf" srcId="{283980E3-8804-464A-85A9-2D851C86242E}" destId="{8A8E74BB-DABE-43D6-82D1-0C43EA23946B}" srcOrd="1" destOrd="0" presId="urn:microsoft.com/office/officeart/2008/layout/HorizontalMultiLevelHierarchy"/>
+    <dgm:cxn modelId="{D9A48B58-9587-4CDA-B91D-44A84BF504C0}" type="presOf" srcId="{0043C889-F47D-4771-9260-926134A33682}" destId="{1BD6C6DC-DF21-4040-B6A1-AD1636D5F6FD}" srcOrd="0" destOrd="0" presId="urn:microsoft.com/office/officeart/2008/layout/HorizontalMultiLevelHierarchy"/>
+    <dgm:cxn modelId="{30F510E5-4097-4275-88AD-D85DC7783CD2}" type="presOf" srcId="{F541ACBE-9E89-49E4-B11B-9187F8554676}" destId="{781C1156-9DA8-4BF5-9123-E59A9CDD7F29}" srcOrd="0" destOrd="0" presId="urn:microsoft.com/office/officeart/2008/layout/HorizontalMultiLevelHierarchy"/>
     <dgm:cxn modelId="{2A419A62-BAF8-4D07-A576-027483E6F5BD}" srcId="{3D113D71-86D1-4CE8-B104-79D909698CE4}" destId="{B3810ABB-1219-4354-B1AA-0AEBDC92627D}" srcOrd="2" destOrd="0" parTransId="{C5AF389B-739F-42B8-8337-EA18A33C9F97}" sibTransId="{D69D4F37-F4F0-46DE-900E-65F362EF2C8D}"/>
-    <dgm:cxn modelId="{B2D17627-3A5E-4E9E-B31A-9836D3AC6B64}" type="presOf" srcId="{DCE5ED33-3349-4449-8AC9-F75647CC2812}" destId="{F0EB0421-EBBA-427E-864F-2763CCC665B6}" srcOrd="0" destOrd="0" presId="urn:microsoft.com/office/officeart/2008/layout/HorizontalMultiLevelHierarchy"/>
-    <dgm:cxn modelId="{8C082A21-1402-4956-AA64-054ACEEC6D16}" type="presParOf" srcId="{F0EB0421-EBBA-427E-864F-2763CCC665B6}" destId="{62C7C6BC-C07C-4017-A3C6-D385E9A40CE6}" srcOrd="0" destOrd="0" presId="urn:microsoft.com/office/officeart/2008/layout/HorizontalMultiLevelHierarchy"/>
-    <dgm:cxn modelId="{6EEB70B9-CC16-433D-B821-419552E8A0E7}" type="presParOf" srcId="{62C7C6BC-C07C-4017-A3C6-D385E9A40CE6}" destId="{B24D10B2-3DD7-4E52-AB40-43717CDD3036}" srcOrd="0" destOrd="0" presId="urn:microsoft.com/office/officeart/2008/layout/HorizontalMultiLevelHierarchy"/>
-    <dgm:cxn modelId="{D6BA8353-B545-4F7E-9D8E-11E2D76A5A20}" type="presParOf" srcId="{62C7C6BC-C07C-4017-A3C6-D385E9A40CE6}" destId="{BF097678-71E5-463E-9B78-8AF57A1CDF9C}" srcOrd="1" destOrd="0" presId="urn:microsoft.com/office/officeart/2008/layout/HorizontalMultiLevelHierarchy"/>
-    <dgm:cxn modelId="{2032E3EC-FC87-470F-B2B7-A66B8055BCC5}" type="presParOf" srcId="{BF097678-71E5-463E-9B78-8AF57A1CDF9C}" destId="{1BD6C6DC-DF21-4040-B6A1-AD1636D5F6FD}" srcOrd="0" destOrd="0" presId="urn:microsoft.com/office/officeart/2008/layout/HorizontalMultiLevelHierarchy"/>
-    <dgm:cxn modelId="{FFD1A8E3-6102-4C83-9A56-B34B01A2929A}" type="presParOf" srcId="{1BD6C6DC-DF21-4040-B6A1-AD1636D5F6FD}" destId="{006C86D9-32D8-4103-A32D-2E602EE5D389}" srcOrd="0" destOrd="0" presId="urn:microsoft.com/office/officeart/2008/layout/HorizontalMultiLevelHierarchy"/>
-    <dgm:cxn modelId="{B7ACBE7A-85CD-4C23-9A90-0EF491A896A7}" type="presParOf" srcId="{BF097678-71E5-463E-9B78-8AF57A1CDF9C}" destId="{BE09C3F8-03CD-4FB0-B4D2-08EC17B82270}" srcOrd="1" destOrd="0" presId="urn:microsoft.com/office/officeart/2008/layout/HorizontalMultiLevelHierarchy"/>
-    <dgm:cxn modelId="{9B3175F5-2527-4B92-8129-4E4243C5CD46}" type="presParOf" srcId="{BE09C3F8-03CD-4FB0-B4D2-08EC17B82270}" destId="{FFFB60B7-180F-4DED-B929-F8076AAF16B6}" srcOrd="0" destOrd="0" presId="urn:microsoft.com/office/officeart/2008/layout/HorizontalMultiLevelHierarchy"/>
-    <dgm:cxn modelId="{63BAB937-59EB-4DCF-AB55-D358EDF78B05}" type="presParOf" srcId="{BE09C3F8-03CD-4FB0-B4D2-08EC17B82270}" destId="{85460E8D-D734-41DC-9926-7100F8E0470F}" srcOrd="1" destOrd="0" presId="urn:microsoft.com/office/officeart/2008/layout/HorizontalMultiLevelHierarchy"/>
-    <dgm:cxn modelId="{FD85D2D8-0ABC-4448-ABBC-5AC7211FAF3E}" type="presParOf" srcId="{85460E8D-D734-41DC-9926-7100F8E0470F}" destId="{E3A9157E-5916-41C1-BE42-795B33422BF4}" srcOrd="0" destOrd="0" presId="urn:microsoft.com/office/officeart/2008/layout/HorizontalMultiLevelHierarchy"/>
-    <dgm:cxn modelId="{1EE5984A-6817-4D3E-8FD4-B5E1C8B29081}" type="presParOf" srcId="{E3A9157E-5916-41C1-BE42-795B33422BF4}" destId="{8A8E74BB-DABE-43D6-82D1-0C43EA23946B}" srcOrd="0" destOrd="0" presId="urn:microsoft.com/office/officeart/2008/layout/HorizontalMultiLevelHierarchy"/>
-    <dgm:cxn modelId="{B0E4A2B1-0FFE-49A2-9C56-19D7A5FB1C5A}" type="presParOf" srcId="{85460E8D-D734-41DC-9926-7100F8E0470F}" destId="{D79574DD-37BE-4F64-93B3-486647204F01}" srcOrd="1" destOrd="0" presId="urn:microsoft.com/office/officeart/2008/layout/HorizontalMultiLevelHierarchy"/>
-    <dgm:cxn modelId="{46E80BE8-F904-45C5-AFA5-70E1AD11C67B}" type="presParOf" srcId="{D79574DD-37BE-4F64-93B3-486647204F01}" destId="{A5FE63B9-0C7D-427B-893A-76427FD50926}" srcOrd="0" destOrd="0" presId="urn:microsoft.com/office/officeart/2008/layout/HorizontalMultiLevelHierarchy"/>
-    <dgm:cxn modelId="{A94A0729-1DB1-4B86-B8DC-7EB65E3AEBB0}" type="presParOf" srcId="{D79574DD-37BE-4F64-93B3-486647204F01}" destId="{4E94AF20-C568-4377-A092-25B29609DD77}" srcOrd="1" destOrd="0" presId="urn:microsoft.com/office/officeart/2008/layout/HorizontalMultiLevelHierarchy"/>
-    <dgm:cxn modelId="{9A7C11FB-CF2A-4257-8E8E-DDB9EC3CBDE6}" type="presParOf" srcId="{BF097678-71E5-463E-9B78-8AF57A1CDF9C}" destId="{781C1156-9DA8-4BF5-9123-E59A9CDD7F29}" srcOrd="2" destOrd="0" presId="urn:microsoft.com/office/officeart/2008/layout/HorizontalMultiLevelHierarchy"/>
-    <dgm:cxn modelId="{E52D7DF8-299B-47D5-8A8B-7180EF344050}" type="presParOf" srcId="{781C1156-9DA8-4BF5-9123-E59A9CDD7F29}" destId="{DCE6B6C1-9ED7-4DA9-A956-8F9478A82331}" srcOrd="0" destOrd="0" presId="urn:microsoft.com/office/officeart/2008/layout/HorizontalMultiLevelHierarchy"/>
-    <dgm:cxn modelId="{FFE04A78-CBE2-4194-8896-7511ADE50FFB}" type="presParOf" srcId="{BF097678-71E5-463E-9B78-8AF57A1CDF9C}" destId="{5D59024C-A935-42AC-A6B0-925B4F846243}" srcOrd="3" destOrd="0" presId="urn:microsoft.com/office/officeart/2008/layout/HorizontalMultiLevelHierarchy"/>
-    <dgm:cxn modelId="{449C6827-88F8-455E-B07F-DD9F23E69310}" type="presParOf" srcId="{5D59024C-A935-42AC-A6B0-925B4F846243}" destId="{F1479DB3-4C98-48D0-A5B5-80729DFAD9C1}" srcOrd="0" destOrd="0" presId="urn:microsoft.com/office/officeart/2008/layout/HorizontalMultiLevelHierarchy"/>
-    <dgm:cxn modelId="{6E2B3D29-29A5-4C75-92C5-46BFFA4BFCC0}" type="presParOf" srcId="{5D59024C-A935-42AC-A6B0-925B4F846243}" destId="{F996A69B-6697-4B9C-8A5A-940B91A5F8C0}" srcOrd="1" destOrd="0" presId="urn:microsoft.com/office/officeart/2008/layout/HorizontalMultiLevelHierarchy"/>
-    <dgm:cxn modelId="{A3AB11DB-26AF-4218-939B-651AA0B24E40}" type="presParOf" srcId="{BF097678-71E5-463E-9B78-8AF57A1CDF9C}" destId="{8D4F676D-984A-494D-92F0-4FFF15517608}" srcOrd="4" destOrd="0" presId="urn:microsoft.com/office/officeart/2008/layout/HorizontalMultiLevelHierarchy"/>
-    <dgm:cxn modelId="{79B9660B-1A59-4AE2-97C8-0C75E6C5716D}" type="presParOf" srcId="{8D4F676D-984A-494D-92F0-4FFF15517608}" destId="{1DCAB33E-D94B-4272-B5A3-1A21B8F7863D}" srcOrd="0" destOrd="0" presId="urn:microsoft.com/office/officeart/2008/layout/HorizontalMultiLevelHierarchy"/>
-    <dgm:cxn modelId="{2472AFC2-1D55-44DA-B008-57C9001E54BB}" type="presParOf" srcId="{BF097678-71E5-463E-9B78-8AF57A1CDF9C}" destId="{A4A9C702-615F-4B31-99EE-FB82B4C8F057}" srcOrd="5" destOrd="0" presId="urn:microsoft.com/office/officeart/2008/layout/HorizontalMultiLevelHierarchy"/>
-    <dgm:cxn modelId="{B2376C81-BC98-40B3-B7F5-606E2DEDBA35}" type="presParOf" srcId="{A4A9C702-615F-4B31-99EE-FB82B4C8F057}" destId="{DE54B94E-DA5F-4566-AA19-5D33CEABFBD1}" srcOrd="0" destOrd="0" presId="urn:microsoft.com/office/officeart/2008/layout/HorizontalMultiLevelHierarchy"/>
-    <dgm:cxn modelId="{E9404084-7451-4EC5-9031-5B8F0875621E}" type="presParOf" srcId="{A4A9C702-615F-4B31-99EE-FB82B4C8F057}" destId="{99DA3BA5-2905-4003-A6AA-1A8FEC9207DD}" srcOrd="1" destOrd="0" presId="urn:microsoft.com/office/officeart/2008/layout/HorizontalMultiLevelHierarchy"/>
+    <dgm:cxn modelId="{2DBD419B-B9B3-4036-8103-AE6B6EE99153}" type="presParOf" srcId="{F0EB0421-EBBA-427E-864F-2763CCC665B6}" destId="{62C7C6BC-C07C-4017-A3C6-D385E9A40CE6}" srcOrd="0" destOrd="0" presId="urn:microsoft.com/office/officeart/2008/layout/HorizontalMultiLevelHierarchy"/>
+    <dgm:cxn modelId="{F9080FA3-9CD8-4548-A16C-5264BAA8C268}" type="presParOf" srcId="{62C7C6BC-C07C-4017-A3C6-D385E9A40CE6}" destId="{B24D10B2-3DD7-4E52-AB40-43717CDD3036}" srcOrd="0" destOrd="0" presId="urn:microsoft.com/office/officeart/2008/layout/HorizontalMultiLevelHierarchy"/>
+    <dgm:cxn modelId="{7056E4FB-B20A-4973-9421-259EA82736A0}" type="presParOf" srcId="{62C7C6BC-C07C-4017-A3C6-D385E9A40CE6}" destId="{BF097678-71E5-463E-9B78-8AF57A1CDF9C}" srcOrd="1" destOrd="0" presId="urn:microsoft.com/office/officeart/2008/layout/HorizontalMultiLevelHierarchy"/>
+    <dgm:cxn modelId="{0ED62ADA-82B0-4B0A-83A9-79F8524DBA74}" type="presParOf" srcId="{BF097678-71E5-463E-9B78-8AF57A1CDF9C}" destId="{1BD6C6DC-DF21-4040-B6A1-AD1636D5F6FD}" srcOrd="0" destOrd="0" presId="urn:microsoft.com/office/officeart/2008/layout/HorizontalMultiLevelHierarchy"/>
+    <dgm:cxn modelId="{BA94D2DC-5482-4FB3-8A1D-5CE4C56531DE}" type="presParOf" srcId="{1BD6C6DC-DF21-4040-B6A1-AD1636D5F6FD}" destId="{006C86D9-32D8-4103-A32D-2E602EE5D389}" srcOrd="0" destOrd="0" presId="urn:microsoft.com/office/officeart/2008/layout/HorizontalMultiLevelHierarchy"/>
+    <dgm:cxn modelId="{3CBA9646-1D54-4D72-B2B9-427020BAA678}" type="presParOf" srcId="{BF097678-71E5-463E-9B78-8AF57A1CDF9C}" destId="{BE09C3F8-03CD-4FB0-B4D2-08EC17B82270}" srcOrd="1" destOrd="0" presId="urn:microsoft.com/office/officeart/2008/layout/HorizontalMultiLevelHierarchy"/>
+    <dgm:cxn modelId="{3BE3B484-1A2D-4568-8CA9-10C2DB67549D}" type="presParOf" srcId="{BE09C3F8-03CD-4FB0-B4D2-08EC17B82270}" destId="{FFFB60B7-180F-4DED-B929-F8076AAF16B6}" srcOrd="0" destOrd="0" presId="urn:microsoft.com/office/officeart/2008/layout/HorizontalMultiLevelHierarchy"/>
+    <dgm:cxn modelId="{20E99CE7-BEF4-4334-A948-65DCA840C43C}" type="presParOf" srcId="{BE09C3F8-03CD-4FB0-B4D2-08EC17B82270}" destId="{85460E8D-D734-41DC-9926-7100F8E0470F}" srcOrd="1" destOrd="0" presId="urn:microsoft.com/office/officeart/2008/layout/HorizontalMultiLevelHierarchy"/>
+    <dgm:cxn modelId="{188816E1-D936-4D67-894E-580C5C714E39}" type="presParOf" srcId="{85460E8D-D734-41DC-9926-7100F8E0470F}" destId="{E3A9157E-5916-41C1-BE42-795B33422BF4}" srcOrd="0" destOrd="0" presId="urn:microsoft.com/office/officeart/2008/layout/HorizontalMultiLevelHierarchy"/>
+    <dgm:cxn modelId="{134D3B98-34E8-4383-9512-4384A9028052}" type="presParOf" srcId="{E3A9157E-5916-41C1-BE42-795B33422BF4}" destId="{8A8E74BB-DABE-43D6-82D1-0C43EA23946B}" srcOrd="0" destOrd="0" presId="urn:microsoft.com/office/officeart/2008/layout/HorizontalMultiLevelHierarchy"/>
+    <dgm:cxn modelId="{F25A073C-5D51-4ED0-B6E8-FAEAAA370992}" type="presParOf" srcId="{85460E8D-D734-41DC-9926-7100F8E0470F}" destId="{D79574DD-37BE-4F64-93B3-486647204F01}" srcOrd="1" destOrd="0" presId="urn:microsoft.com/office/officeart/2008/layout/HorizontalMultiLevelHierarchy"/>
+    <dgm:cxn modelId="{44AABE79-CAD4-4E65-BBD6-661D781237CF}" type="presParOf" srcId="{D79574DD-37BE-4F64-93B3-486647204F01}" destId="{A5FE63B9-0C7D-427B-893A-76427FD50926}" srcOrd="0" destOrd="0" presId="urn:microsoft.com/office/officeart/2008/layout/HorizontalMultiLevelHierarchy"/>
+    <dgm:cxn modelId="{DB59BC74-8AF9-4A54-8CA9-4040B7C06AA6}" type="presParOf" srcId="{D79574DD-37BE-4F64-93B3-486647204F01}" destId="{4E94AF20-C568-4377-A092-25B29609DD77}" srcOrd="1" destOrd="0" presId="urn:microsoft.com/office/officeart/2008/layout/HorizontalMultiLevelHierarchy"/>
+    <dgm:cxn modelId="{10FA0433-03B9-4ACC-8F02-0C2D9AFCA04E}" type="presParOf" srcId="{BF097678-71E5-463E-9B78-8AF57A1CDF9C}" destId="{781C1156-9DA8-4BF5-9123-E59A9CDD7F29}" srcOrd="2" destOrd="0" presId="urn:microsoft.com/office/officeart/2008/layout/HorizontalMultiLevelHierarchy"/>
+    <dgm:cxn modelId="{4820E414-8775-42BA-AA22-9F0B5BBDD5ED}" type="presParOf" srcId="{781C1156-9DA8-4BF5-9123-E59A9CDD7F29}" destId="{DCE6B6C1-9ED7-4DA9-A956-8F9478A82331}" srcOrd="0" destOrd="0" presId="urn:microsoft.com/office/officeart/2008/layout/HorizontalMultiLevelHierarchy"/>
+    <dgm:cxn modelId="{757B3FDC-60DC-42B6-86B7-7B4137FE4F98}" type="presParOf" srcId="{BF097678-71E5-463E-9B78-8AF57A1CDF9C}" destId="{5D59024C-A935-42AC-A6B0-925B4F846243}" srcOrd="3" destOrd="0" presId="urn:microsoft.com/office/officeart/2008/layout/HorizontalMultiLevelHierarchy"/>
+    <dgm:cxn modelId="{A4E05364-F5F4-4702-AA8D-D70445134B3F}" type="presParOf" srcId="{5D59024C-A935-42AC-A6B0-925B4F846243}" destId="{F1479DB3-4C98-48D0-A5B5-80729DFAD9C1}" srcOrd="0" destOrd="0" presId="urn:microsoft.com/office/officeart/2008/layout/HorizontalMultiLevelHierarchy"/>
+    <dgm:cxn modelId="{F587FE9F-ADCA-4535-A4F7-1C72D2D8B736}" type="presParOf" srcId="{5D59024C-A935-42AC-A6B0-925B4F846243}" destId="{F996A69B-6697-4B9C-8A5A-940B91A5F8C0}" srcOrd="1" destOrd="0" presId="urn:microsoft.com/office/officeart/2008/layout/HorizontalMultiLevelHierarchy"/>
+    <dgm:cxn modelId="{093D18A8-F0E1-4E82-959A-AB7F4C74C72A}" type="presParOf" srcId="{BF097678-71E5-463E-9B78-8AF57A1CDF9C}" destId="{8D4F676D-984A-494D-92F0-4FFF15517608}" srcOrd="4" destOrd="0" presId="urn:microsoft.com/office/officeart/2008/layout/HorizontalMultiLevelHierarchy"/>
+    <dgm:cxn modelId="{6758F6B4-78E3-4917-95EE-89A4F597B914}" type="presParOf" srcId="{8D4F676D-984A-494D-92F0-4FFF15517608}" destId="{1DCAB33E-D94B-4272-B5A3-1A21B8F7863D}" srcOrd="0" destOrd="0" presId="urn:microsoft.com/office/officeart/2008/layout/HorizontalMultiLevelHierarchy"/>
+    <dgm:cxn modelId="{E6A8FB8B-A106-4120-B157-9215FB051144}" type="presParOf" srcId="{BF097678-71E5-463E-9B78-8AF57A1CDF9C}" destId="{A4A9C702-615F-4B31-99EE-FB82B4C8F057}" srcOrd="5" destOrd="0" presId="urn:microsoft.com/office/officeart/2008/layout/HorizontalMultiLevelHierarchy"/>
+    <dgm:cxn modelId="{533BC477-EF73-4D55-96F3-E48E6603C624}" type="presParOf" srcId="{A4A9C702-615F-4B31-99EE-FB82B4C8F057}" destId="{DE54B94E-DA5F-4566-AA19-5D33CEABFBD1}" srcOrd="0" destOrd="0" presId="urn:microsoft.com/office/officeart/2008/layout/HorizontalMultiLevelHierarchy"/>
+    <dgm:cxn modelId="{D84FEB47-0D0A-4A90-AC5D-12340B403CB4}" type="presParOf" srcId="{A4A9C702-615F-4B31-99EE-FB82B4C8F057}" destId="{99DA3BA5-2905-4003-A6AA-1A8FEC9207DD}" srcOrd="1" destOrd="0" presId="urn:microsoft.com/office/officeart/2008/layout/HorizontalMultiLevelHierarchy"/>
   </dgm:cxnLst>
   <dgm:bg>
     <a:solidFill>
@@ -22873,7 +23263,41 @@
 
 <file path=word/glossary/document.xml><?xml version="1.0" encoding="utf-8"?>
 <w:glossaryDocument xmlns:ve="http://schemas.openxmlformats.org/markup-compatibility/2006" xmlns:o="urn:schemas-microsoft-com:office:office" xmlns:r="http://schemas.openxmlformats.org/officeDocument/2006/relationships" xmlns:m="http://schemas.openxmlformats.org/officeDocument/2006/math" xmlns:v="urn:schemas-microsoft-com:vml" xmlns:wp="http://schemas.openxmlformats.org/drawingml/2006/wordprocessingDrawing" xmlns:w10="urn:schemas-microsoft-com:office:word" xmlns:w="http://schemas.openxmlformats.org/wordprocessingml/2006/main" xmlns:wne="http://schemas.microsoft.com/office/word/2006/wordml">
-  <w:docParts/>
+  <w:docParts>
+    <w:docPart>
+      <w:docPartPr>
+        <w:name w:val="F821EA4FEE4A4E2FAD00565FA185B449"/>
+        <w:category>
+          <w:name w:val="General"/>
+          <w:gallery w:val="placeholder"/>
+        </w:category>
+        <w:types>
+          <w:type w:val="bbPlcHdr"/>
+        </w:types>
+        <w:behaviors>
+          <w:behavior w:val="content"/>
+        </w:behaviors>
+        <w:guid w:val="{27297774-CD71-4F11-AC97-86905B6F3DAD}"/>
+      </w:docPartPr>
+      <w:docPartBody>
+        <w:p>
+          <w:pPr>
+            <w:pStyle w:val="F821EA4FEE4A4E2FAD00565FA185B449"/>
+          </w:pPr>
+          <w:r>
+            <w:rPr>
+              <w:b/>
+              <w:bCs/>
+              <w:caps/>
+              <w:sz w:val="24"/>
+              <w:szCs w:val="24"/>
+            </w:rPr>
+            <w:t>Escriba el título del documento</w:t>
+          </w:r>
+        </w:p>
+      </w:docPartBody>
+    </w:docPart>
+  </w:docParts>
 </w:glossaryDocument>
 </file>
 

</xml_diff>